<commit_message>
Added func for FI report generation and improved performance part in file generation
</commit_message>
<xml_diff>
--- a/Back-End/EServices.WebApi/WebApi/WordTemplates/FI.docx
+++ b/Back-End/EServices.WebApi/WebApi/WordTemplates/FI.docx
@@ -1,6 +1,6 @@
 
 <file path=word/document.xml><?xml version="1.0" encoding="utf-8"?>
-<w:document xmlns:wpc="http://schemas.microsoft.com/office/word/2010/wordprocessingCanvas" xmlns:mc="http://schemas.openxmlformats.org/markup-compatibility/2006" xmlns:o="urn:schemas-microsoft-com:office:office" xmlns:r="http://schemas.openxmlformats.org/officeDocument/2006/relationships" xmlns:m="http://schemas.openxmlformats.org/officeDocument/2006/math" xmlns:v="urn:schemas-microsoft-com:vml" xmlns:wp14="http://schemas.microsoft.com/office/word/2010/wordprocessingDrawing" xmlns:wp="http://schemas.openxmlformats.org/drawingml/2006/wordprocessingDrawing" xmlns:w10="urn:schemas-microsoft-com:office:word" xmlns:w="http://schemas.openxmlformats.org/wordprocessingml/2006/main" xmlns:w14="http://schemas.microsoft.com/office/word/2010/wordml" xmlns:w15="http://schemas.microsoft.com/office/word/2012/wordml" xmlns:wpg="http://schemas.microsoft.com/office/word/2010/wordprocessingGroup" xmlns:wpi="http://schemas.microsoft.com/office/word/2010/wordprocessingInk" xmlns:wne="http://schemas.microsoft.com/office/word/2006/wordml" xmlns:wps="http://schemas.microsoft.com/office/word/2010/wordprocessingShape" mc:Ignorable="w14 w15 wp14">
+<w:document xmlns:wpc="http://schemas.microsoft.com/office/word/2010/wordprocessingCanvas" xmlns:mc="http://schemas.openxmlformats.org/markup-compatibility/2006" xmlns:o="urn:schemas-microsoft-com:office:office" xmlns:r="http://schemas.openxmlformats.org/officeDocument/2006/relationships" xmlns:m="http://schemas.openxmlformats.org/officeDocument/2006/math" xmlns:v="urn:schemas-microsoft-com:vml" xmlns:wp14="http://schemas.microsoft.com/office/word/2010/wordprocessingDrawing" xmlns:wp="http://schemas.openxmlformats.org/drawingml/2006/wordprocessingDrawing" xmlns:w="http://schemas.openxmlformats.org/wordprocessingml/2006/main" xmlns:w14="http://schemas.microsoft.com/office/word/2010/wordml" xmlns:w10="urn:schemas-microsoft-com:office:word" xmlns:w15="http://schemas.microsoft.com/office/word/2012/wordml" xmlns:wpg="http://schemas.microsoft.com/office/word/2010/wordprocessingGroup" xmlns:wpi="http://schemas.microsoft.com/office/word/2010/wordprocessingInk" xmlns:wne="http://schemas.microsoft.com/office/word/2006/wordml" xmlns:wps="http://schemas.microsoft.com/office/word/2010/wordprocessingShape" xmlns:wpsCustomData="http://www.wps.cn/officeDocument/2013/wpsCustomData" mc:Ignorable="w14 w15 wp14">
   <w:body>
     <w:p>
       <w:pPr>
@@ -12,11 +12,16 @@
     </w:p>
     <w:tbl>
       <w:tblPr>
-        <w:tblStyle w:val="a"/>
+        <w:tblStyle w:val="14"/>
         <w:tblW w:w="11430" w:type="dxa"/>
         <w:jc w:val="center"/>
         <w:tblLayout w:type="fixed"/>
-        <w:tblLook w:val="0400" w:firstRow="0" w:lastRow="0" w:firstColumn="0" w:lastColumn="0" w:noHBand="0" w:noVBand="1"/>
+        <w:tblCellMar>
+          <w:top w:w="15" w:type="dxa"/>
+          <w:left w:w="115" w:type="dxa"/>
+          <w:bottom w:w="0" w:type="dxa"/>
+          <w:right w:w="115" w:type="dxa"/>
+        </w:tblCellMar>
       </w:tblPr>
       <w:tblGrid>
         <w:gridCol w:w="585"/>
@@ -28,8 +33,16 @@
         <w:gridCol w:w="1530"/>
       </w:tblGrid>
       <w:tr>
+        <w:tblPrEx>
+          <w:tblCellMar>
+            <w:top w:w="15" w:type="dxa"/>
+            <w:left w:w="115" w:type="dxa"/>
+            <w:bottom w:w="0" w:type="dxa"/>
+            <w:right w:w="115" w:type="dxa"/>
+          </w:tblCellMar>
+        </w:tblPrEx>
         <w:trPr>
-          <w:trHeight w:val="131"/>
+          <w:trHeight w:val="131" w:hRule="atLeast"/>
           <w:jc w:val="center"/>
         </w:trPr>
         <w:tc>
@@ -37,10 +50,10 @@
             <w:tcW w:w="11430" w:type="dxa"/>
             <w:gridSpan w:val="7"/>
             <w:tcBorders>
-              <w:top w:val="single" w:sz="18" w:space="0" w:color="000000"/>
-              <w:left w:val="single" w:sz="18" w:space="0" w:color="000000"/>
-              <w:bottom w:val="single" w:sz="18" w:space="0" w:color="000000"/>
-              <w:right w:val="single" w:sz="18" w:space="0" w:color="000000"/>
+              <w:top w:val="single" w:color="000000" w:sz="18" w:space="0"/>
+              <w:left w:val="single" w:color="000000" w:sz="18" w:space="0"/>
+              <w:bottom w:val="single" w:color="000000" w:sz="18" w:space="0"/>
+              <w:right w:val="single" w:color="000000" w:sz="18" w:space="0"/>
             </w:tcBorders>
             <w:shd w:val="clear" w:color="auto" w:fill="BFBFBF"/>
             <w:vAlign w:val="center"/>
@@ -50,7 +63,7 @@
               <w:spacing w:after="0" w:line="240" w:lineRule="auto"/>
               <w:jc w:val="center"/>
               <w:rPr>
-                <w:rFonts w:ascii="Cambria" w:eastAsia="Cambria" w:hAnsi="Cambria" w:cs="Cambria"/>
+                <w:rFonts w:ascii="Cambria" w:hAnsi="Cambria" w:eastAsia="Cambria" w:cs="Cambria"/>
                 <w:b/>
                 <w:sz w:val="28"/>
                 <w:szCs w:val="28"/>
@@ -58,7 +71,7 @@
             </w:pPr>
             <w:r>
               <w:rPr>
-                <w:rFonts w:ascii="Cambria" w:eastAsia="Cambria" w:hAnsi="Cambria" w:cs="Cambria"/>
+                <w:rFonts w:ascii="Cambria" w:hAnsi="Cambria" w:eastAsia="Cambria" w:cs="Cambria"/>
                 <w:b/>
                 <w:sz w:val="28"/>
                 <w:szCs w:val="28"/>
@@ -69,18 +82,26 @@
         </w:tc>
       </w:tr>
       <w:tr>
+        <w:tblPrEx>
+          <w:tblCellMar>
+            <w:top w:w="15" w:type="dxa"/>
+            <w:left w:w="115" w:type="dxa"/>
+            <w:bottom w:w="0" w:type="dxa"/>
+            <w:right w:w="115" w:type="dxa"/>
+          </w:tblCellMar>
+        </w:tblPrEx>
         <w:trPr>
-          <w:trHeight w:val="1012"/>
+          <w:trHeight w:val="1012" w:hRule="atLeast"/>
           <w:jc w:val="center"/>
         </w:trPr>
         <w:tc>
           <w:tcPr>
             <w:tcW w:w="585" w:type="dxa"/>
             <w:tcBorders>
-              <w:top w:val="single" w:sz="18" w:space="0" w:color="000000"/>
-              <w:left w:val="single" w:sz="18" w:space="0" w:color="000000"/>
-              <w:bottom w:val="dashed" w:sz="4" w:space="0" w:color="000000"/>
-              <w:right w:val="dashed" w:sz="4" w:space="0" w:color="000000"/>
+              <w:top w:val="single" w:color="000000" w:sz="18" w:space="0"/>
+              <w:left w:val="single" w:color="000000" w:sz="18" w:space="0"/>
+              <w:bottom w:val="dashed" w:color="000000" w:sz="4" w:space="0"/>
+              <w:right w:val="dashed" w:color="000000" w:sz="4" w:space="0"/>
             </w:tcBorders>
             <w:shd w:val="clear" w:color="auto" w:fill="auto"/>
             <w:vAlign w:val="center"/>
@@ -91,31 +112,29 @@
               <w:ind w:left="-115" w:right="-134"/>
               <w:jc w:val="center"/>
               <w:rPr>
-                <w:rFonts w:ascii="Cambria" w:eastAsia="Cambria" w:hAnsi="Cambria" w:cs="Cambria"/>
+                <w:rFonts w:ascii="Cambria" w:hAnsi="Cambria" w:eastAsia="Cambria" w:cs="Cambria"/>
                 <w:b/>
               </w:rPr>
             </w:pPr>
-            <w:proofErr w:type="spellStart"/>
             <w:r>
               <w:rPr>
-                <w:rFonts w:ascii="Cambria" w:eastAsia="Cambria" w:hAnsi="Cambria" w:cs="Cambria"/>
+                <w:rFonts w:ascii="Cambria" w:hAnsi="Cambria" w:eastAsia="Cambria" w:cs="Cambria"/>
                 <w:b/>
                 <w:sz w:val="20"/>
                 <w:szCs w:val="20"/>
               </w:rPr>
               <w:t>S.No</w:t>
             </w:r>
-            <w:proofErr w:type="spellEnd"/>
           </w:p>
         </w:tc>
         <w:tc>
           <w:tcPr>
             <w:tcW w:w="1377" w:type="dxa"/>
             <w:tcBorders>
-              <w:top w:val="single" w:sz="18" w:space="0" w:color="000000"/>
-              <w:left w:val="dashed" w:sz="4" w:space="0" w:color="000000"/>
-              <w:bottom w:val="dashed" w:sz="4" w:space="0" w:color="000000"/>
-              <w:right w:val="dashed" w:sz="4" w:space="0" w:color="000000"/>
+              <w:top w:val="single" w:color="000000" w:sz="18" w:space="0"/>
+              <w:left w:val="dashed" w:color="000000" w:sz="4" w:space="0"/>
+              <w:bottom w:val="dashed" w:color="000000" w:sz="4" w:space="0"/>
+              <w:right w:val="dashed" w:color="000000" w:sz="4" w:space="0"/>
             </w:tcBorders>
             <w:shd w:val="clear" w:color="auto" w:fill="auto"/>
             <w:vAlign w:val="center"/>
@@ -125,13 +144,13 @@
               <w:spacing w:after="0" w:line="240" w:lineRule="auto"/>
               <w:jc w:val="center"/>
               <w:rPr>
-                <w:rFonts w:ascii="Cambria" w:eastAsia="Cambria" w:hAnsi="Cambria" w:cs="Cambria"/>
+                <w:rFonts w:ascii="Cambria" w:hAnsi="Cambria" w:eastAsia="Cambria" w:cs="Cambria"/>
                 <w:b/>
               </w:rPr>
             </w:pPr>
             <w:r>
               <w:rPr>
-                <w:rFonts w:ascii="Cambria" w:eastAsia="Cambria" w:hAnsi="Cambria" w:cs="Cambria"/>
+                <w:rFonts w:ascii="Cambria" w:hAnsi="Cambria" w:eastAsia="Cambria" w:cs="Cambria"/>
                 <w:b/>
               </w:rPr>
               <w:t xml:space="preserve">Room Name                 </w:t>
@@ -142,9 +161,9 @@
           <w:tcPr>
             <w:tcW w:w="2268" w:type="dxa"/>
             <w:tcBorders>
-              <w:top w:val="single" w:sz="18" w:space="0" w:color="000000"/>
-              <w:left w:val="dashed" w:sz="4" w:space="0" w:color="000000"/>
-              <w:right w:val="dashed" w:sz="4" w:space="0" w:color="000000"/>
+              <w:top w:val="single" w:color="000000" w:sz="18" w:space="0"/>
+              <w:left w:val="dashed" w:color="000000" w:sz="4" w:space="0"/>
+              <w:right w:val="dashed" w:color="000000" w:sz="4" w:space="0"/>
             </w:tcBorders>
             <w:shd w:val="clear" w:color="auto" w:fill="auto"/>
             <w:vAlign w:val="center"/>
@@ -154,13 +173,13 @@
               <w:spacing w:after="0" w:line="240" w:lineRule="auto"/>
               <w:jc w:val="center"/>
               <w:rPr>
-                <w:rFonts w:ascii="Cambria" w:eastAsia="Cambria" w:hAnsi="Cambria" w:cs="Cambria"/>
+                <w:rFonts w:ascii="Cambria" w:hAnsi="Cambria" w:eastAsia="Cambria" w:cs="Cambria"/>
                 <w:b/>
               </w:rPr>
             </w:pPr>
             <w:r>
               <w:rPr>
-                <w:rFonts w:ascii="Cambria" w:eastAsia="Cambria" w:hAnsi="Cambria" w:cs="Cambria"/>
+                <w:rFonts w:ascii="Cambria" w:hAnsi="Cambria" w:eastAsia="Cambria" w:cs="Cambria"/>
                 <w:b/>
               </w:rPr>
               <w:t>Filter Code/ID</w:t>
@@ -171,10 +190,10 @@
           <w:tcPr>
             <w:tcW w:w="1843" w:type="dxa"/>
             <w:tcBorders>
-              <w:top w:val="single" w:sz="18" w:space="0" w:color="000000"/>
-              <w:left w:val="dashed" w:sz="4" w:space="0" w:color="000000"/>
-              <w:bottom w:val="dashed" w:sz="4" w:space="0" w:color="000000"/>
-              <w:right w:val="dashed" w:sz="4" w:space="0" w:color="000000"/>
+              <w:top w:val="single" w:color="000000" w:sz="18" w:space="0"/>
+              <w:left w:val="dashed" w:color="000000" w:sz="4" w:space="0"/>
+              <w:bottom w:val="dashed" w:color="000000" w:sz="4" w:space="0"/>
+              <w:right w:val="dashed" w:color="000000" w:sz="4" w:space="0"/>
             </w:tcBorders>
             <w:shd w:val="clear" w:color="auto" w:fill="auto"/>
             <w:vAlign w:val="center"/>
@@ -185,13 +204,13 @@
               <w:ind w:left="-123" w:right="-100"/>
               <w:jc w:val="center"/>
               <w:rPr>
-                <w:rFonts w:ascii="Cambria" w:eastAsia="Cambria" w:hAnsi="Cambria" w:cs="Cambria"/>
+                <w:rFonts w:ascii="Cambria" w:hAnsi="Cambria" w:eastAsia="Cambria" w:cs="Cambria"/>
                 <w:b/>
               </w:rPr>
             </w:pPr>
             <w:r>
               <w:rPr>
-                <w:rFonts w:ascii="Cambria" w:eastAsia="Cambria" w:hAnsi="Cambria" w:cs="Cambria"/>
+                <w:rFonts w:ascii="Cambria" w:hAnsi="Cambria" w:eastAsia="Cambria" w:cs="Cambria"/>
                 <w:b/>
               </w:rPr>
               <w:t>Upstream concentration</w:t>
@@ -203,13 +222,13 @@
               <w:ind w:left="-123" w:right="-100"/>
               <w:jc w:val="center"/>
               <w:rPr>
-                <w:rFonts w:ascii="Cambria" w:eastAsia="Cambria" w:hAnsi="Cambria" w:cs="Cambria"/>
+                <w:rFonts w:ascii="Cambria" w:hAnsi="Cambria" w:eastAsia="Cambria" w:cs="Cambria"/>
                 <w:b/>
               </w:rPr>
             </w:pPr>
             <w:r>
               <w:rPr>
-                <w:rFonts w:ascii="Cambria" w:eastAsia="Cambria" w:hAnsi="Cambria" w:cs="Cambria"/>
+                <w:rFonts w:ascii="Cambria" w:hAnsi="Cambria" w:eastAsia="Cambria" w:cs="Cambria"/>
                 <w:b/>
               </w:rPr>
               <w:t>%</w:t>
@@ -220,10 +239,10 @@
           <w:tcPr>
             <w:tcW w:w="1937" w:type="dxa"/>
             <w:tcBorders>
-              <w:top w:val="single" w:sz="18" w:space="0" w:color="000000"/>
-              <w:left w:val="dashed" w:sz="4" w:space="0" w:color="000000"/>
-              <w:bottom w:val="dashed" w:sz="4" w:space="0" w:color="000000"/>
-              <w:right w:val="dashed" w:sz="4" w:space="0" w:color="000000"/>
+              <w:top w:val="single" w:color="000000" w:sz="18" w:space="0"/>
+              <w:left w:val="dashed" w:color="000000" w:sz="4" w:space="0"/>
+              <w:bottom w:val="dashed" w:color="000000" w:sz="4" w:space="0"/>
+              <w:right w:val="dashed" w:color="000000" w:sz="4" w:space="0"/>
             </w:tcBorders>
             <w:shd w:val="clear" w:color="auto" w:fill="auto"/>
             <w:vAlign w:val="center"/>
@@ -233,13 +252,13 @@
               <w:spacing w:after="0" w:line="240" w:lineRule="auto"/>
               <w:jc w:val="center"/>
               <w:rPr>
-                <w:rFonts w:ascii="Cambria" w:eastAsia="Cambria" w:hAnsi="Cambria" w:cs="Cambria"/>
+                <w:rFonts w:ascii="Cambria" w:hAnsi="Cambria" w:eastAsia="Cambria" w:cs="Cambria"/>
                 <w:b/>
               </w:rPr>
             </w:pPr>
             <w:r>
               <w:rPr>
-                <w:rFonts w:ascii="Cambria" w:eastAsia="Cambria" w:hAnsi="Cambria" w:cs="Cambria"/>
+                <w:rFonts w:ascii="Cambria" w:hAnsi="Cambria" w:eastAsia="Cambria" w:cs="Cambria"/>
                 <w:b/>
               </w:rPr>
               <w:t>Penetration</w:t>
@@ -250,13 +269,13 @@
               <w:spacing w:after="0" w:line="240" w:lineRule="auto"/>
               <w:jc w:val="center"/>
               <w:rPr>
-                <w:rFonts w:ascii="Cambria" w:eastAsia="Cambria" w:hAnsi="Cambria" w:cs="Cambria"/>
+                <w:rFonts w:ascii="Cambria" w:hAnsi="Cambria" w:eastAsia="Cambria" w:cs="Cambria"/>
                 <w:b/>
               </w:rPr>
             </w:pPr>
             <w:r>
               <w:rPr>
-                <w:rFonts w:ascii="Cambria" w:eastAsia="Cambria" w:hAnsi="Cambria" w:cs="Cambria"/>
+                <w:rFonts w:ascii="Cambria" w:hAnsi="Cambria" w:eastAsia="Cambria" w:cs="Cambria"/>
                 <w:b/>
               </w:rPr>
               <w:t>%</w:t>
@@ -267,10 +286,10 @@
           <w:tcPr>
             <w:tcW w:w="1890" w:type="dxa"/>
             <w:tcBorders>
-              <w:top w:val="single" w:sz="18" w:space="0" w:color="000000"/>
-              <w:left w:val="dashed" w:sz="4" w:space="0" w:color="000000"/>
-              <w:bottom w:val="dashed" w:sz="4" w:space="0" w:color="000000"/>
-              <w:right w:val="dashed" w:sz="4" w:space="0" w:color="000000"/>
+              <w:top w:val="single" w:color="000000" w:sz="18" w:space="0"/>
+              <w:left w:val="dashed" w:color="000000" w:sz="4" w:space="0"/>
+              <w:bottom w:val="dashed" w:color="000000" w:sz="4" w:space="0"/>
+              <w:right w:val="dashed" w:color="000000" w:sz="4" w:space="0"/>
             </w:tcBorders>
             <w:shd w:val="clear" w:color="auto" w:fill="auto"/>
             <w:vAlign w:val="center"/>
@@ -280,13 +299,13 @@
               <w:spacing w:after="0" w:line="240" w:lineRule="auto"/>
               <w:jc w:val="center"/>
               <w:rPr>
-                <w:rFonts w:ascii="Cambria" w:eastAsia="Cambria" w:hAnsi="Cambria" w:cs="Cambria"/>
+                <w:rFonts w:ascii="Cambria" w:hAnsi="Cambria" w:eastAsia="Cambria" w:cs="Cambria"/>
                 <w:b/>
               </w:rPr>
             </w:pPr>
             <w:r>
               <w:rPr>
-                <w:rFonts w:ascii="Cambria" w:eastAsia="Cambria" w:hAnsi="Cambria" w:cs="Cambria"/>
+                <w:rFonts w:ascii="Cambria" w:hAnsi="Cambria" w:eastAsia="Cambria" w:cs="Cambria"/>
                 <w:b/>
               </w:rPr>
               <w:t>Acceptance Criteria</w:t>
@@ -297,13 +316,13 @@
               <w:spacing w:after="0" w:line="240" w:lineRule="auto"/>
               <w:jc w:val="center"/>
               <w:rPr>
-                <w:rFonts w:ascii="Cambria" w:eastAsia="Cambria" w:hAnsi="Cambria" w:cs="Cambria"/>
+                <w:rFonts w:ascii="Cambria" w:hAnsi="Cambria" w:eastAsia="Cambria" w:cs="Cambria"/>
                 <w:b/>
               </w:rPr>
             </w:pPr>
             <w:r>
               <w:rPr>
-                <w:rFonts w:ascii="Cambria" w:eastAsia="Cambria" w:hAnsi="Cambria" w:cs="Cambria"/>
+                <w:rFonts w:ascii="Cambria" w:hAnsi="Cambria" w:eastAsia="Cambria" w:cs="Cambria"/>
                 <w:b/>
               </w:rPr>
               <w:t>%</w:t>
@@ -314,9 +333,9 @@
           <w:tcPr>
             <w:tcW w:w="1530" w:type="dxa"/>
             <w:tcBorders>
-              <w:top w:val="single" w:sz="18" w:space="0" w:color="000000"/>
+              <w:top w:val="single" w:color="000000" w:sz="18" w:space="0"/>
               <w:left w:val="nil"/>
-              <w:right w:val="single" w:sz="18" w:space="0" w:color="000000"/>
+              <w:right w:val="single" w:color="000000" w:sz="18" w:space="0"/>
             </w:tcBorders>
             <w:shd w:val="clear" w:color="auto" w:fill="auto"/>
             <w:vAlign w:val="center"/>
@@ -326,13 +345,13 @@
               <w:spacing w:after="0" w:line="240" w:lineRule="auto"/>
               <w:jc w:val="center"/>
               <w:rPr>
-                <w:rFonts w:ascii="Cambria" w:eastAsia="Cambria" w:hAnsi="Cambria" w:cs="Cambria"/>
+                <w:rFonts w:ascii="Cambria" w:hAnsi="Cambria" w:eastAsia="Cambria" w:cs="Cambria"/>
                 <w:b/>
               </w:rPr>
             </w:pPr>
             <w:r>
               <w:rPr>
-                <w:rFonts w:ascii="Cambria" w:eastAsia="Cambria" w:hAnsi="Cambria" w:cs="Cambria"/>
+                <w:rFonts w:ascii="Cambria" w:hAnsi="Cambria" w:eastAsia="Cambria" w:cs="Cambria"/>
                 <w:b/>
               </w:rPr>
               <w:t>Result</w:t>
@@ -341,8 +360,268 @@
         </w:tc>
       </w:tr>
       <w:tr>
+        <w:tblPrEx>
+          <w:tblCellMar>
+            <w:top w:w="15" w:type="dxa"/>
+            <w:left w:w="115" w:type="dxa"/>
+            <w:bottom w:w="0" w:type="dxa"/>
+            <w:right w:w="115" w:type="dxa"/>
+          </w:tblCellMar>
+        </w:tblPrEx>
         <w:trPr>
-          <w:trHeight w:val="288"/>
+          <w:trHeight w:val="826" w:hRule="atLeast"/>
+          <w:jc w:val="center"/>
+        </w:trPr>
+        <w:tc>
+          <w:tcPr>
+            <w:tcW w:w="585" w:type="dxa"/>
+            <w:tcBorders>
+              <w:top w:val="single" w:color="000000" w:sz="18" w:space="0"/>
+              <w:left w:val="single" w:color="000000" w:sz="18" w:space="0"/>
+              <w:right w:val="dashed" w:color="000000" w:sz="4" w:space="0"/>
+            </w:tcBorders>
+            <w:shd w:val="clear" w:color="auto" w:fill="auto"/>
+            <w:vAlign w:val="center"/>
+          </w:tcPr>
+          <w:p>
+            <w:pPr>
+              <w:spacing w:after="0" w:line="240" w:lineRule="auto"/>
+              <w:jc w:val="center"/>
+              <w:rPr>
+                <w:rFonts w:ascii="Cambria" w:hAnsi="Cambria" w:eastAsia="Cambria" w:cs="Cambria"/>
+              </w:rPr>
+            </w:pPr>
+            <w:r>
+              <w:rPr>
+                <w:rFonts w:ascii="Cambria" w:hAnsi="Cambria" w:eastAsia="Cambria" w:cs="Cambria"/>
+              </w:rPr>
+              <w:t>1</w:t>
+            </w:r>
+          </w:p>
+        </w:tc>
+        <w:tc>
+          <w:tcPr>
+            <w:tcW w:w="1377" w:type="dxa"/>
+            <w:tcBorders>
+              <w:top w:val="single" w:color="000000" w:sz="18" w:space="0"/>
+              <w:left w:val="dashed" w:color="000000" w:sz="4" w:space="0"/>
+              <w:right w:val="dashed" w:color="000000" w:sz="4" w:space="0"/>
+            </w:tcBorders>
+            <w:shd w:val="clear" w:color="auto" w:fill="FFFFFF"/>
+            <w:vAlign w:val="center"/>
+          </w:tcPr>
+          <w:p>
+            <w:pPr>
+              <w:spacing w:after="0" w:line="240" w:lineRule="auto"/>
+              <w:jc w:val="center"/>
+              <w:rPr>
+                <w:rFonts w:ascii="Cambria" w:hAnsi="Cambria" w:eastAsia="Cambria" w:cs="Cambria"/>
+              </w:rPr>
+            </w:pPr>
+          </w:p>
+          <w:p>
+            <w:pPr>
+              <w:spacing w:after="0" w:line="240" w:lineRule="auto"/>
+              <w:jc w:val="center"/>
+              <w:rPr>
+                <w:rFonts w:ascii="Cambria" w:hAnsi="Cambria" w:eastAsia="Cambria" w:cs="Cambria"/>
+              </w:rPr>
+            </w:pPr>
+          </w:p>
+          <w:p>
+            <w:pPr>
+              <w:spacing w:after="0" w:line="240" w:lineRule="auto"/>
+              <w:jc w:val="center"/>
+              <w:rPr>
+                <w:rFonts w:ascii="Cambria" w:hAnsi="Cambria" w:eastAsia="Cambria" w:cs="Cambria"/>
+              </w:rPr>
+            </w:pPr>
+            <w:r>
+              <w:rPr>
+                <w:rFonts w:ascii="Cambria" w:hAnsi="Cambria" w:eastAsia="Cambria" w:cs="Cambria"/>
+              </w:rPr>
+              <w:t>&lt;Name&gt;</w:t>
+            </w:r>
+          </w:p>
+          <w:p>
+            <w:pPr>
+              <w:spacing w:after="0" w:line="240" w:lineRule="auto"/>
+              <w:jc w:val="center"/>
+              <w:rPr>
+                <w:rFonts w:ascii="Cambria" w:hAnsi="Cambria" w:eastAsia="Cambria" w:cs="Cambria"/>
+              </w:rPr>
+            </w:pPr>
+          </w:p>
+        </w:tc>
+        <w:tc>
+          <w:tcPr>
+            <w:tcW w:w="2268" w:type="dxa"/>
+            <w:tcBorders>
+              <w:top w:val="single" w:color="000000" w:sz="18" w:space="0"/>
+              <w:left w:val="nil"/>
+              <w:bottom w:val="dashed" w:color="000000" w:sz="4" w:space="0"/>
+              <w:right w:val="dashed" w:color="000000" w:sz="4" w:space="0"/>
+            </w:tcBorders>
+            <w:shd w:val="clear" w:color="auto" w:fill="auto"/>
+            <w:vAlign w:val="center"/>
+          </w:tcPr>
+          <w:p>
+            <w:pPr>
+              <w:spacing w:after="0" w:line="240" w:lineRule="auto"/>
+              <w:ind w:left="-128" w:leftChars="0" w:right="-158" w:rightChars="0"/>
+              <w:jc w:val="center"/>
+              <w:rPr>
+                <w:rFonts w:ascii="Cambria" w:hAnsi="Cambria" w:eastAsia="Cambria" w:cs="Cambria"/>
+                <w:color w:val="FF0000"/>
+              </w:rPr>
+            </w:pPr>
+            <w:r>
+              <w:rPr>
+                <w:rFonts w:ascii="Cambria" w:hAnsi="Cambria" w:eastAsia="Cambria" w:cs="Cambria"/>
+                <w:color w:val="FF0000"/>
+              </w:rPr>
+              <w:t>&lt;ReferenceNumber&gt;</w:t>
+            </w:r>
+          </w:p>
+        </w:tc>
+        <w:tc>
+          <w:tcPr>
+            <w:tcW w:w="1843" w:type="dxa"/>
+            <w:tcBorders>
+              <w:top w:val="single" w:color="000000" w:sz="18" w:space="0"/>
+              <w:left w:val="nil"/>
+              <w:bottom w:val="dashed" w:color="000000" w:sz="4" w:space="0"/>
+              <w:right w:val="dashed" w:color="000000" w:sz="4" w:space="0"/>
+            </w:tcBorders>
+            <w:shd w:val="clear" w:color="auto" w:fill="auto"/>
+            <w:vAlign w:val="center"/>
+          </w:tcPr>
+          <w:p>
+            <w:pPr>
+              <w:spacing w:after="0" w:line="240" w:lineRule="auto"/>
+              <w:jc w:val="center"/>
+              <w:rPr>
+                <w:rFonts w:hint="default" w:ascii="Cambria" w:hAnsi="Cambria" w:eastAsia="Cambria" w:cs="Cambria"/>
+                <w:sz w:val="22"/>
+                <w:szCs w:val="22"/>
+                <w:lang w:val="en-US" w:eastAsia="en-GB" w:bidi="ar-SA"/>
+              </w:rPr>
+            </w:pPr>
+            <w:r>
+              <w:rPr>
+                <w:rFonts w:hint="default" w:ascii="Cambria" w:hAnsi="Cambria" w:eastAsia="Cambria" w:cs="Cambria"/>
+                <w:sz w:val="22"/>
+                <w:szCs w:val="22"/>
+                <w:lang w:val="en-US" w:eastAsia="en-GB" w:bidi="ar-SA"/>
+              </w:rPr>
+              <w:t>&lt;Upcon&gt;</w:t>
+            </w:r>
+          </w:p>
+        </w:tc>
+        <w:tc>
+          <w:tcPr>
+            <w:tcW w:w="1937" w:type="dxa"/>
+            <w:tcBorders>
+              <w:top w:val="single" w:color="000000" w:sz="18" w:space="0"/>
+              <w:left w:val="nil"/>
+              <w:bottom w:val="dashed" w:color="000000" w:sz="4" w:space="0"/>
+              <w:right w:val="dashed" w:color="000000" w:sz="4" w:space="0"/>
+            </w:tcBorders>
+            <w:shd w:val="clear" w:color="auto" w:fill="auto"/>
+            <w:vAlign w:val="center"/>
+          </w:tcPr>
+          <w:p>
+            <w:pPr>
+              <w:spacing w:after="0" w:line="240" w:lineRule="auto"/>
+              <w:jc w:val="center"/>
+              <w:rPr>
+                <w:rFonts w:hint="default" w:ascii="Cambria" w:hAnsi="Cambria" w:eastAsia="Cambria" w:cs="Cambria"/>
+                <w:lang w:val="en-US"/>
+              </w:rPr>
+            </w:pPr>
+            <w:r>
+              <w:rPr>
+                <w:rFonts w:hint="default" w:ascii="Cambria" w:hAnsi="Cambria" w:eastAsia="Cambria" w:cs="Cambria"/>
+                <w:lang w:val="en-US"/>
+              </w:rPr>
+              <w:t>&lt;Pen&gt;</w:t>
+            </w:r>
+          </w:p>
+        </w:tc>
+        <w:tc>
+          <w:tcPr>
+            <w:tcW w:w="1890" w:type="dxa"/>
+            <w:tcBorders>
+              <w:top w:val="single" w:color="000000" w:sz="18" w:space="0"/>
+              <w:left w:val="dashed" w:color="000000" w:sz="4" w:space="0"/>
+              <w:right w:val="dashed" w:color="000000" w:sz="4" w:space="0"/>
+            </w:tcBorders>
+            <w:shd w:val="clear" w:color="auto" w:fill="auto"/>
+            <w:vAlign w:val="center"/>
+          </w:tcPr>
+          <w:p>
+            <w:pPr>
+              <w:spacing w:after="0" w:line="240" w:lineRule="auto"/>
+              <w:jc w:val="center"/>
+              <w:rPr>
+                <w:rFonts w:ascii="Cambria" w:hAnsi="Cambria" w:eastAsia="Cambria" w:cs="Cambria"/>
+                <w:b/>
+              </w:rPr>
+            </w:pPr>
+            <w:r>
+              <w:rPr>
+                <w:rFonts w:ascii="Cambria" w:hAnsi="Cambria" w:eastAsia="Cambria" w:cs="Cambria"/>
+                <w:b/>
+              </w:rPr>
+              <w:t>NMT 0.01%</w:t>
+            </w:r>
+          </w:p>
+        </w:tc>
+        <w:tc>
+          <w:tcPr>
+            <w:tcW w:w="1530" w:type="dxa"/>
+            <w:tcBorders>
+              <w:top w:val="single" w:color="000000" w:sz="18" w:space="0"/>
+              <w:left w:val="dashed" w:color="000000" w:sz="4" w:space="0"/>
+              <w:right w:val="single" w:color="000000" w:sz="18" w:space="0"/>
+            </w:tcBorders>
+            <w:shd w:val="clear" w:color="auto" w:fill="auto"/>
+            <w:vAlign w:val="center"/>
+          </w:tcPr>
+          <w:p>
+            <w:pPr>
+              <w:spacing w:after="0" w:line="240" w:lineRule="auto"/>
+              <w:jc w:val="both"/>
+              <w:rPr>
+                <w:rFonts w:hint="default" w:ascii="Cambria" w:hAnsi="Cambria" w:eastAsia="Cambria" w:cs="Cambria"/>
+                <w:b w:val="0"/>
+                <w:bCs/>
+                <w:lang w:val="en-US"/>
+              </w:rPr>
+            </w:pPr>
+            <w:r>
+              <w:rPr>
+                <w:rFonts w:hint="default" w:ascii="Cambria" w:hAnsi="Cambria" w:eastAsia="Cambria" w:cs="Cambria"/>
+                <w:b w:val="0"/>
+                <w:bCs/>
+                <w:lang w:val="en-US"/>
+              </w:rPr>
+              <w:t>&lt;Result&gt;</w:t>
+            </w:r>
+          </w:p>
+        </w:tc>
+      </w:tr>
+      <w:tr>
+        <w:tblPrEx>
+          <w:tblCellMar>
+            <w:top w:w="15" w:type="dxa"/>
+            <w:left w:w="115" w:type="dxa"/>
+            <w:bottom w:w="0" w:type="dxa"/>
+            <w:right w:w="115" w:type="dxa"/>
+          </w:tblCellMar>
+        </w:tblPrEx>
+        <w:trPr>
+          <w:trHeight w:val="468" w:hRule="atLeast"/>
           <w:jc w:val="center"/>
         </w:trPr>
         <w:tc>
@@ -350,26 +629,37 @@
             <w:tcW w:w="585" w:type="dxa"/>
             <w:vMerge w:val="restart"/>
             <w:tcBorders>
-              <w:top w:val="single" w:sz="18" w:space="0" w:color="000000"/>
-              <w:left w:val="single" w:sz="18" w:space="0" w:color="000000"/>
-              <w:right w:val="dashed" w:sz="4" w:space="0" w:color="000000"/>
+              <w:left w:val="single" w:color="000000" w:sz="18" w:space="0"/>
+              <w:right w:val="dashed" w:color="000000" w:sz="4" w:space="0"/>
             </w:tcBorders>
             <w:shd w:val="clear" w:color="auto" w:fill="auto"/>
             <w:vAlign w:val="center"/>
           </w:tcPr>
           <w:p>
             <w:pPr>
-              <w:spacing w:after="0" w:line="240" w:lineRule="auto"/>
-              <w:jc w:val="center"/>
-              <w:rPr>
-                <w:rFonts w:ascii="Cambria" w:eastAsia="Cambria" w:hAnsi="Cambria" w:cs="Cambria"/>
+              <w:widowControl w:val="0"/>
+              <w:pBdr>
+                <w:top w:val="none" w:color="auto" w:sz="0" w:space="0"/>
+                <w:left w:val="none" w:color="auto" w:sz="0" w:space="0"/>
+                <w:bottom w:val="none" w:color="auto" w:sz="0" w:space="0"/>
+                <w:right w:val="none" w:color="auto" w:sz="0" w:space="0"/>
+                <w:between w:val="none" w:color="auto" w:sz="0" w:space="0"/>
+              </w:pBdr>
+              <w:spacing w:after="0" w:line="276" w:lineRule="auto"/>
+              <w:ind w:firstLine="110" w:firstLineChars="50"/>
+              <w:rPr>
+                <w:rFonts w:hint="default" w:ascii="Cambria" w:hAnsi="Cambria" w:eastAsia="Cambria" w:cs="Cambria"/>
+                <w:b/>
+                <w:lang w:val="en-US"/>
               </w:rPr>
             </w:pPr>
             <w:r>
               <w:rPr>
-                <w:rFonts w:ascii="Cambria" w:eastAsia="Cambria" w:hAnsi="Cambria" w:cs="Cambria"/>
-              </w:rPr>
-              <w:t>1</w:t>
+                <w:rFonts w:hint="default" w:ascii="Cambria" w:hAnsi="Cambria" w:eastAsia="Cambria" w:cs="Cambria"/>
+                <w:b/>
+                <w:lang w:val="en-US"/>
+              </w:rPr>
+              <w:t>2</w:t>
             </w:r>
           </w:p>
         </w:tc>
@@ -378,9 +668,8 @@
             <w:tcW w:w="1377" w:type="dxa"/>
             <w:vMerge w:val="restart"/>
             <w:tcBorders>
-              <w:top w:val="single" w:sz="18" w:space="0" w:color="000000"/>
-              <w:left w:val="dashed" w:sz="4" w:space="0" w:color="000000"/>
-              <w:right w:val="dashed" w:sz="4" w:space="0" w:color="000000"/>
+              <w:left w:val="dashed" w:color="000000" w:sz="4" w:space="0"/>
+              <w:right w:val="dashed" w:color="000000" w:sz="4" w:space="0"/>
             </w:tcBorders>
             <w:shd w:val="clear" w:color="auto" w:fill="FFFFFF"/>
             <w:vAlign w:val="center"/>
@@ -390,7 +679,7 @@
               <w:spacing w:after="0" w:line="240" w:lineRule="auto"/>
               <w:jc w:val="center"/>
               <w:rPr>
-                <w:rFonts w:ascii="Cambria" w:eastAsia="Cambria" w:hAnsi="Cambria" w:cs="Cambria"/>
+                <w:rFonts w:ascii="Cambria" w:hAnsi="Cambria" w:eastAsia="Cambria" w:cs="Cambria"/>
               </w:rPr>
             </w:pPr>
           </w:p>
@@ -399,7 +688,7 @@
               <w:spacing w:after="0" w:line="240" w:lineRule="auto"/>
               <w:jc w:val="center"/>
               <w:rPr>
-                <w:rFonts w:ascii="Cambria" w:eastAsia="Cambria" w:hAnsi="Cambria" w:cs="Cambria"/>
+                <w:rFonts w:ascii="Cambria" w:hAnsi="Cambria" w:eastAsia="Cambria" w:cs="Cambria"/>
               </w:rPr>
             </w:pPr>
           </w:p>
@@ -408,14 +697,14 @@
               <w:spacing w:after="0" w:line="240" w:lineRule="auto"/>
               <w:jc w:val="center"/>
               <w:rPr>
-                <w:rFonts w:ascii="Cambria" w:eastAsia="Cambria" w:hAnsi="Cambria" w:cs="Cambria"/>
+                <w:rFonts w:ascii="Cambria" w:hAnsi="Cambria" w:eastAsia="Cambria" w:cs="Cambria"/>
               </w:rPr>
             </w:pPr>
             <w:r>
               <w:rPr>
-                <w:rFonts w:ascii="Cambria" w:eastAsia="Cambria" w:hAnsi="Cambria" w:cs="Cambria"/>
-              </w:rPr>
-              <w:t>&lt;R-Name&gt;</w:t>
+                <w:rFonts w:ascii="Cambria" w:hAnsi="Cambria" w:eastAsia="Cambria" w:cs="Cambria"/>
+              </w:rPr>
+              <w:t>&lt;Name&gt;</w:t>
             </w:r>
           </w:p>
           <w:p>
@@ -423,7 +712,10 @@
               <w:spacing w:after="0" w:line="240" w:lineRule="auto"/>
               <w:jc w:val="center"/>
               <w:rPr>
-                <w:rFonts w:ascii="Cambria" w:eastAsia="Cambria" w:hAnsi="Cambria" w:cs="Cambria"/>
+                <w:rFonts w:ascii="Cambria" w:hAnsi="Cambria" w:eastAsia="Cambria" w:cs="Cambria"/>
+                <w:sz w:val="22"/>
+                <w:szCs w:val="22"/>
+                <w:lang w:val="en-US" w:eastAsia="en-GB" w:bidi="ar-SA"/>
               </w:rPr>
             </w:pPr>
           </w:p>
@@ -432,10 +724,10 @@
           <w:tcPr>
             <w:tcW w:w="2268" w:type="dxa"/>
             <w:tcBorders>
-              <w:top w:val="single" w:sz="18" w:space="0" w:color="000000"/>
+              <w:top w:val="dashed" w:color="000000" w:sz="4" w:space="0"/>
               <w:left w:val="nil"/>
-              <w:bottom w:val="dashed" w:sz="4" w:space="0" w:color="000000"/>
-              <w:right w:val="dashed" w:sz="4" w:space="0" w:color="000000"/>
+              <w:bottom w:val="dashed" w:color="000000" w:sz="4" w:space="0"/>
+              <w:right w:val="dashed" w:color="000000" w:sz="4" w:space="0"/>
             </w:tcBorders>
             <w:shd w:val="clear" w:color="auto" w:fill="auto"/>
             <w:vAlign w:val="center"/>
@@ -443,35 +735,22 @@
           <w:p>
             <w:pPr>
               <w:spacing w:after="0" w:line="240" w:lineRule="auto"/>
-              <w:ind w:left="-128" w:right="-158"/>
+              <w:ind w:left="-128" w:leftChars="0" w:right="-158" w:rightChars="0"/>
               <w:jc w:val="center"/>
               <w:rPr>
-                <w:rFonts w:ascii="Cambria" w:eastAsia="Cambria" w:hAnsi="Cambria" w:cs="Cambria"/>
+                <w:rFonts w:ascii="Cambria" w:hAnsi="Cambria" w:eastAsia="Cambria" w:cs="Cambria"/>
                 <w:color w:val="FF0000"/>
+                <w:sz w:val="22"/>
+                <w:szCs w:val="22"/>
+                <w:lang w:val="en-US" w:eastAsia="en-GB" w:bidi="ar-SA"/>
               </w:rPr>
             </w:pPr>
             <w:r>
               <w:rPr>
-                <w:rFonts w:ascii="Cambria" w:eastAsia="Cambria" w:hAnsi="Cambria" w:cs="Cambria"/>
+                <w:rFonts w:ascii="Cambria" w:hAnsi="Cambria" w:eastAsia="Cambria" w:cs="Cambria"/>
                 <w:color w:val="FF0000"/>
               </w:rPr>
-              <w:t>&lt;R-</w:t>
-            </w:r>
-            <w:proofErr w:type="spellStart"/>
-            <w:r>
-              <w:rPr>
-                <w:rFonts w:ascii="Cambria" w:eastAsia="Cambria" w:hAnsi="Cambria" w:cs="Cambria"/>
-                <w:color w:val="FF0000"/>
-              </w:rPr>
-              <w:t>ReferenceNumber</w:t>
-            </w:r>
-            <w:proofErr w:type="spellEnd"/>
-            <w:r>
-              <w:rPr>
-                <w:rFonts w:ascii="Cambria" w:eastAsia="Cambria" w:hAnsi="Cambria" w:cs="Cambria"/>
-                <w:color w:val="FF0000"/>
-              </w:rPr>
-              <w:t>&gt;</w:t>
+              <w:t>&lt;ReferenceNumber&gt;</w:t>
             </w:r>
           </w:p>
         </w:tc>
@@ -479,10 +758,10 @@
           <w:tcPr>
             <w:tcW w:w="1843" w:type="dxa"/>
             <w:tcBorders>
-              <w:top w:val="single" w:sz="18" w:space="0" w:color="000000"/>
+              <w:top w:val="dashed" w:color="000000" w:sz="4" w:space="0"/>
               <w:left w:val="nil"/>
-              <w:bottom w:val="dashed" w:sz="4" w:space="0" w:color="000000"/>
-              <w:right w:val="dashed" w:sz="4" w:space="0" w:color="000000"/>
+              <w:bottom w:val="dashed" w:color="000000" w:sz="4" w:space="0"/>
+              <w:right w:val="dashed" w:color="000000" w:sz="4" w:space="0"/>
             </w:tcBorders>
             <w:shd w:val="clear" w:color="auto" w:fill="auto"/>
             <w:vAlign w:val="center"/>
@@ -492,28 +771,20 @@
               <w:spacing w:after="0" w:line="240" w:lineRule="auto"/>
               <w:jc w:val="center"/>
               <w:rPr>
-                <w:rFonts w:ascii="Cambria" w:eastAsia="Cambria" w:hAnsi="Cambria" w:cs="Cambria"/>
+                <w:rFonts w:hint="default" w:ascii="Cambria" w:hAnsi="Cambria" w:eastAsia="Cambria" w:cs="Cambria"/>
+                <w:sz w:val="22"/>
+                <w:szCs w:val="22"/>
+                <w:lang w:val="en-US" w:eastAsia="en-GB" w:bidi="ar-SA"/>
               </w:rPr>
             </w:pPr>
             <w:r>
               <w:rPr>
-                <w:rFonts w:ascii="Cambria" w:eastAsia="Cambria" w:hAnsi="Cambria" w:cs="Cambria"/>
-              </w:rPr>
-              <w:t>&lt;R-</w:t>
-            </w:r>
-            <w:proofErr w:type="spellStart"/>
-            <w:r>
-              <w:rPr>
-                <w:rFonts w:ascii="Cambria" w:eastAsia="Cambria" w:hAnsi="Cambria" w:cs="Cambria"/>
-              </w:rPr>
-              <w:t>AvgVelocityFPM</w:t>
-            </w:r>
-            <w:proofErr w:type="spellEnd"/>
-            <w:r>
-              <w:rPr>
-                <w:rFonts w:ascii="Cambria" w:eastAsia="Cambria" w:hAnsi="Cambria" w:cs="Cambria"/>
-              </w:rPr>
-              <w:t>&gt;</w:t>
+                <w:rFonts w:hint="default" w:ascii="Cambria" w:hAnsi="Cambria" w:eastAsia="Cambria" w:cs="Cambria"/>
+                <w:sz w:val="22"/>
+                <w:szCs w:val="22"/>
+                <w:lang w:val="en-US" w:eastAsia="en-GB" w:bidi="ar-SA"/>
+              </w:rPr>
+              <w:t>&lt;Upcon&gt;</w:t>
             </w:r>
           </w:p>
         </w:tc>
@@ -521,10 +792,10 @@
           <w:tcPr>
             <w:tcW w:w="1937" w:type="dxa"/>
             <w:tcBorders>
-              <w:top w:val="single" w:sz="18" w:space="0" w:color="000000"/>
+              <w:top w:val="dashed" w:color="000000" w:sz="4" w:space="0"/>
               <w:left w:val="nil"/>
-              <w:bottom w:val="dashed" w:sz="4" w:space="0" w:color="000000"/>
-              <w:right w:val="dashed" w:sz="4" w:space="0" w:color="000000"/>
+              <w:bottom w:val="dashed" w:color="000000" w:sz="4" w:space="0"/>
+              <w:right w:val="dashed" w:color="000000" w:sz="4" w:space="0"/>
             </w:tcBorders>
             <w:shd w:val="clear" w:color="auto" w:fill="auto"/>
             <w:vAlign w:val="center"/>
@@ -532,29 +803,22 @@
           <w:p>
             <w:pPr>
               <w:spacing w:after="0" w:line="240" w:lineRule="auto"/>
-              <w:rPr>
-                <w:rFonts w:ascii="Cambria" w:eastAsia="Cambria" w:hAnsi="Cambria" w:cs="Cambria"/>
+              <w:jc w:val="center"/>
+              <w:rPr>
+                <w:rFonts w:hint="default" w:ascii="Cambria" w:hAnsi="Cambria" w:eastAsia="Cambria" w:cs="Cambria"/>
+                <w:b w:val="0"/>
+                <w:bCs w:val="0"/>
+                <w:sz w:val="22"/>
+                <w:szCs w:val="22"/>
+                <w:lang w:val="en-US" w:eastAsia="en-GB" w:bidi="ar-SA"/>
               </w:rPr>
             </w:pPr>
             <w:r>
               <w:rPr>
-                <w:rFonts w:ascii="Cambria" w:eastAsia="Cambria" w:hAnsi="Cambria" w:cs="Cambria"/>
-              </w:rPr>
-              <w:t>&lt;R-</w:t>
-            </w:r>
-            <w:proofErr w:type="spellStart"/>
-            <w:r>
-              <w:rPr>
-                <w:rFonts w:ascii="Cambria" w:eastAsia="Cambria" w:hAnsi="Cambria" w:cs="Cambria"/>
-              </w:rPr>
-              <w:t>FilterAreaSqft</w:t>
-            </w:r>
-            <w:proofErr w:type="spellEnd"/>
-            <w:r>
-              <w:rPr>
-                <w:rFonts w:ascii="Cambria" w:eastAsia="Cambria" w:hAnsi="Cambria" w:cs="Cambria"/>
-              </w:rPr>
-              <w:t>&gt;</w:t>
+                <w:rFonts w:hint="default" w:ascii="Cambria" w:hAnsi="Cambria" w:eastAsia="Cambria" w:cs="Cambria"/>
+                <w:lang w:val="en-US"/>
+              </w:rPr>
+              <w:t>&lt;Pen&gt;</w:t>
             </w:r>
           </w:p>
         </w:tc>
@@ -563,9 +827,8 @@
             <w:tcW w:w="1890" w:type="dxa"/>
             <w:vMerge w:val="restart"/>
             <w:tcBorders>
-              <w:top w:val="single" w:sz="18" w:space="0" w:color="000000"/>
-              <w:left w:val="dashed" w:sz="4" w:space="0" w:color="000000"/>
-              <w:right w:val="dashed" w:sz="4" w:space="0" w:color="000000"/>
+              <w:left w:val="dashed" w:color="000000" w:sz="4" w:space="0"/>
+              <w:right w:val="dashed" w:color="000000" w:sz="4" w:space="0"/>
             </w:tcBorders>
             <w:shd w:val="clear" w:color="auto" w:fill="auto"/>
             <w:vAlign w:val="center"/>
@@ -575,17 +838,22 @@
               <w:spacing w:after="0" w:line="240" w:lineRule="auto"/>
               <w:jc w:val="center"/>
               <w:rPr>
-                <w:rFonts w:ascii="Cambria" w:eastAsia="Cambria" w:hAnsi="Cambria" w:cs="Cambria"/>
+                <w:rFonts w:ascii="Cambria" w:hAnsi="Cambria" w:eastAsia="Cambria" w:cs="Cambria"/>
                 <w:b/>
+                <w:sz w:val="22"/>
+                <w:szCs w:val="22"/>
+                <w:lang w:val="en-US" w:eastAsia="en-GB" w:bidi="ar-SA"/>
               </w:rPr>
             </w:pPr>
             <w:r>
               <w:rPr>
-                <w:rFonts w:ascii="Cambria" w:eastAsia="Cambria" w:hAnsi="Cambria" w:cs="Cambria"/>
+                <w:rFonts w:ascii="Cambria" w:hAnsi="Cambria" w:eastAsia="Cambria" w:cs="Cambria"/>
                 <w:b/>
               </w:rPr>
               <w:t>NMT 0.01%</w:t>
             </w:r>
+            <w:bookmarkStart w:id="0" w:name="_GoBack"/>
+            <w:bookmarkEnd w:id="0"/>
           </w:p>
         </w:tc>
         <w:tc>
@@ -593,9 +861,8 @@
             <w:tcW w:w="1530" w:type="dxa"/>
             <w:vMerge w:val="restart"/>
             <w:tcBorders>
-              <w:top w:val="single" w:sz="18" w:space="0" w:color="000000"/>
-              <w:left w:val="dashed" w:sz="4" w:space="0" w:color="000000"/>
-              <w:right w:val="single" w:sz="18" w:space="0" w:color="000000"/>
+              <w:left w:val="dashed" w:color="000000" w:sz="4" w:space="0"/>
+              <w:right w:val="single" w:color="000000" w:sz="18" w:space="0"/>
             </w:tcBorders>
             <w:shd w:val="clear" w:color="auto" w:fill="auto"/>
             <w:vAlign w:val="center"/>
@@ -603,44 +870,48 @@
           <w:p>
             <w:pPr>
               <w:spacing w:after="0" w:line="240" w:lineRule="auto"/>
-              <w:jc w:val="center"/>
-              <w:rPr>
-                <w:rFonts w:ascii="Cambria" w:eastAsia="Cambria" w:hAnsi="Cambria" w:cs="Cambria"/>
-                <w:b/>
+              <w:jc w:val="both"/>
+              <w:rPr>
+                <w:rFonts w:hint="default" w:ascii="Cambria" w:hAnsi="Cambria" w:eastAsia="Cambria" w:cs="Cambria"/>
+                <w:b w:val="0"/>
+                <w:bCs/>
+                <w:sz w:val="22"/>
+                <w:szCs w:val="22"/>
+                <w:lang w:val="en-US" w:eastAsia="en-GB" w:bidi="ar-SA"/>
               </w:rPr>
             </w:pPr>
             <w:r>
               <w:rPr>
-                <w:rFonts w:ascii="Cambria" w:eastAsia="Cambria" w:hAnsi="Cambria" w:cs="Cambria"/>
-                <w:b/>
-              </w:rPr>
-              <w:t>Compli</w:t>
-            </w:r>
-            <w:bookmarkStart w:id="0" w:name="_GoBack"/>
-            <w:bookmarkEnd w:id="0"/>
-            <w:r>
-              <w:rPr>
-                <w:rFonts w:ascii="Cambria" w:eastAsia="Cambria" w:hAnsi="Cambria" w:cs="Cambria"/>
-                <w:b/>
-              </w:rPr>
-              <w:t>es</w:t>
+                <w:rFonts w:hint="default" w:ascii="Cambria" w:hAnsi="Cambria" w:eastAsia="Cambria" w:cs="Cambria"/>
+                <w:b w:val="0"/>
+                <w:bCs/>
+                <w:lang w:val="en-US"/>
+              </w:rPr>
+              <w:t>&lt;Result&gt;</w:t>
             </w:r>
           </w:p>
         </w:tc>
       </w:tr>
       <w:tr>
+        <w:tblPrEx>
+          <w:tblCellMar>
+            <w:top w:w="15" w:type="dxa"/>
+            <w:left w:w="115" w:type="dxa"/>
+            <w:bottom w:w="0" w:type="dxa"/>
+            <w:right w:w="115" w:type="dxa"/>
+          </w:tblCellMar>
+        </w:tblPrEx>
         <w:trPr>
-          <w:trHeight w:val="288"/>
+          <w:trHeight w:val="468" w:hRule="atLeast"/>
           <w:jc w:val="center"/>
         </w:trPr>
         <w:tc>
           <w:tcPr>
             <w:tcW w:w="585" w:type="dxa"/>
-            <w:vMerge/>
+            <w:vMerge w:val="continue"/>
             <w:tcBorders>
-              <w:top w:val="single" w:sz="18" w:space="0" w:color="000000"/>
-              <w:left w:val="single" w:sz="18" w:space="0" w:color="000000"/>
-              <w:right w:val="dashed" w:sz="4" w:space="0" w:color="000000"/>
+              <w:left w:val="single" w:color="000000" w:sz="18" w:space="0"/>
+              <w:right w:val="dashed" w:color="000000" w:sz="4" w:space="0"/>
             </w:tcBorders>
             <w:shd w:val="clear" w:color="auto" w:fill="auto"/>
             <w:vAlign w:val="center"/>
@@ -649,16 +920,18 @@
             <w:pPr>
               <w:widowControl w:val="0"/>
               <w:pBdr>
-                <w:top w:val="nil"/>
-                <w:left w:val="nil"/>
-                <w:bottom w:val="nil"/>
-                <w:right w:val="nil"/>
-                <w:between w:val="nil"/>
+                <w:top w:val="none" w:color="auto" w:sz="0" w:space="0"/>
+                <w:left w:val="none" w:color="auto" w:sz="0" w:space="0"/>
+                <w:bottom w:val="none" w:color="auto" w:sz="0" w:space="0"/>
+                <w:right w:val="none" w:color="auto" w:sz="0" w:space="0"/>
+                <w:between w:val="none" w:color="auto" w:sz="0" w:space="0"/>
               </w:pBdr>
               <w:spacing w:after="0" w:line="276" w:lineRule="auto"/>
-              <w:rPr>
-                <w:rFonts w:ascii="Cambria" w:eastAsia="Cambria" w:hAnsi="Cambria" w:cs="Cambria"/>
+              <w:ind w:firstLine="110" w:firstLineChars="50"/>
+              <w:rPr>
+                <w:rFonts w:hint="default" w:ascii="Cambria" w:hAnsi="Cambria" w:eastAsia="Cambria" w:cs="Cambria"/>
                 <w:b/>
+                <w:lang w:val="en-US"/>
               </w:rPr>
             </w:pPr>
           </w:p>
@@ -666,29 +939,23 @@
         <w:tc>
           <w:tcPr>
             <w:tcW w:w="1377" w:type="dxa"/>
-            <w:vMerge/>
+            <w:vMerge w:val="continue"/>
             <w:tcBorders>
-              <w:top w:val="single" w:sz="18" w:space="0" w:color="000000"/>
-              <w:left w:val="dashed" w:sz="4" w:space="0" w:color="000000"/>
-              <w:right w:val="dashed" w:sz="4" w:space="0" w:color="000000"/>
+              <w:left w:val="dashed" w:color="000000" w:sz="4" w:space="0"/>
+              <w:right w:val="dashed" w:color="000000" w:sz="4" w:space="0"/>
             </w:tcBorders>
             <w:shd w:val="clear" w:color="auto" w:fill="FFFFFF"/>
             <w:vAlign w:val="center"/>
           </w:tcPr>
           <w:p>
             <w:pPr>
-              <w:widowControl w:val="0"/>
-              <w:pBdr>
-                <w:top w:val="nil"/>
-                <w:left w:val="nil"/>
-                <w:bottom w:val="nil"/>
-                <w:right w:val="nil"/>
-                <w:between w:val="nil"/>
-              </w:pBdr>
-              <w:spacing w:after="0" w:line="276" w:lineRule="auto"/>
-              <w:rPr>
-                <w:rFonts w:ascii="Cambria" w:eastAsia="Cambria" w:hAnsi="Cambria" w:cs="Cambria"/>
-                <w:b/>
+              <w:spacing w:after="0" w:line="240" w:lineRule="auto"/>
+              <w:jc w:val="center"/>
+              <w:rPr>
+                <w:rFonts w:ascii="Cambria" w:hAnsi="Cambria" w:eastAsia="Cambria" w:cs="Cambria"/>
+                <w:sz w:val="22"/>
+                <w:szCs w:val="22"/>
+                <w:lang w:val="en-US" w:eastAsia="en-GB" w:bidi="ar-SA"/>
               </w:rPr>
             </w:pPr>
           </w:p>
@@ -697,10 +964,10 @@
           <w:tcPr>
             <w:tcW w:w="2268" w:type="dxa"/>
             <w:tcBorders>
-              <w:top w:val="dashed" w:sz="4" w:space="0" w:color="000000"/>
+              <w:top w:val="dashed" w:color="000000" w:sz="4" w:space="0"/>
               <w:left w:val="nil"/>
-              <w:bottom w:val="dashed" w:sz="4" w:space="0" w:color="000000"/>
-              <w:right w:val="dashed" w:sz="4" w:space="0" w:color="000000"/>
+              <w:bottom w:val="dashed" w:color="000000" w:sz="4" w:space="0"/>
+              <w:right w:val="dashed" w:color="000000" w:sz="4" w:space="0"/>
             </w:tcBorders>
             <w:shd w:val="clear" w:color="auto" w:fill="auto"/>
             <w:vAlign w:val="center"/>
@@ -708,35 +975,19 @@
           <w:p>
             <w:pPr>
               <w:spacing w:after="0" w:line="240" w:lineRule="auto"/>
-              <w:ind w:left="-128" w:right="-158"/>
+              <w:ind w:left="-128" w:leftChars="0" w:right="-158" w:rightChars="0"/>
               <w:jc w:val="center"/>
               <w:rPr>
-                <w:rFonts w:ascii="Cambria" w:eastAsia="Cambria" w:hAnsi="Cambria" w:cs="Cambria"/>
+                <w:rFonts w:ascii="Cambria" w:hAnsi="Cambria" w:eastAsia="Cambria" w:cs="Cambria"/>
                 <w:color w:val="FF0000"/>
               </w:rPr>
             </w:pPr>
             <w:r>
               <w:rPr>
-                <w:rFonts w:ascii="Cambria" w:eastAsia="Cambria" w:hAnsi="Cambria" w:cs="Cambria"/>
+                <w:rFonts w:ascii="Cambria" w:hAnsi="Cambria" w:eastAsia="Cambria" w:cs="Cambria"/>
                 <w:color w:val="FF0000"/>
               </w:rPr>
-              <w:t>&lt;R-</w:t>
-            </w:r>
-            <w:proofErr w:type="spellStart"/>
-            <w:r>
-              <w:rPr>
-                <w:rFonts w:ascii="Cambria" w:eastAsia="Cambria" w:hAnsi="Cambria" w:cs="Cambria"/>
-                <w:color w:val="FF0000"/>
-              </w:rPr>
-              <w:t>ReferenceNumber</w:t>
-            </w:r>
-            <w:proofErr w:type="spellEnd"/>
-            <w:r>
-              <w:rPr>
-                <w:rFonts w:ascii="Cambria" w:eastAsia="Cambria" w:hAnsi="Cambria" w:cs="Cambria"/>
-                <w:color w:val="FF0000"/>
-              </w:rPr>
-              <w:t>&gt;</w:t>
+              <w:t>&lt;ReferenceNumber&gt;</w:t>
             </w:r>
           </w:p>
         </w:tc>
@@ -744,10 +995,10 @@
           <w:tcPr>
             <w:tcW w:w="1843" w:type="dxa"/>
             <w:tcBorders>
-              <w:top w:val="dashed" w:sz="4" w:space="0" w:color="000000"/>
+              <w:top w:val="dashed" w:color="000000" w:sz="4" w:space="0"/>
               <w:left w:val="nil"/>
-              <w:bottom w:val="dashed" w:sz="4" w:space="0" w:color="000000"/>
-              <w:right w:val="dashed" w:sz="4" w:space="0" w:color="000000"/>
+              <w:bottom w:val="dashed" w:color="000000" w:sz="4" w:space="0"/>
+              <w:right w:val="dashed" w:color="000000" w:sz="4" w:space="0"/>
             </w:tcBorders>
             <w:shd w:val="clear" w:color="auto" w:fill="auto"/>
             <w:vAlign w:val="center"/>
@@ -757,28 +1008,20 @@
               <w:spacing w:after="0" w:line="240" w:lineRule="auto"/>
               <w:jc w:val="center"/>
               <w:rPr>
-                <w:rFonts w:ascii="Cambria" w:eastAsia="Cambria" w:hAnsi="Cambria" w:cs="Cambria"/>
+                <w:rFonts w:hint="default" w:ascii="Cambria" w:hAnsi="Cambria" w:eastAsia="Cambria" w:cs="Cambria"/>
+                <w:sz w:val="22"/>
+                <w:szCs w:val="22"/>
+                <w:lang w:val="en-US" w:eastAsia="en-GB" w:bidi="ar-SA"/>
               </w:rPr>
             </w:pPr>
             <w:r>
               <w:rPr>
-                <w:rFonts w:ascii="Cambria" w:eastAsia="Cambria" w:hAnsi="Cambria" w:cs="Cambria"/>
-              </w:rPr>
-              <w:t>&lt;R-</w:t>
-            </w:r>
-            <w:proofErr w:type="spellStart"/>
-            <w:r>
-              <w:rPr>
-                <w:rFonts w:ascii="Cambria" w:eastAsia="Cambria" w:hAnsi="Cambria" w:cs="Cambria"/>
-              </w:rPr>
-              <w:t>AvgVelocityFPM</w:t>
-            </w:r>
-            <w:proofErr w:type="spellEnd"/>
-            <w:r>
-              <w:rPr>
-                <w:rFonts w:ascii="Cambria" w:eastAsia="Cambria" w:hAnsi="Cambria" w:cs="Cambria"/>
-              </w:rPr>
-              <w:t>&gt;</w:t>
+                <w:rFonts w:hint="default" w:ascii="Cambria" w:hAnsi="Cambria" w:eastAsia="Cambria" w:cs="Cambria"/>
+                <w:sz w:val="22"/>
+                <w:szCs w:val="22"/>
+                <w:lang w:val="en-US" w:eastAsia="en-GB" w:bidi="ar-SA"/>
+              </w:rPr>
+              <w:t>&lt;Upcon&gt;</w:t>
             </w:r>
           </w:p>
         </w:tc>
@@ -786,10 +1029,10 @@
           <w:tcPr>
             <w:tcW w:w="1937" w:type="dxa"/>
             <w:tcBorders>
-              <w:top w:val="dashed" w:sz="4" w:space="0" w:color="000000"/>
+              <w:top w:val="dashed" w:color="000000" w:sz="4" w:space="0"/>
               <w:left w:val="nil"/>
-              <w:bottom w:val="dashed" w:sz="4" w:space="0" w:color="000000"/>
-              <w:right w:val="dashed" w:sz="4" w:space="0" w:color="000000"/>
+              <w:bottom w:val="dashed" w:color="000000" w:sz="4" w:space="0"/>
+              <w:right w:val="dashed" w:color="000000" w:sz="4" w:space="0"/>
             </w:tcBorders>
             <w:shd w:val="clear" w:color="auto" w:fill="auto"/>
             <w:vAlign w:val="center"/>
@@ -799,55 +1042,37 @@
               <w:spacing w:after="0" w:line="240" w:lineRule="auto"/>
               <w:jc w:val="center"/>
               <w:rPr>
-                <w:rFonts w:ascii="Cambria" w:eastAsia="Cambria" w:hAnsi="Cambria" w:cs="Cambria"/>
+                <w:rFonts w:hint="default" w:ascii="Cambria" w:hAnsi="Cambria" w:eastAsia="Cambria" w:cs="Cambria"/>
+                <w:lang w:val="en-US"/>
               </w:rPr>
             </w:pPr>
             <w:r>
               <w:rPr>
-                <w:rFonts w:ascii="Cambria" w:eastAsia="Cambria" w:hAnsi="Cambria" w:cs="Cambria"/>
-              </w:rPr>
-              <w:t>&lt;R-</w:t>
-            </w:r>
-            <w:proofErr w:type="spellStart"/>
-            <w:r>
-              <w:rPr>
-                <w:rFonts w:ascii="Cambria" w:eastAsia="Cambria" w:hAnsi="Cambria" w:cs="Cambria"/>
-              </w:rPr>
-              <w:t>FilterAreaSqft</w:t>
-            </w:r>
-            <w:proofErr w:type="spellEnd"/>
-            <w:r>
-              <w:rPr>
-                <w:rFonts w:ascii="Cambria" w:eastAsia="Cambria" w:hAnsi="Cambria" w:cs="Cambria"/>
-              </w:rPr>
-              <w:t>&gt;</w:t>
+                <w:rFonts w:hint="default" w:ascii="Cambria" w:hAnsi="Cambria" w:eastAsia="Cambria" w:cs="Cambria"/>
+                <w:lang w:val="en-US"/>
+              </w:rPr>
+              <w:t>&lt;Pen&gt;</w:t>
             </w:r>
           </w:p>
         </w:tc>
         <w:tc>
           <w:tcPr>
             <w:tcW w:w="1890" w:type="dxa"/>
-            <w:vMerge/>
+            <w:vMerge w:val="continue"/>
             <w:tcBorders>
-              <w:left w:val="dashed" w:sz="4" w:space="0" w:color="000000"/>
-              <w:right w:val="dashed" w:sz="4" w:space="0" w:color="000000"/>
+              <w:left w:val="dashed" w:color="000000" w:sz="4" w:space="0"/>
+              <w:right w:val="dashed" w:color="000000" w:sz="4" w:space="0"/>
             </w:tcBorders>
             <w:shd w:val="clear" w:color="auto" w:fill="auto"/>
             <w:vAlign w:val="center"/>
           </w:tcPr>
           <w:p>
             <w:pPr>
-              <w:widowControl w:val="0"/>
-              <w:pBdr>
-                <w:top w:val="nil"/>
-                <w:left w:val="nil"/>
-                <w:bottom w:val="nil"/>
-                <w:right w:val="nil"/>
-                <w:between w:val="nil"/>
-              </w:pBdr>
-              <w:spacing w:after="0" w:line="276" w:lineRule="auto"/>
-              <w:rPr>
-                <w:rFonts w:ascii="Cambria" w:eastAsia="Cambria" w:hAnsi="Cambria" w:cs="Cambria"/>
+              <w:spacing w:after="0" w:line="240" w:lineRule="auto"/>
+              <w:jc w:val="center"/>
+              <w:rPr>
+                <w:rFonts w:ascii="Cambria" w:hAnsi="Cambria" w:eastAsia="Cambria" w:cs="Cambria"/>
+                <w:b/>
               </w:rPr>
             </w:pPr>
           </w:p>
@@ -855,27 +1080,23 @@
         <w:tc>
           <w:tcPr>
             <w:tcW w:w="1530" w:type="dxa"/>
-            <w:vMerge/>
+            <w:vMerge w:val="continue"/>
             <w:tcBorders>
-              <w:left w:val="dashed" w:sz="4" w:space="0" w:color="000000"/>
-              <w:right w:val="single" w:sz="18" w:space="0" w:color="000000"/>
+              <w:left w:val="dashed" w:color="000000" w:sz="4" w:space="0"/>
+              <w:right w:val="single" w:color="000000" w:sz="18" w:space="0"/>
             </w:tcBorders>
             <w:shd w:val="clear" w:color="auto" w:fill="auto"/>
             <w:vAlign w:val="center"/>
           </w:tcPr>
           <w:p>
             <w:pPr>
-              <w:widowControl w:val="0"/>
-              <w:pBdr>
-                <w:top w:val="nil"/>
-                <w:left w:val="nil"/>
-                <w:bottom w:val="nil"/>
-                <w:right w:val="nil"/>
-                <w:between w:val="nil"/>
-              </w:pBdr>
-              <w:spacing w:after="0" w:line="276" w:lineRule="auto"/>
-              <w:rPr>
-                <w:rFonts w:ascii="Cambria" w:eastAsia="Cambria" w:hAnsi="Cambria" w:cs="Cambria"/>
+              <w:spacing w:after="0" w:line="240" w:lineRule="auto"/>
+              <w:jc w:val="both"/>
+              <w:rPr>
+                <w:rFonts w:hint="default" w:ascii="Cambria" w:hAnsi="Cambria" w:eastAsia="Cambria" w:cs="Cambria"/>
+                <w:b w:val="0"/>
+                <w:bCs/>
+                <w:lang w:val="en-US"/>
               </w:rPr>
             </w:pPr>
           </w:p>
@@ -900,25 +1121,48 @@
     </w:p>
     <w:tbl>
       <w:tblPr>
-        <w:tblStyle w:val="a0"/>
+        <w:tblStyle w:val="15"/>
         <w:tblW w:w="11447" w:type="dxa"/>
         <w:jc w:val="center"/>
         <w:tblBorders>
-          <w:top w:val="single" w:sz="18" w:space="0" w:color="000000"/>
-          <w:left w:val="single" w:sz="18" w:space="0" w:color="000000"/>
-          <w:bottom w:val="single" w:sz="18" w:space="0" w:color="000000"/>
-          <w:right w:val="single" w:sz="18" w:space="0" w:color="000000"/>
+          <w:top w:val="single" w:color="000000" w:sz="18" w:space="0"/>
+          <w:left w:val="single" w:color="000000" w:sz="18" w:space="0"/>
+          <w:bottom w:val="single" w:color="000000" w:sz="18" w:space="0"/>
+          <w:right w:val="single" w:color="000000" w:sz="18" w:space="0"/>
+          <w:insideH w:val="none" w:color="auto" w:sz="0" w:space="0"/>
+          <w:insideV w:val="none" w:color="auto" w:sz="0" w:space="0"/>
         </w:tblBorders>
         <w:tblLayout w:type="fixed"/>
-        <w:tblLook w:val="0400" w:firstRow="0" w:lastRow="0" w:firstColumn="0" w:lastColumn="0" w:noHBand="0" w:noVBand="1"/>
+        <w:tblCellMar>
+          <w:top w:w="15" w:type="dxa"/>
+          <w:left w:w="115" w:type="dxa"/>
+          <w:bottom w:w="0" w:type="dxa"/>
+          <w:right w:w="115" w:type="dxa"/>
+        </w:tblCellMar>
       </w:tblPr>
       <w:tblGrid>
         <w:gridCol w:w="970"/>
         <w:gridCol w:w="10477"/>
       </w:tblGrid>
       <w:tr>
+        <w:tblPrEx>
+          <w:tblBorders>
+            <w:top w:val="single" w:color="000000" w:sz="18" w:space="0"/>
+            <w:left w:val="single" w:color="000000" w:sz="18" w:space="0"/>
+            <w:bottom w:val="single" w:color="000000" w:sz="18" w:space="0"/>
+            <w:right w:val="single" w:color="000000" w:sz="18" w:space="0"/>
+            <w:insideH w:val="none" w:color="auto" w:sz="0" w:space="0"/>
+            <w:insideV w:val="none" w:color="auto" w:sz="0" w:space="0"/>
+          </w:tblBorders>
+          <w:tblCellMar>
+            <w:top w:w="15" w:type="dxa"/>
+            <w:left w:w="115" w:type="dxa"/>
+            <w:bottom w:w="0" w:type="dxa"/>
+            <w:right w:w="115" w:type="dxa"/>
+          </w:tblCellMar>
+        </w:tblPrEx>
         <w:trPr>
-          <w:trHeight w:val="111"/>
+          <w:trHeight w:val="111" w:hRule="atLeast"/>
           <w:jc w:val="center"/>
         </w:trPr>
         <w:tc>
@@ -931,27 +1175,20 @@
             <w:pPr>
               <w:spacing w:after="0" w:line="240" w:lineRule="auto"/>
               <w:rPr>
-                <w:rFonts w:ascii="Cambria" w:eastAsia="Cambria" w:hAnsi="Cambria" w:cs="Cambria"/>
+                <w:rFonts w:ascii="Cambria" w:hAnsi="Cambria" w:eastAsia="Cambria" w:cs="Cambria"/>
                 <w:b/>
               </w:rPr>
             </w:pPr>
             <w:r>
               <w:rPr>
-                <w:rFonts w:ascii="Cambria" w:eastAsia="Cambria" w:hAnsi="Cambria" w:cs="Cambria"/>
+                <w:rFonts w:ascii="Cambria" w:hAnsi="Cambria" w:eastAsia="Cambria" w:cs="Cambria"/>
                 <w:b/>
               </w:rPr>
-              <w:t>Note</w:t>
+              <w:t xml:space="preserve">Note: </w:t>
             </w:r>
             <w:r>
               <w:rPr>
-                <w:rFonts w:ascii="Cambria" w:eastAsia="Cambria" w:hAnsi="Cambria" w:cs="Cambria"/>
-                <w:b/>
-              </w:rPr>
-              <w:t xml:space="preserve">: </w:t>
-            </w:r>
-            <w:r>
-              <w:rPr>
-                <w:rFonts w:ascii="Cambria" w:eastAsia="Cambria" w:hAnsi="Cambria" w:cs="Cambria"/>
+                <w:rFonts w:ascii="Cambria" w:hAnsi="Cambria" w:eastAsia="Cambria" w:cs="Cambria"/>
               </w:rPr>
               <w:t xml:space="preserve">    </w:t>
             </w:r>
@@ -968,12 +1205,12 @@
               <w:spacing w:after="0" w:line="240" w:lineRule="auto"/>
               <w:ind w:left="168"/>
               <w:rPr>
-                <w:rFonts w:ascii="Cambria" w:eastAsia="Cambria" w:hAnsi="Cambria" w:cs="Cambria"/>
+                <w:rFonts w:ascii="Cambria" w:hAnsi="Cambria" w:eastAsia="Cambria" w:cs="Cambria"/>
               </w:rPr>
             </w:pPr>
             <w:r>
               <w:rPr>
-                <w:rFonts w:ascii="Cambria" w:eastAsia="Cambria" w:hAnsi="Cambria" w:cs="Cambria"/>
+                <w:rFonts w:ascii="Cambria" w:hAnsi="Cambria" w:eastAsia="Cambria" w:cs="Cambria"/>
               </w:rPr>
               <w:t>Filter face area fully scanned, The scanning of HEPA filter area done at 1” away from the filter face moving the probe at a speed of 10ft/ min with over lapping stroke</w:t>
             </w:r>
@@ -981,8 +1218,24 @@
         </w:tc>
       </w:tr>
       <w:tr>
+        <w:tblPrEx>
+          <w:tblBorders>
+            <w:top w:val="single" w:color="000000" w:sz="18" w:space="0"/>
+            <w:left w:val="single" w:color="000000" w:sz="18" w:space="0"/>
+            <w:bottom w:val="single" w:color="000000" w:sz="18" w:space="0"/>
+            <w:right w:val="single" w:color="000000" w:sz="18" w:space="0"/>
+            <w:insideH w:val="none" w:color="auto" w:sz="0" w:space="0"/>
+            <w:insideV w:val="none" w:color="auto" w:sz="0" w:space="0"/>
+          </w:tblBorders>
+          <w:tblCellMar>
+            <w:top w:w="15" w:type="dxa"/>
+            <w:left w:w="115" w:type="dxa"/>
+            <w:bottom w:w="0" w:type="dxa"/>
+            <w:right w:w="115" w:type="dxa"/>
+          </w:tblCellMar>
+        </w:tblPrEx>
         <w:trPr>
-          <w:trHeight w:val="111"/>
+          <w:trHeight w:val="111" w:hRule="atLeast"/>
           <w:jc w:val="center"/>
         </w:trPr>
         <w:tc>
@@ -995,7 +1248,7 @@
             <w:pPr>
               <w:spacing w:after="0" w:line="240" w:lineRule="auto"/>
               <w:rPr>
-                <w:rFonts w:ascii="Cambria" w:eastAsia="Cambria" w:hAnsi="Cambria" w:cs="Cambria"/>
+                <w:rFonts w:ascii="Cambria" w:hAnsi="Cambria" w:eastAsia="Cambria" w:cs="Cambria"/>
                 <w:b/>
               </w:rPr>
             </w:pPr>
@@ -1012,15 +1265,31 @@
               <w:spacing w:after="0" w:line="240" w:lineRule="auto"/>
               <w:ind w:left="168"/>
               <w:rPr>
-                <w:rFonts w:ascii="Cambria" w:eastAsia="Cambria" w:hAnsi="Cambria" w:cs="Cambria"/>
+                <w:rFonts w:ascii="Cambria" w:hAnsi="Cambria" w:eastAsia="Cambria" w:cs="Cambria"/>
               </w:rPr>
             </w:pPr>
           </w:p>
         </w:tc>
       </w:tr>
       <w:tr>
+        <w:tblPrEx>
+          <w:tblBorders>
+            <w:top w:val="single" w:color="000000" w:sz="18" w:space="0"/>
+            <w:left w:val="single" w:color="000000" w:sz="18" w:space="0"/>
+            <w:bottom w:val="single" w:color="000000" w:sz="18" w:space="0"/>
+            <w:right w:val="single" w:color="000000" w:sz="18" w:space="0"/>
+            <w:insideH w:val="none" w:color="auto" w:sz="0" w:space="0"/>
+            <w:insideV w:val="none" w:color="auto" w:sz="0" w:space="0"/>
+          </w:tblBorders>
+          <w:tblCellMar>
+            <w:top w:w="15" w:type="dxa"/>
+            <w:left w:w="115" w:type="dxa"/>
+            <w:bottom w:w="0" w:type="dxa"/>
+            <w:right w:w="115" w:type="dxa"/>
+          </w:tblCellMar>
+        </w:tblPrEx>
         <w:trPr>
-          <w:trHeight w:val="111"/>
+          <w:trHeight w:val="111" w:hRule="atLeast"/>
           <w:jc w:val="center"/>
         </w:trPr>
         <w:tc>
@@ -1033,34 +1302,21 @@
           <w:p>
             <w:pPr>
               <w:rPr>
-                <w:rFonts w:ascii="Cambria Math" w:eastAsia="Cambria Math" w:hAnsi="Cambria Math" w:cs="Cambria Math"/>
+                <w:rFonts w:ascii="Cambria Math" w:hAnsi="Cambria Math" w:eastAsia="Cambria Math" w:cs="Cambria Math"/>
               </w:rPr>
             </w:pPr>
             <w:r>
               <w:rPr>
-                <w:rFonts w:ascii="Cambria" w:eastAsia="Cambria" w:hAnsi="Cambria" w:cs="Cambria"/>
+                <w:rFonts w:ascii="Cambria" w:hAnsi="Cambria" w:eastAsia="Cambria" w:cs="Cambria"/>
                 <w:b/>
               </w:rPr>
-              <w:t>Reference:</w:t>
+              <w:t xml:space="preserve">Reference: </w:t>
             </w:r>
             <w:r>
               <w:rPr>
-                <w:rFonts w:ascii="Cambria" w:eastAsia="Cambria" w:hAnsi="Cambria" w:cs="Cambria"/>
-                <w:b/>
-              </w:rPr>
-              <w:t xml:space="preserve"> </w:t>
-            </w:r>
-            <w:r>
-              <w:rPr>
-                <w:rFonts w:ascii="Cambria" w:eastAsia="Cambria" w:hAnsi="Cambria" w:cs="Cambria"/>
-              </w:rPr>
-              <w:t xml:space="preserve">This </w:t>
-            </w:r>
-            <w:r>
-              <w:rPr>
-                <w:rFonts w:ascii="Cambria" w:eastAsia="Cambria" w:hAnsi="Cambria" w:cs="Cambria"/>
-              </w:rPr>
-              <w:t>test carried out in accordance with ISO – 14644-3</w:t>
+                <w:rFonts w:ascii="Cambria" w:hAnsi="Cambria" w:eastAsia="Cambria" w:cs="Cambria"/>
+              </w:rPr>
+              <w:t>This test carried out in accordance with ISO – 14644-3</w:t>
             </w:r>
           </w:p>
         </w:tc>
@@ -1070,7 +1326,7 @@
       <w:pPr>
         <w:ind w:left="90"/>
         <w:rPr>
-          <w:rFonts w:ascii="Cambria" w:eastAsia="Cambria" w:hAnsi="Cambria" w:cs="Cambria"/>
+          <w:rFonts w:ascii="Cambria" w:hAnsi="Cambria" w:eastAsia="Cambria" w:cs="Cambria"/>
           <w:b/>
         </w:rPr>
       </w:pPr>
@@ -1079,7 +1335,7 @@
       <w:pPr>
         <w:ind w:left="90"/>
         <w:rPr>
-          <w:rFonts w:ascii="Cambria" w:eastAsia="Cambria" w:hAnsi="Cambria" w:cs="Cambria"/>
+          <w:rFonts w:ascii="Cambria" w:hAnsi="Cambria" w:eastAsia="Cambria" w:cs="Cambria"/>
           <w:b/>
         </w:rPr>
       </w:pPr>
@@ -1088,39 +1344,39 @@
       <w:pPr>
         <w:ind w:left="90"/>
         <w:rPr>
-          <w:rFonts w:ascii="Cambria" w:eastAsia="Cambria" w:hAnsi="Cambria" w:cs="Cambria"/>
+          <w:rFonts w:ascii="Cambria" w:hAnsi="Cambria" w:eastAsia="Cambria" w:cs="Cambria"/>
           <w:b/>
         </w:rPr>
       </w:pPr>
     </w:p>
     <w:sectPr>
-      <w:headerReference w:type="default" r:id="rId6"/>
-      <w:footerReference w:type="default" r:id="rId7"/>
+      <w:headerReference r:id="rId5" w:type="default"/>
+      <w:footerReference r:id="rId6" w:type="default"/>
       <w:pgSz w:w="12240" w:h="15840"/>
       <w:pgMar w:top="1620" w:right="450" w:bottom="990" w:left="450" w:header="720" w:footer="900" w:gutter="0"/>
       <w:pgNumType w:start="1"/>
-      <w:cols w:space="720"/>
+      <w:cols w:space="720" w:num="1"/>
     </w:sectPr>
   </w:body>
 </w:document>
 </file>
 
 <file path=word/endnotes.xml><?xml version="1.0" encoding="utf-8"?>
-<w:endnotes xmlns:wpc="http://schemas.microsoft.com/office/word/2010/wordprocessingCanvas" xmlns:mc="http://schemas.openxmlformats.org/markup-compatibility/2006" xmlns:o="urn:schemas-microsoft-com:office:office" xmlns:r="http://schemas.openxmlformats.org/officeDocument/2006/relationships" xmlns:m="http://schemas.openxmlformats.org/officeDocument/2006/math" xmlns:v="urn:schemas-microsoft-com:vml" xmlns:wp14="http://schemas.microsoft.com/office/word/2010/wordprocessingDrawing" xmlns:wp="http://schemas.openxmlformats.org/drawingml/2006/wordprocessingDrawing" xmlns:w10="urn:schemas-microsoft-com:office:word" xmlns:w="http://schemas.openxmlformats.org/wordprocessingml/2006/main" xmlns:w14="http://schemas.microsoft.com/office/word/2010/wordml" xmlns:w15="http://schemas.microsoft.com/office/word/2012/wordml" xmlns:wpg="http://schemas.microsoft.com/office/word/2010/wordprocessingGroup" xmlns:wpi="http://schemas.microsoft.com/office/word/2010/wordprocessingInk" xmlns:wne="http://schemas.microsoft.com/office/word/2006/wordml" xmlns:wps="http://schemas.microsoft.com/office/word/2010/wordprocessingShape" mc:Ignorable="w14 w15 wp14">
-  <w:endnote w:type="separator" w:id="-1">
+<w:endnotes xmlns:wpc="http://schemas.microsoft.com/office/word/2010/wordprocessingCanvas" xmlns:mc="http://schemas.openxmlformats.org/markup-compatibility/2006" xmlns:o="urn:schemas-microsoft-com:office:office" xmlns:r="http://schemas.openxmlformats.org/officeDocument/2006/relationships" xmlns:m="http://schemas.openxmlformats.org/officeDocument/2006/math" xmlns:v="urn:schemas-microsoft-com:vml" xmlns:wp14="http://schemas.microsoft.com/office/word/2010/wordprocessingDrawing" xmlns:wp="http://schemas.openxmlformats.org/drawingml/2006/wordprocessingDrawing" xmlns:w="http://schemas.openxmlformats.org/wordprocessingml/2006/main" xmlns:w14="http://schemas.microsoft.com/office/word/2010/wordml" xmlns:w15="http://schemas.microsoft.com/office/word/2012/wordml" xmlns:w10="urn:schemas-microsoft-com:office:word" xmlns:wpg="http://schemas.microsoft.com/office/word/2010/wordprocessingGroup" xmlns:wpi="http://schemas.microsoft.com/office/word/2010/wordprocessingInk" xmlns:wne="http://schemas.microsoft.com/office/word/2006/wordml" xmlns:wps="http://schemas.microsoft.com/office/word/2010/wordprocessingShape" xmlns:wpsCustomData="http://www.wps.cn/officeDocument/2013/wpsCustomData" mc:Ignorable="w14 w15 wp14">
+  <w:endnote w:type="separator" w:id="0">
     <w:p>
       <w:pPr>
-        <w:spacing w:after="0" w:line="240" w:lineRule="auto"/>
+        <w:spacing w:line="240" w:lineRule="auto"/>
       </w:pPr>
       <w:r>
         <w:separator/>
       </w:r>
     </w:p>
   </w:endnote>
-  <w:endnote w:type="continuationSeparator" w:id="0">
+  <w:endnote w:type="continuationSeparator" w:id="1">
     <w:p>
       <w:pPr>
-        <w:spacing w:after="0" w:line="240" w:lineRule="auto"/>
+        <w:spacing w:line="240" w:lineRule="auto"/>
       </w:pPr>
       <w:r>
         <w:continuationSeparator/>
@@ -1131,15 +1387,15 @@
 </file>
 
 <file path=word/footer1.xml><?xml version="1.0" encoding="utf-8"?>
-<w:ftr xmlns:wpc="http://schemas.microsoft.com/office/word/2010/wordprocessingCanvas" xmlns:mc="http://schemas.openxmlformats.org/markup-compatibility/2006" xmlns:o="urn:schemas-microsoft-com:office:office" xmlns:r="http://schemas.openxmlformats.org/officeDocument/2006/relationships" xmlns:m="http://schemas.openxmlformats.org/officeDocument/2006/math" xmlns:v="urn:schemas-microsoft-com:vml" xmlns:wp14="http://schemas.microsoft.com/office/word/2010/wordprocessingDrawing" xmlns:wp="http://schemas.openxmlformats.org/drawingml/2006/wordprocessingDrawing" xmlns:w10="urn:schemas-microsoft-com:office:word" xmlns:w="http://schemas.openxmlformats.org/wordprocessingml/2006/main" xmlns:w14="http://schemas.microsoft.com/office/word/2010/wordml" xmlns:w15="http://schemas.microsoft.com/office/word/2012/wordml" xmlns:wpg="http://schemas.microsoft.com/office/word/2010/wordprocessingGroup" xmlns:wpi="http://schemas.microsoft.com/office/word/2010/wordprocessingInk" xmlns:wne="http://schemas.microsoft.com/office/word/2006/wordml" xmlns:wps="http://schemas.microsoft.com/office/word/2010/wordprocessingShape" mc:Ignorable="w14 w15 wp14">
+<w:ftr xmlns:wpc="http://schemas.microsoft.com/office/word/2010/wordprocessingCanvas" xmlns:mc="http://schemas.openxmlformats.org/markup-compatibility/2006" xmlns:o="urn:schemas-microsoft-com:office:office" xmlns:r="http://schemas.openxmlformats.org/officeDocument/2006/relationships" xmlns:m="http://schemas.openxmlformats.org/officeDocument/2006/math" xmlns:v="urn:schemas-microsoft-com:vml" xmlns:wp14="http://schemas.microsoft.com/office/word/2010/wordprocessingDrawing" xmlns:wp="http://schemas.openxmlformats.org/drawingml/2006/wordprocessingDrawing" xmlns:w10="urn:schemas-microsoft-com:office:word" xmlns:w="http://schemas.openxmlformats.org/wordprocessingml/2006/main" xmlns:w14="http://schemas.microsoft.com/office/word/2010/wordml" xmlns:w15="http://schemas.microsoft.com/office/word/2012/wordml" xmlns:wpg="http://schemas.microsoft.com/office/word/2010/wordprocessingGroup" xmlns:wpi="http://schemas.microsoft.com/office/word/2010/wordprocessingInk" xmlns:wne="http://schemas.microsoft.com/office/word/2006/wordml" xmlns:wps="http://schemas.microsoft.com/office/word/2010/wordprocessingShape" xmlns:wpsCustomData="http://www.wps.cn/officeDocument/2013/wpsCustomData" mc:Ignorable="w14 w15 wp14">
   <w:p>
     <w:pPr>
       <w:pBdr>
-        <w:top w:val="nil"/>
-        <w:left w:val="nil"/>
-        <w:bottom w:val="nil"/>
-        <w:right w:val="nil"/>
-        <w:between w:val="nil"/>
+        <w:top w:val="none" w:color="auto" w:sz="0" w:space="0"/>
+        <w:left w:val="none" w:color="auto" w:sz="0" w:space="0"/>
+        <w:bottom w:val="none" w:color="auto" w:sz="0" w:space="0"/>
+        <w:right w:val="none" w:color="auto" w:sz="0" w:space="0"/>
+        <w:between w:val="none" w:color="auto" w:sz="0" w:space="0"/>
       </w:pBdr>
       <w:tabs>
         <w:tab w:val="center" w:pos="4680"/>
@@ -1157,7 +1413,7 @@
     </w:pPr>
     <w:r>
       <w:rPr>
-        <w:rFonts w:ascii="Cambria" w:eastAsia="Cambria" w:hAnsi="Cambria" w:cs="Cambria"/>
+        <w:rFonts w:ascii="Cambria" w:hAnsi="Cambria" w:eastAsia="Cambria" w:cs="Cambria"/>
         <w:b/>
       </w:rPr>
       <w:t xml:space="preserve">       Performed by</w:t>
@@ -1186,49 +1442,54 @@
     </w:r>
     <w:r>
       <w:rPr>
-        <w:rFonts w:ascii="Cambria" w:eastAsia="Cambria" w:hAnsi="Cambria" w:cs="Cambria"/>
+        <w:rFonts w:ascii="Cambria" w:hAnsi="Cambria" w:eastAsia="Cambria" w:cs="Cambria"/>
         <w:b/>
       </w:rPr>
       <w:t>Checked by</w:t>
     </w:r>
     <w:r>
       <w:rPr>
-        <w:rFonts w:ascii="Cambria" w:eastAsia="Cambria" w:hAnsi="Cambria" w:cs="Cambria"/>
+        <w:rFonts w:ascii="Cambria" w:hAnsi="Cambria" w:eastAsia="Cambria" w:cs="Cambria"/>
         <w:b/>
       </w:rPr>
       <w:tab/>
     </w:r>
     <w:r>
       <w:rPr>
-        <w:rFonts w:ascii="Cambria" w:eastAsia="Cambria" w:hAnsi="Cambria" w:cs="Cambria"/>
+        <w:rFonts w:ascii="Cambria" w:hAnsi="Cambria" w:eastAsia="Cambria" w:cs="Cambria"/>
         <w:b/>
       </w:rPr>
       <w:tab/>
     </w:r>
     <w:r>
       <w:rPr>
-        <w:rFonts w:ascii="Cambria" w:eastAsia="Cambria" w:hAnsi="Cambria" w:cs="Cambria"/>
+        <w:rFonts w:ascii="Cambria" w:hAnsi="Cambria" w:eastAsia="Cambria" w:cs="Cambria"/>
         <w:b/>
       </w:rPr>
       <w:tab/>
     </w:r>
     <w:r>
       <w:rPr>
-        <w:rFonts w:ascii="Cambria" w:eastAsia="Cambria" w:hAnsi="Cambria" w:cs="Cambria"/>
+        <w:rFonts w:ascii="Cambria" w:hAnsi="Cambria" w:eastAsia="Cambria" w:cs="Cambria"/>
         <w:b/>
       </w:rPr>
       <w:tab/>
+    </w:r>
+    <w:r>
+      <w:rPr>
+        <w:rFonts w:ascii="Cambria" w:hAnsi="Cambria" w:eastAsia="Cambria" w:cs="Cambria"/>
+        <w:b/>
+      </w:rPr>
       <w:t>Verified by (Customer)</w:t>
     </w:r>
     <w:r>
       <w:rPr>
-        <w:noProof/>
         <w:lang w:val="en-IN" w:eastAsia="en-IN"/>
       </w:rPr>
       <mc:AlternateContent>
         <mc:Choice Requires="wps">
           <w:drawing>
-            <wp:anchor distT="0" distB="0" distL="114300" distR="114300" simplePos="0" relativeHeight="251658240" behindDoc="0" locked="0" layoutInCell="1" hidden="0" allowOverlap="1" wp14:anchorId="7D7E0341" wp14:editId="58489CE5">
+            <wp:anchor distT="0" distB="0" distL="114300" distR="114300" simplePos="0" relativeHeight="251659264" behindDoc="0" locked="0" layoutInCell="1" allowOverlap="1">
               <wp:simplePos x="0" y="0"/>
               <wp:positionH relativeFrom="column">
                 <wp:posOffset>0</wp:posOffset>
@@ -1236,7 +1497,7 @@
               <wp:positionV relativeFrom="paragraph">
                 <wp:posOffset>203200</wp:posOffset>
               </wp:positionV>
-              <wp:extent cx="1635709" cy="0"/>
+              <wp:extent cx="1635760" cy="0"/>
               <wp:effectExtent l="19050" t="57150" r="98425" b="76200"/>
               <wp:wrapNone/>
               <wp:docPr id="2" name="Straight Arrow Connector 2"/>
@@ -1275,21 +1536,17 @@
                   </wps:wsp>
                 </a:graphicData>
               </a:graphic>
-              <wp14:sizeRelV relativeFrom="margin">
-                <wp14:pctHeight>0</wp14:pctHeight>
-              </wp14:sizeRelV>
             </wp:anchor>
           </w:drawing>
         </mc:Choice>
         <mc:Fallback>
           <w:pict>
-            <v:shapetype w14:anchorId="4032FF3F" id="_x0000_t32" coordsize="21600,21600" o:spt="32" o:oned="t" path="m,l21600,21600e" filled="f">
-              <v:path arrowok="t" fillok="f" o:connecttype="none"/>
-              <o:lock v:ext="edit" shapetype="t"/>
-            </v:shapetype>
-            <v:shape id="Straight Arrow Connector 2" o:spid="_x0000_s1026" type="#_x0000_t32" style="position:absolute;margin-left:0;margin-top:16pt;width:128.8pt;height:0;z-index:251658240;visibility:visible;mso-wrap-style:square;mso-height-percent:0;mso-wrap-distance-left:9pt;mso-wrap-distance-top:0;mso-wrap-distance-right:9pt;mso-wrap-distance-bottom:0;mso-position-horizontal:absolute;mso-position-horizontal-relative:text;mso-position-vertical:absolute;mso-position-vertical-relative:text;mso-height-percent:0;mso-height-relative:margin" o:gfxdata="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" strokecolor="#a5a5a5" strokeweight="1.5pt">
-              <v:stroke startarrowwidth="narrow" startarrowlength="short" endarrowwidth="narrow" endarrowlength="short" joinstyle="miter"/>
-              <v:shadow on="t" color="black" opacity="26214f" origin="-.5" offset="3pt,0"/>
+            <v:shape id="_x0000_s1026" o:spid="_x0000_s1026" o:spt="32" type="#_x0000_t32" style="position:absolute;left:0pt;margin-left:0pt;margin-top:16pt;height:0pt;width:128.8pt;z-index:251659264;mso-width-relative:page;mso-height-relative:page;" filled="f" stroked="t" coordsize="21600,21600" o:gfxdata="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">
+              <v:fill on="f" focussize="0,0"/>
+              <v:stroke weight="1.5pt" color="#A5A5A5" miterlimit="8" joinstyle="miter" startarrowwidth="narrow" startarrowlength="short" endarrowwidth="narrow" endarrowlength="short"/>
+              <v:imagedata o:title=""/>
+              <o:lock v:ext="edit" aspectratio="f"/>
+              <v:shadow on="t" color="#000000" opacity="26214f" offset="3pt,0pt" origin="-32768f,0f" matrix="65536f,0f,0f,65536f"/>
             </v:shape>
           </w:pict>
         </mc:Fallback>
@@ -1297,13 +1554,12 @@
     </w:r>
     <w:r>
       <w:rPr>
-        <w:noProof/>
         <w:lang w:val="en-IN" w:eastAsia="en-IN"/>
       </w:rPr>
       <mc:AlternateContent>
         <mc:Choice Requires="wps">
           <w:drawing>
-            <wp:anchor distT="0" distB="0" distL="114300" distR="114300" simplePos="0" relativeHeight="251659264" behindDoc="0" locked="0" layoutInCell="1" hidden="0" allowOverlap="1" wp14:anchorId="1EC9B181" wp14:editId="1C686533">
+            <wp:anchor distT="0" distB="0" distL="114300" distR="114300" simplePos="0" relativeHeight="251660288" behindDoc="0" locked="0" layoutInCell="1" allowOverlap="1">
               <wp:simplePos x="0" y="0"/>
               <wp:positionH relativeFrom="column">
                 <wp:posOffset>2768600</wp:posOffset>
@@ -1311,7 +1567,7 @@
               <wp:positionV relativeFrom="paragraph">
                 <wp:posOffset>203200</wp:posOffset>
               </wp:positionV>
-              <wp:extent cx="1635709" cy="0"/>
+              <wp:extent cx="1635760" cy="0"/>
               <wp:effectExtent l="19050" t="57150" r="98425" b="76200"/>
               <wp:wrapNone/>
               <wp:docPr id="1" name="Straight Arrow Connector 1"/>
@@ -1350,17 +1606,17 @@
                   </wps:wsp>
                 </a:graphicData>
               </a:graphic>
-              <wp14:sizeRelV relativeFrom="margin">
-                <wp14:pctHeight>0</wp14:pctHeight>
-              </wp14:sizeRelV>
             </wp:anchor>
           </w:drawing>
         </mc:Choice>
         <mc:Fallback>
           <w:pict>
-            <v:shape w14:anchorId="71C23C90" id="Straight Arrow Connector 1" o:spid="_x0000_s1026" type="#_x0000_t32" style="position:absolute;margin-left:218pt;margin-top:16pt;width:128.8pt;height:0;z-index:251659264;visibility:visible;mso-wrap-style:square;mso-height-percent:0;mso-wrap-distance-left:9pt;mso-wrap-distance-top:0;mso-wrap-distance-right:9pt;mso-wrap-distance-bottom:0;mso-position-horizontal:absolute;mso-position-horizontal-relative:text;mso-position-vertical:absolute;mso-position-vertical-relative:text;mso-height-percent:0;mso-height-relative:margin" o:gfxdata="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" strokecolor="#a5a5a5" strokeweight="1.5pt">
-              <v:stroke startarrowwidth="narrow" startarrowlength="short" endarrowwidth="narrow" endarrowlength="short" joinstyle="miter"/>
-              <v:shadow on="t" color="black" opacity="26214f" origin="-.5" offset="3pt,0"/>
+            <v:shape id="_x0000_s1026" o:spid="_x0000_s1026" o:spt="32" type="#_x0000_t32" style="position:absolute;left:0pt;margin-left:218pt;margin-top:16pt;height:0pt;width:128.8pt;z-index:251660288;mso-width-relative:page;mso-height-relative:page;" filled="f" stroked="t" coordsize="21600,21600" o:gfxdata="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">
+              <v:fill on="f" focussize="0,0"/>
+              <v:stroke weight="1.5pt" color="#A5A5A5" miterlimit="8" joinstyle="miter" startarrowwidth="narrow" startarrowlength="short" endarrowwidth="narrow" endarrowlength="short"/>
+              <v:imagedata o:title=""/>
+              <o:lock v:ext="edit" aspectratio="f"/>
+              <v:shadow on="t" color="#000000" opacity="26214f" offset="3pt,0pt" origin="-32768f,0f" matrix="65536f,0f,0f,65536f"/>
             </v:shape>
           </w:pict>
         </mc:Fallback>
@@ -1368,13 +1624,12 @@
     </w:r>
     <w:r>
       <w:rPr>
-        <w:noProof/>
         <w:lang w:val="en-IN" w:eastAsia="en-IN"/>
       </w:rPr>
       <mc:AlternateContent>
         <mc:Choice Requires="wps">
           <w:drawing>
-            <wp:anchor distT="0" distB="0" distL="114300" distR="114300" simplePos="0" relativeHeight="251660288" behindDoc="0" locked="0" layoutInCell="1" hidden="0" allowOverlap="1" wp14:anchorId="5BE14629" wp14:editId="5558221C">
+            <wp:anchor distT="0" distB="0" distL="114300" distR="114300" simplePos="0" relativeHeight="251661312" behindDoc="0" locked="0" layoutInCell="1" allowOverlap="1">
               <wp:simplePos x="0" y="0"/>
               <wp:positionH relativeFrom="column">
                 <wp:posOffset>5397500</wp:posOffset>
@@ -1382,7 +1637,7 @@
               <wp:positionV relativeFrom="paragraph">
                 <wp:posOffset>203200</wp:posOffset>
               </wp:positionV>
-              <wp:extent cx="1635709" cy="0"/>
+              <wp:extent cx="1635760" cy="0"/>
               <wp:effectExtent l="19050" t="57150" r="98425" b="76200"/>
               <wp:wrapNone/>
               <wp:docPr id="3" name="Straight Arrow Connector 3"/>
@@ -1421,17 +1676,17 @@
                   </wps:wsp>
                 </a:graphicData>
               </a:graphic>
-              <wp14:sizeRelV relativeFrom="margin">
-                <wp14:pctHeight>0</wp14:pctHeight>
-              </wp14:sizeRelV>
             </wp:anchor>
           </w:drawing>
         </mc:Choice>
         <mc:Fallback>
           <w:pict>
-            <v:shape w14:anchorId="4E569C54" id="Straight Arrow Connector 3" o:spid="_x0000_s1026" type="#_x0000_t32" style="position:absolute;margin-left:425pt;margin-top:16pt;width:128.8pt;height:0;z-index:251660288;visibility:visible;mso-wrap-style:square;mso-height-percent:0;mso-wrap-distance-left:9pt;mso-wrap-distance-top:0;mso-wrap-distance-right:9pt;mso-wrap-distance-bottom:0;mso-position-horizontal:absolute;mso-position-horizontal-relative:text;mso-position-vertical:absolute;mso-position-vertical-relative:text;mso-height-percent:0;mso-height-relative:margin" o:gfxdata="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" strokecolor="#a5a5a5" strokeweight="1.5pt">
-              <v:stroke startarrowwidth="narrow" startarrowlength="short" endarrowwidth="narrow" endarrowlength="short" joinstyle="miter"/>
-              <v:shadow on="t" color="black" opacity="26214f" origin="-.5" offset="3pt,0"/>
+            <v:shape id="_x0000_s1026" o:spid="_x0000_s1026" o:spt="32" type="#_x0000_t32" style="position:absolute;left:0pt;margin-left:425pt;margin-top:16pt;height:0pt;width:128.8pt;z-index:251661312;mso-width-relative:page;mso-height-relative:page;" filled="f" stroked="t" coordsize="21600,21600" o:gfxdata="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">
+              <v:fill on="f" focussize="0,0"/>
+              <v:stroke weight="1.5pt" color="#A5A5A5" miterlimit="8" joinstyle="miter" startarrowwidth="narrow" startarrowlength="short" endarrowwidth="narrow" endarrowlength="short"/>
+              <v:imagedata o:title=""/>
+              <o:lock v:ext="edit" aspectratio="f"/>
+              <v:shadow on="t" color="#000000" opacity="26214f" offset="3pt,0pt" origin="-32768f,0f" matrix="65536f,0f,0f,65536f"/>
             </v:shape>
           </w:pict>
         </mc:Fallback>
@@ -1441,11 +1696,11 @@
   <w:p>
     <w:pPr>
       <w:pBdr>
-        <w:top w:val="nil"/>
-        <w:left w:val="nil"/>
-        <w:bottom w:val="nil"/>
-        <w:right w:val="nil"/>
-        <w:between w:val="nil"/>
+        <w:top w:val="none" w:color="auto" w:sz="0" w:space="0"/>
+        <w:left w:val="none" w:color="auto" w:sz="0" w:space="0"/>
+        <w:bottom w:val="none" w:color="auto" w:sz="0" w:space="0"/>
+        <w:right w:val="none" w:color="auto" w:sz="0" w:space="0"/>
+        <w:between w:val="none" w:color="auto" w:sz="0" w:space="0"/>
       </w:pBdr>
       <w:tabs>
         <w:tab w:val="center" w:pos="4680"/>
@@ -1460,11 +1715,11 @@
   <w:p>
     <w:pPr>
       <w:pBdr>
-        <w:top w:val="nil"/>
-        <w:left w:val="nil"/>
-        <w:bottom w:val="nil"/>
-        <w:right w:val="nil"/>
-        <w:between w:val="nil"/>
+        <w:top w:val="none" w:color="auto" w:sz="0" w:space="0"/>
+        <w:left w:val="none" w:color="auto" w:sz="0" w:space="0"/>
+        <w:bottom w:val="none" w:color="auto" w:sz="0" w:space="0"/>
+        <w:right w:val="none" w:color="auto" w:sz="0" w:space="0"/>
+        <w:between w:val="none" w:color="auto" w:sz="0" w:space="0"/>
       </w:pBdr>
       <w:tabs>
         <w:tab w:val="center" w:pos="4680"/>
@@ -1479,11 +1734,11 @@
   <w:p>
     <w:pPr>
       <w:pBdr>
-        <w:top w:val="nil"/>
-        <w:left w:val="nil"/>
-        <w:bottom w:val="nil"/>
-        <w:right w:val="nil"/>
-        <w:between w:val="nil"/>
+        <w:top w:val="none" w:color="auto" w:sz="0" w:space="0"/>
+        <w:left w:val="none" w:color="auto" w:sz="0" w:space="0"/>
+        <w:bottom w:val="none" w:color="auto" w:sz="0" w:space="0"/>
+        <w:right w:val="none" w:color="auto" w:sz="0" w:space="0"/>
+        <w:between w:val="none" w:color="auto" w:sz="0" w:space="0"/>
       </w:pBdr>
       <w:tabs>
         <w:tab w:val="center" w:pos="4680"/>
@@ -1498,11 +1753,11 @@
   <w:p>
     <w:pPr>
       <w:pBdr>
-        <w:top w:val="nil"/>
-        <w:left w:val="nil"/>
-        <w:bottom w:val="nil"/>
-        <w:right w:val="nil"/>
-        <w:between w:val="nil"/>
+        <w:top w:val="none" w:color="auto" w:sz="0" w:space="0"/>
+        <w:left w:val="none" w:color="auto" w:sz="0" w:space="0"/>
+        <w:bottom w:val="none" w:color="auto" w:sz="0" w:space="0"/>
+        <w:right w:val="none" w:color="auto" w:sz="0" w:space="0"/>
+        <w:between w:val="none" w:color="auto" w:sz="0" w:space="0"/>
       </w:pBdr>
       <w:tabs>
         <w:tab w:val="center" w:pos="4680"/>
@@ -1517,11 +1772,11 @@
   <w:p>
     <w:pPr>
       <w:pBdr>
-        <w:top w:val="nil"/>
-        <w:left w:val="nil"/>
-        <w:bottom w:val="nil"/>
-        <w:right w:val="nil"/>
-        <w:between w:val="nil"/>
+        <w:top w:val="none" w:color="auto" w:sz="0" w:space="0"/>
+        <w:left w:val="none" w:color="auto" w:sz="0" w:space="0"/>
+        <w:bottom w:val="none" w:color="auto" w:sz="0" w:space="0"/>
+        <w:right w:val="none" w:color="auto" w:sz="0" w:space="0"/>
+        <w:between w:val="none" w:color="auto" w:sz="0" w:space="0"/>
       </w:pBdr>
       <w:tabs>
         <w:tab w:val="center" w:pos="4680"/>
@@ -1536,11 +1791,11 @@
   <w:p>
     <w:pPr>
       <w:pBdr>
-        <w:top w:val="nil"/>
-        <w:left w:val="nil"/>
-        <w:bottom w:val="nil"/>
-        <w:right w:val="nil"/>
-        <w:between w:val="nil"/>
+        <w:top w:val="none" w:color="auto" w:sz="0" w:space="0"/>
+        <w:left w:val="none" w:color="auto" w:sz="0" w:space="0"/>
+        <w:bottom w:val="none" w:color="auto" w:sz="0" w:space="0"/>
+        <w:right w:val="none" w:color="auto" w:sz="0" w:space="0"/>
+        <w:between w:val="none" w:color="auto" w:sz="0" w:space="0"/>
       </w:pBdr>
       <w:tabs>
         <w:tab w:val="center" w:pos="4680"/>
@@ -1556,11 +1811,11 @@
   <w:p>
     <w:pPr>
       <w:pBdr>
-        <w:top w:val="nil"/>
-        <w:left w:val="nil"/>
-        <w:bottom w:val="nil"/>
-        <w:right w:val="nil"/>
-        <w:between w:val="nil"/>
+        <w:top w:val="none" w:color="auto" w:sz="0" w:space="0"/>
+        <w:left w:val="none" w:color="auto" w:sz="0" w:space="0"/>
+        <w:bottom w:val="none" w:color="auto" w:sz="0" w:space="0"/>
+        <w:right w:val="none" w:color="auto" w:sz="0" w:space="0"/>
+        <w:between w:val="none" w:color="auto" w:sz="0" w:space="0"/>
       </w:pBdr>
       <w:tabs>
         <w:tab w:val="center" w:pos="4680"/>
@@ -1590,7 +1845,7 @@
         <w:b/>
         <w:color w:val="000000"/>
       </w:rPr>
-      <w:instrText>PAGE</w:instrText>
+      <w:instrText xml:space="preserve">PAGE</w:instrText>
     </w:r>
     <w:r>
       <w:rPr>
@@ -1602,7 +1857,6 @@
     <w:r>
       <w:rPr>
         <w:b/>
-        <w:noProof/>
         <w:color w:val="000000"/>
       </w:rPr>
       <w:t>1</w:t>
@@ -1632,7 +1886,7 @@
         <w:b/>
         <w:color w:val="000000"/>
       </w:rPr>
-      <w:instrText>NUMPAGES</w:instrText>
+      <w:instrText xml:space="preserve">NUMPAGES</w:instrText>
     </w:r>
     <w:r>
       <w:rPr>
@@ -1644,7 +1898,6 @@
     <w:r>
       <w:rPr>
         <w:b/>
-        <w:noProof/>
         <w:color w:val="000000"/>
       </w:rPr>
       <w:t>1</w:t>
@@ -1661,21 +1914,21 @@
 </file>
 
 <file path=word/footnotes.xml><?xml version="1.0" encoding="utf-8"?>
-<w:footnotes xmlns:wpc="http://schemas.microsoft.com/office/word/2010/wordprocessingCanvas" xmlns:mc="http://schemas.openxmlformats.org/markup-compatibility/2006" xmlns:o="urn:schemas-microsoft-com:office:office" xmlns:r="http://schemas.openxmlformats.org/officeDocument/2006/relationships" xmlns:m="http://schemas.openxmlformats.org/officeDocument/2006/math" xmlns:v="urn:schemas-microsoft-com:vml" xmlns:wp14="http://schemas.microsoft.com/office/word/2010/wordprocessingDrawing" xmlns:wp="http://schemas.openxmlformats.org/drawingml/2006/wordprocessingDrawing" xmlns:w10="urn:schemas-microsoft-com:office:word" xmlns:w="http://schemas.openxmlformats.org/wordprocessingml/2006/main" xmlns:w14="http://schemas.microsoft.com/office/word/2010/wordml" xmlns:w15="http://schemas.microsoft.com/office/word/2012/wordml" xmlns:wpg="http://schemas.microsoft.com/office/word/2010/wordprocessingGroup" xmlns:wpi="http://schemas.microsoft.com/office/word/2010/wordprocessingInk" xmlns:wne="http://schemas.microsoft.com/office/word/2006/wordml" xmlns:wps="http://schemas.microsoft.com/office/word/2010/wordprocessingShape" mc:Ignorable="w14 w15 wp14">
-  <w:footnote w:type="separator" w:id="-1">
+<w:footnotes xmlns:wpc="http://schemas.microsoft.com/office/word/2010/wordprocessingCanvas" xmlns:mc="http://schemas.openxmlformats.org/markup-compatibility/2006" xmlns:o="urn:schemas-microsoft-com:office:office" xmlns:r="http://schemas.openxmlformats.org/officeDocument/2006/relationships" xmlns:m="http://schemas.openxmlformats.org/officeDocument/2006/math" xmlns:v="urn:schemas-microsoft-com:vml" xmlns:wp14="http://schemas.microsoft.com/office/word/2010/wordprocessingDrawing" xmlns:wp="http://schemas.openxmlformats.org/drawingml/2006/wordprocessingDrawing" xmlns:w="http://schemas.openxmlformats.org/wordprocessingml/2006/main" xmlns:w14="http://schemas.microsoft.com/office/word/2010/wordml" xmlns:w15="http://schemas.microsoft.com/office/word/2012/wordml" xmlns:w10="urn:schemas-microsoft-com:office:word" xmlns:wpg="http://schemas.microsoft.com/office/word/2010/wordprocessingGroup" xmlns:wpi="http://schemas.microsoft.com/office/word/2010/wordprocessingInk" xmlns:wne="http://schemas.microsoft.com/office/word/2006/wordml" xmlns:wps="http://schemas.microsoft.com/office/word/2010/wordprocessingShape" xmlns:wpsCustomData="http://www.wps.cn/officeDocument/2013/wpsCustomData" mc:Ignorable="w14 w15 wp14">
+  <w:footnote w:type="separator" w:id="0">
     <w:p>
       <w:pPr>
-        <w:spacing w:after="0" w:line="240" w:lineRule="auto"/>
+        <w:spacing w:before="0" w:after="0" w:line="259" w:lineRule="auto"/>
       </w:pPr>
       <w:r>
         <w:separator/>
       </w:r>
     </w:p>
   </w:footnote>
-  <w:footnote w:type="continuationSeparator" w:id="0">
+  <w:footnote w:type="continuationSeparator" w:id="1">
     <w:p>
       <w:pPr>
-        <w:spacing w:after="0" w:line="240" w:lineRule="auto"/>
+        <w:spacing w:before="0" w:after="0" w:line="259" w:lineRule="auto"/>
       </w:pPr>
       <w:r>
         <w:continuationSeparator/>
@@ -1686,15 +1939,15 @@
 </file>
 
 <file path=word/header1.xml><?xml version="1.0" encoding="utf-8"?>
-<w:hdr xmlns:wpc="http://schemas.microsoft.com/office/word/2010/wordprocessingCanvas" xmlns:mc="http://schemas.openxmlformats.org/markup-compatibility/2006" xmlns:o="urn:schemas-microsoft-com:office:office" xmlns:r="http://schemas.openxmlformats.org/officeDocument/2006/relationships" xmlns:m="http://schemas.openxmlformats.org/officeDocument/2006/math" xmlns:v="urn:schemas-microsoft-com:vml" xmlns:wp14="http://schemas.microsoft.com/office/word/2010/wordprocessingDrawing" xmlns:wp="http://schemas.openxmlformats.org/drawingml/2006/wordprocessingDrawing" xmlns:w10="urn:schemas-microsoft-com:office:word" xmlns:w="http://schemas.openxmlformats.org/wordprocessingml/2006/main" xmlns:w14="http://schemas.microsoft.com/office/word/2010/wordml" xmlns:w15="http://schemas.microsoft.com/office/word/2012/wordml" xmlns:wpg="http://schemas.microsoft.com/office/word/2010/wordprocessingGroup" xmlns:wpi="http://schemas.microsoft.com/office/word/2010/wordprocessingInk" xmlns:wne="http://schemas.microsoft.com/office/word/2006/wordml" xmlns:wps="http://schemas.microsoft.com/office/word/2010/wordprocessingShape" mc:Ignorable="w14 w15 wp14">
+<w:hdr xmlns:wpc="http://schemas.microsoft.com/office/word/2010/wordprocessingCanvas" xmlns:mc="http://schemas.openxmlformats.org/markup-compatibility/2006" xmlns:o="urn:schemas-microsoft-com:office:office" xmlns:r="http://schemas.openxmlformats.org/officeDocument/2006/relationships" xmlns:m="http://schemas.openxmlformats.org/officeDocument/2006/math" xmlns:v="urn:schemas-microsoft-com:vml" xmlns:wp14="http://schemas.microsoft.com/office/word/2010/wordprocessingDrawing" xmlns:wp="http://schemas.openxmlformats.org/drawingml/2006/wordprocessingDrawing" xmlns:w10="urn:schemas-microsoft-com:office:word" xmlns:w="http://schemas.openxmlformats.org/wordprocessingml/2006/main" xmlns:w14="http://schemas.microsoft.com/office/word/2010/wordml" xmlns:w15="http://schemas.microsoft.com/office/word/2012/wordml" xmlns:wpg="http://schemas.microsoft.com/office/word/2010/wordprocessingGroup" xmlns:wpi="http://schemas.microsoft.com/office/word/2010/wordprocessingInk" xmlns:wne="http://schemas.microsoft.com/office/word/2006/wordml" xmlns:wps="http://schemas.microsoft.com/office/word/2010/wordprocessingShape" xmlns:wpsCustomData="http://www.wps.cn/officeDocument/2013/wpsCustomData" mc:Ignorable="w14 w15 wp14">
   <w:p>
     <w:pPr>
       <w:pBdr>
-        <w:top w:val="nil"/>
-        <w:left w:val="nil"/>
-        <w:bottom w:val="nil"/>
-        <w:right w:val="nil"/>
-        <w:between w:val="nil"/>
+        <w:top w:val="none" w:color="auto" w:sz="0" w:space="0"/>
+        <w:left w:val="none" w:color="auto" w:sz="0" w:space="0"/>
+        <w:bottom w:val="none" w:color="auto" w:sz="0" w:space="0"/>
+        <w:right w:val="none" w:color="auto" w:sz="0" w:space="0"/>
+        <w:between w:val="none" w:color="auto" w:sz="0" w:space="0"/>
       </w:pBdr>
       <w:tabs>
         <w:tab w:val="center" w:pos="4680"/>
@@ -1709,11 +1962,11 @@
   <w:p>
     <w:pPr>
       <w:pBdr>
-        <w:top w:val="nil"/>
-        <w:left w:val="nil"/>
-        <w:bottom w:val="nil"/>
-        <w:right w:val="nil"/>
-        <w:between w:val="nil"/>
+        <w:top w:val="none" w:color="auto" w:sz="0" w:space="0"/>
+        <w:left w:val="none" w:color="auto" w:sz="0" w:space="0"/>
+        <w:bottom w:val="none" w:color="auto" w:sz="0" w:space="0"/>
+        <w:right w:val="none" w:color="auto" w:sz="0" w:space="0"/>
+        <w:between w:val="none" w:color="auto" w:sz="0" w:space="0"/>
       </w:pBdr>
       <w:tabs>
         <w:tab w:val="center" w:pos="4680"/>
@@ -1728,11 +1981,11 @@
   <w:p>
     <w:pPr>
       <w:pBdr>
-        <w:top w:val="nil"/>
-        <w:left w:val="nil"/>
-        <w:bottom w:val="nil"/>
-        <w:right w:val="nil"/>
-        <w:between w:val="nil"/>
+        <w:top w:val="none" w:color="auto" w:sz="0" w:space="0"/>
+        <w:left w:val="none" w:color="auto" w:sz="0" w:space="0"/>
+        <w:bottom w:val="none" w:color="auto" w:sz="0" w:space="0"/>
+        <w:right w:val="none" w:color="auto" w:sz="0" w:space="0"/>
+        <w:between w:val="none" w:color="auto" w:sz="0" w:space="0"/>
       </w:pBdr>
       <w:tabs>
         <w:tab w:val="center" w:pos="4680"/>
@@ -1747,11 +2000,11 @@
   <w:p>
     <w:pPr>
       <w:pBdr>
-        <w:top w:val="nil"/>
-        <w:left w:val="nil"/>
-        <w:bottom w:val="nil"/>
-        <w:right w:val="nil"/>
-        <w:between w:val="nil"/>
+        <w:top w:val="none" w:color="auto" w:sz="0" w:space="0"/>
+        <w:left w:val="none" w:color="auto" w:sz="0" w:space="0"/>
+        <w:bottom w:val="none" w:color="auto" w:sz="0" w:space="0"/>
+        <w:right w:val="none" w:color="auto" w:sz="0" w:space="0"/>
+        <w:between w:val="none" w:color="auto" w:sz="0" w:space="0"/>
       </w:pBdr>
       <w:tabs>
         <w:tab w:val="center" w:pos="4680"/>
@@ -1765,10 +2018,16 @@
   </w:p>
   <w:tbl>
     <w:tblPr>
-      <w:tblStyle w:val="a1"/>
+      <w:tblStyle w:val="16"/>
       <w:tblW w:w="11317" w:type="dxa"/>
+      <w:tblInd w:w="0" w:type="dxa"/>
       <w:tblLayout w:type="fixed"/>
-      <w:tblLook w:val="0400" w:firstRow="0" w:lastRow="0" w:firstColumn="0" w:lastColumn="0" w:noHBand="0" w:noVBand="1"/>
+      <w:tblCellMar>
+        <w:top w:w="15" w:type="dxa"/>
+        <w:left w:w="115" w:type="dxa"/>
+        <w:bottom w:w="0" w:type="dxa"/>
+        <w:right w:w="115" w:type="dxa"/>
+      </w:tblCellMar>
     </w:tblPr>
     <w:tblGrid>
       <w:gridCol w:w="1777"/>
@@ -1777,18 +2036,26 @@
       <w:gridCol w:w="3600"/>
     </w:tblGrid>
     <w:tr>
+      <w:tblPrEx>
+        <w:tblCellMar>
+          <w:top w:w="15" w:type="dxa"/>
+          <w:left w:w="115" w:type="dxa"/>
+          <w:bottom w:w="0" w:type="dxa"/>
+          <w:right w:w="115" w:type="dxa"/>
+        </w:tblCellMar>
+      </w:tblPrEx>
       <w:trPr>
-        <w:trHeight w:val="145"/>
+        <w:trHeight w:val="145" w:hRule="atLeast"/>
       </w:trPr>
       <w:tc>
         <w:tcPr>
           <w:tcW w:w="11317" w:type="dxa"/>
           <w:gridSpan w:val="4"/>
           <w:tcBorders>
-            <w:top w:val="single" w:sz="18" w:space="0" w:color="000000"/>
-            <w:left w:val="single" w:sz="18" w:space="0" w:color="000000"/>
-            <w:bottom w:val="single" w:sz="18" w:space="0" w:color="000000"/>
-            <w:right w:val="single" w:sz="18" w:space="0" w:color="000000"/>
+            <w:top w:val="single" w:color="000000" w:sz="18" w:space="0"/>
+            <w:left w:val="single" w:color="000000" w:sz="18" w:space="0"/>
+            <w:bottom w:val="single" w:color="000000" w:sz="18" w:space="0"/>
+            <w:right w:val="single" w:color="000000" w:sz="18" w:space="0"/>
           </w:tcBorders>
           <w:shd w:val="clear" w:color="auto" w:fill="BFBFBF"/>
           <w:vAlign w:val="center"/>
@@ -1798,7 +2065,7 @@
             <w:spacing w:after="0" w:line="240" w:lineRule="auto"/>
             <w:jc w:val="center"/>
             <w:rPr>
-              <w:rFonts w:ascii="Cambria" w:eastAsia="Cambria" w:hAnsi="Cambria" w:cs="Cambria"/>
+              <w:rFonts w:ascii="Cambria" w:hAnsi="Cambria" w:eastAsia="Cambria" w:cs="Cambria"/>
               <w:b/>
               <w:sz w:val="40"/>
               <w:szCs w:val="40"/>
@@ -1806,7 +2073,7 @@
           </w:pPr>
           <w:r>
             <w:rPr>
-              <w:rFonts w:ascii="Cambria" w:eastAsia="Cambria" w:hAnsi="Cambria" w:cs="Cambria"/>
+              <w:rFonts w:ascii="Cambria" w:hAnsi="Cambria" w:eastAsia="Cambria" w:cs="Cambria"/>
               <w:b/>
               <w:sz w:val="32"/>
               <w:szCs w:val="32"/>
@@ -1815,7 +2082,7 @@
           </w:r>
           <w:r>
             <w:rPr>
-              <w:rFonts w:ascii="Cambria" w:eastAsia="Cambria" w:hAnsi="Cambria" w:cs="Cambria"/>
+              <w:rFonts w:ascii="Cambria" w:hAnsi="Cambria" w:eastAsia="Cambria" w:cs="Cambria"/>
               <w:b/>
               <w:sz w:val="28"/>
               <w:szCs w:val="28"/>
@@ -1826,17 +2093,25 @@
       </w:tc>
     </w:tr>
     <w:tr>
+      <w:tblPrEx>
+        <w:tblCellMar>
+          <w:top w:w="15" w:type="dxa"/>
+          <w:left w:w="115" w:type="dxa"/>
+          <w:bottom w:w="0" w:type="dxa"/>
+          <w:right w:w="115" w:type="dxa"/>
+        </w:tblCellMar>
+      </w:tblPrEx>
       <w:trPr>
-        <w:trHeight w:val="288"/>
+        <w:trHeight w:val="288" w:hRule="atLeast"/>
       </w:trPr>
       <w:tc>
         <w:tcPr>
           <w:tcW w:w="1777" w:type="dxa"/>
           <w:tcBorders>
-            <w:top w:val="single" w:sz="18" w:space="0" w:color="000000"/>
-            <w:left w:val="single" w:sz="18" w:space="0" w:color="000000"/>
-            <w:bottom w:val="dashed" w:sz="4" w:space="0" w:color="000000"/>
-            <w:right w:val="dashed" w:sz="4" w:space="0" w:color="000000"/>
+            <w:top w:val="single" w:color="000000" w:sz="18" w:space="0"/>
+            <w:left w:val="single" w:color="000000" w:sz="18" w:space="0"/>
+            <w:bottom w:val="dashed" w:color="000000" w:sz="4" w:space="0"/>
+            <w:right w:val="dashed" w:color="000000" w:sz="4" w:space="0"/>
           </w:tcBorders>
           <w:shd w:val="clear" w:color="auto" w:fill="FFFFFF"/>
           <w:vAlign w:val="center"/>
@@ -1845,12 +2120,12 @@
           <w:pPr>
             <w:spacing w:after="0" w:line="240" w:lineRule="auto"/>
             <w:rPr>
-              <w:rFonts w:ascii="Cambria" w:eastAsia="Cambria" w:hAnsi="Cambria" w:cs="Cambria"/>
+              <w:rFonts w:ascii="Cambria" w:hAnsi="Cambria" w:eastAsia="Cambria" w:cs="Cambria"/>
             </w:rPr>
           </w:pPr>
           <w:r>
             <w:rPr>
-              <w:rFonts w:ascii="Cambria" w:eastAsia="Cambria" w:hAnsi="Cambria" w:cs="Cambria"/>
+              <w:rFonts w:ascii="Cambria" w:hAnsi="Cambria" w:eastAsia="Cambria" w:cs="Cambria"/>
             </w:rPr>
             <w:t>Customer</w:t>
           </w:r>
@@ -1860,10 +2135,10 @@
         <w:tcPr>
           <w:tcW w:w="3960" w:type="dxa"/>
           <w:tcBorders>
-            <w:top w:val="single" w:sz="18" w:space="0" w:color="000000"/>
+            <w:top w:val="single" w:color="000000" w:sz="18" w:space="0"/>
             <w:left w:val="nil"/>
-            <w:bottom w:val="dashed" w:sz="4" w:space="0" w:color="000000"/>
-            <w:right w:val="dashed" w:sz="4" w:space="0" w:color="000000"/>
+            <w:bottom w:val="dashed" w:color="000000" w:sz="4" w:space="0"/>
+            <w:right w:val="dashed" w:color="000000" w:sz="4" w:space="0"/>
           </w:tcBorders>
           <w:shd w:val="clear" w:color="auto" w:fill="FFFFFF"/>
           <w:vAlign w:val="center"/>
@@ -1872,12 +2147,12 @@
           <w:pPr>
             <w:spacing w:after="0" w:line="240" w:lineRule="auto"/>
             <w:rPr>
-              <w:rFonts w:ascii="Cambria" w:eastAsia="Cambria" w:hAnsi="Cambria" w:cs="Cambria"/>
+              <w:rFonts w:ascii="Cambria" w:hAnsi="Cambria" w:eastAsia="Cambria" w:cs="Cambria"/>
             </w:rPr>
           </w:pPr>
           <w:r>
             <w:rPr>
-              <w:rFonts w:ascii="Cambria" w:eastAsia="Cambria" w:hAnsi="Cambria" w:cs="Cambria"/>
+              <w:rFonts w:ascii="Cambria" w:hAnsi="Cambria" w:eastAsia="Cambria" w:cs="Cambria"/>
             </w:rPr>
             <w:t>&lt;Client&gt;</w:t>
           </w:r>
@@ -1887,10 +2162,10 @@
         <w:tcPr>
           <w:tcW w:w="1980" w:type="dxa"/>
           <w:tcBorders>
-            <w:top w:val="single" w:sz="18" w:space="0" w:color="000000"/>
-            <w:left w:val="dashed" w:sz="4" w:space="0" w:color="000000"/>
-            <w:bottom w:val="dashed" w:sz="4" w:space="0" w:color="000000"/>
-            <w:right w:val="dashed" w:sz="4" w:space="0" w:color="000000"/>
+            <w:top w:val="single" w:color="000000" w:sz="18" w:space="0"/>
+            <w:left w:val="dashed" w:color="000000" w:sz="4" w:space="0"/>
+            <w:bottom w:val="dashed" w:color="000000" w:sz="4" w:space="0"/>
+            <w:right w:val="dashed" w:color="000000" w:sz="4" w:space="0"/>
           </w:tcBorders>
           <w:shd w:val="clear" w:color="auto" w:fill="FFFFFF"/>
           <w:vAlign w:val="center"/>
@@ -1899,13 +2174,13 @@
           <w:pPr>
             <w:spacing w:after="0" w:line="240" w:lineRule="auto"/>
             <w:rPr>
-              <w:rFonts w:ascii="Cambria" w:eastAsia="Cambria" w:hAnsi="Cambria" w:cs="Cambria"/>
+              <w:rFonts w:ascii="Cambria" w:hAnsi="Cambria" w:eastAsia="Cambria" w:cs="Cambria"/>
               <w:b/>
             </w:rPr>
           </w:pPr>
           <w:r>
             <w:rPr>
-              <w:rFonts w:ascii="Cambria" w:eastAsia="Cambria" w:hAnsi="Cambria" w:cs="Cambria"/>
+              <w:rFonts w:ascii="Cambria" w:hAnsi="Cambria" w:eastAsia="Cambria" w:cs="Cambria"/>
               <w:b/>
             </w:rPr>
             <w:t>Certificate No.</w:t>
@@ -1916,10 +2191,60 @@
         <w:tcPr>
           <w:tcW w:w="3600" w:type="dxa"/>
           <w:tcBorders>
-            <w:top w:val="single" w:sz="18" w:space="0" w:color="000000"/>
-            <w:left w:val="dashed" w:sz="4" w:space="0" w:color="000000"/>
-            <w:bottom w:val="dashed" w:sz="4" w:space="0" w:color="000000"/>
-            <w:right w:val="single" w:sz="18" w:space="0" w:color="000000"/>
+            <w:top w:val="single" w:color="000000" w:sz="18" w:space="0"/>
+            <w:left w:val="dashed" w:color="000000" w:sz="4" w:space="0"/>
+            <w:bottom w:val="dashed" w:color="000000" w:sz="4" w:space="0"/>
+            <w:right w:val="single" w:color="000000" w:sz="18" w:space="0"/>
+          </w:tcBorders>
+          <w:shd w:val="clear" w:color="auto" w:fill="FFFFFF"/>
+          <w:vAlign w:val="bottom"/>
+        </w:tcPr>
+        <w:p>
+          <w:pPr>
+            <w:spacing w:after="0" w:line="240" w:lineRule="auto"/>
+            <w:rPr>
+              <w:rFonts w:ascii="Cambria" w:hAnsi="Cambria" w:eastAsia="Cambria" w:cs="Cambria"/>
+            </w:rPr>
+          </w:pPr>
+          <w:r>
+            <w:rPr>
+              <w:rFonts w:hint="default" w:ascii="Cambria" w:hAnsi="Cambria" w:eastAsia="Cambria" w:cs="Cambria"/>
+              <w:b/>
+              <w:color w:val="FF0000"/>
+              <w:lang w:val="en-US"/>
+            </w:rPr>
+            <w:t>&lt;CustomerNo&gt;</w:t>
+          </w:r>
+          <w:r>
+            <w:rPr>
+              <w:rFonts w:ascii="Cambria" w:hAnsi="Cambria" w:eastAsia="Cambria" w:cs="Cambria"/>
+              <w:rtl w:val="0"/>
+            </w:rPr>
+            <w:t> </w:t>
+          </w:r>
+        </w:p>
+      </w:tc>
+    </w:tr>
+    <w:tr>
+      <w:tblPrEx>
+        <w:tblCellMar>
+          <w:top w:w="15" w:type="dxa"/>
+          <w:left w:w="115" w:type="dxa"/>
+          <w:bottom w:w="0" w:type="dxa"/>
+          <w:right w:w="115" w:type="dxa"/>
+        </w:tblCellMar>
+      </w:tblPrEx>
+      <w:trPr>
+        <w:trHeight w:val="288" w:hRule="atLeast"/>
+      </w:trPr>
+      <w:tc>
+        <w:tcPr>
+          <w:tcW w:w="1777" w:type="dxa"/>
+          <w:tcBorders>
+            <w:top w:val="dashed" w:color="000000" w:sz="4" w:space="0"/>
+            <w:left w:val="single" w:color="000000" w:sz="18" w:space="0"/>
+            <w:bottom w:val="dashed" w:color="000000" w:sz="4" w:space="0"/>
+            <w:right w:val="dashed" w:color="000000" w:sz="4" w:space="0"/>
           </w:tcBorders>
           <w:shd w:val="clear" w:color="auto" w:fill="FFFFFF"/>
           <w:vAlign w:val="center"/>
@@ -1928,44 +2253,12 @@
           <w:pPr>
             <w:spacing w:after="0" w:line="240" w:lineRule="auto"/>
             <w:rPr>
-              <w:rFonts w:ascii="Cambria" w:eastAsia="Cambria" w:hAnsi="Cambria" w:cs="Cambria"/>
+              <w:rFonts w:ascii="Cambria" w:hAnsi="Cambria" w:eastAsia="Cambria" w:cs="Cambria"/>
             </w:rPr>
           </w:pPr>
           <w:r>
             <w:rPr>
-              <w:rFonts w:ascii="Cambria" w:eastAsia="Cambria" w:hAnsi="Cambria" w:cs="Cambria"/>
-            </w:rPr>
-            <w:t> </w:t>
-          </w:r>
-        </w:p>
-      </w:tc>
-    </w:tr>
-    <w:tr>
-      <w:trPr>
-        <w:trHeight w:val="288"/>
-      </w:trPr>
-      <w:tc>
-        <w:tcPr>
-          <w:tcW w:w="1777" w:type="dxa"/>
-          <w:tcBorders>
-            <w:top w:val="dashed" w:sz="4" w:space="0" w:color="000000"/>
-            <w:left w:val="single" w:sz="18" w:space="0" w:color="000000"/>
-            <w:bottom w:val="dashed" w:sz="4" w:space="0" w:color="000000"/>
-            <w:right w:val="dashed" w:sz="4" w:space="0" w:color="000000"/>
-          </w:tcBorders>
-          <w:shd w:val="clear" w:color="auto" w:fill="FFFFFF"/>
-          <w:vAlign w:val="center"/>
-        </w:tcPr>
-        <w:p>
-          <w:pPr>
-            <w:spacing w:after="0" w:line="240" w:lineRule="auto"/>
-            <w:rPr>
-              <w:rFonts w:ascii="Cambria" w:eastAsia="Cambria" w:hAnsi="Cambria" w:cs="Cambria"/>
-            </w:rPr>
-          </w:pPr>
-          <w:r>
-            <w:rPr>
-              <w:rFonts w:ascii="Cambria" w:eastAsia="Cambria" w:hAnsi="Cambria" w:cs="Cambria"/>
+              <w:rFonts w:ascii="Cambria" w:hAnsi="Cambria" w:eastAsia="Cambria" w:cs="Cambria"/>
             </w:rPr>
             <w:t>Location</w:t>
           </w:r>
@@ -1975,10 +2268,10 @@
         <w:tcPr>
           <w:tcW w:w="3960" w:type="dxa"/>
           <w:tcBorders>
-            <w:top w:val="dashed" w:sz="4" w:space="0" w:color="000000"/>
+            <w:top w:val="dashed" w:color="000000" w:sz="4" w:space="0"/>
             <w:left w:val="nil"/>
-            <w:bottom w:val="dashed" w:sz="4" w:space="0" w:color="000000"/>
-            <w:right w:val="dashed" w:sz="4" w:space="0" w:color="000000"/>
+            <w:bottom w:val="dashed" w:color="000000" w:sz="4" w:space="0"/>
+            <w:right w:val="dashed" w:color="000000" w:sz="4" w:space="0"/>
           </w:tcBorders>
           <w:shd w:val="clear" w:color="auto" w:fill="FFFFFF"/>
           <w:vAlign w:val="center"/>
@@ -1987,12 +2280,12 @@
           <w:pPr>
             <w:spacing w:after="0" w:line="240" w:lineRule="auto"/>
             <w:rPr>
-              <w:rFonts w:ascii="Cambria" w:eastAsia="Cambria" w:hAnsi="Cambria" w:cs="Cambria"/>
+              <w:rFonts w:ascii="Cambria" w:hAnsi="Cambria" w:eastAsia="Cambria" w:cs="Cambria"/>
             </w:rPr>
           </w:pPr>
           <w:r>
             <w:rPr>
-              <w:rFonts w:ascii="Cambria" w:eastAsia="Cambria" w:hAnsi="Cambria" w:cs="Cambria"/>
+              <w:rFonts w:ascii="Cambria" w:hAnsi="Cambria" w:eastAsia="Cambria" w:cs="Cambria"/>
             </w:rPr>
             <w:t>&lt;Plant&gt;</w:t>
           </w:r>
@@ -2002,10 +2295,10 @@
         <w:tcPr>
           <w:tcW w:w="1980" w:type="dxa"/>
           <w:tcBorders>
-            <w:top w:val="dashed" w:sz="4" w:space="0" w:color="000000"/>
-            <w:left w:val="dashed" w:sz="4" w:space="0" w:color="000000"/>
-            <w:bottom w:val="dashed" w:sz="4" w:space="0" w:color="000000"/>
-            <w:right w:val="dashed" w:sz="4" w:space="0" w:color="000000"/>
+            <w:top w:val="dashed" w:color="000000" w:sz="4" w:space="0"/>
+            <w:left w:val="dashed" w:color="000000" w:sz="4" w:space="0"/>
+            <w:bottom w:val="dashed" w:color="000000" w:sz="4" w:space="0"/>
+            <w:right w:val="dashed" w:color="000000" w:sz="4" w:space="0"/>
           </w:tcBorders>
           <w:shd w:val="clear" w:color="auto" w:fill="FFFFFF"/>
           <w:vAlign w:val="center"/>
@@ -2014,12 +2307,12 @@
           <w:pPr>
             <w:spacing w:after="0" w:line="240" w:lineRule="auto"/>
             <w:rPr>
-              <w:rFonts w:ascii="Cambria" w:eastAsia="Cambria" w:hAnsi="Cambria" w:cs="Cambria"/>
+              <w:rFonts w:ascii="Cambria" w:hAnsi="Cambria" w:eastAsia="Cambria" w:cs="Cambria"/>
             </w:rPr>
           </w:pPr>
           <w:r>
             <w:rPr>
-              <w:rFonts w:ascii="Cambria" w:eastAsia="Cambria" w:hAnsi="Cambria" w:cs="Cambria"/>
+              <w:rFonts w:ascii="Cambria" w:hAnsi="Cambria" w:eastAsia="Cambria" w:cs="Cambria"/>
             </w:rPr>
             <w:t>Test Condition</w:t>
           </w:r>
@@ -2029,10 +2322,59 @@
         <w:tcPr>
           <w:tcW w:w="3600" w:type="dxa"/>
           <w:tcBorders>
-            <w:top w:val="dashed" w:sz="4" w:space="0" w:color="000000"/>
-            <w:left w:val="dashed" w:sz="4" w:space="0" w:color="000000"/>
-            <w:bottom w:val="dashed" w:sz="4" w:space="0" w:color="000000"/>
-            <w:right w:val="single" w:sz="18" w:space="0" w:color="000000"/>
+            <w:top w:val="dashed" w:color="000000" w:sz="4" w:space="0"/>
+            <w:left w:val="dashed" w:color="000000" w:sz="4" w:space="0"/>
+            <w:bottom w:val="dashed" w:color="000000" w:sz="4" w:space="0"/>
+            <w:right w:val="single" w:color="000000" w:sz="18" w:space="0"/>
+          </w:tcBorders>
+          <w:shd w:val="clear" w:color="auto" w:fill="FFFFFF"/>
+          <w:vAlign w:val="bottom"/>
+        </w:tcPr>
+        <w:p>
+          <w:pPr>
+            <w:spacing w:after="0" w:line="240" w:lineRule="auto"/>
+            <w:rPr>
+              <w:rFonts w:ascii="Cambria" w:hAnsi="Cambria" w:eastAsia="Cambria" w:cs="Cambria"/>
+            </w:rPr>
+          </w:pPr>
+          <w:r>
+            <w:rPr>
+              <w:rFonts w:hint="default" w:ascii="Cambria" w:hAnsi="Cambria" w:eastAsia="Cambria" w:cs="Cambria"/>
+              <w:rtl w:val="0"/>
+              <w:lang w:val="en-US"/>
+            </w:rPr>
+            <w:t>&lt;ClassType&gt;</w:t>
+          </w:r>
+          <w:r>
+            <w:rPr>
+              <w:rFonts w:ascii="Cambria" w:hAnsi="Cambria" w:eastAsia="Cambria" w:cs="Cambria"/>
+              <w:rtl w:val="0"/>
+            </w:rPr>
+            <w:t> </w:t>
+          </w:r>
+        </w:p>
+      </w:tc>
+    </w:tr>
+    <w:tr>
+      <w:tblPrEx>
+        <w:tblCellMar>
+          <w:top w:w="15" w:type="dxa"/>
+          <w:left w:w="115" w:type="dxa"/>
+          <w:bottom w:w="0" w:type="dxa"/>
+          <w:right w:w="115" w:type="dxa"/>
+        </w:tblCellMar>
+      </w:tblPrEx>
+      <w:trPr>
+        <w:trHeight w:val="288" w:hRule="atLeast"/>
+      </w:trPr>
+      <w:tc>
+        <w:tcPr>
+          <w:tcW w:w="1777" w:type="dxa"/>
+          <w:tcBorders>
+            <w:top w:val="dashed" w:color="000000" w:sz="4" w:space="0"/>
+            <w:left w:val="single" w:color="000000" w:sz="18" w:space="0"/>
+            <w:bottom w:val="dashed" w:color="000000" w:sz="4" w:space="0"/>
+            <w:right w:val="dashed" w:color="000000" w:sz="4" w:space="0"/>
           </w:tcBorders>
           <w:shd w:val="clear" w:color="auto" w:fill="FFFFFF"/>
           <w:vAlign w:val="center"/>
@@ -2041,44 +2383,12 @@
           <w:pPr>
             <w:spacing w:after="0" w:line="240" w:lineRule="auto"/>
             <w:rPr>
-              <w:rFonts w:ascii="Cambria" w:eastAsia="Cambria" w:hAnsi="Cambria" w:cs="Cambria"/>
+              <w:rFonts w:ascii="Cambria" w:hAnsi="Cambria" w:eastAsia="Cambria" w:cs="Cambria"/>
             </w:rPr>
           </w:pPr>
           <w:r>
             <w:rPr>
-              <w:rFonts w:ascii="Cambria" w:eastAsia="Cambria" w:hAnsi="Cambria" w:cs="Cambria"/>
-            </w:rPr>
-            <w:t>  </w:t>
-          </w:r>
-        </w:p>
-      </w:tc>
-    </w:tr>
-    <w:tr>
-      <w:trPr>
-        <w:trHeight w:val="288"/>
-      </w:trPr>
-      <w:tc>
-        <w:tcPr>
-          <w:tcW w:w="1777" w:type="dxa"/>
-          <w:tcBorders>
-            <w:top w:val="dashed" w:sz="4" w:space="0" w:color="000000"/>
-            <w:left w:val="single" w:sz="18" w:space="0" w:color="000000"/>
-            <w:bottom w:val="dashed" w:sz="4" w:space="0" w:color="000000"/>
-            <w:right w:val="dashed" w:sz="4" w:space="0" w:color="000000"/>
-          </w:tcBorders>
-          <w:shd w:val="clear" w:color="auto" w:fill="FFFFFF"/>
-          <w:vAlign w:val="center"/>
-        </w:tcPr>
-        <w:p>
-          <w:pPr>
-            <w:spacing w:after="0" w:line="240" w:lineRule="auto"/>
-            <w:rPr>
-              <w:rFonts w:ascii="Cambria" w:eastAsia="Cambria" w:hAnsi="Cambria" w:cs="Cambria"/>
-            </w:rPr>
-          </w:pPr>
-          <w:r>
-            <w:rPr>
-              <w:rFonts w:ascii="Cambria" w:eastAsia="Cambria" w:hAnsi="Cambria" w:cs="Cambria"/>
+              <w:rFonts w:ascii="Cambria" w:hAnsi="Cambria" w:eastAsia="Cambria" w:cs="Cambria"/>
             </w:rPr>
             <w:t>Tested by</w:t>
           </w:r>
@@ -2088,10 +2398,10 @@
         <w:tcPr>
           <w:tcW w:w="3960" w:type="dxa"/>
           <w:tcBorders>
-            <w:top w:val="dashed" w:sz="4" w:space="0" w:color="000000"/>
+            <w:top w:val="dashed" w:color="000000" w:sz="4" w:space="0"/>
             <w:left w:val="nil"/>
-            <w:bottom w:val="dashed" w:sz="4" w:space="0" w:color="000000"/>
-            <w:right w:val="dashed" w:sz="4" w:space="0" w:color="000000"/>
+            <w:bottom w:val="dashed" w:color="000000" w:sz="4" w:space="0"/>
+            <w:right w:val="dashed" w:color="000000" w:sz="4" w:space="0"/>
           </w:tcBorders>
           <w:shd w:val="clear" w:color="auto" w:fill="FFFFFF"/>
           <w:vAlign w:val="center"/>
@@ -2100,19 +2410,29 @@
           <w:pPr>
             <w:spacing w:after="0" w:line="240" w:lineRule="auto"/>
             <w:rPr>
-              <w:rFonts w:ascii="Cambria" w:eastAsia="Cambria" w:hAnsi="Cambria" w:cs="Cambria"/>
+              <w:rFonts w:hint="default" w:ascii="Cambria" w:hAnsi="Cambria" w:eastAsia="Cambria" w:cs="Cambria"/>
+              <w:sz w:val="22"/>
+              <w:szCs w:val="22"/>
+              <w:lang w:val="en-US" w:eastAsia="en-GB" w:bidi="ar-SA"/>
             </w:rPr>
           </w:pPr>
+          <w:r>
+            <w:rPr>
+              <w:rFonts w:hint="default" w:ascii="Cambria" w:hAnsi="Cambria" w:eastAsia="Cambria" w:cs="Cambria"/>
+              <w:lang w:val="en-US"/>
+            </w:rPr>
+            <w:t>&lt;TestedBy&gt;</w:t>
+          </w:r>
         </w:p>
       </w:tc>
       <w:tc>
         <w:tcPr>
           <w:tcW w:w="1980" w:type="dxa"/>
           <w:tcBorders>
-            <w:top w:val="dashed" w:sz="4" w:space="0" w:color="000000"/>
-            <w:left w:val="dashed" w:sz="4" w:space="0" w:color="000000"/>
-            <w:bottom w:val="dashed" w:sz="4" w:space="0" w:color="000000"/>
-            <w:right w:val="dashed" w:sz="4" w:space="0" w:color="000000"/>
+            <w:top w:val="dashed" w:color="000000" w:sz="4" w:space="0"/>
+            <w:left w:val="dashed" w:color="000000" w:sz="4" w:space="0"/>
+            <w:bottom w:val="dashed" w:color="000000" w:sz="4" w:space="0"/>
+            <w:right w:val="dashed" w:color="000000" w:sz="4" w:space="0"/>
           </w:tcBorders>
           <w:shd w:val="clear" w:color="auto" w:fill="FFFFFF"/>
           <w:vAlign w:val="center"/>
@@ -2121,12 +2441,12 @@
           <w:pPr>
             <w:spacing w:after="0" w:line="240" w:lineRule="auto"/>
             <w:rPr>
-              <w:rFonts w:ascii="Cambria" w:eastAsia="Cambria" w:hAnsi="Cambria" w:cs="Cambria"/>
+              <w:rFonts w:ascii="Cambria" w:hAnsi="Cambria" w:eastAsia="Cambria" w:cs="Cambria"/>
             </w:rPr>
           </w:pPr>
           <w:r>
             <w:rPr>
-              <w:rFonts w:ascii="Cambria" w:eastAsia="Cambria" w:hAnsi="Cambria" w:cs="Cambria"/>
+              <w:rFonts w:ascii="Cambria" w:hAnsi="Cambria" w:eastAsia="Cambria" w:cs="Cambria"/>
             </w:rPr>
             <w:t>Test Reference</w:t>
           </w:r>
@@ -2136,10 +2456,10 @@
         <w:tcPr>
           <w:tcW w:w="3600" w:type="dxa"/>
           <w:tcBorders>
-            <w:top w:val="dashed" w:sz="4" w:space="0" w:color="000000"/>
-            <w:left w:val="dashed" w:sz="4" w:space="0" w:color="000000"/>
-            <w:bottom w:val="dashed" w:sz="4" w:space="0" w:color="000000"/>
-            <w:right w:val="single" w:sz="18" w:space="0" w:color="000000"/>
+            <w:top w:val="dashed" w:color="000000" w:sz="4" w:space="0"/>
+            <w:left w:val="dashed" w:color="000000" w:sz="4" w:space="0"/>
+            <w:bottom w:val="dashed" w:color="000000" w:sz="4" w:space="0"/>
+            <w:right w:val="single" w:color="000000" w:sz="18" w:space="0"/>
           </w:tcBorders>
           <w:shd w:val="clear" w:color="auto" w:fill="FFFFFF"/>
           <w:vAlign w:val="center"/>
@@ -2148,24 +2468,39 @@
           <w:pPr>
             <w:spacing w:after="0" w:line="240" w:lineRule="auto"/>
             <w:rPr>
-              <w:rFonts w:ascii="Cambria" w:eastAsia="Cambria" w:hAnsi="Cambria" w:cs="Cambria"/>
+              <w:rFonts w:ascii="Cambria" w:hAnsi="Cambria" w:eastAsia="Cambria" w:cs="Cambria"/>
             </w:rPr>
           </w:pPr>
+          <w:r>
+            <w:rPr>
+              <w:rFonts w:hint="default" w:ascii="Cambria" w:hAnsi="Cambria" w:eastAsia="Cambria" w:cs="Cambria"/>
+              <w:lang w:val="en-US"/>
+            </w:rPr>
+            <w:t>&lt;TestReference&gt;</w:t>
+          </w:r>
         </w:p>
       </w:tc>
     </w:tr>
     <w:tr>
+      <w:tblPrEx>
+        <w:tblCellMar>
+          <w:top w:w="15" w:type="dxa"/>
+          <w:left w:w="115" w:type="dxa"/>
+          <w:bottom w:w="0" w:type="dxa"/>
+          <w:right w:w="115" w:type="dxa"/>
+        </w:tblCellMar>
+      </w:tblPrEx>
       <w:trPr>
-        <w:trHeight w:val="288"/>
+        <w:trHeight w:val="288" w:hRule="atLeast"/>
       </w:trPr>
       <w:tc>
         <w:tcPr>
           <w:tcW w:w="1777" w:type="dxa"/>
           <w:tcBorders>
-            <w:top w:val="dashed" w:sz="4" w:space="0" w:color="000000"/>
-            <w:left w:val="single" w:sz="18" w:space="0" w:color="000000"/>
-            <w:bottom w:val="dashed" w:sz="4" w:space="0" w:color="000000"/>
-            <w:right w:val="dashed" w:sz="4" w:space="0" w:color="000000"/>
+            <w:top w:val="dashed" w:color="000000" w:sz="4" w:space="0"/>
+            <w:left w:val="single" w:color="000000" w:sz="18" w:space="0"/>
+            <w:bottom w:val="dashed" w:color="000000" w:sz="4" w:space="0"/>
+            <w:right w:val="dashed" w:color="000000" w:sz="4" w:space="0"/>
           </w:tcBorders>
           <w:shd w:val="clear" w:color="auto" w:fill="FFFFFF"/>
           <w:vAlign w:val="center"/>
@@ -2174,12 +2509,12 @@
           <w:pPr>
             <w:spacing w:after="0" w:line="240" w:lineRule="auto"/>
             <w:rPr>
-              <w:rFonts w:ascii="Cambria" w:eastAsia="Cambria" w:hAnsi="Cambria" w:cs="Cambria"/>
+              <w:rFonts w:ascii="Cambria" w:hAnsi="Cambria" w:eastAsia="Cambria" w:cs="Cambria"/>
             </w:rPr>
           </w:pPr>
           <w:r>
             <w:rPr>
-              <w:rFonts w:ascii="Cambria" w:eastAsia="Cambria" w:hAnsi="Cambria" w:cs="Cambria"/>
+              <w:rFonts w:ascii="Cambria" w:hAnsi="Cambria" w:eastAsia="Cambria" w:cs="Cambria"/>
             </w:rPr>
             <w:t>Eq./Room ID</w:t>
           </w:r>
@@ -2189,10 +2524,10 @@
         <w:tcPr>
           <w:tcW w:w="3960" w:type="dxa"/>
           <w:tcBorders>
-            <w:top w:val="dashed" w:sz="4" w:space="0" w:color="000000"/>
+            <w:top w:val="dashed" w:color="000000" w:sz="4" w:space="0"/>
             <w:left w:val="nil"/>
-            <w:bottom w:val="dashed" w:sz="4" w:space="0" w:color="000000"/>
-            <w:right w:val="dashed" w:sz="4" w:space="0" w:color="000000"/>
+            <w:bottom w:val="dashed" w:color="000000" w:sz="4" w:space="0"/>
+            <w:right w:val="dashed" w:color="000000" w:sz="4" w:space="0"/>
           </w:tcBorders>
           <w:shd w:val="clear" w:color="auto" w:fill="FFFFFF"/>
           <w:vAlign w:val="center"/>
@@ -2201,12 +2536,12 @@
           <w:pPr>
             <w:spacing w:after="0" w:line="240" w:lineRule="auto"/>
             <w:rPr>
-              <w:rFonts w:ascii="Cambria" w:eastAsia="Cambria" w:hAnsi="Cambria" w:cs="Cambria"/>
+              <w:rFonts w:ascii="Cambria" w:hAnsi="Cambria" w:eastAsia="Cambria" w:cs="Cambria"/>
             </w:rPr>
           </w:pPr>
           <w:r>
             <w:rPr>
-              <w:rFonts w:ascii="Cambria" w:eastAsia="Cambria" w:hAnsi="Cambria" w:cs="Cambria"/>
+              <w:rFonts w:ascii="Cambria" w:hAnsi="Cambria" w:eastAsia="Cambria" w:cs="Cambria"/>
             </w:rPr>
             <w:t>&lt;EquipmentId&gt;</w:t>
           </w:r>
@@ -2216,10 +2551,10 @@
         <w:tcPr>
           <w:tcW w:w="1980" w:type="dxa"/>
           <w:tcBorders>
-            <w:top w:val="dashed" w:sz="4" w:space="0" w:color="000000"/>
-            <w:left w:val="dashed" w:sz="4" w:space="0" w:color="000000"/>
-            <w:bottom w:val="dashed" w:sz="4" w:space="0" w:color="000000"/>
-            <w:right w:val="dashed" w:sz="4" w:space="0" w:color="000000"/>
+            <w:top w:val="dashed" w:color="000000" w:sz="4" w:space="0"/>
+            <w:left w:val="dashed" w:color="000000" w:sz="4" w:space="0"/>
+            <w:bottom w:val="dashed" w:color="000000" w:sz="4" w:space="0"/>
+            <w:right w:val="dashed" w:color="000000" w:sz="4" w:space="0"/>
           </w:tcBorders>
           <w:shd w:val="clear" w:color="auto" w:fill="FFFFFF"/>
           <w:vAlign w:val="center"/>
@@ -2228,12 +2563,12 @@
           <w:pPr>
             <w:spacing w:after="0" w:line="240" w:lineRule="auto"/>
             <w:rPr>
-              <w:rFonts w:ascii="Cambria" w:eastAsia="Cambria" w:hAnsi="Cambria" w:cs="Cambria"/>
+              <w:rFonts w:ascii="Cambria" w:hAnsi="Cambria" w:eastAsia="Cambria" w:cs="Cambria"/>
             </w:rPr>
           </w:pPr>
           <w:r>
             <w:rPr>
-              <w:rFonts w:ascii="Cambria" w:eastAsia="Cambria" w:hAnsi="Cambria" w:cs="Cambria"/>
+              <w:rFonts w:ascii="Cambria" w:hAnsi="Cambria" w:eastAsia="Cambria" w:cs="Cambria"/>
             </w:rPr>
             <w:t>Area of Test  </w:t>
           </w:r>
@@ -2243,10 +2578,10 @@
         <w:tcPr>
           <w:tcW w:w="3600" w:type="dxa"/>
           <w:tcBorders>
-            <w:top w:val="dashed" w:sz="4" w:space="0" w:color="000000"/>
-            <w:left w:val="dashed" w:sz="4" w:space="0" w:color="000000"/>
-            <w:bottom w:val="dashed" w:sz="4" w:space="0" w:color="000000"/>
-            <w:right w:val="single" w:sz="18" w:space="0" w:color="000000"/>
+            <w:top w:val="dashed" w:color="000000" w:sz="4" w:space="0"/>
+            <w:left w:val="dashed" w:color="000000" w:sz="4" w:space="0"/>
+            <w:bottom w:val="dashed" w:color="000000" w:sz="4" w:space="0"/>
+            <w:right w:val="single" w:color="000000" w:sz="18" w:space="0"/>
           </w:tcBorders>
           <w:shd w:val="clear" w:color="auto" w:fill="auto"/>
           <w:vAlign w:val="center"/>
@@ -2255,12 +2590,12 @@
           <w:pPr>
             <w:spacing w:after="0" w:line="240" w:lineRule="auto"/>
             <w:rPr>
-              <w:rFonts w:ascii="Cambria" w:eastAsia="Cambria" w:hAnsi="Cambria" w:cs="Cambria"/>
+              <w:rFonts w:ascii="Cambria" w:hAnsi="Cambria" w:eastAsia="Cambria" w:cs="Cambria"/>
             </w:rPr>
           </w:pPr>
           <w:r>
             <w:rPr>
-              <w:rFonts w:ascii="Cambria" w:eastAsia="Cambria" w:hAnsi="Cambria" w:cs="Cambria"/>
+              <w:rFonts w:ascii="Cambria" w:hAnsi="Cambria" w:eastAsia="Cambria" w:cs="Cambria"/>
             </w:rPr>
             <w:t>&lt;AreaOfTest&gt;</w:t>
           </w:r>
@@ -2268,17 +2603,25 @@
       </w:tc>
     </w:tr>
     <w:tr>
+      <w:tblPrEx>
+        <w:tblCellMar>
+          <w:top w:w="15" w:type="dxa"/>
+          <w:left w:w="115" w:type="dxa"/>
+          <w:bottom w:w="0" w:type="dxa"/>
+          <w:right w:w="115" w:type="dxa"/>
+        </w:tblCellMar>
+      </w:tblPrEx>
       <w:trPr>
-        <w:trHeight w:val="288"/>
+        <w:trHeight w:val="288" w:hRule="atLeast"/>
       </w:trPr>
       <w:tc>
         <w:tcPr>
           <w:tcW w:w="1777" w:type="dxa"/>
           <w:tcBorders>
-            <w:top w:val="dashed" w:sz="4" w:space="0" w:color="000000"/>
-            <w:left w:val="single" w:sz="18" w:space="0" w:color="000000"/>
-            <w:bottom w:val="single" w:sz="18" w:space="0" w:color="000000"/>
-            <w:right w:val="dashed" w:sz="4" w:space="0" w:color="000000"/>
+            <w:top w:val="dashed" w:color="000000" w:sz="4" w:space="0"/>
+            <w:left w:val="single" w:color="000000" w:sz="18" w:space="0"/>
+            <w:bottom w:val="single" w:color="000000" w:sz="18" w:space="0"/>
+            <w:right w:val="dashed" w:color="000000" w:sz="4" w:space="0"/>
           </w:tcBorders>
           <w:shd w:val="clear" w:color="auto" w:fill="FFFFFF"/>
           <w:vAlign w:val="center"/>
@@ -2287,12 +2630,12 @@
           <w:pPr>
             <w:spacing w:after="0" w:line="240" w:lineRule="auto"/>
             <w:rPr>
-              <w:rFonts w:ascii="Cambria" w:eastAsia="Cambria" w:hAnsi="Cambria" w:cs="Cambria"/>
+              <w:rFonts w:ascii="Cambria" w:hAnsi="Cambria" w:eastAsia="Cambria" w:cs="Cambria"/>
             </w:rPr>
           </w:pPr>
           <w:r>
             <w:rPr>
-              <w:rFonts w:ascii="Cambria" w:eastAsia="Cambria" w:hAnsi="Cambria" w:cs="Cambria"/>
+              <w:rFonts w:ascii="Cambria" w:hAnsi="Cambria" w:eastAsia="Cambria" w:cs="Cambria"/>
             </w:rPr>
             <w:t>Date on Testing</w:t>
           </w:r>
@@ -2302,10 +2645,10 @@
         <w:tcPr>
           <w:tcW w:w="3960" w:type="dxa"/>
           <w:tcBorders>
-            <w:top w:val="dashed" w:sz="4" w:space="0" w:color="000000"/>
+            <w:top w:val="dashed" w:color="000000" w:sz="4" w:space="0"/>
             <w:left w:val="nil"/>
-            <w:bottom w:val="single" w:sz="18" w:space="0" w:color="000000"/>
-            <w:right w:val="dashed" w:sz="4" w:space="0" w:color="000000"/>
+            <w:bottom w:val="single" w:color="000000" w:sz="18" w:space="0"/>
+            <w:right w:val="dashed" w:color="000000" w:sz="4" w:space="0"/>
           </w:tcBorders>
           <w:shd w:val="clear" w:color="auto" w:fill="FFFFFF"/>
           <w:vAlign w:val="center"/>
@@ -2314,12 +2657,12 @@
           <w:pPr>
             <w:spacing w:after="0" w:line="240" w:lineRule="auto"/>
             <w:rPr>
-              <w:rFonts w:ascii="Cambria" w:eastAsia="Cambria" w:hAnsi="Cambria" w:cs="Cambria"/>
+              <w:rFonts w:ascii="Cambria" w:hAnsi="Cambria" w:eastAsia="Cambria" w:cs="Cambria"/>
             </w:rPr>
           </w:pPr>
           <w:r>
             <w:rPr>
-              <w:rFonts w:ascii="Cambria" w:eastAsia="Cambria" w:hAnsi="Cambria" w:cs="Cambria"/>
+              <w:rFonts w:ascii="Cambria" w:hAnsi="Cambria" w:eastAsia="Cambria" w:cs="Cambria"/>
             </w:rPr>
             <w:t>&lt;DateOfTest&gt;</w:t>
           </w:r>
@@ -2329,10 +2672,10 @@
         <w:tcPr>
           <w:tcW w:w="1980" w:type="dxa"/>
           <w:tcBorders>
-            <w:top w:val="dashed" w:sz="4" w:space="0" w:color="000000"/>
+            <w:top w:val="dashed" w:color="000000" w:sz="4" w:space="0"/>
             <w:left w:val="nil"/>
-            <w:bottom w:val="single" w:sz="18" w:space="0" w:color="000000"/>
-            <w:right w:val="dashed" w:sz="4" w:space="0" w:color="000000"/>
+            <w:bottom w:val="single" w:color="000000" w:sz="18" w:space="0"/>
+            <w:right w:val="dashed" w:color="000000" w:sz="4" w:space="0"/>
           </w:tcBorders>
           <w:shd w:val="clear" w:color="auto" w:fill="FFFFFF"/>
           <w:vAlign w:val="center"/>
@@ -2341,12 +2684,12 @@
           <w:pPr>
             <w:spacing w:after="0" w:line="240" w:lineRule="auto"/>
             <w:rPr>
-              <w:rFonts w:ascii="Cambria" w:eastAsia="Cambria" w:hAnsi="Cambria" w:cs="Cambria"/>
+              <w:rFonts w:ascii="Cambria" w:hAnsi="Cambria" w:eastAsia="Cambria" w:cs="Cambria"/>
             </w:rPr>
           </w:pPr>
           <w:r>
             <w:rPr>
-              <w:rFonts w:ascii="Cambria" w:eastAsia="Cambria" w:hAnsi="Cambria" w:cs="Cambria"/>
+              <w:rFonts w:ascii="Cambria" w:hAnsi="Cambria" w:eastAsia="Cambria" w:cs="Cambria"/>
             </w:rPr>
             <w:t>Test due on</w:t>
           </w:r>
@@ -2356,10 +2699,10 @@
         <w:tcPr>
           <w:tcW w:w="3600" w:type="dxa"/>
           <w:tcBorders>
-            <w:top w:val="dashed" w:sz="4" w:space="0" w:color="000000"/>
+            <w:top w:val="dashed" w:color="000000" w:sz="4" w:space="0"/>
             <w:left w:val="nil"/>
-            <w:bottom w:val="single" w:sz="18" w:space="0" w:color="000000"/>
-            <w:right w:val="single" w:sz="18" w:space="0" w:color="000000"/>
+            <w:bottom w:val="single" w:color="000000" w:sz="18" w:space="0"/>
+            <w:right w:val="single" w:color="000000" w:sz="18" w:space="0"/>
           </w:tcBorders>
           <w:shd w:val="clear" w:color="auto" w:fill="FFFFFF"/>
           <w:vAlign w:val="center"/>
@@ -2368,9 +2711,20 @@
           <w:pPr>
             <w:spacing w:after="0" w:line="240" w:lineRule="auto"/>
             <w:rPr>
-              <w:rFonts w:ascii="Cambria" w:eastAsia="Cambria" w:hAnsi="Cambria" w:cs="Cambria"/>
+              <w:rFonts w:ascii="Cambria" w:hAnsi="Cambria" w:eastAsia="Cambria" w:cs="Cambria"/>
             </w:rPr>
           </w:pPr>
+          <w:r>
+            <w:rPr>
+              <w:rFonts w:hint="default" w:ascii="Cambria" w:hAnsi="Cambria" w:eastAsia="Cambria" w:cs="Cambria"/>
+              <w:b w:val="0"/>
+              <w:bCs/>
+              <w:color w:val="auto"/>
+              <w:rtl w:val="0"/>
+              <w:lang w:val="en-US"/>
+            </w:rPr>
+            <w:t>&lt;c-due&gt;</w:t>
+          </w:r>
         </w:p>
       </w:tc>
     </w:tr>
@@ -2378,11 +2732,11 @@
   <w:p>
     <w:pPr>
       <w:pBdr>
-        <w:top w:val="nil"/>
-        <w:left w:val="nil"/>
-        <w:bottom w:val="nil"/>
-        <w:right w:val="nil"/>
-        <w:between w:val="nil"/>
+        <w:top w:val="none" w:color="auto" w:sz="0" w:space="0"/>
+        <w:left w:val="none" w:color="auto" w:sz="0" w:space="0"/>
+        <w:bottom w:val="none" w:color="auto" w:sz="0" w:space="0"/>
+        <w:right w:val="none" w:color="auto" w:sz="0" w:space="0"/>
+        <w:between w:val="none" w:color="auto" w:sz="0" w:space="0"/>
       </w:pBdr>
       <w:tabs>
         <w:tab w:val="center" w:pos="4680"/>
@@ -2397,11 +2751,11 @@
   <w:p>
     <w:pPr>
       <w:pBdr>
-        <w:top w:val="nil"/>
-        <w:left w:val="nil"/>
-        <w:bottom w:val="nil"/>
-        <w:right w:val="nil"/>
-        <w:between w:val="nil"/>
+        <w:top w:val="none" w:color="auto" w:sz="0" w:space="0"/>
+        <w:left w:val="none" w:color="auto" w:sz="0" w:space="0"/>
+        <w:bottom w:val="none" w:color="auto" w:sz="0" w:space="0"/>
+        <w:right w:val="none" w:color="auto" w:sz="0" w:space="0"/>
+        <w:between w:val="none" w:color="auto" w:sz="0" w:space="0"/>
       </w:pBdr>
       <w:tabs>
         <w:tab w:val="center" w:pos="4680"/>
@@ -2417,10 +2771,16 @@
   </w:p>
   <w:tbl>
     <w:tblPr>
-      <w:tblStyle w:val="a2"/>
+      <w:tblStyle w:val="17"/>
       <w:tblW w:w="11310" w:type="dxa"/>
+      <w:tblInd w:w="0" w:type="dxa"/>
       <w:tblLayout w:type="fixed"/>
-      <w:tblLook w:val="0400" w:firstRow="0" w:lastRow="0" w:firstColumn="0" w:lastColumn="0" w:noHBand="0" w:noVBand="1"/>
+      <w:tblCellMar>
+        <w:top w:w="15" w:type="dxa"/>
+        <w:left w:w="115" w:type="dxa"/>
+        <w:bottom w:w="0" w:type="dxa"/>
+        <w:right w:w="115" w:type="dxa"/>
+      </w:tblCellMar>
     </w:tblPr>
     <w:tblGrid>
       <w:gridCol w:w="1770"/>
@@ -2430,18 +2790,26 @@
       <w:gridCol w:w="870"/>
     </w:tblGrid>
     <w:tr>
+      <w:tblPrEx>
+        <w:tblCellMar>
+          <w:top w:w="15" w:type="dxa"/>
+          <w:left w:w="115" w:type="dxa"/>
+          <w:bottom w:w="0" w:type="dxa"/>
+          <w:right w:w="115" w:type="dxa"/>
+        </w:tblCellMar>
+      </w:tblPrEx>
       <w:trPr>
-        <w:trHeight w:val="145"/>
+        <w:trHeight w:val="145" w:hRule="atLeast"/>
       </w:trPr>
       <w:tc>
         <w:tcPr>
           <w:tcW w:w="11310" w:type="dxa"/>
           <w:gridSpan w:val="5"/>
           <w:tcBorders>
-            <w:top w:val="single" w:sz="18" w:space="0" w:color="000000"/>
-            <w:left w:val="single" w:sz="18" w:space="0" w:color="000000"/>
-            <w:bottom w:val="single" w:sz="18" w:space="0" w:color="000000"/>
-            <w:right w:val="single" w:sz="18" w:space="0" w:color="000000"/>
+            <w:top w:val="single" w:color="000000" w:sz="18" w:space="0"/>
+            <w:left w:val="single" w:color="000000" w:sz="18" w:space="0"/>
+            <w:bottom w:val="single" w:color="000000" w:sz="18" w:space="0"/>
+            <w:right w:val="single" w:color="000000" w:sz="18" w:space="0"/>
           </w:tcBorders>
           <w:shd w:val="clear" w:color="auto" w:fill="BFBFBF"/>
           <w:vAlign w:val="center"/>
@@ -2451,7 +2819,7 @@
             <w:spacing w:after="0" w:line="240" w:lineRule="auto"/>
             <w:jc w:val="center"/>
             <w:rPr>
-              <w:rFonts w:ascii="Cambria" w:eastAsia="Cambria" w:hAnsi="Cambria" w:cs="Cambria"/>
+              <w:rFonts w:ascii="Cambria" w:hAnsi="Cambria" w:eastAsia="Cambria" w:cs="Cambria"/>
               <w:b/>
               <w:sz w:val="40"/>
               <w:szCs w:val="40"/>
@@ -2459,7 +2827,7 @@
           </w:pPr>
           <w:r>
             <w:rPr>
-              <w:rFonts w:ascii="Cambria" w:eastAsia="Cambria" w:hAnsi="Cambria" w:cs="Cambria"/>
+              <w:rFonts w:ascii="Cambria" w:hAnsi="Cambria" w:eastAsia="Cambria" w:cs="Cambria"/>
               <w:b/>
               <w:sz w:val="28"/>
               <w:szCs w:val="28"/>
@@ -2470,17 +2838,25 @@
       </w:tc>
     </w:tr>
     <w:tr>
+      <w:tblPrEx>
+        <w:tblCellMar>
+          <w:top w:w="15" w:type="dxa"/>
+          <w:left w:w="115" w:type="dxa"/>
+          <w:bottom w:w="0" w:type="dxa"/>
+          <w:right w:w="115" w:type="dxa"/>
+        </w:tblCellMar>
+      </w:tblPrEx>
       <w:trPr>
-        <w:trHeight w:val="288"/>
+        <w:trHeight w:val="288" w:hRule="atLeast"/>
       </w:trPr>
       <w:tc>
         <w:tcPr>
           <w:tcW w:w="1770" w:type="dxa"/>
           <w:tcBorders>
-            <w:top w:val="single" w:sz="18" w:space="0" w:color="000000"/>
-            <w:left w:val="single" w:sz="18" w:space="0" w:color="000000"/>
-            <w:bottom w:val="dashed" w:sz="4" w:space="0" w:color="000000"/>
-            <w:right w:val="dashed" w:sz="4" w:space="0" w:color="000000"/>
+            <w:top w:val="single" w:color="000000" w:sz="18" w:space="0"/>
+            <w:left w:val="single" w:color="000000" w:sz="18" w:space="0"/>
+            <w:bottom w:val="dashed" w:color="000000" w:sz="4" w:space="0"/>
+            <w:right w:val="dashed" w:color="000000" w:sz="4" w:space="0"/>
           </w:tcBorders>
           <w:shd w:val="clear" w:color="auto" w:fill="FFFFFF"/>
           <w:vAlign w:val="center"/>
@@ -2489,12 +2865,12 @@
           <w:pPr>
             <w:spacing w:after="0" w:line="240" w:lineRule="auto"/>
             <w:rPr>
-              <w:rFonts w:ascii="Cambria" w:eastAsia="Cambria" w:hAnsi="Cambria" w:cs="Cambria"/>
+              <w:rFonts w:ascii="Cambria" w:hAnsi="Cambria" w:eastAsia="Cambria" w:cs="Cambria"/>
             </w:rPr>
           </w:pPr>
           <w:r>
             <w:rPr>
-              <w:rFonts w:ascii="Cambria" w:eastAsia="Cambria" w:hAnsi="Cambria" w:cs="Cambria"/>
+              <w:rFonts w:ascii="Cambria" w:hAnsi="Cambria" w:eastAsia="Cambria" w:cs="Cambria"/>
             </w:rPr>
             <w:t>Instrument</w:t>
           </w:r>
@@ -2504,10 +2880,10 @@
         <w:tcPr>
           <w:tcW w:w="3960" w:type="dxa"/>
           <w:tcBorders>
-            <w:top w:val="single" w:sz="18" w:space="0" w:color="000000"/>
+            <w:top w:val="single" w:color="000000" w:sz="18" w:space="0"/>
             <w:left w:val="nil"/>
-            <w:bottom w:val="dashed" w:sz="4" w:space="0" w:color="000000"/>
-            <w:right w:val="dashed" w:sz="4" w:space="0" w:color="000000"/>
+            <w:bottom w:val="dashed" w:color="000000" w:sz="4" w:space="0"/>
+            <w:right w:val="dashed" w:color="000000" w:sz="4" w:space="0"/>
           </w:tcBorders>
           <w:shd w:val="clear" w:color="auto" w:fill="FFFFFF"/>
           <w:vAlign w:val="center"/>
@@ -2516,12 +2892,12 @@
           <w:pPr>
             <w:spacing w:after="0" w:line="240" w:lineRule="auto"/>
             <w:rPr>
-              <w:rFonts w:ascii="Cambria" w:eastAsia="Cambria" w:hAnsi="Cambria" w:cs="Cambria"/>
+              <w:rFonts w:ascii="Cambria" w:hAnsi="Cambria" w:eastAsia="Cambria" w:cs="Cambria"/>
             </w:rPr>
           </w:pPr>
           <w:r>
             <w:rPr>
-              <w:rFonts w:ascii="Cambria" w:eastAsia="Cambria" w:hAnsi="Cambria" w:cs="Cambria"/>
+              <w:rFonts w:ascii="Cambria" w:hAnsi="Cambria" w:eastAsia="Cambria" w:cs="Cambria"/>
             </w:rPr>
             <w:t>&lt;Type&gt;</w:t>
           </w:r>
@@ -2531,10 +2907,10 @@
         <w:tcPr>
           <w:tcW w:w="2070" w:type="dxa"/>
           <w:tcBorders>
-            <w:top w:val="single" w:sz="18" w:space="0" w:color="000000"/>
-            <w:left w:val="dashed" w:sz="4" w:space="0" w:color="000000"/>
-            <w:bottom w:val="dashed" w:sz="4" w:space="0" w:color="000000"/>
-            <w:right w:val="dashed" w:sz="4" w:space="0" w:color="000000"/>
+            <w:top w:val="single" w:color="000000" w:sz="18" w:space="0"/>
+            <w:left w:val="dashed" w:color="000000" w:sz="4" w:space="0"/>
+            <w:bottom w:val="dashed" w:color="000000" w:sz="4" w:space="0"/>
+            <w:right w:val="dashed" w:color="000000" w:sz="4" w:space="0"/>
           </w:tcBorders>
           <w:shd w:val="clear" w:color="auto" w:fill="FFFFFF"/>
           <w:vAlign w:val="center"/>
@@ -2543,13 +2919,13 @@
           <w:pPr>
             <w:spacing w:after="0" w:line="240" w:lineRule="auto"/>
             <w:rPr>
-              <w:rFonts w:ascii="Cambria" w:eastAsia="Cambria" w:hAnsi="Cambria" w:cs="Cambria"/>
+              <w:rFonts w:ascii="Cambria" w:hAnsi="Cambria" w:eastAsia="Cambria" w:cs="Cambria"/>
               <w:b/>
             </w:rPr>
           </w:pPr>
           <w:r>
             <w:rPr>
-              <w:rFonts w:ascii="Cambria" w:eastAsia="Cambria" w:hAnsi="Cambria" w:cs="Cambria"/>
+              <w:rFonts w:ascii="Cambria" w:hAnsi="Cambria" w:eastAsia="Cambria" w:cs="Cambria"/>
             </w:rPr>
             <w:t>Make</w:t>
           </w:r>
@@ -2559,9 +2935,9 @@
         <w:tcPr>
           <w:tcW w:w="2640" w:type="dxa"/>
           <w:tcBorders>
-            <w:top w:val="single" w:sz="18" w:space="0" w:color="000000"/>
-            <w:left w:val="dashed" w:sz="4" w:space="0" w:color="000000"/>
-            <w:bottom w:val="dashed" w:sz="4" w:space="0" w:color="000000"/>
+            <w:top w:val="single" w:color="000000" w:sz="18" w:space="0"/>
+            <w:left w:val="dashed" w:color="000000" w:sz="4" w:space="0"/>
+            <w:bottom w:val="dashed" w:color="000000" w:sz="4" w:space="0"/>
             <w:right w:val="nil"/>
           </w:tcBorders>
           <w:shd w:val="clear" w:color="auto" w:fill="FFFFFF"/>
@@ -2571,14 +2947,14 @@
           <w:pPr>
             <w:spacing w:after="0" w:line="240" w:lineRule="auto"/>
             <w:rPr>
-              <w:rFonts w:ascii="Cambria" w:eastAsia="Cambria" w:hAnsi="Cambria" w:cs="Cambria"/>
+              <w:rFonts w:ascii="Cambria" w:hAnsi="Cambria" w:eastAsia="Cambria" w:cs="Cambria"/>
               <w:b/>
               <w:color w:val="FF0000"/>
             </w:rPr>
           </w:pPr>
           <w:r>
             <w:rPr>
-              <w:rFonts w:ascii="Cambria" w:eastAsia="Cambria" w:hAnsi="Cambria" w:cs="Cambria"/>
+              <w:rFonts w:ascii="Cambria" w:hAnsi="Cambria" w:eastAsia="Cambria" w:cs="Cambria"/>
               <w:b/>
               <w:color w:val="FF0000"/>
             </w:rPr>
@@ -2590,10 +2966,10 @@
         <w:tcPr>
           <w:tcW w:w="870" w:type="dxa"/>
           <w:tcBorders>
-            <w:top w:val="single" w:sz="18" w:space="0" w:color="000000"/>
+            <w:top w:val="single" w:color="000000" w:sz="18" w:space="0"/>
             <w:left w:val="nil"/>
-            <w:bottom w:val="dashed" w:sz="4" w:space="0" w:color="000000"/>
-            <w:right w:val="single" w:sz="18" w:space="0" w:color="000000"/>
+            <w:bottom w:val="dashed" w:color="000000" w:sz="4" w:space="0"/>
+            <w:right w:val="single" w:color="000000" w:sz="18" w:space="0"/>
           </w:tcBorders>
           <w:shd w:val="clear" w:color="auto" w:fill="auto"/>
           <w:vAlign w:val="bottom"/>
@@ -2602,12 +2978,12 @@
           <w:pPr>
             <w:spacing w:after="0" w:line="240" w:lineRule="auto"/>
             <w:rPr>
-              <w:rFonts w:ascii="Cambria" w:eastAsia="Cambria" w:hAnsi="Cambria" w:cs="Cambria"/>
+              <w:rFonts w:ascii="Cambria" w:hAnsi="Cambria" w:eastAsia="Cambria" w:cs="Cambria"/>
             </w:rPr>
           </w:pPr>
           <w:r>
             <w:rPr>
-              <w:rFonts w:ascii="Cambria" w:eastAsia="Cambria" w:hAnsi="Cambria" w:cs="Cambria"/>
+              <w:rFonts w:ascii="Cambria" w:hAnsi="Cambria" w:eastAsia="Cambria" w:cs="Cambria"/>
             </w:rPr>
             <w:t> </w:t>
           </w:r>
@@ -2615,17 +2991,25 @@
       </w:tc>
     </w:tr>
     <w:tr>
+      <w:tblPrEx>
+        <w:tblCellMar>
+          <w:top w:w="15" w:type="dxa"/>
+          <w:left w:w="115" w:type="dxa"/>
+          <w:bottom w:w="0" w:type="dxa"/>
+          <w:right w:w="115" w:type="dxa"/>
+        </w:tblCellMar>
+      </w:tblPrEx>
       <w:trPr>
-        <w:trHeight w:val="288"/>
+        <w:trHeight w:val="288" w:hRule="atLeast"/>
       </w:trPr>
       <w:tc>
         <w:tcPr>
           <w:tcW w:w="1770" w:type="dxa"/>
           <w:tcBorders>
-            <w:top w:val="dashed" w:sz="4" w:space="0" w:color="000000"/>
-            <w:left w:val="single" w:sz="18" w:space="0" w:color="000000"/>
-            <w:bottom w:val="dashed" w:sz="4" w:space="0" w:color="000000"/>
-            <w:right w:val="dashed" w:sz="4" w:space="0" w:color="000000"/>
+            <w:top w:val="dashed" w:color="000000" w:sz="4" w:space="0"/>
+            <w:left w:val="single" w:color="000000" w:sz="18" w:space="0"/>
+            <w:bottom w:val="dashed" w:color="000000" w:sz="4" w:space="0"/>
+            <w:right w:val="dashed" w:color="000000" w:sz="4" w:space="0"/>
           </w:tcBorders>
           <w:shd w:val="clear" w:color="auto" w:fill="FFFFFF"/>
           <w:vAlign w:val="center"/>
@@ -2634,12 +3018,12 @@
           <w:pPr>
             <w:spacing w:after="0" w:line="240" w:lineRule="auto"/>
             <w:rPr>
-              <w:rFonts w:ascii="Cambria" w:eastAsia="Cambria" w:hAnsi="Cambria" w:cs="Cambria"/>
+              <w:rFonts w:ascii="Cambria" w:hAnsi="Cambria" w:eastAsia="Cambria" w:cs="Cambria"/>
             </w:rPr>
           </w:pPr>
           <w:r>
             <w:rPr>
-              <w:rFonts w:ascii="Cambria" w:eastAsia="Cambria" w:hAnsi="Cambria" w:cs="Cambria"/>
+              <w:rFonts w:ascii="Cambria" w:hAnsi="Cambria" w:eastAsia="Cambria" w:cs="Cambria"/>
             </w:rPr>
             <w:t>Model</w:t>
           </w:r>
@@ -2649,10 +3033,10 @@
         <w:tcPr>
           <w:tcW w:w="3960" w:type="dxa"/>
           <w:tcBorders>
-            <w:top w:val="dashed" w:sz="4" w:space="0" w:color="000000"/>
+            <w:top w:val="dashed" w:color="000000" w:sz="4" w:space="0"/>
             <w:left w:val="nil"/>
-            <w:bottom w:val="dashed" w:sz="4" w:space="0" w:color="000000"/>
-            <w:right w:val="dashed" w:sz="4" w:space="0" w:color="000000"/>
+            <w:bottom w:val="dashed" w:color="000000" w:sz="4" w:space="0"/>
+            <w:right w:val="dashed" w:color="000000" w:sz="4" w:space="0"/>
           </w:tcBorders>
           <w:shd w:val="clear" w:color="auto" w:fill="FFFFFF"/>
           <w:vAlign w:val="center"/>
@@ -2661,12 +3045,12 @@
           <w:pPr>
             <w:spacing w:after="0" w:line="240" w:lineRule="auto"/>
             <w:rPr>
-              <w:rFonts w:ascii="Cambria" w:eastAsia="Cambria" w:hAnsi="Cambria" w:cs="Cambria"/>
+              <w:rFonts w:ascii="Cambria" w:hAnsi="Cambria" w:eastAsia="Cambria" w:cs="Cambria"/>
             </w:rPr>
           </w:pPr>
           <w:r>
             <w:rPr>
-              <w:rFonts w:ascii="Cambria" w:eastAsia="Cambria" w:hAnsi="Cambria" w:cs="Cambria"/>
+              <w:rFonts w:ascii="Cambria" w:hAnsi="Cambria" w:eastAsia="Cambria" w:cs="Cambria"/>
             </w:rPr>
             <w:t>&lt;Model&gt;</w:t>
           </w:r>
@@ -2676,10 +3060,10 @@
         <w:tcPr>
           <w:tcW w:w="2070" w:type="dxa"/>
           <w:tcBorders>
-            <w:top w:val="dashed" w:sz="4" w:space="0" w:color="000000"/>
-            <w:left w:val="dashed" w:sz="4" w:space="0" w:color="000000"/>
-            <w:bottom w:val="dashed" w:sz="4" w:space="0" w:color="000000"/>
-            <w:right w:val="dashed" w:sz="4" w:space="0" w:color="000000"/>
+            <w:top w:val="dashed" w:color="000000" w:sz="4" w:space="0"/>
+            <w:left w:val="dashed" w:color="000000" w:sz="4" w:space="0"/>
+            <w:bottom w:val="dashed" w:color="000000" w:sz="4" w:space="0"/>
+            <w:right w:val="dashed" w:color="000000" w:sz="4" w:space="0"/>
           </w:tcBorders>
           <w:shd w:val="clear" w:color="auto" w:fill="FFFFFF"/>
           <w:vAlign w:val="center"/>
@@ -2688,12 +3072,12 @@
           <w:pPr>
             <w:spacing w:after="0" w:line="240" w:lineRule="auto"/>
             <w:rPr>
-              <w:rFonts w:ascii="Cambria" w:eastAsia="Cambria" w:hAnsi="Cambria" w:cs="Cambria"/>
+              <w:rFonts w:ascii="Cambria" w:hAnsi="Cambria" w:eastAsia="Cambria" w:cs="Cambria"/>
             </w:rPr>
           </w:pPr>
           <w:r>
             <w:rPr>
-              <w:rFonts w:ascii="Cambria" w:eastAsia="Cambria" w:hAnsi="Cambria" w:cs="Cambria"/>
+              <w:rFonts w:ascii="Cambria" w:hAnsi="Cambria" w:eastAsia="Cambria" w:cs="Cambria"/>
             </w:rPr>
             <w:t>Serial No</w:t>
           </w:r>
@@ -2704,10 +3088,10 @@
           <w:tcW w:w="3510" w:type="dxa"/>
           <w:gridSpan w:val="2"/>
           <w:tcBorders>
-            <w:top w:val="dashed" w:sz="4" w:space="0" w:color="000000"/>
-            <w:left w:val="dashed" w:sz="4" w:space="0" w:color="000000"/>
-            <w:bottom w:val="dashed" w:sz="4" w:space="0" w:color="000000"/>
-            <w:right w:val="single" w:sz="18" w:space="0" w:color="000000"/>
+            <w:top w:val="dashed" w:color="000000" w:sz="4" w:space="0"/>
+            <w:left w:val="dashed" w:color="000000" w:sz="4" w:space="0"/>
+            <w:bottom w:val="dashed" w:color="000000" w:sz="4" w:space="0"/>
+            <w:right w:val="single" w:color="000000" w:sz="18" w:space="0"/>
           </w:tcBorders>
           <w:shd w:val="clear" w:color="auto" w:fill="FFFFFF"/>
           <w:vAlign w:val="center"/>
@@ -2716,44 +3100,38 @@
           <w:pPr>
             <w:spacing w:after="0" w:line="240" w:lineRule="auto"/>
             <w:rPr>
-              <w:rFonts w:ascii="Cambria" w:eastAsia="Cambria" w:hAnsi="Cambria" w:cs="Cambria"/>
+              <w:rFonts w:ascii="Cambria" w:hAnsi="Cambria" w:eastAsia="Cambria" w:cs="Cambria"/>
             </w:rPr>
           </w:pPr>
           <w:r>
             <w:rPr>
-              <w:rFonts w:ascii="Cambria" w:eastAsia="Cambria" w:hAnsi="Cambria" w:cs="Cambria"/>
-            </w:rPr>
-            <w:t>&lt;</w:t>
-          </w:r>
-          <w:proofErr w:type="spellStart"/>
-          <w:r>
-            <w:rPr>
-              <w:rFonts w:ascii="Cambria" w:eastAsia="Cambria" w:hAnsi="Cambria" w:cs="Cambria"/>
-            </w:rPr>
-            <w:t>SerialNumber</w:t>
-          </w:r>
-          <w:proofErr w:type="spellEnd"/>
-          <w:r>
-            <w:rPr>
-              <w:rFonts w:ascii="Cambria" w:eastAsia="Cambria" w:hAnsi="Cambria" w:cs="Cambria"/>
-            </w:rPr>
-            <w:t>&gt;</w:t>
+              <w:rFonts w:ascii="Cambria" w:hAnsi="Cambria" w:eastAsia="Cambria" w:cs="Cambria"/>
+            </w:rPr>
+            <w:t>&lt;SerialNumber&gt;</w:t>
           </w:r>
         </w:p>
       </w:tc>
     </w:tr>
     <w:tr>
+      <w:tblPrEx>
+        <w:tblCellMar>
+          <w:top w:w="15" w:type="dxa"/>
+          <w:left w:w="115" w:type="dxa"/>
+          <w:bottom w:w="0" w:type="dxa"/>
+          <w:right w:w="115" w:type="dxa"/>
+        </w:tblCellMar>
+      </w:tblPrEx>
       <w:trPr>
-        <w:trHeight w:val="288"/>
+        <w:trHeight w:val="288" w:hRule="atLeast"/>
       </w:trPr>
       <w:tc>
         <w:tcPr>
           <w:tcW w:w="1770" w:type="dxa"/>
           <w:tcBorders>
-            <w:top w:val="dashed" w:sz="4" w:space="0" w:color="000000"/>
-            <w:left w:val="single" w:sz="18" w:space="0" w:color="000000"/>
-            <w:bottom w:val="single" w:sz="18" w:space="0" w:color="000000"/>
-            <w:right w:val="dashed" w:sz="4" w:space="0" w:color="000000"/>
+            <w:top w:val="dashed" w:color="000000" w:sz="4" w:space="0"/>
+            <w:left w:val="single" w:color="000000" w:sz="18" w:space="0"/>
+            <w:bottom w:val="single" w:color="000000" w:sz="18" w:space="0"/>
+            <w:right w:val="dashed" w:color="000000" w:sz="4" w:space="0"/>
           </w:tcBorders>
           <w:shd w:val="clear" w:color="auto" w:fill="FFFFFF"/>
           <w:vAlign w:val="center"/>
@@ -2762,12 +3140,12 @@
           <w:pPr>
             <w:spacing w:after="0" w:line="240" w:lineRule="auto"/>
             <w:rPr>
-              <w:rFonts w:ascii="Cambria" w:eastAsia="Cambria" w:hAnsi="Cambria" w:cs="Cambria"/>
+              <w:rFonts w:ascii="Cambria" w:hAnsi="Cambria" w:eastAsia="Cambria" w:cs="Cambria"/>
             </w:rPr>
           </w:pPr>
           <w:r>
             <w:rPr>
-              <w:rFonts w:ascii="Cambria" w:eastAsia="Cambria" w:hAnsi="Cambria" w:cs="Cambria"/>
+              <w:rFonts w:ascii="Cambria" w:hAnsi="Cambria" w:eastAsia="Cambria" w:cs="Cambria"/>
             </w:rPr>
             <w:t>Calibrated on</w:t>
           </w:r>
@@ -2777,10 +3155,10 @@
         <w:tcPr>
           <w:tcW w:w="3960" w:type="dxa"/>
           <w:tcBorders>
-            <w:top w:val="dashed" w:sz="4" w:space="0" w:color="000000"/>
+            <w:top w:val="dashed" w:color="000000" w:sz="4" w:space="0"/>
             <w:left w:val="nil"/>
-            <w:bottom w:val="single" w:sz="18" w:space="0" w:color="000000"/>
-            <w:right w:val="dashed" w:sz="4" w:space="0" w:color="000000"/>
+            <w:bottom w:val="single" w:color="000000" w:sz="18" w:space="0"/>
+            <w:right w:val="dashed" w:color="000000" w:sz="4" w:space="0"/>
           </w:tcBorders>
           <w:shd w:val="clear" w:color="auto" w:fill="FFFFFF"/>
           <w:vAlign w:val="center"/>
@@ -2789,12 +3167,12 @@
           <w:pPr>
             <w:spacing w:after="0" w:line="240" w:lineRule="auto"/>
             <w:rPr>
-              <w:rFonts w:ascii="Cambria" w:eastAsia="Cambria" w:hAnsi="Cambria" w:cs="Cambria"/>
+              <w:rFonts w:ascii="Cambria" w:hAnsi="Cambria" w:eastAsia="Cambria" w:cs="Cambria"/>
             </w:rPr>
           </w:pPr>
           <w:r>
             <w:rPr>
-              <w:rFonts w:ascii="Cambria" w:eastAsia="Cambria" w:hAnsi="Cambria" w:cs="Cambria"/>
+              <w:rFonts w:ascii="Cambria" w:hAnsi="Cambria" w:eastAsia="Cambria" w:cs="Cambria"/>
             </w:rPr>
             <w:t>&lt;CalibratedOn&gt;</w:t>
           </w:r>
@@ -2804,10 +3182,10 @@
         <w:tcPr>
           <w:tcW w:w="2070" w:type="dxa"/>
           <w:tcBorders>
-            <w:top w:val="dashed" w:sz="4" w:space="0" w:color="000000"/>
+            <w:top w:val="dashed" w:color="000000" w:sz="4" w:space="0"/>
             <w:left w:val="nil"/>
-            <w:bottom w:val="single" w:sz="18" w:space="0" w:color="000000"/>
-            <w:right w:val="dashed" w:sz="4" w:space="0" w:color="000000"/>
+            <w:bottom w:val="single" w:color="000000" w:sz="18" w:space="0"/>
+            <w:right w:val="dashed" w:color="000000" w:sz="4" w:space="0"/>
           </w:tcBorders>
           <w:shd w:val="clear" w:color="auto" w:fill="FFFFFF"/>
           <w:vAlign w:val="center"/>
@@ -2816,12 +3194,12 @@
           <w:pPr>
             <w:spacing w:after="0" w:line="240" w:lineRule="auto"/>
             <w:rPr>
-              <w:rFonts w:ascii="Cambria" w:eastAsia="Cambria" w:hAnsi="Cambria" w:cs="Cambria"/>
+              <w:rFonts w:ascii="Cambria" w:hAnsi="Cambria" w:eastAsia="Cambria" w:cs="Cambria"/>
             </w:rPr>
           </w:pPr>
           <w:r>
             <w:rPr>
-              <w:rFonts w:ascii="Cambria" w:eastAsia="Cambria" w:hAnsi="Cambria" w:cs="Cambria"/>
+              <w:rFonts w:ascii="Cambria" w:hAnsi="Cambria" w:eastAsia="Cambria" w:cs="Cambria"/>
             </w:rPr>
             <w:t>Calibration Due On</w:t>
           </w:r>
@@ -2832,10 +3210,10 @@
           <w:tcW w:w="3510" w:type="dxa"/>
           <w:gridSpan w:val="2"/>
           <w:tcBorders>
-            <w:top w:val="dashed" w:sz="4" w:space="0" w:color="000000"/>
+            <w:top w:val="dashed" w:color="000000" w:sz="4" w:space="0"/>
             <w:left w:val="nil"/>
-            <w:bottom w:val="single" w:sz="18" w:space="0" w:color="000000"/>
-            <w:right w:val="single" w:sz="18" w:space="0" w:color="000000"/>
+            <w:bottom w:val="single" w:color="000000" w:sz="18" w:space="0"/>
+            <w:right w:val="single" w:color="000000" w:sz="18" w:space="0"/>
           </w:tcBorders>
           <w:shd w:val="clear" w:color="auto" w:fill="FFFFFF"/>
           <w:vAlign w:val="center"/>
@@ -2844,12 +3222,12 @@
           <w:pPr>
             <w:spacing w:after="0" w:line="240" w:lineRule="auto"/>
             <w:rPr>
-              <w:rFonts w:ascii="Cambria" w:eastAsia="Cambria" w:hAnsi="Cambria" w:cs="Cambria"/>
+              <w:rFonts w:ascii="Cambria" w:hAnsi="Cambria" w:eastAsia="Cambria" w:cs="Cambria"/>
             </w:rPr>
           </w:pPr>
           <w:r>
             <w:rPr>
-              <w:rFonts w:ascii="Cambria" w:eastAsia="Cambria" w:hAnsi="Cambria" w:cs="Cambria"/>
+              <w:rFonts w:ascii="Cambria" w:hAnsi="Cambria" w:eastAsia="Cambria" w:cs="Cambria"/>
             </w:rPr>
             <w:t>&lt;CalibratedDueOn&gt;</w:t>
           </w:r>
@@ -2860,11 +3238,11 @@
   <w:p>
     <w:pPr>
       <w:pBdr>
-        <w:top w:val="nil"/>
-        <w:left w:val="nil"/>
-        <w:bottom w:val="nil"/>
-        <w:right w:val="nil"/>
-        <w:between w:val="nil"/>
+        <w:top w:val="none" w:color="auto" w:sz="0" w:space="0"/>
+        <w:left w:val="none" w:color="auto" w:sz="0" w:space="0"/>
+        <w:bottom w:val="none" w:color="auto" w:sz="0" w:space="0"/>
+        <w:right w:val="none" w:color="auto" w:sz="0" w:space="0"/>
+        <w:between w:val="none" w:color="auto" w:sz="0" w:space="0"/>
       </w:pBdr>
       <w:tabs>
         <w:tab w:val="center" w:pos="4680"/>
@@ -2880,405 +3258,285 @@
 </file>
 
 <file path=word/styles.xml><?xml version="1.0" encoding="utf-8"?>
-<w:styles xmlns:mc="http://schemas.openxmlformats.org/markup-compatibility/2006" xmlns:r="http://schemas.openxmlformats.org/officeDocument/2006/relationships" xmlns:w="http://schemas.openxmlformats.org/wordprocessingml/2006/main" xmlns:w14="http://schemas.microsoft.com/office/word/2010/wordml" xmlns:w15="http://schemas.microsoft.com/office/word/2012/wordml" mc:Ignorable="w14 w15">
+<w:styles xmlns:mc="http://schemas.openxmlformats.org/markup-compatibility/2006" xmlns:o="urn:schemas-microsoft-com:office:office" xmlns:r="http://schemas.openxmlformats.org/officeDocument/2006/relationships" xmlns:m="http://schemas.openxmlformats.org/officeDocument/2006/math" xmlns:v="urn:schemas-microsoft-com:vml" xmlns:w="http://schemas.openxmlformats.org/wordprocessingml/2006/main" xmlns:w14="http://schemas.microsoft.com/office/word/2010/wordml" xmlns:w10="urn:schemas-microsoft-com:office:word" xmlns:sl="http://schemas.openxmlformats.org/schemaLibrary/2006/main" xmlns:wpsCustomData="http://www.wps.cn/officeDocument/2013/wpsCustomData" mc:Ignorable="w14">
   <w:docDefaults>
     <w:rPrDefault>
       <w:rPr>
-        <w:rFonts w:ascii="Calibri" w:eastAsia="Calibri" w:hAnsi="Calibri" w:cs="Calibri"/>
-        <w:sz w:val="22"/>
-        <w:szCs w:val="22"/>
-        <w:lang w:val="en-US" w:eastAsia="en-GB" w:bidi="ar-SA"/>
+        <w:rFonts w:ascii="Times New Roman" w:hAnsi="Times New Roman" w:eastAsia="SimSun" w:cs="Times New Roman"/>
       </w:rPr>
     </w:rPrDefault>
-    <w:pPrDefault>
-      <w:pPr>
-        <w:spacing w:after="160" w:line="259" w:lineRule="auto"/>
-      </w:pPr>
-    </w:pPrDefault>
+    <w:pPrDefault/>
   </w:docDefaults>
-  <w:latentStyles w:defLockedState="0" w:defUIPriority="99" w:defSemiHidden="0" w:defUnhideWhenUsed="0" w:defQFormat="0" w:count="371">
-    <w:lsdException w:name="Normal" w:uiPriority="0" w:qFormat="1"/>
-    <w:lsdException w:name="heading 1" w:uiPriority="9" w:qFormat="1"/>
-    <w:lsdException w:name="heading 2" w:semiHidden="1" w:uiPriority="9" w:unhideWhenUsed="1" w:qFormat="1"/>
-    <w:lsdException w:name="heading 3" w:semiHidden="1" w:uiPriority="9" w:unhideWhenUsed="1" w:qFormat="1"/>
-    <w:lsdException w:name="heading 4" w:semiHidden="1" w:uiPriority="9" w:unhideWhenUsed="1" w:qFormat="1"/>
-    <w:lsdException w:name="heading 5" w:semiHidden="1" w:uiPriority="9" w:unhideWhenUsed="1" w:qFormat="1"/>
-    <w:lsdException w:name="heading 6" w:semiHidden="1" w:uiPriority="9" w:unhideWhenUsed="1" w:qFormat="1"/>
-    <w:lsdException w:name="heading 7" w:semiHidden="1" w:uiPriority="9" w:unhideWhenUsed="1" w:qFormat="1"/>
-    <w:lsdException w:name="heading 8" w:semiHidden="1" w:uiPriority="9" w:unhideWhenUsed="1" w:qFormat="1"/>
-    <w:lsdException w:name="heading 9" w:semiHidden="1" w:uiPriority="9" w:unhideWhenUsed="1" w:qFormat="1"/>
-    <w:lsdException w:name="index 1" w:semiHidden="1" w:unhideWhenUsed="1"/>
-    <w:lsdException w:name="index 2" w:semiHidden="1" w:unhideWhenUsed="1"/>
-    <w:lsdException w:name="index 3" w:semiHidden="1" w:unhideWhenUsed="1"/>
-    <w:lsdException w:name="index 4" w:semiHidden="1" w:unhideWhenUsed="1"/>
-    <w:lsdException w:name="index 5" w:semiHidden="1" w:unhideWhenUsed="1"/>
-    <w:lsdException w:name="index 6" w:semiHidden="1" w:unhideWhenUsed="1"/>
-    <w:lsdException w:name="index 7" w:semiHidden="1" w:unhideWhenUsed="1"/>
-    <w:lsdException w:name="index 8" w:semiHidden="1" w:unhideWhenUsed="1"/>
-    <w:lsdException w:name="index 9" w:semiHidden="1" w:unhideWhenUsed="1"/>
-    <w:lsdException w:name="toc 1" w:semiHidden="1" w:uiPriority="39" w:unhideWhenUsed="1"/>
-    <w:lsdException w:name="toc 2" w:semiHidden="1" w:uiPriority="39" w:unhideWhenUsed="1"/>
-    <w:lsdException w:name="toc 3" w:semiHidden="1" w:uiPriority="39" w:unhideWhenUsed="1"/>
-    <w:lsdException w:name="toc 4" w:semiHidden="1" w:uiPriority="39" w:unhideWhenUsed="1"/>
-    <w:lsdException w:name="toc 5" w:semiHidden="1" w:uiPriority="39" w:unhideWhenUsed="1"/>
-    <w:lsdException w:name="toc 6" w:semiHidden="1" w:uiPriority="39" w:unhideWhenUsed="1"/>
-    <w:lsdException w:name="toc 7" w:semiHidden="1" w:uiPriority="39" w:unhideWhenUsed="1"/>
-    <w:lsdException w:name="toc 8" w:semiHidden="1" w:uiPriority="39" w:unhideWhenUsed="1"/>
-    <w:lsdException w:name="toc 9" w:semiHidden="1" w:uiPriority="39" w:unhideWhenUsed="1"/>
-    <w:lsdException w:name="Normal Indent" w:semiHidden="1" w:unhideWhenUsed="1"/>
-    <w:lsdException w:name="footnote text" w:semiHidden="1" w:unhideWhenUsed="1"/>
-    <w:lsdException w:name="annotation text" w:semiHidden="1" w:unhideWhenUsed="1"/>
-    <w:lsdException w:name="header" w:semiHidden="1" w:unhideWhenUsed="1"/>
-    <w:lsdException w:name="footer" w:semiHidden="1" w:unhideWhenUsed="1"/>
-    <w:lsdException w:name="index heading" w:semiHidden="1" w:unhideWhenUsed="1"/>
-    <w:lsdException w:name="caption" w:semiHidden="1" w:uiPriority="35" w:unhideWhenUsed="1" w:qFormat="1"/>
-    <w:lsdException w:name="table of figures" w:semiHidden="1" w:unhideWhenUsed="1"/>
-    <w:lsdException w:name="envelope address" w:semiHidden="1" w:unhideWhenUsed="1"/>
-    <w:lsdException w:name="envelope return" w:semiHidden="1" w:unhideWhenUsed="1"/>
-    <w:lsdException w:name="footnote reference" w:semiHidden="1" w:unhideWhenUsed="1"/>
-    <w:lsdException w:name="annotation reference" w:semiHidden="1" w:unhideWhenUsed="1"/>
-    <w:lsdException w:name="line number" w:semiHidden="1" w:unhideWhenUsed="1"/>
-    <w:lsdException w:name="page number" w:semiHidden="1" w:unhideWhenUsed="1"/>
-    <w:lsdException w:name="endnote reference" w:semiHidden="1" w:unhideWhenUsed="1"/>
-    <w:lsdException w:name="endnote text" w:semiHidden="1" w:unhideWhenUsed="1"/>
-    <w:lsdException w:name="table of authorities" w:semiHidden="1" w:unhideWhenUsed="1"/>
-    <w:lsdException w:name="macro" w:semiHidden="1" w:unhideWhenUsed="1"/>
-    <w:lsdException w:name="toa heading" w:semiHidden="1" w:unhideWhenUsed="1"/>
-    <w:lsdException w:name="List" w:semiHidden="1" w:unhideWhenUsed="1"/>
-    <w:lsdException w:name="List Bullet" w:semiHidden="1" w:unhideWhenUsed="1"/>
-    <w:lsdException w:name="List Number" w:semiHidden="1" w:unhideWhenUsed="1"/>
-    <w:lsdException w:name="List 2" w:semiHidden="1" w:unhideWhenUsed="1"/>
-    <w:lsdException w:name="List 3" w:semiHidden="1" w:unhideWhenUsed="1"/>
-    <w:lsdException w:name="List 4" w:semiHidden="1" w:unhideWhenUsed="1"/>
-    <w:lsdException w:name="List 5" w:semiHidden="1" w:unhideWhenUsed="1"/>
-    <w:lsdException w:name="List Bullet 2" w:semiHidden="1" w:unhideWhenUsed="1"/>
-    <w:lsdException w:name="List Bullet 3" w:semiHidden="1" w:unhideWhenUsed="1"/>
-    <w:lsdException w:name="List Bullet 4" w:semiHidden="1" w:unhideWhenUsed="1"/>
-    <w:lsdException w:name="List Bullet 5" w:semiHidden="1" w:unhideWhenUsed="1"/>
-    <w:lsdException w:name="List Number 2" w:semiHidden="1" w:unhideWhenUsed="1"/>
-    <w:lsdException w:name="List Number 3" w:semiHidden="1" w:unhideWhenUsed="1"/>
-    <w:lsdException w:name="List Number 4" w:semiHidden="1" w:unhideWhenUsed="1"/>
-    <w:lsdException w:name="List Number 5" w:semiHidden="1" w:unhideWhenUsed="1"/>
-    <w:lsdException w:name="Title" w:uiPriority="10" w:qFormat="1"/>
-    <w:lsdException w:name="Closing" w:semiHidden="1" w:unhideWhenUsed="1"/>
-    <w:lsdException w:name="Signature" w:semiHidden="1" w:unhideWhenUsed="1"/>
-    <w:lsdException w:name="Default Paragraph Font" w:semiHidden="1" w:uiPriority="1" w:unhideWhenUsed="1"/>
-    <w:lsdException w:name="Body Text" w:semiHidden="1" w:unhideWhenUsed="1"/>
-    <w:lsdException w:name="Body Text Indent" w:semiHidden="1" w:unhideWhenUsed="1"/>
-    <w:lsdException w:name="List Continue" w:semiHidden="1" w:unhideWhenUsed="1"/>
-    <w:lsdException w:name="List Continue 2" w:semiHidden="1" w:unhideWhenUsed="1"/>
-    <w:lsdException w:name="List Continue 3" w:semiHidden="1" w:unhideWhenUsed="1"/>
-    <w:lsdException w:name="List Continue 4" w:semiHidden="1" w:unhideWhenUsed="1"/>
-    <w:lsdException w:name="List Continue 5" w:semiHidden="1" w:unhideWhenUsed="1"/>
-    <w:lsdException w:name="Message Header" w:semiHidden="1" w:unhideWhenUsed="1"/>
-    <w:lsdException w:name="Subtitle" w:uiPriority="11" w:qFormat="1"/>
-    <w:lsdException w:name="Salutation" w:semiHidden="1" w:unhideWhenUsed="1"/>
-    <w:lsdException w:name="Date" w:semiHidden="1" w:unhideWhenUsed="1"/>
-    <w:lsdException w:name="Body Text First Indent" w:semiHidden="1" w:unhideWhenUsed="1"/>
-    <w:lsdException w:name="Body Text First Indent 2" w:semiHidden="1" w:unhideWhenUsed="1"/>
-    <w:lsdException w:name="Note Heading" w:semiHidden="1" w:unhideWhenUsed="1"/>
-    <w:lsdException w:name="Body Text 2" w:semiHidden="1" w:unhideWhenUsed="1"/>
-    <w:lsdException w:name="Body Text 3" w:semiHidden="1" w:unhideWhenUsed="1"/>
-    <w:lsdException w:name="Body Text Indent 2" w:semiHidden="1" w:unhideWhenUsed="1"/>
-    <w:lsdException w:name="Body Text Indent 3" w:semiHidden="1" w:unhideWhenUsed="1"/>
-    <w:lsdException w:name="Block Text" w:semiHidden="1" w:unhideWhenUsed="1"/>
-    <w:lsdException w:name="Hyperlink" w:semiHidden="1" w:unhideWhenUsed="1"/>
-    <w:lsdException w:name="FollowedHyperlink" w:semiHidden="1" w:unhideWhenUsed="1"/>
-    <w:lsdException w:name="Strong" w:uiPriority="22" w:qFormat="1"/>
-    <w:lsdException w:name="Emphasis" w:uiPriority="20" w:qFormat="1"/>
-    <w:lsdException w:name="Document Map" w:semiHidden="1" w:unhideWhenUsed="1"/>
-    <w:lsdException w:name="Plain Text" w:semiHidden="1" w:unhideWhenUsed="1"/>
-    <w:lsdException w:name="E-mail Signature" w:semiHidden="1" w:unhideWhenUsed="1"/>
-    <w:lsdException w:name="HTML Top of Form" w:semiHidden="1" w:unhideWhenUsed="1"/>
-    <w:lsdException w:name="HTML Bottom of Form" w:semiHidden="1" w:unhideWhenUsed="1"/>
-    <w:lsdException w:name="Normal (Web)" w:semiHidden="1" w:unhideWhenUsed="1"/>
-    <w:lsdException w:name="HTML Acronym" w:semiHidden="1" w:unhideWhenUsed="1"/>
-    <w:lsdException w:name="HTML Address" w:semiHidden="1" w:unhideWhenUsed="1"/>
-    <w:lsdException w:name="HTML Cite" w:semiHidden="1" w:unhideWhenUsed="1"/>
-    <w:lsdException w:name="HTML Code" w:semiHidden="1" w:unhideWhenUsed="1"/>
-    <w:lsdException w:name="HTML Definition" w:semiHidden="1" w:unhideWhenUsed="1"/>
-    <w:lsdException w:name="HTML Keyboard" w:semiHidden="1" w:unhideWhenUsed="1"/>
-    <w:lsdException w:name="HTML Preformatted" w:semiHidden="1" w:unhideWhenUsed="1"/>
-    <w:lsdException w:name="HTML Sample" w:semiHidden="1" w:unhideWhenUsed="1"/>
-    <w:lsdException w:name="HTML Typewriter" w:semiHidden="1" w:unhideWhenUsed="1"/>
-    <w:lsdException w:name="HTML Variable" w:semiHidden="1" w:unhideWhenUsed="1"/>
-    <w:lsdException w:name="Normal Table" w:semiHidden="1" w:unhideWhenUsed="1"/>
-    <w:lsdException w:name="annotation subject" w:semiHidden="1" w:unhideWhenUsed="1"/>
-    <w:lsdException w:name="No List" w:semiHidden="1" w:unhideWhenUsed="1"/>
-    <w:lsdException w:name="Outline List 1" w:semiHidden="1" w:unhideWhenUsed="1"/>
-    <w:lsdException w:name="Outline List 2" w:semiHidden="1" w:unhideWhenUsed="1"/>
-    <w:lsdException w:name="Outline List 3" w:semiHidden="1" w:unhideWhenUsed="1"/>
-    <w:lsdException w:name="Table Simple 1" w:semiHidden="1" w:unhideWhenUsed="1"/>
-    <w:lsdException w:name="Table Simple 2" w:semiHidden="1" w:unhideWhenUsed="1"/>
-    <w:lsdException w:name="Table Simple 3" w:semiHidden="1" w:unhideWhenUsed="1"/>
-    <w:lsdException w:name="Table Classic 1" w:semiHidden="1" w:unhideWhenUsed="1"/>
-    <w:lsdException w:name="Table Classic 2" w:semiHidden="1" w:unhideWhenUsed="1"/>
-    <w:lsdException w:name="Table Classic 3" w:semiHidden="1" w:unhideWhenUsed="1"/>
-    <w:lsdException w:name="Table Classic 4" w:semiHidden="1" w:unhideWhenUsed="1"/>
-    <w:lsdException w:name="Table Colorful 1" w:semiHidden="1" w:unhideWhenUsed="1"/>
-    <w:lsdException w:name="Table Colorful 2" w:semiHidden="1" w:unhideWhenUsed="1"/>
-    <w:lsdException w:name="Table Colorful 3" w:semiHidden="1" w:unhideWhenUsed="1"/>
-    <w:lsdException w:name="Table Columns 1" w:semiHidden="1" w:unhideWhenUsed="1"/>
-    <w:lsdException w:name="Table Columns 2" w:semiHidden="1" w:unhideWhenUsed="1"/>
-    <w:lsdException w:name="Table Columns 3" w:semiHidden="1" w:unhideWhenUsed="1"/>
-    <w:lsdException w:name="Table Columns 4" w:semiHidden="1" w:unhideWhenUsed="1"/>
-    <w:lsdException w:name="Table Columns 5" w:semiHidden="1" w:unhideWhenUsed="1"/>
-    <w:lsdException w:name="Table Grid 1" w:semiHidden="1" w:unhideWhenUsed="1"/>
-    <w:lsdException w:name="Table Grid 2" w:semiHidden="1" w:unhideWhenUsed="1"/>
-    <w:lsdException w:name="Table Grid 3" w:semiHidden="1" w:unhideWhenUsed="1"/>
-    <w:lsdException w:name="Table Grid 4" w:semiHidden="1" w:unhideWhenUsed="1"/>
-    <w:lsdException w:name="Table Grid 5" w:semiHidden="1" w:unhideWhenUsed="1"/>
-    <w:lsdException w:name="Table Grid 6" w:semiHidden="1" w:unhideWhenUsed="1"/>
-    <w:lsdException w:name="Table Grid 7" w:semiHidden="1" w:unhideWhenUsed="1"/>
-    <w:lsdException w:name="Table Grid 8" w:semiHidden="1" w:unhideWhenUsed="1"/>
-    <w:lsdException w:name="Table List 1" w:semiHidden="1" w:unhideWhenUsed="1"/>
-    <w:lsdException w:name="Table List 2" w:semiHidden="1" w:unhideWhenUsed="1"/>
-    <w:lsdException w:name="Table List 3" w:semiHidden="1" w:unhideWhenUsed="1"/>
-    <w:lsdException w:name="Table List 4" w:semiHidden="1" w:unhideWhenUsed="1"/>
-    <w:lsdException w:name="Table List 5" w:semiHidden="1" w:unhideWhenUsed="1"/>
-    <w:lsdException w:name="Table List 6" w:semiHidden="1" w:unhideWhenUsed="1"/>
-    <w:lsdException w:name="Table List 7" w:semiHidden="1" w:unhideWhenUsed="1"/>
-    <w:lsdException w:name="Table List 8" w:semiHidden="1" w:unhideWhenUsed="1"/>
-    <w:lsdException w:name="Table 3D effects 1" w:semiHidden="1" w:unhideWhenUsed="1"/>
-    <w:lsdException w:name="Table 3D effects 2" w:semiHidden="1" w:unhideWhenUsed="1"/>
-    <w:lsdException w:name="Table 3D effects 3" w:semiHidden="1" w:unhideWhenUsed="1"/>
-    <w:lsdException w:name="Table Contemporary" w:semiHidden="1" w:unhideWhenUsed="1"/>
-    <w:lsdException w:name="Table Elegant" w:semiHidden="1" w:unhideWhenUsed="1"/>
-    <w:lsdException w:name="Table Professional" w:semiHidden="1" w:unhideWhenUsed="1"/>
-    <w:lsdException w:name="Table Subtle 1" w:semiHidden="1" w:unhideWhenUsed="1"/>
-    <w:lsdException w:name="Table Subtle 2" w:semiHidden="1" w:unhideWhenUsed="1"/>
-    <w:lsdException w:name="Table Web 1" w:semiHidden="1" w:unhideWhenUsed="1"/>
-    <w:lsdException w:name="Table Web 2" w:semiHidden="1" w:unhideWhenUsed="1"/>
-    <w:lsdException w:name="Table Web 3" w:semiHidden="1" w:unhideWhenUsed="1"/>
-    <w:lsdException w:name="Balloon Text" w:semiHidden="1" w:unhideWhenUsed="1"/>
-    <w:lsdException w:name="Table Grid" w:uiPriority="39"/>
-    <w:lsdException w:name="Table Theme" w:semiHidden="1" w:unhideWhenUsed="1"/>
-    <w:lsdException w:name="Placeholder Text" w:semiHidden="1"/>
-    <w:lsdException w:name="No Spacing" w:uiPriority="1" w:qFormat="1"/>
-    <w:lsdException w:name="Light Shading" w:uiPriority="60"/>
-    <w:lsdException w:name="Light List" w:uiPriority="61"/>
-    <w:lsdException w:name="Light Grid" w:uiPriority="62"/>
-    <w:lsdException w:name="Medium Shading 1" w:uiPriority="63"/>
-    <w:lsdException w:name="Medium Shading 2" w:uiPriority="64"/>
-    <w:lsdException w:name="Medium List 1" w:uiPriority="65"/>
-    <w:lsdException w:name="Medium List 2" w:uiPriority="66"/>
-    <w:lsdException w:name="Medium Grid 1" w:uiPriority="67"/>
-    <w:lsdException w:name="Medium Grid 2" w:uiPriority="68"/>
-    <w:lsdException w:name="Medium Grid 3" w:uiPriority="69"/>
-    <w:lsdException w:name="Dark List" w:uiPriority="70"/>
-    <w:lsdException w:name="Colorful Shading" w:uiPriority="71"/>
-    <w:lsdException w:name="Colorful List" w:uiPriority="72"/>
-    <w:lsdException w:name="Colorful Grid" w:uiPriority="73"/>
-    <w:lsdException w:name="Light Shading Accent 1" w:uiPriority="60"/>
-    <w:lsdException w:name="Light List Accent 1" w:uiPriority="61"/>
-    <w:lsdException w:name="Light Grid Accent 1" w:uiPriority="62"/>
-    <w:lsdException w:name="Medium Shading 1 Accent 1" w:uiPriority="63"/>
-    <w:lsdException w:name="Medium Shading 2 Accent 1" w:uiPriority="64"/>
-    <w:lsdException w:name="Medium List 1 Accent 1" w:uiPriority="65"/>
-    <w:lsdException w:name="Revision" w:semiHidden="1"/>
-    <w:lsdException w:name="List Paragraph" w:uiPriority="34" w:qFormat="1"/>
-    <w:lsdException w:name="Quote" w:uiPriority="29" w:qFormat="1"/>
-    <w:lsdException w:name="Intense Quote" w:uiPriority="30" w:qFormat="1"/>
-    <w:lsdException w:name="Medium List 2 Accent 1" w:uiPriority="66"/>
-    <w:lsdException w:name="Medium Grid 1 Accent 1" w:uiPriority="67"/>
-    <w:lsdException w:name="Medium Grid 2 Accent 1" w:uiPriority="68"/>
-    <w:lsdException w:name="Medium Grid 3 Accent 1" w:uiPriority="69"/>
-    <w:lsdException w:name="Dark List Accent 1" w:uiPriority="70"/>
-    <w:lsdException w:name="Colorful Shading Accent 1" w:uiPriority="71"/>
-    <w:lsdException w:name="Colorful List Accent 1" w:uiPriority="72"/>
-    <w:lsdException w:name="Colorful Grid Accent 1" w:uiPriority="73"/>
-    <w:lsdException w:name="Light Shading Accent 2" w:uiPriority="60"/>
-    <w:lsdException w:name="Light List Accent 2" w:uiPriority="61"/>
-    <w:lsdException w:name="Light Grid Accent 2" w:uiPriority="62"/>
-    <w:lsdException w:name="Medium Shading 1 Accent 2" w:uiPriority="63"/>
-    <w:lsdException w:name="Medium Shading 2 Accent 2" w:uiPriority="64"/>
-    <w:lsdException w:name="Medium List 1 Accent 2" w:uiPriority="65"/>
-    <w:lsdException w:name="Medium List 2 Accent 2" w:uiPriority="66"/>
-    <w:lsdException w:name="Medium Grid 1 Accent 2" w:uiPriority="67"/>
-    <w:lsdException w:name="Medium Grid 2 Accent 2" w:uiPriority="68"/>
-    <w:lsdException w:name="Medium Grid 3 Accent 2" w:uiPriority="69"/>
-    <w:lsdException w:name="Dark List Accent 2" w:uiPriority="70"/>
-    <w:lsdException w:name="Colorful Shading Accent 2" w:uiPriority="71"/>
-    <w:lsdException w:name="Colorful List Accent 2" w:uiPriority="72"/>
-    <w:lsdException w:name="Colorful Grid Accent 2" w:uiPriority="73"/>
-    <w:lsdException w:name="Light Shading Accent 3" w:uiPriority="60"/>
-    <w:lsdException w:name="Light List Accent 3" w:uiPriority="61"/>
-    <w:lsdException w:name="Light Grid Accent 3" w:uiPriority="62"/>
-    <w:lsdException w:name="Medium Shading 1 Accent 3" w:uiPriority="63"/>
-    <w:lsdException w:name="Medium Shading 2 Accent 3" w:uiPriority="64"/>
-    <w:lsdException w:name="Medium List 1 Accent 3" w:uiPriority="65"/>
-    <w:lsdException w:name="Medium List 2 Accent 3" w:uiPriority="66"/>
-    <w:lsdException w:name="Medium Grid 1 Accent 3" w:uiPriority="67"/>
-    <w:lsdException w:name="Medium Grid 2 Accent 3" w:uiPriority="68"/>
-    <w:lsdException w:name="Medium Grid 3 Accent 3" w:uiPriority="69"/>
-    <w:lsdException w:name="Dark List Accent 3" w:uiPriority="70"/>
-    <w:lsdException w:name="Colorful Shading Accent 3" w:uiPriority="71"/>
-    <w:lsdException w:name="Colorful List Accent 3" w:uiPriority="72"/>
-    <w:lsdException w:name="Colorful Grid Accent 3" w:uiPriority="73"/>
-    <w:lsdException w:name="Light Shading Accent 4" w:uiPriority="60"/>
-    <w:lsdException w:name="Light List Accent 4" w:uiPriority="61"/>
-    <w:lsdException w:name="Light Grid Accent 4" w:uiPriority="62"/>
-    <w:lsdException w:name="Medium Shading 1 Accent 4" w:uiPriority="63"/>
-    <w:lsdException w:name="Medium Shading 2 Accent 4" w:uiPriority="64"/>
-    <w:lsdException w:name="Medium List 1 Accent 4" w:uiPriority="65"/>
-    <w:lsdException w:name="Medium List 2 Accent 4" w:uiPriority="66"/>
-    <w:lsdException w:name="Medium Grid 1 Accent 4" w:uiPriority="67"/>
-    <w:lsdException w:name="Medium Grid 2 Accent 4" w:uiPriority="68"/>
-    <w:lsdException w:name="Medium Grid 3 Accent 4" w:uiPriority="69"/>
-    <w:lsdException w:name="Dark List Accent 4" w:uiPriority="70"/>
-    <w:lsdException w:name="Colorful Shading Accent 4" w:uiPriority="71"/>
-    <w:lsdException w:name="Colorful List Accent 4" w:uiPriority="72"/>
-    <w:lsdException w:name="Colorful Grid Accent 4" w:uiPriority="73"/>
-    <w:lsdException w:name="Light Shading Accent 5" w:uiPriority="60"/>
-    <w:lsdException w:name="Light List Accent 5" w:uiPriority="61"/>
-    <w:lsdException w:name="Light Grid Accent 5" w:uiPriority="62"/>
-    <w:lsdException w:name="Medium Shading 1 Accent 5" w:uiPriority="63"/>
-    <w:lsdException w:name="Medium Shading 2 Accent 5" w:uiPriority="64"/>
-    <w:lsdException w:name="Medium List 1 Accent 5" w:uiPriority="65"/>
-    <w:lsdException w:name="Medium List 2 Accent 5" w:uiPriority="66"/>
-    <w:lsdException w:name="Medium Grid 1 Accent 5" w:uiPriority="67"/>
-    <w:lsdException w:name="Medium Grid 2 Accent 5" w:uiPriority="68"/>
-    <w:lsdException w:name="Medium Grid 3 Accent 5" w:uiPriority="69"/>
-    <w:lsdException w:name="Dark List Accent 5" w:uiPriority="70"/>
-    <w:lsdException w:name="Colorful Shading Accent 5" w:uiPriority="71"/>
-    <w:lsdException w:name="Colorful List Accent 5" w:uiPriority="72"/>
-    <w:lsdException w:name="Colorful Grid Accent 5" w:uiPriority="73"/>
-    <w:lsdException w:name="Light Shading Accent 6" w:uiPriority="60"/>
-    <w:lsdException w:name="Light List Accent 6" w:uiPriority="61"/>
-    <w:lsdException w:name="Light Grid Accent 6" w:uiPriority="62"/>
-    <w:lsdException w:name="Medium Shading 1 Accent 6" w:uiPriority="63"/>
-    <w:lsdException w:name="Medium Shading 2 Accent 6" w:uiPriority="64"/>
-    <w:lsdException w:name="Medium List 1 Accent 6" w:uiPriority="65"/>
-    <w:lsdException w:name="Medium List 2 Accent 6" w:uiPriority="66"/>
-    <w:lsdException w:name="Medium Grid 1 Accent 6" w:uiPriority="67"/>
-    <w:lsdException w:name="Medium Grid 2 Accent 6" w:uiPriority="68"/>
-    <w:lsdException w:name="Medium Grid 3 Accent 6" w:uiPriority="69"/>
-    <w:lsdException w:name="Dark List Accent 6" w:uiPriority="70"/>
-    <w:lsdException w:name="Colorful Shading Accent 6" w:uiPriority="71"/>
-    <w:lsdException w:name="Colorful List Accent 6" w:uiPriority="72"/>
-    <w:lsdException w:name="Colorful Grid Accent 6" w:uiPriority="73"/>
-    <w:lsdException w:name="Subtle Emphasis" w:uiPriority="19" w:qFormat="1"/>
-    <w:lsdException w:name="Intense Emphasis" w:uiPriority="21" w:qFormat="1"/>
-    <w:lsdException w:name="Subtle Reference" w:uiPriority="31" w:qFormat="1"/>
-    <w:lsdException w:name="Intense Reference" w:uiPriority="32" w:qFormat="1"/>
-    <w:lsdException w:name="Book Title" w:uiPriority="33" w:qFormat="1"/>
-    <w:lsdException w:name="Bibliography" w:semiHidden="1" w:uiPriority="37" w:unhideWhenUsed="1"/>
-    <w:lsdException w:name="TOC Heading" w:semiHidden="1" w:uiPriority="39" w:unhideWhenUsed="1" w:qFormat="1"/>
-    <w:lsdException w:name="Plain Table 1" w:uiPriority="41"/>
-    <w:lsdException w:name="Plain Table 2" w:uiPriority="42"/>
-    <w:lsdException w:name="Plain Table 3" w:uiPriority="43"/>
-    <w:lsdException w:name="Plain Table 4" w:uiPriority="44"/>
-    <w:lsdException w:name="Plain Table 5" w:uiPriority="45"/>
-    <w:lsdException w:name="Grid Table Light" w:uiPriority="40"/>
-    <w:lsdException w:name="Grid Table 1 Light" w:uiPriority="46"/>
-    <w:lsdException w:name="Grid Table 2" w:uiPriority="47"/>
-    <w:lsdException w:name="Grid Table 3" w:uiPriority="48"/>
-    <w:lsdException w:name="Grid Table 4" w:uiPriority="49"/>
-    <w:lsdException w:name="Grid Table 5 Dark" w:uiPriority="50"/>
-    <w:lsdException w:name="Grid Table 6 Colorful" w:uiPriority="51"/>
-    <w:lsdException w:name="Grid Table 7 Colorful" w:uiPriority="52"/>
-    <w:lsdException w:name="Grid Table 1 Light Accent 1" w:uiPriority="46"/>
-    <w:lsdException w:name="Grid Table 2 Accent 1" w:uiPriority="47"/>
-    <w:lsdException w:name="Grid Table 3 Accent 1" w:uiPriority="48"/>
-    <w:lsdException w:name="Grid Table 4 Accent 1" w:uiPriority="49"/>
-    <w:lsdException w:name="Grid Table 5 Dark Accent 1" w:uiPriority="50"/>
-    <w:lsdException w:name="Grid Table 6 Colorful Accent 1" w:uiPriority="51"/>
-    <w:lsdException w:name="Grid Table 7 Colorful Accent 1" w:uiPriority="52"/>
-    <w:lsdException w:name="Grid Table 1 Light Accent 2" w:uiPriority="46"/>
-    <w:lsdException w:name="Grid Table 2 Accent 2" w:uiPriority="47"/>
-    <w:lsdException w:name="Grid Table 3 Accent 2" w:uiPriority="48"/>
-    <w:lsdException w:name="Grid Table 4 Accent 2" w:uiPriority="49"/>
-    <w:lsdException w:name="Grid Table 5 Dark Accent 2" w:uiPriority="50"/>
-    <w:lsdException w:name="Grid Table 6 Colorful Accent 2" w:uiPriority="51"/>
-    <w:lsdException w:name="Grid Table 7 Colorful Accent 2" w:uiPriority="52"/>
-    <w:lsdException w:name="Grid Table 1 Light Accent 3" w:uiPriority="46"/>
-    <w:lsdException w:name="Grid Table 2 Accent 3" w:uiPriority="47"/>
-    <w:lsdException w:name="Grid Table 3 Accent 3" w:uiPriority="48"/>
-    <w:lsdException w:name="Grid Table 4 Accent 3" w:uiPriority="49"/>
-    <w:lsdException w:name="Grid Table 5 Dark Accent 3" w:uiPriority="50"/>
-    <w:lsdException w:name="Grid Table 6 Colorful Accent 3" w:uiPriority="51"/>
-    <w:lsdException w:name="Grid Table 7 Colorful Accent 3" w:uiPriority="52"/>
-    <w:lsdException w:name="Grid Table 1 Light Accent 4" w:uiPriority="46"/>
-    <w:lsdException w:name="Grid Table 2 Accent 4" w:uiPriority="47"/>
-    <w:lsdException w:name="Grid Table 3 Accent 4" w:uiPriority="48"/>
-    <w:lsdException w:name="Grid Table 4 Accent 4" w:uiPriority="49"/>
-    <w:lsdException w:name="Grid Table 5 Dark Accent 4" w:uiPriority="50"/>
-    <w:lsdException w:name="Grid Table 6 Colorful Accent 4" w:uiPriority="51"/>
-    <w:lsdException w:name="Grid Table 7 Colorful Accent 4" w:uiPriority="52"/>
-    <w:lsdException w:name="Grid Table 1 Light Accent 5" w:uiPriority="46"/>
-    <w:lsdException w:name="Grid Table 2 Accent 5" w:uiPriority="47"/>
-    <w:lsdException w:name="Grid Table 3 Accent 5" w:uiPriority="48"/>
-    <w:lsdException w:name="Grid Table 4 Accent 5" w:uiPriority="49"/>
-    <w:lsdException w:name="Grid Table 5 Dark Accent 5" w:uiPriority="50"/>
-    <w:lsdException w:name="Grid Table 6 Colorful Accent 5" w:uiPriority="51"/>
-    <w:lsdException w:name="Grid Table 7 Colorful Accent 5" w:uiPriority="52"/>
-    <w:lsdException w:name="Grid Table 1 Light Accent 6" w:uiPriority="46"/>
-    <w:lsdException w:name="Grid Table 2 Accent 6" w:uiPriority="47"/>
-    <w:lsdException w:name="Grid Table 3 Accent 6" w:uiPriority="48"/>
-    <w:lsdException w:name="Grid Table 4 Accent 6" w:uiPriority="49"/>
-    <w:lsdException w:name="Grid Table 5 Dark Accent 6" w:uiPriority="50"/>
-    <w:lsdException w:name="Grid Table 6 Colorful Accent 6" w:uiPriority="51"/>
-    <w:lsdException w:name="Grid Table 7 Colorful Accent 6" w:uiPriority="52"/>
-    <w:lsdException w:name="List Table 1 Light" w:uiPriority="46"/>
-    <w:lsdException w:name="List Table 2" w:uiPriority="47"/>
-    <w:lsdException w:name="List Table 3" w:uiPriority="48"/>
-    <w:lsdException w:name="List Table 4" w:uiPriority="49"/>
-    <w:lsdException w:name="List Table 5 Dark" w:uiPriority="50"/>
-    <w:lsdException w:name="List Table 6 Colorful" w:uiPriority="51"/>
-    <w:lsdException w:name="List Table 7 Colorful" w:uiPriority="52"/>
-    <w:lsdException w:name="List Table 1 Light Accent 1" w:uiPriority="46"/>
-    <w:lsdException w:name="List Table 2 Accent 1" w:uiPriority="47"/>
-    <w:lsdException w:name="List Table 3 Accent 1" w:uiPriority="48"/>
-    <w:lsdException w:name="List Table 4 Accent 1" w:uiPriority="49"/>
-    <w:lsdException w:name="List Table 5 Dark Accent 1" w:uiPriority="50"/>
-    <w:lsdException w:name="List Table 6 Colorful Accent 1" w:uiPriority="51"/>
-    <w:lsdException w:name="List Table 7 Colorful Accent 1" w:uiPriority="52"/>
-    <w:lsdException w:name="List Table 1 Light Accent 2" w:uiPriority="46"/>
-    <w:lsdException w:name="List Table 2 Accent 2" w:uiPriority="47"/>
-    <w:lsdException w:name="List Table 3 Accent 2" w:uiPriority="48"/>
-    <w:lsdException w:name="List Table 4 Accent 2" w:uiPriority="49"/>
-    <w:lsdException w:name="List Table 5 Dark Accent 2" w:uiPriority="50"/>
-    <w:lsdException w:name="List Table 6 Colorful Accent 2" w:uiPriority="51"/>
-    <w:lsdException w:name="List Table 7 Colorful Accent 2" w:uiPriority="52"/>
-    <w:lsdException w:name="List Table 1 Light Accent 3" w:uiPriority="46"/>
-    <w:lsdException w:name="List Table 2 Accent 3" w:uiPriority="47"/>
-    <w:lsdException w:name="List Table 3 Accent 3" w:uiPriority="48"/>
-    <w:lsdException w:name="List Table 4 Accent 3" w:uiPriority="49"/>
-    <w:lsdException w:name="List Table 5 Dark Accent 3" w:uiPriority="50"/>
-    <w:lsdException w:name="List Table 6 Colorful Accent 3" w:uiPriority="51"/>
-    <w:lsdException w:name="List Table 7 Colorful Accent 3" w:uiPriority="52"/>
-    <w:lsdException w:name="List Table 1 Light Accent 4" w:uiPriority="46"/>
-    <w:lsdException w:name="List Table 2 Accent 4" w:uiPriority="47"/>
-    <w:lsdException w:name="List Table 3 Accent 4" w:uiPriority="48"/>
-    <w:lsdException w:name="List Table 4 Accent 4" w:uiPriority="49"/>
-    <w:lsdException w:name="List Table 5 Dark Accent 4" w:uiPriority="50"/>
-    <w:lsdException w:name="List Table 6 Colorful Accent 4" w:uiPriority="51"/>
-    <w:lsdException w:name="List Table 7 Colorful Accent 4" w:uiPriority="52"/>
-    <w:lsdException w:name="List Table 1 Light Accent 5" w:uiPriority="46"/>
-    <w:lsdException w:name="List Table 2 Accent 5" w:uiPriority="47"/>
-    <w:lsdException w:name="List Table 3 Accent 5" w:uiPriority="48"/>
-    <w:lsdException w:name="List Table 4 Accent 5" w:uiPriority="49"/>
-    <w:lsdException w:name="List Table 5 Dark Accent 5" w:uiPriority="50"/>
-    <w:lsdException w:name="List Table 6 Colorful Accent 5" w:uiPriority="51"/>
-    <w:lsdException w:name="List Table 7 Colorful Accent 5" w:uiPriority="52"/>
-    <w:lsdException w:name="List Table 1 Light Accent 6" w:uiPriority="46"/>
-    <w:lsdException w:name="List Table 2 Accent 6" w:uiPriority="47"/>
-    <w:lsdException w:name="List Table 3 Accent 6" w:uiPriority="48"/>
-    <w:lsdException w:name="List Table 4 Accent 6" w:uiPriority="49"/>
-    <w:lsdException w:name="List Table 5 Dark Accent 6" w:uiPriority="50"/>
-    <w:lsdException w:name="List Table 6 Colorful Accent 6" w:uiPriority="51"/>
-    <w:lsdException w:name="List Table 7 Colorful Accent 6" w:uiPriority="52"/>
+  <w:latentStyles w:count="260" w:defQFormat="0" w:defUnhideWhenUsed="1" w:defSemiHidden="1" w:defUIPriority="99" w:defLockedState="0">
+    <w:lsdException w:qFormat="1" w:unhideWhenUsed="0" w:uiPriority="0" w:semiHidden="0" w:name="Normal"/>
+    <w:lsdException w:qFormat="1" w:unhideWhenUsed="0" w:uiPriority="9" w:semiHidden="0" w:name="heading 1"/>
+    <w:lsdException w:qFormat="1" w:uiPriority="9" w:name="heading 2"/>
+    <w:lsdException w:qFormat="1" w:uiPriority="9" w:name="heading 3"/>
+    <w:lsdException w:qFormat="1" w:uiPriority="9" w:name="heading 4"/>
+    <w:lsdException w:qFormat="1" w:uiPriority="9" w:name="heading 5"/>
+    <w:lsdException w:qFormat="1" w:uiPriority="9" w:name="heading 6"/>
+    <w:lsdException w:qFormat="1" w:uiPriority="9" w:name="heading 7"/>
+    <w:lsdException w:qFormat="1" w:uiPriority="9" w:name="heading 8"/>
+    <w:lsdException w:qFormat="1" w:uiPriority="9" w:name="heading 9"/>
+    <w:lsdException w:uiPriority="99" w:name="index 1"/>
+    <w:lsdException w:uiPriority="99" w:name="index 2"/>
+    <w:lsdException w:uiPriority="99" w:name="index 3"/>
+    <w:lsdException w:uiPriority="99" w:name="index 4"/>
+    <w:lsdException w:uiPriority="99" w:name="index 5"/>
+    <w:lsdException w:uiPriority="99" w:name="index 6"/>
+    <w:lsdException w:uiPriority="99" w:name="index 7"/>
+    <w:lsdException w:uiPriority="99" w:name="index 8"/>
+    <w:lsdException w:uiPriority="99" w:name="index 9"/>
+    <w:lsdException w:uiPriority="39" w:name="toc 1"/>
+    <w:lsdException w:uiPriority="39" w:name="toc 2"/>
+    <w:lsdException w:uiPriority="39" w:name="toc 3"/>
+    <w:lsdException w:uiPriority="39" w:name="toc 4"/>
+    <w:lsdException w:uiPriority="39" w:name="toc 5"/>
+    <w:lsdException w:uiPriority="39" w:name="toc 6"/>
+    <w:lsdException w:uiPriority="39" w:name="toc 7"/>
+    <w:lsdException w:uiPriority="39" w:name="toc 8"/>
+    <w:lsdException w:uiPriority="39" w:name="toc 9"/>
+    <w:lsdException w:uiPriority="99" w:name="Normal Indent"/>
+    <w:lsdException w:uiPriority="99" w:name="footnote text"/>
+    <w:lsdException w:uiPriority="99" w:name="annotation text"/>
+    <w:lsdException w:uiPriority="99" w:semiHidden="0" w:name="header"/>
+    <w:lsdException w:qFormat="1" w:uiPriority="99" w:semiHidden="0" w:name="footer"/>
+    <w:lsdException w:uiPriority="99" w:name="index heading"/>
+    <w:lsdException w:qFormat="1" w:uiPriority="35" w:name="caption"/>
+    <w:lsdException w:uiPriority="99" w:name="table of figures"/>
+    <w:lsdException w:uiPriority="99" w:name="envelope address"/>
+    <w:lsdException w:uiPriority="99" w:name="envelope return"/>
+    <w:lsdException w:uiPriority="99" w:name="footnote reference"/>
+    <w:lsdException w:uiPriority="99" w:name="annotation reference"/>
+    <w:lsdException w:uiPriority="99" w:name="line number"/>
+    <w:lsdException w:uiPriority="99" w:name="page number"/>
+    <w:lsdException w:uiPriority="99" w:name="endnote reference"/>
+    <w:lsdException w:uiPriority="99" w:name="endnote text"/>
+    <w:lsdException w:uiPriority="99" w:name="table of authorities"/>
+    <w:lsdException w:uiPriority="99" w:name="macro"/>
+    <w:lsdException w:uiPriority="99" w:name="toa heading"/>
+    <w:lsdException w:uiPriority="99" w:name="List"/>
+    <w:lsdException w:uiPriority="99" w:name="List Bullet"/>
+    <w:lsdException w:uiPriority="99" w:name="List Number"/>
+    <w:lsdException w:uiPriority="99" w:name="List 2"/>
+    <w:lsdException w:uiPriority="99" w:name="List 3"/>
+    <w:lsdException w:uiPriority="99" w:name="List 4"/>
+    <w:lsdException w:uiPriority="99" w:name="List 5"/>
+    <w:lsdException w:uiPriority="99" w:name="List Bullet 2"/>
+    <w:lsdException w:uiPriority="99" w:name="List Bullet 3"/>
+    <w:lsdException w:uiPriority="99" w:name="List Bullet 4"/>
+    <w:lsdException w:uiPriority="99" w:name="List Bullet 5"/>
+    <w:lsdException w:uiPriority="99" w:name="List Number 2"/>
+    <w:lsdException w:uiPriority="99" w:name="List Number 3"/>
+    <w:lsdException w:uiPriority="99" w:name="List Number 4"/>
+    <w:lsdException w:uiPriority="99" w:name="List Number 5"/>
+    <w:lsdException w:qFormat="1" w:unhideWhenUsed="0" w:uiPriority="10" w:semiHidden="0" w:name="Title"/>
+    <w:lsdException w:uiPriority="99" w:name="Closing"/>
+    <w:lsdException w:uiPriority="99" w:name="Signature"/>
+    <w:lsdException w:qFormat="1" w:uiPriority="1" w:name="Default Paragraph Font"/>
+    <w:lsdException w:uiPriority="99" w:name="Body Text"/>
+    <w:lsdException w:uiPriority="99" w:name="Body Text Indent"/>
+    <w:lsdException w:uiPriority="99" w:name="List Continue"/>
+    <w:lsdException w:uiPriority="99" w:name="List Continue 2"/>
+    <w:lsdException w:uiPriority="99" w:name="List Continue 3"/>
+    <w:lsdException w:uiPriority="99" w:name="List Continue 4"/>
+    <w:lsdException w:uiPriority="99" w:name="List Continue 5"/>
+    <w:lsdException w:uiPriority="99" w:name="Message Header"/>
+    <w:lsdException w:qFormat="1" w:unhideWhenUsed="0" w:uiPriority="11" w:semiHidden="0" w:name="Subtitle"/>
+    <w:lsdException w:uiPriority="99" w:name="Salutation"/>
+    <w:lsdException w:uiPriority="99" w:name="Date"/>
+    <w:lsdException w:uiPriority="99" w:name="Body Text First Indent"/>
+    <w:lsdException w:uiPriority="99" w:name="Body Text First Indent 2"/>
+    <w:lsdException w:uiPriority="99" w:name="Note Heading"/>
+    <w:lsdException w:uiPriority="99" w:name="Body Text 2"/>
+    <w:lsdException w:uiPriority="99" w:name="Body Text 3"/>
+    <w:lsdException w:uiPriority="99" w:name="Body Text Indent 2"/>
+    <w:lsdException w:uiPriority="99" w:name="Body Text Indent 3"/>
+    <w:lsdException w:uiPriority="99" w:name="Block Text"/>
+    <w:lsdException w:uiPriority="99" w:name="Hyperlink"/>
+    <w:lsdException w:uiPriority="99" w:name="FollowedHyperlink"/>
+    <w:lsdException w:qFormat="1" w:unhideWhenUsed="0" w:uiPriority="22" w:semiHidden="0" w:name="Strong"/>
+    <w:lsdException w:qFormat="1" w:unhideWhenUsed="0" w:uiPriority="20" w:semiHidden="0" w:name="Emphasis"/>
+    <w:lsdException w:uiPriority="99" w:name="Document Map"/>
+    <w:lsdException w:uiPriority="99" w:name="Plain Text"/>
+    <w:lsdException w:uiPriority="99" w:name="E-mail Signature"/>
+    <w:lsdException w:uiPriority="99" w:name="Normal (Web)"/>
+    <w:lsdException w:uiPriority="99" w:name="HTML Acronym"/>
+    <w:lsdException w:uiPriority="99" w:name="HTML Address"/>
+    <w:lsdException w:uiPriority="99" w:name="HTML Cite"/>
+    <w:lsdException w:uiPriority="99" w:name="HTML Code"/>
+    <w:lsdException w:uiPriority="99" w:name="HTML Definition"/>
+    <w:lsdException w:uiPriority="99" w:name="HTML Keyboard"/>
+    <w:lsdException w:uiPriority="99" w:name="HTML Preformatted"/>
+    <w:lsdException w:uiPriority="99" w:name="HTML Sample"/>
+    <w:lsdException w:uiPriority="99" w:name="HTML Typewriter"/>
+    <w:lsdException w:uiPriority="99" w:name="HTML Variable"/>
+    <w:lsdException w:qFormat="1" w:uiPriority="99" w:name="Normal Table"/>
+    <w:lsdException w:uiPriority="99" w:name="annotation subject"/>
+    <w:lsdException w:uiPriority="99" w:name="Table Simple 1"/>
+    <w:lsdException w:uiPriority="99" w:name="Table Simple 2"/>
+    <w:lsdException w:uiPriority="99" w:name="Table Simple 3"/>
+    <w:lsdException w:uiPriority="99" w:name="Table Classic 1"/>
+    <w:lsdException w:uiPriority="99" w:name="Table Classic 2"/>
+    <w:lsdException w:uiPriority="99" w:name="Table Classic 3"/>
+    <w:lsdException w:uiPriority="99" w:name="Table Classic 4"/>
+    <w:lsdException w:uiPriority="99" w:name="Table Colorful 1"/>
+    <w:lsdException w:uiPriority="99" w:name="Table Colorful 2"/>
+    <w:lsdException w:uiPriority="99" w:name="Table Colorful 3"/>
+    <w:lsdException w:uiPriority="99" w:name="Table Columns 1"/>
+    <w:lsdException w:uiPriority="99" w:name="Table Columns 2"/>
+    <w:lsdException w:uiPriority="99" w:name="Table Columns 3"/>
+    <w:lsdException w:uiPriority="99" w:name="Table Columns 4"/>
+    <w:lsdException w:uiPriority="99" w:name="Table Columns 5"/>
+    <w:lsdException w:uiPriority="99" w:name="Table Grid 1"/>
+    <w:lsdException w:uiPriority="99" w:name="Table Grid 2"/>
+    <w:lsdException w:uiPriority="99" w:name="Table Grid 3"/>
+    <w:lsdException w:uiPriority="99" w:name="Table Grid 4"/>
+    <w:lsdException w:uiPriority="99" w:name="Table Grid 5"/>
+    <w:lsdException w:uiPriority="99" w:name="Table Grid 6"/>
+    <w:lsdException w:uiPriority="99" w:name="Table Grid 7"/>
+    <w:lsdException w:uiPriority="99" w:name="Table Grid 8"/>
+    <w:lsdException w:uiPriority="99" w:name="Table List 1"/>
+    <w:lsdException w:uiPriority="99" w:name="Table List 2"/>
+    <w:lsdException w:uiPriority="99" w:name="Table List 3"/>
+    <w:lsdException w:uiPriority="99" w:name="Table List 4"/>
+    <w:lsdException w:uiPriority="99" w:name="Table List 5"/>
+    <w:lsdException w:uiPriority="99" w:name="Table List 6"/>
+    <w:lsdException w:uiPriority="99" w:name="Table List 7"/>
+    <w:lsdException w:uiPriority="99" w:name="Table List 8"/>
+    <w:lsdException w:uiPriority="99" w:name="Table 3D effects 1"/>
+    <w:lsdException w:uiPriority="99" w:name="Table 3D effects 2"/>
+    <w:lsdException w:uiPriority="99" w:name="Table 3D effects 3"/>
+    <w:lsdException w:uiPriority="99" w:name="Table Contemporary"/>
+    <w:lsdException w:uiPriority="99" w:name="Table Elegant"/>
+    <w:lsdException w:uiPriority="99" w:name="Table Professional"/>
+    <w:lsdException w:uiPriority="99" w:name="Table Subtle 1"/>
+    <w:lsdException w:uiPriority="99" w:name="Table Subtle 2"/>
+    <w:lsdException w:uiPriority="99" w:name="Table Web 1"/>
+    <w:lsdException w:uiPriority="99" w:name="Table Web 2"/>
+    <w:lsdException w:uiPriority="99" w:name="Table Web 3"/>
+    <w:lsdException w:uiPriority="99" w:name="Balloon Text"/>
+    <w:lsdException w:unhideWhenUsed="0" w:uiPriority="39" w:semiHidden="0" w:name="Table Grid"/>
+    <w:lsdException w:uiPriority="99" w:name="Table Theme"/>
+    <w:lsdException w:unhideWhenUsed="0" w:uiPriority="60" w:semiHidden="0" w:name="Light Shading"/>
+    <w:lsdException w:unhideWhenUsed="0" w:uiPriority="61" w:semiHidden="0" w:name="Light List"/>
+    <w:lsdException w:unhideWhenUsed="0" w:uiPriority="62" w:semiHidden="0" w:name="Light Grid"/>
+    <w:lsdException w:unhideWhenUsed="0" w:uiPriority="63" w:semiHidden="0" w:name="Medium Shading 1"/>
+    <w:lsdException w:unhideWhenUsed="0" w:uiPriority="64" w:semiHidden="0" w:name="Medium Shading 2"/>
+    <w:lsdException w:unhideWhenUsed="0" w:uiPriority="65" w:semiHidden="0" w:name="Medium List 1"/>
+    <w:lsdException w:unhideWhenUsed="0" w:uiPriority="66" w:semiHidden="0" w:name="Medium List 2"/>
+    <w:lsdException w:unhideWhenUsed="0" w:uiPriority="67" w:semiHidden="0" w:name="Medium Grid 1"/>
+    <w:lsdException w:unhideWhenUsed="0" w:uiPriority="68" w:semiHidden="0" w:name="Medium Grid 2"/>
+    <w:lsdException w:unhideWhenUsed="0" w:uiPriority="69" w:semiHidden="0" w:name="Medium Grid 3"/>
+    <w:lsdException w:unhideWhenUsed="0" w:uiPriority="70" w:semiHidden="0" w:name="Dark List"/>
+    <w:lsdException w:unhideWhenUsed="0" w:uiPriority="71" w:semiHidden="0" w:name="Colorful Shading"/>
+    <w:lsdException w:unhideWhenUsed="0" w:uiPriority="72" w:semiHidden="0" w:name="Colorful List"/>
+    <w:lsdException w:unhideWhenUsed="0" w:uiPriority="73" w:semiHidden="0" w:name="Colorful Grid"/>
+    <w:lsdException w:unhideWhenUsed="0" w:uiPriority="60" w:semiHidden="0" w:name="Light Shading Accent 1"/>
+    <w:lsdException w:unhideWhenUsed="0" w:uiPriority="61" w:semiHidden="0" w:name="Light List Accent 1"/>
+    <w:lsdException w:unhideWhenUsed="0" w:uiPriority="62" w:semiHidden="0" w:name="Light Grid Accent 1"/>
+    <w:lsdException w:unhideWhenUsed="0" w:uiPriority="63" w:semiHidden="0" w:name="Medium Shading 1 Accent 1"/>
+    <w:lsdException w:unhideWhenUsed="0" w:uiPriority="64" w:semiHidden="0" w:name="Medium Shading 2 Accent 1"/>
+    <w:lsdException w:unhideWhenUsed="0" w:uiPriority="65" w:semiHidden="0" w:name="Medium List 1 Accent 1"/>
+    <w:lsdException w:unhideWhenUsed="0" w:uiPriority="66" w:semiHidden="0" w:name="Medium List 2 Accent 1"/>
+    <w:lsdException w:unhideWhenUsed="0" w:uiPriority="67" w:semiHidden="0" w:name="Medium Grid 1 Accent 1"/>
+    <w:lsdException w:unhideWhenUsed="0" w:uiPriority="68" w:semiHidden="0" w:name="Medium Grid 2 Accent 1"/>
+    <w:lsdException w:unhideWhenUsed="0" w:uiPriority="69" w:semiHidden="0" w:name="Medium Grid 3 Accent 1"/>
+    <w:lsdException w:unhideWhenUsed="0" w:uiPriority="70" w:semiHidden="0" w:name="Dark List Accent 1"/>
+    <w:lsdException w:unhideWhenUsed="0" w:uiPriority="71" w:semiHidden="0" w:name="Colorful Shading Accent 1"/>
+    <w:lsdException w:unhideWhenUsed="0" w:uiPriority="72" w:semiHidden="0" w:name="Colorful List Accent 1"/>
+    <w:lsdException w:unhideWhenUsed="0" w:uiPriority="73" w:semiHidden="0" w:name="Colorful Grid Accent 1"/>
+    <w:lsdException w:unhideWhenUsed="0" w:uiPriority="60" w:semiHidden="0" w:name="Light Shading Accent 2"/>
+    <w:lsdException w:unhideWhenUsed="0" w:uiPriority="61" w:semiHidden="0" w:name="Light List Accent 2"/>
+    <w:lsdException w:unhideWhenUsed="0" w:uiPriority="62" w:semiHidden="0" w:name="Light Grid Accent 2"/>
+    <w:lsdException w:unhideWhenUsed="0" w:uiPriority="63" w:semiHidden="0" w:name="Medium Shading 1 Accent 2"/>
+    <w:lsdException w:unhideWhenUsed="0" w:uiPriority="64" w:semiHidden="0" w:name="Medium Shading 2 Accent 2"/>
+    <w:lsdException w:unhideWhenUsed="0" w:uiPriority="65" w:semiHidden="0" w:name="Medium List 1 Accent 2"/>
+    <w:lsdException w:unhideWhenUsed="0" w:uiPriority="66" w:semiHidden="0" w:name="Medium List 2 Accent 2"/>
+    <w:lsdException w:unhideWhenUsed="0" w:uiPriority="67" w:semiHidden="0" w:name="Medium Grid 1 Accent 2"/>
+    <w:lsdException w:unhideWhenUsed="0" w:uiPriority="68" w:semiHidden="0" w:name="Medium Grid 2 Accent 2"/>
+    <w:lsdException w:unhideWhenUsed="0" w:uiPriority="69" w:semiHidden="0" w:name="Medium Grid 3 Accent 2"/>
+    <w:lsdException w:unhideWhenUsed="0" w:uiPriority="70" w:semiHidden="0" w:name="Dark List Accent 2"/>
+    <w:lsdException w:unhideWhenUsed="0" w:uiPriority="71" w:semiHidden="0" w:name="Colorful Shading Accent 2"/>
+    <w:lsdException w:unhideWhenUsed="0" w:uiPriority="72" w:semiHidden="0" w:name="Colorful List Accent 2"/>
+    <w:lsdException w:unhideWhenUsed="0" w:uiPriority="73" w:semiHidden="0" w:name="Colorful Grid Accent 2"/>
+    <w:lsdException w:unhideWhenUsed="0" w:uiPriority="60" w:semiHidden="0" w:name="Light Shading Accent 3"/>
+    <w:lsdException w:unhideWhenUsed="0" w:uiPriority="61" w:semiHidden="0" w:name="Light List Accent 3"/>
+    <w:lsdException w:unhideWhenUsed="0" w:uiPriority="62" w:semiHidden="0" w:name="Light Grid Accent 3"/>
+    <w:lsdException w:unhideWhenUsed="0" w:uiPriority="63" w:semiHidden="0" w:name="Medium Shading 1 Accent 3"/>
+    <w:lsdException w:unhideWhenUsed="0" w:uiPriority="64" w:semiHidden="0" w:name="Medium Shading 2 Accent 3"/>
+    <w:lsdException w:unhideWhenUsed="0" w:uiPriority="65" w:semiHidden="0" w:name="Medium List 1 Accent 3"/>
+    <w:lsdException w:unhideWhenUsed="0" w:uiPriority="66" w:semiHidden="0" w:name="Medium List 2 Accent 3"/>
+    <w:lsdException w:unhideWhenUsed="0" w:uiPriority="67" w:semiHidden="0" w:name="Medium Grid 1 Accent 3"/>
+    <w:lsdException w:unhideWhenUsed="0" w:uiPriority="68" w:semiHidden="0" w:name="Medium Grid 2 Accent 3"/>
+    <w:lsdException w:unhideWhenUsed="0" w:uiPriority="69" w:semiHidden="0" w:name="Medium Grid 3 Accent 3"/>
+    <w:lsdException w:unhideWhenUsed="0" w:uiPriority="70" w:semiHidden="0" w:name="Dark List Accent 3"/>
+    <w:lsdException w:unhideWhenUsed="0" w:uiPriority="71" w:semiHidden="0" w:name="Colorful Shading Accent 3"/>
+    <w:lsdException w:unhideWhenUsed="0" w:uiPriority="72" w:semiHidden="0" w:name="Colorful List Accent 3"/>
+    <w:lsdException w:unhideWhenUsed="0" w:uiPriority="73" w:semiHidden="0" w:name="Colorful Grid Accent 3"/>
+    <w:lsdException w:unhideWhenUsed="0" w:uiPriority="60" w:semiHidden="0" w:name="Light Shading Accent 4"/>
+    <w:lsdException w:unhideWhenUsed="0" w:uiPriority="61" w:semiHidden="0" w:name="Light List Accent 4"/>
+    <w:lsdException w:unhideWhenUsed="0" w:uiPriority="62" w:semiHidden="0" w:name="Light Grid Accent 4"/>
+    <w:lsdException w:unhideWhenUsed="0" w:uiPriority="63" w:semiHidden="0" w:name="Medium Shading 1 Accent 4"/>
+    <w:lsdException w:unhideWhenUsed="0" w:uiPriority="64" w:semiHidden="0" w:name="Medium Shading 2 Accent 4"/>
+    <w:lsdException w:unhideWhenUsed="0" w:uiPriority="65" w:semiHidden="0" w:name="Medium List 1 Accent 4"/>
+    <w:lsdException w:unhideWhenUsed="0" w:uiPriority="66" w:semiHidden="0" w:name="Medium List 2 Accent 4"/>
+    <w:lsdException w:unhideWhenUsed="0" w:uiPriority="67" w:semiHidden="0" w:name="Medium Grid 1 Accent 4"/>
+    <w:lsdException w:unhideWhenUsed="0" w:uiPriority="68" w:semiHidden="0" w:name="Medium Grid 2 Accent 4"/>
+    <w:lsdException w:unhideWhenUsed="0" w:uiPriority="69" w:semiHidden="0" w:name="Medium Grid 3 Accent 4"/>
+    <w:lsdException w:unhideWhenUsed="0" w:uiPriority="70" w:semiHidden="0" w:name="Dark List Accent 4"/>
+    <w:lsdException w:unhideWhenUsed="0" w:uiPriority="71" w:semiHidden="0" w:name="Colorful Shading Accent 4"/>
+    <w:lsdException w:unhideWhenUsed="0" w:uiPriority="72" w:semiHidden="0" w:name="Colorful List Accent 4"/>
+    <w:lsdException w:unhideWhenUsed="0" w:uiPriority="73" w:semiHidden="0" w:name="Colorful Grid Accent 4"/>
+    <w:lsdException w:unhideWhenUsed="0" w:uiPriority="60" w:semiHidden="0" w:name="Light Shading Accent 5"/>
+    <w:lsdException w:unhideWhenUsed="0" w:uiPriority="61" w:semiHidden="0" w:name="Light List Accent 5"/>
+    <w:lsdException w:unhideWhenUsed="0" w:uiPriority="62" w:semiHidden="0" w:name="Light Grid Accent 5"/>
+    <w:lsdException w:unhideWhenUsed="0" w:uiPriority="63" w:semiHidden="0" w:name="Medium Shading 1 Accent 5"/>
+    <w:lsdException w:unhideWhenUsed="0" w:uiPriority="64" w:semiHidden="0" w:name="Medium Shading 2 Accent 5"/>
+    <w:lsdException w:unhideWhenUsed="0" w:uiPriority="65" w:semiHidden="0" w:name="Medium List 1 Accent 5"/>
+    <w:lsdException w:unhideWhenUsed="0" w:uiPriority="66" w:semiHidden="0" w:name="Medium List 2 Accent 5"/>
+    <w:lsdException w:unhideWhenUsed="0" w:uiPriority="67" w:semiHidden="0" w:name="Medium Grid 1 Accent 5"/>
+    <w:lsdException w:unhideWhenUsed="0" w:uiPriority="68" w:semiHidden="0" w:name="Medium Grid 2 Accent 5"/>
+    <w:lsdException w:unhideWhenUsed="0" w:uiPriority="69" w:semiHidden="0" w:name="Medium Grid 3 Accent 5"/>
+    <w:lsdException w:unhideWhenUsed="0" w:uiPriority="70" w:semiHidden="0" w:name="Dark List Accent 5"/>
+    <w:lsdException w:unhideWhenUsed="0" w:uiPriority="71" w:semiHidden="0" w:name="Colorful Shading Accent 5"/>
+    <w:lsdException w:unhideWhenUsed="0" w:uiPriority="72" w:semiHidden="0" w:name="Colorful List Accent 5"/>
+    <w:lsdException w:unhideWhenUsed="0" w:uiPriority="73" w:semiHidden="0" w:name="Colorful Grid Accent 5"/>
+    <w:lsdException w:unhideWhenUsed="0" w:uiPriority="60" w:semiHidden="0" w:name="Light Shading Accent 6"/>
+    <w:lsdException w:unhideWhenUsed="0" w:uiPriority="61" w:semiHidden="0" w:name="Light List Accent 6"/>
+    <w:lsdException w:unhideWhenUsed="0" w:uiPriority="62" w:semiHidden="0" w:name="Light Grid Accent 6"/>
+    <w:lsdException w:unhideWhenUsed="0" w:uiPriority="63" w:semiHidden="0" w:name="Medium Shading 1 Accent 6"/>
+    <w:lsdException w:unhideWhenUsed="0" w:uiPriority="64" w:semiHidden="0" w:name="Medium Shading 2 Accent 6"/>
+    <w:lsdException w:unhideWhenUsed="0" w:uiPriority="65" w:semiHidden="0" w:name="Medium List 1 Accent 6"/>
+    <w:lsdException w:unhideWhenUsed="0" w:uiPriority="66" w:semiHidden="0" w:name="Medium List 2 Accent 6"/>
+    <w:lsdException w:unhideWhenUsed="0" w:uiPriority="67" w:semiHidden="0" w:name="Medium Grid 1 Accent 6"/>
+    <w:lsdException w:unhideWhenUsed="0" w:uiPriority="68" w:semiHidden="0" w:name="Medium Grid 2 Accent 6"/>
+    <w:lsdException w:unhideWhenUsed="0" w:uiPriority="69" w:semiHidden="0" w:name="Medium Grid 3 Accent 6"/>
+    <w:lsdException w:unhideWhenUsed="0" w:uiPriority="70" w:semiHidden="0" w:name="Dark List Accent 6"/>
+    <w:lsdException w:unhideWhenUsed="0" w:uiPriority="71" w:semiHidden="0" w:name="Colorful Shading Accent 6"/>
+    <w:lsdException w:unhideWhenUsed="0" w:uiPriority="72" w:semiHidden="0" w:name="Colorful List Accent 6"/>
+    <w:lsdException w:unhideWhenUsed="0" w:uiPriority="73" w:semiHidden="0" w:name="Colorful Grid Accent 6"/>
   </w:latentStyles>
-  <w:style w:type="paragraph" w:default="1" w:styleId="Normal">
+  <w:style w:type="paragraph" w:default="1" w:styleId="1">
     <w:name w:val="Normal"/>
     <w:qFormat/>
+    <w:uiPriority w:val="0"/>
+    <w:pPr>
+      <w:spacing w:after="160" w:line="259" w:lineRule="auto"/>
+    </w:pPr>
+    <w:rPr>
+      <w:rFonts w:ascii="Calibri" w:hAnsi="Calibri" w:eastAsia="Calibri" w:cs="Calibri"/>
+      <w:sz w:val="22"/>
+      <w:szCs w:val="22"/>
+      <w:lang w:val="en-US" w:eastAsia="en-GB" w:bidi="ar-SA"/>
+    </w:rPr>
   </w:style>
-  <w:style w:type="paragraph" w:styleId="Heading1">
+  <w:style w:type="paragraph" w:styleId="2">
     <w:name w:val="heading 1"/>
-    <w:basedOn w:val="Normal"/>
-    <w:next w:val="Normal"/>
+    <w:basedOn w:val="1"/>
+    <w:next w:val="1"/>
+    <w:qFormat/>
     <w:uiPriority w:val="9"/>
-    <w:qFormat/>
     <w:pPr>
       <w:keepNext/>
       <w:keepLines/>
@@ -3291,14 +3549,14 @@
       <w:szCs w:val="48"/>
     </w:rPr>
   </w:style>
-  <w:style w:type="paragraph" w:styleId="Heading2">
+  <w:style w:type="paragraph" w:styleId="3">
     <w:name w:val="heading 2"/>
-    <w:basedOn w:val="Normal"/>
-    <w:next w:val="Normal"/>
-    <w:uiPriority w:val="9"/>
+    <w:basedOn w:val="1"/>
+    <w:next w:val="1"/>
     <w:semiHidden/>
     <w:unhideWhenUsed/>
     <w:qFormat/>
+    <w:uiPriority w:val="9"/>
     <w:pPr>
       <w:keepNext/>
       <w:keepLines/>
@@ -3311,14 +3569,14 @@
       <w:szCs w:val="36"/>
     </w:rPr>
   </w:style>
-  <w:style w:type="paragraph" w:styleId="Heading3">
+  <w:style w:type="paragraph" w:styleId="4">
     <w:name w:val="heading 3"/>
-    <w:basedOn w:val="Normal"/>
-    <w:next w:val="Normal"/>
-    <w:uiPriority w:val="9"/>
+    <w:basedOn w:val="1"/>
+    <w:next w:val="1"/>
     <w:semiHidden/>
     <w:unhideWhenUsed/>
     <w:qFormat/>
+    <w:uiPriority w:val="9"/>
     <w:pPr>
       <w:keepNext/>
       <w:keepLines/>
@@ -3331,14 +3589,14 @@
       <w:szCs w:val="28"/>
     </w:rPr>
   </w:style>
-  <w:style w:type="paragraph" w:styleId="Heading4">
+  <w:style w:type="paragraph" w:styleId="5">
     <w:name w:val="heading 4"/>
-    <w:basedOn w:val="Normal"/>
-    <w:next w:val="Normal"/>
-    <w:uiPriority w:val="9"/>
+    <w:basedOn w:val="1"/>
+    <w:next w:val="1"/>
     <w:semiHidden/>
     <w:unhideWhenUsed/>
     <w:qFormat/>
+    <w:uiPriority w:val="9"/>
     <w:pPr>
       <w:keepNext/>
       <w:keepLines/>
@@ -3351,14 +3609,14 @@
       <w:szCs w:val="24"/>
     </w:rPr>
   </w:style>
-  <w:style w:type="paragraph" w:styleId="Heading5">
+  <w:style w:type="paragraph" w:styleId="6">
     <w:name w:val="heading 5"/>
-    <w:basedOn w:val="Normal"/>
-    <w:next w:val="Normal"/>
-    <w:uiPriority w:val="9"/>
+    <w:basedOn w:val="1"/>
+    <w:next w:val="1"/>
     <w:semiHidden/>
     <w:unhideWhenUsed/>
     <w:qFormat/>
+    <w:uiPriority w:val="9"/>
     <w:pPr>
       <w:keepNext/>
       <w:keepLines/>
@@ -3369,14 +3627,14 @@
       <w:b/>
     </w:rPr>
   </w:style>
-  <w:style w:type="paragraph" w:styleId="Heading6">
+  <w:style w:type="paragraph" w:styleId="7">
     <w:name w:val="heading 6"/>
-    <w:basedOn w:val="Normal"/>
-    <w:next w:val="Normal"/>
-    <w:uiPriority w:val="9"/>
+    <w:basedOn w:val="1"/>
+    <w:next w:val="1"/>
     <w:semiHidden/>
     <w:unhideWhenUsed/>
     <w:qFormat/>
+    <w:uiPriority w:val="9"/>
     <w:pPr>
       <w:keepNext/>
       <w:keepLines/>
@@ -3389,19 +3647,20 @@
       <w:szCs w:val="20"/>
     </w:rPr>
   </w:style>
-  <w:style w:type="character" w:default="1" w:styleId="DefaultParagraphFont">
+  <w:style w:type="character" w:default="1" w:styleId="8">
     <w:name w:val="Default Paragraph Font"/>
-    <w:uiPriority w:val="1"/>
     <w:semiHidden/>
     <w:unhideWhenUsed/>
+    <w:qFormat/>
+    <w:uiPriority w:val="1"/>
   </w:style>
-  <w:style w:type="table" w:default="1" w:styleId="TableNormal">
+  <w:style w:type="table" w:default="1" w:styleId="9">
     <w:name w:val="Normal Table"/>
-    <w:uiPriority w:val="99"/>
     <w:semiHidden/>
     <w:unhideWhenUsed/>
+    <w:qFormat/>
+    <w:uiPriority w:val="99"/>
     <w:tblPr>
-      <w:tblInd w:w="0" w:type="dxa"/>
       <w:tblCellMar>
         <w:top w:w="0" w:type="dxa"/>
         <w:left w:w="108" w:type="dxa"/>
@@ -3410,18 +3669,60 @@
       </w:tblCellMar>
     </w:tblPr>
   </w:style>
-  <w:style w:type="numbering" w:default="1" w:styleId="NoList">
-    <w:name w:val="No List"/>
+  <w:style w:type="paragraph" w:styleId="10">
+    <w:name w:val="footer"/>
+    <w:basedOn w:val="1"/>
+    <w:link w:val="19"/>
+    <w:unhideWhenUsed/>
+    <w:qFormat/>
     <w:uiPriority w:val="99"/>
-    <w:semiHidden/>
+    <w:pPr>
+      <w:tabs>
+        <w:tab w:val="center" w:pos="4513"/>
+        <w:tab w:val="right" w:pos="9026"/>
+      </w:tabs>
+      <w:spacing w:after="0" w:line="240" w:lineRule="auto"/>
+    </w:pPr>
+  </w:style>
+  <w:style w:type="paragraph" w:styleId="11">
+    <w:name w:val="header"/>
+    <w:basedOn w:val="1"/>
+    <w:link w:val="18"/>
     <w:unhideWhenUsed/>
+    <w:uiPriority w:val="99"/>
+    <w:pPr>
+      <w:tabs>
+        <w:tab w:val="center" w:pos="4513"/>
+        <w:tab w:val="right" w:pos="9026"/>
+      </w:tabs>
+      <w:spacing w:after="0" w:line="240" w:lineRule="auto"/>
+    </w:pPr>
   </w:style>
-  <w:style w:type="paragraph" w:styleId="Title">
+  <w:style w:type="paragraph" w:styleId="12">
+    <w:name w:val="Subtitle"/>
+    <w:basedOn w:val="1"/>
+    <w:next w:val="1"/>
+    <w:qFormat/>
+    <w:uiPriority w:val="11"/>
+    <w:pPr>
+      <w:keepNext/>
+      <w:keepLines/>
+      <w:spacing w:before="360" w:after="80"/>
+    </w:pPr>
+    <w:rPr>
+      <w:rFonts w:ascii="Georgia" w:hAnsi="Georgia" w:eastAsia="Georgia" w:cs="Georgia"/>
+      <w:i/>
+      <w:color w:val="666666"/>
+      <w:sz w:val="48"/>
+      <w:szCs w:val="48"/>
+    </w:rPr>
+  </w:style>
+  <w:style w:type="paragraph" w:styleId="13">
     <w:name w:val="Title"/>
-    <w:basedOn w:val="Normal"/>
-    <w:next w:val="Normal"/>
+    <w:basedOn w:val="1"/>
+    <w:next w:val="1"/>
+    <w:qFormat/>
     <w:uiPriority w:val="10"/>
-    <w:qFormat/>
     <w:pPr>
       <w:keepNext/>
       <w:keepLines/>
@@ -3433,31 +3734,11 @@
       <w:szCs w:val="72"/>
     </w:rPr>
   </w:style>
-  <w:style w:type="paragraph" w:styleId="Subtitle">
-    <w:name w:val="Subtitle"/>
-    <w:basedOn w:val="Normal"/>
-    <w:next w:val="Normal"/>
-    <w:uiPriority w:val="11"/>
-    <w:qFormat/>
-    <w:pPr>
-      <w:keepNext/>
-      <w:keepLines/>
-      <w:spacing w:before="360" w:after="80"/>
-    </w:pPr>
-    <w:rPr>
-      <w:rFonts w:ascii="Georgia" w:eastAsia="Georgia" w:hAnsi="Georgia" w:cs="Georgia"/>
-      <w:i/>
-      <w:color w:val="666666"/>
-      <w:sz w:val="48"/>
-      <w:szCs w:val="48"/>
-    </w:rPr>
-  </w:style>
-  <w:style w:type="table" w:customStyle="1" w:styleId="a">
-    <w:basedOn w:val="TableNormal"/>
+  <w:style w:type="table" w:customStyle="1" w:styleId="14">
+    <w:name w:val="_Style 11"/>
+    <w:basedOn w:val="9"/>
+    <w:uiPriority w:val="0"/>
     <w:tblPr>
-      <w:tblStyleRowBandSize w:val="1"/>
-      <w:tblStyleColBandSize w:val="1"/>
-      <w:tblInd w:w="0" w:type="dxa"/>
       <w:tblCellMar>
         <w:top w:w="15" w:type="dxa"/>
         <w:left w:w="115" w:type="dxa"/>
@@ -3466,12 +3747,12 @@
       </w:tblCellMar>
     </w:tblPr>
   </w:style>
-  <w:style w:type="table" w:customStyle="1" w:styleId="a0">
-    <w:basedOn w:val="TableNormal"/>
+  <w:style w:type="table" w:customStyle="1" w:styleId="15">
+    <w:name w:val="_Style 12"/>
+    <w:basedOn w:val="9"/>
+    <w:qFormat/>
+    <w:uiPriority w:val="0"/>
     <w:tblPr>
-      <w:tblStyleRowBandSize w:val="1"/>
-      <w:tblStyleColBandSize w:val="1"/>
-      <w:tblInd w:w="0" w:type="dxa"/>
       <w:tblCellMar>
         <w:top w:w="15" w:type="dxa"/>
         <w:left w:w="115" w:type="dxa"/>
@@ -3480,12 +3761,11 @@
       </w:tblCellMar>
     </w:tblPr>
   </w:style>
-  <w:style w:type="table" w:customStyle="1" w:styleId="a1">
-    <w:basedOn w:val="TableNormal"/>
+  <w:style w:type="table" w:customStyle="1" w:styleId="16">
+    <w:name w:val="_Style 13"/>
+    <w:basedOn w:val="9"/>
+    <w:uiPriority w:val="0"/>
     <w:tblPr>
-      <w:tblStyleRowBandSize w:val="1"/>
-      <w:tblStyleColBandSize w:val="1"/>
-      <w:tblInd w:w="0" w:type="dxa"/>
       <w:tblCellMar>
         <w:top w:w="15" w:type="dxa"/>
         <w:left w:w="115" w:type="dxa"/>
@@ -3494,12 +3774,11 @@
       </w:tblCellMar>
     </w:tblPr>
   </w:style>
-  <w:style w:type="table" w:customStyle="1" w:styleId="a2">
-    <w:basedOn w:val="TableNormal"/>
+  <w:style w:type="table" w:customStyle="1" w:styleId="17">
+    <w:name w:val="_Style 14"/>
+    <w:basedOn w:val="9"/>
+    <w:uiPriority w:val="0"/>
     <w:tblPr>
-      <w:tblStyleRowBandSize w:val="1"/>
-      <w:tblStyleColBandSize w:val="1"/>
-      <w:tblInd w:w="0" w:type="dxa"/>
       <w:tblCellMar>
         <w:top w:w="15" w:type="dxa"/>
         <w:left w:w="115" w:type="dxa"/>
@@ -3508,49 +3787,17 @@
       </w:tblCellMar>
     </w:tblPr>
   </w:style>
-  <w:style w:type="paragraph" w:styleId="Header">
-    <w:name w:val="header"/>
-    <w:basedOn w:val="Normal"/>
-    <w:link w:val="HeaderChar"/>
+  <w:style w:type="character" w:customStyle="1" w:styleId="18">
+    <w:name w:val="Header Char"/>
+    <w:basedOn w:val="8"/>
+    <w:link w:val="11"/>
     <w:uiPriority w:val="99"/>
-    <w:unhideWhenUsed/>
-    <w:rsid w:val="00AA640F"/>
-    <w:pPr>
-      <w:tabs>
-        <w:tab w:val="center" w:pos="4513"/>
-        <w:tab w:val="right" w:pos="9026"/>
-      </w:tabs>
-      <w:spacing w:after="0" w:line="240" w:lineRule="auto"/>
-    </w:pPr>
   </w:style>
-  <w:style w:type="character" w:customStyle="1" w:styleId="HeaderChar">
-    <w:name w:val="Header Char"/>
-    <w:basedOn w:val="DefaultParagraphFont"/>
-    <w:link w:val="Header"/>
+  <w:style w:type="character" w:customStyle="1" w:styleId="19">
+    <w:name w:val="Footer Char"/>
+    <w:basedOn w:val="8"/>
+    <w:link w:val="10"/>
     <w:uiPriority w:val="99"/>
-    <w:rsid w:val="00AA640F"/>
-  </w:style>
-  <w:style w:type="paragraph" w:styleId="Footer">
-    <w:name w:val="footer"/>
-    <w:basedOn w:val="Normal"/>
-    <w:link w:val="FooterChar"/>
-    <w:uiPriority w:val="99"/>
-    <w:unhideWhenUsed/>
-    <w:rsid w:val="00AA640F"/>
-    <w:pPr>
-      <w:tabs>
-        <w:tab w:val="center" w:pos="4513"/>
-        <w:tab w:val="right" w:pos="9026"/>
-      </w:tabs>
-      <w:spacing w:after="0" w:line="240" w:lineRule="auto"/>
-    </w:pPr>
-  </w:style>
-  <w:style w:type="character" w:customStyle="1" w:styleId="FooterChar">
-    <w:name w:val="Footer Char"/>
-    <w:basedOn w:val="DefaultParagraphFont"/>
-    <w:link w:val="Footer"/>
-    <w:uiPriority w:val="99"/>
-    <w:rsid w:val="00AA640F"/>
   </w:style>
 </w:styles>
 </file>
@@ -3871,6 +4118,24 @@
       </a:style>
     </a:lnDef>
   </a:objectDefaults>
-  <a:extraClrSchemeLst/>
 </a:theme>
+</file>
+
+<file path=customXml/item1.xml><?xml version="1.0" encoding="utf-8"?>
+<s:customData xmlns="http://www.wps.cn/officeDocument/2013/wpsCustomData" xmlns:s="http://www.wps.cn/officeDocument/2013/wpsCustomData">
+  <customSectProps>
+    <customSectPr/>
+  </customSectProps>
+  <customShpExts>
+    <customShpInfo spid="_x0000_s1026" textRotate="1"/>
+  </customShpExts>
+</s:customData>
+</file>
+
+<file path=customXml/itemProps1.xml><?xml version="1.0" encoding="utf-8"?>
+<ds:datastoreItem xmlns:ds="http://schemas.openxmlformats.org/officeDocument/2006/customXml" ds:itemID="{B1977F7D-205B-4081-913C-38D41E755F92}">
+  <ds:schemaRefs>
+    <ds:schemaRef ds:uri="http://www.wps.cn/officeDocument/2013/wpsCustomData"/>
+  </ds:schemaRefs>
+</ds:datastoreItem>
 </file>
</xml_diff>

<commit_message>
Updated report forms with latest forms and fixed issues
</commit_message>
<xml_diff>
--- a/Back-End/EServices.WebApi/WebApi/WordTemplates/FI.docx
+++ b/Back-End/EServices.WebApi/WebApi/WordTemplates/FI.docx
@@ -2,6 +2,470 @@
 <file path=word/document.xml><?xml version="1.0" encoding="utf-8"?>
 <w:document xmlns:wpc="http://schemas.microsoft.com/office/word/2010/wordprocessingCanvas" xmlns:mc="http://schemas.openxmlformats.org/markup-compatibility/2006" xmlns:o="urn:schemas-microsoft-com:office:office" xmlns:r="http://schemas.openxmlformats.org/officeDocument/2006/relationships" xmlns:m="http://schemas.openxmlformats.org/officeDocument/2006/math" xmlns:v="urn:schemas-microsoft-com:vml" xmlns:wp14="http://schemas.microsoft.com/office/word/2010/wordprocessingDrawing" xmlns:wp="http://schemas.openxmlformats.org/drawingml/2006/wordprocessingDrawing" xmlns:w="http://schemas.openxmlformats.org/wordprocessingml/2006/main" xmlns:w14="http://schemas.microsoft.com/office/word/2010/wordml" xmlns:w10="urn:schemas-microsoft-com:office:word" xmlns:w15="http://schemas.microsoft.com/office/word/2012/wordml" xmlns:wpg="http://schemas.microsoft.com/office/word/2010/wordprocessingGroup" xmlns:wpi="http://schemas.microsoft.com/office/word/2010/wordprocessingInk" xmlns:wne="http://schemas.microsoft.com/office/word/2006/wordml" xmlns:wps="http://schemas.microsoft.com/office/word/2010/wordprocessingShape" xmlns:wpsCustomData="http://www.wps.cn/officeDocument/2013/wpsCustomData" mc:Ignorable="w14 w15 wp14">
   <w:body>
+    <w:tbl>
+      <w:tblPr>
+        <w:tblStyle w:val="17"/>
+        <w:tblW w:w="11310" w:type="dxa"/>
+        <w:tblInd w:w="0" w:type="dxa"/>
+        <w:tblLayout w:type="fixed"/>
+        <w:tblCellMar>
+          <w:top w:w="15" w:type="dxa"/>
+          <w:left w:w="115" w:type="dxa"/>
+          <w:bottom w:w="0" w:type="dxa"/>
+          <w:right w:w="115" w:type="dxa"/>
+        </w:tblCellMar>
+      </w:tblPr>
+      <w:tblGrid>
+        <w:gridCol w:w="1770"/>
+        <w:gridCol w:w="3960"/>
+        <w:gridCol w:w="2070"/>
+        <w:gridCol w:w="2640"/>
+        <w:gridCol w:w="870"/>
+      </w:tblGrid>
+      <w:tr>
+        <w:tblPrEx>
+          <w:tblCellMar>
+            <w:top w:w="15" w:type="dxa"/>
+            <w:left w:w="115" w:type="dxa"/>
+            <w:bottom w:w="0" w:type="dxa"/>
+            <w:right w:w="115" w:type="dxa"/>
+          </w:tblCellMar>
+        </w:tblPrEx>
+        <w:trPr>
+          <w:trHeight w:val="145" w:hRule="atLeast"/>
+        </w:trPr>
+        <w:tc>
+          <w:tcPr>
+            <w:tcW w:w="11310" w:type="dxa"/>
+            <w:gridSpan w:val="5"/>
+            <w:tcBorders>
+              <w:top w:val="single" w:color="000000" w:sz="18" w:space="0"/>
+              <w:left w:val="single" w:color="000000" w:sz="18" w:space="0"/>
+              <w:bottom w:val="single" w:color="000000" w:sz="18" w:space="0"/>
+              <w:right w:val="single" w:color="000000" w:sz="18" w:space="0"/>
+            </w:tcBorders>
+            <w:shd w:val="clear" w:color="auto" w:fill="BFBFBF"/>
+            <w:vAlign w:val="center"/>
+          </w:tcPr>
+          <w:p>
+            <w:pPr>
+              <w:spacing w:after="0" w:line="240" w:lineRule="auto"/>
+              <w:jc w:val="center"/>
+              <w:rPr>
+                <w:rFonts w:ascii="Cambria" w:hAnsi="Cambria" w:eastAsia="Cambria" w:cs="Cambria"/>
+                <w:b/>
+                <w:sz w:val="40"/>
+                <w:szCs w:val="40"/>
+              </w:rPr>
+            </w:pPr>
+            <w:r>
+              <w:rPr>
+                <w:rFonts w:ascii="Cambria" w:hAnsi="Cambria" w:eastAsia="Cambria" w:cs="Cambria"/>
+                <w:b/>
+                <w:sz w:val="24"/>
+                <w:szCs w:val="24"/>
+              </w:rPr>
+              <w:t>TEST INSTRUMENTS DETAILS</w:t>
+            </w:r>
+          </w:p>
+        </w:tc>
+      </w:tr>
+      <w:tr>
+        <w:tblPrEx>
+          <w:tblCellMar>
+            <w:top w:w="15" w:type="dxa"/>
+            <w:left w:w="115" w:type="dxa"/>
+            <w:bottom w:w="0" w:type="dxa"/>
+            <w:right w:w="115" w:type="dxa"/>
+          </w:tblCellMar>
+        </w:tblPrEx>
+        <w:trPr>
+          <w:trHeight w:val="288" w:hRule="atLeast"/>
+        </w:trPr>
+        <w:tc>
+          <w:tcPr>
+            <w:tcW w:w="1770" w:type="dxa"/>
+            <w:tcBorders>
+              <w:top w:val="single" w:color="000000" w:sz="18" w:space="0"/>
+              <w:left w:val="single" w:color="000000" w:sz="18" w:space="0"/>
+              <w:bottom w:val="dashed" w:color="000000" w:sz="4" w:space="0"/>
+              <w:right w:val="dashed" w:color="000000" w:sz="4" w:space="0"/>
+            </w:tcBorders>
+            <w:shd w:val="clear" w:color="auto" w:fill="FFFFFF"/>
+            <w:vAlign w:val="center"/>
+          </w:tcPr>
+          <w:p>
+            <w:pPr>
+              <w:spacing w:after="0" w:line="240" w:lineRule="auto"/>
+              <w:rPr>
+                <w:rFonts w:ascii="Cambria" w:hAnsi="Cambria" w:eastAsia="Cambria" w:cs="Cambria"/>
+              </w:rPr>
+            </w:pPr>
+            <w:r>
+              <w:rPr>
+                <w:rFonts w:ascii="Cambria" w:hAnsi="Cambria" w:eastAsia="Cambria" w:cs="Cambria"/>
+              </w:rPr>
+              <w:t>Instrument</w:t>
+            </w:r>
+          </w:p>
+        </w:tc>
+        <w:tc>
+          <w:tcPr>
+            <w:tcW w:w="3960" w:type="dxa"/>
+            <w:tcBorders>
+              <w:top w:val="single" w:color="000000" w:sz="18" w:space="0"/>
+              <w:left w:val="nil"/>
+              <w:bottom w:val="dashed" w:color="000000" w:sz="4" w:space="0"/>
+              <w:right w:val="dashed" w:color="000000" w:sz="4" w:space="0"/>
+            </w:tcBorders>
+            <w:shd w:val="clear" w:color="auto" w:fill="FFFFFF"/>
+            <w:vAlign w:val="center"/>
+          </w:tcPr>
+          <w:p>
+            <w:pPr>
+              <w:spacing w:after="0" w:line="240" w:lineRule="auto"/>
+              <w:rPr>
+                <w:rFonts w:ascii="Cambria" w:hAnsi="Cambria" w:eastAsia="Cambria" w:cs="Cambria"/>
+              </w:rPr>
+            </w:pPr>
+            <w:r>
+              <w:rPr>
+                <w:rFonts w:ascii="Cambria" w:hAnsi="Cambria" w:eastAsia="Cambria" w:cs="Cambria"/>
+              </w:rPr>
+              <w:t>&lt;Type&gt;</w:t>
+            </w:r>
+          </w:p>
+        </w:tc>
+        <w:tc>
+          <w:tcPr>
+            <w:tcW w:w="2070" w:type="dxa"/>
+            <w:tcBorders>
+              <w:top w:val="single" w:color="000000" w:sz="18" w:space="0"/>
+              <w:left w:val="dashed" w:color="000000" w:sz="4" w:space="0"/>
+              <w:bottom w:val="dashed" w:color="000000" w:sz="4" w:space="0"/>
+              <w:right w:val="dashed" w:color="000000" w:sz="4" w:space="0"/>
+            </w:tcBorders>
+            <w:shd w:val="clear" w:color="auto" w:fill="FFFFFF"/>
+            <w:vAlign w:val="center"/>
+          </w:tcPr>
+          <w:p>
+            <w:pPr>
+              <w:spacing w:after="0" w:line="240" w:lineRule="auto"/>
+              <w:rPr>
+                <w:rFonts w:ascii="Cambria" w:hAnsi="Cambria" w:eastAsia="Cambria" w:cs="Cambria"/>
+                <w:b/>
+              </w:rPr>
+            </w:pPr>
+            <w:r>
+              <w:rPr>
+                <w:rFonts w:ascii="Cambria" w:hAnsi="Cambria" w:eastAsia="Cambria" w:cs="Cambria"/>
+              </w:rPr>
+              <w:t>Make</w:t>
+            </w:r>
+          </w:p>
+        </w:tc>
+        <w:tc>
+          <w:tcPr>
+            <w:tcW w:w="2640" w:type="dxa"/>
+            <w:tcBorders>
+              <w:top w:val="single" w:color="000000" w:sz="18" w:space="0"/>
+              <w:left w:val="dashed" w:color="000000" w:sz="4" w:space="0"/>
+              <w:bottom w:val="dashed" w:color="000000" w:sz="4" w:space="0"/>
+              <w:right w:val="nil"/>
+            </w:tcBorders>
+            <w:shd w:val="clear" w:color="auto" w:fill="FFFFFF"/>
+            <w:vAlign w:val="center"/>
+          </w:tcPr>
+          <w:p>
+            <w:pPr>
+              <w:spacing w:after="0" w:line="240" w:lineRule="auto"/>
+              <w:rPr>
+                <w:rFonts w:ascii="Cambria" w:hAnsi="Cambria" w:eastAsia="Cambria" w:cs="Cambria"/>
+                <w:bCs/>
+              </w:rPr>
+            </w:pPr>
+            <w:r>
+              <w:rPr>
+                <w:rFonts w:ascii="Cambria" w:hAnsi="Cambria" w:eastAsia="Cambria" w:cs="Cambria"/>
+                <w:bCs/>
+              </w:rPr>
+              <w:t>&lt;Make&gt;</w:t>
+            </w:r>
+          </w:p>
+        </w:tc>
+        <w:tc>
+          <w:tcPr>
+            <w:tcW w:w="870" w:type="dxa"/>
+            <w:tcBorders>
+              <w:top w:val="single" w:color="000000" w:sz="18" w:space="0"/>
+              <w:left w:val="nil"/>
+              <w:bottom w:val="dashed" w:color="000000" w:sz="4" w:space="0"/>
+              <w:right w:val="single" w:color="000000" w:sz="18" w:space="0"/>
+            </w:tcBorders>
+            <w:shd w:val="clear" w:color="auto" w:fill="auto"/>
+            <w:vAlign w:val="bottom"/>
+          </w:tcPr>
+          <w:p>
+            <w:pPr>
+              <w:spacing w:after="0" w:line="240" w:lineRule="auto"/>
+              <w:rPr>
+                <w:rFonts w:ascii="Cambria" w:hAnsi="Cambria" w:eastAsia="Cambria" w:cs="Cambria"/>
+              </w:rPr>
+            </w:pPr>
+            <w:r>
+              <w:rPr>
+                <w:rFonts w:ascii="Cambria" w:hAnsi="Cambria" w:eastAsia="Cambria" w:cs="Cambria"/>
+              </w:rPr>
+              <w:t> </w:t>
+            </w:r>
+          </w:p>
+        </w:tc>
+      </w:tr>
+      <w:tr>
+        <w:tblPrEx>
+          <w:tblCellMar>
+            <w:top w:w="15" w:type="dxa"/>
+            <w:left w:w="115" w:type="dxa"/>
+            <w:bottom w:w="0" w:type="dxa"/>
+            <w:right w:w="115" w:type="dxa"/>
+          </w:tblCellMar>
+        </w:tblPrEx>
+        <w:trPr>
+          <w:trHeight w:val="288" w:hRule="atLeast"/>
+        </w:trPr>
+        <w:tc>
+          <w:tcPr>
+            <w:tcW w:w="1770" w:type="dxa"/>
+            <w:tcBorders>
+              <w:top w:val="dashed" w:color="000000" w:sz="4" w:space="0"/>
+              <w:left w:val="single" w:color="000000" w:sz="18" w:space="0"/>
+              <w:bottom w:val="dashed" w:color="000000" w:sz="4" w:space="0"/>
+              <w:right w:val="dashed" w:color="000000" w:sz="4" w:space="0"/>
+            </w:tcBorders>
+            <w:shd w:val="clear" w:color="auto" w:fill="FFFFFF"/>
+            <w:vAlign w:val="center"/>
+          </w:tcPr>
+          <w:p>
+            <w:pPr>
+              <w:spacing w:after="0" w:line="240" w:lineRule="auto"/>
+              <w:rPr>
+                <w:rFonts w:ascii="Cambria" w:hAnsi="Cambria" w:eastAsia="Cambria" w:cs="Cambria"/>
+              </w:rPr>
+            </w:pPr>
+            <w:r>
+              <w:rPr>
+                <w:rFonts w:ascii="Cambria" w:hAnsi="Cambria" w:eastAsia="Cambria" w:cs="Cambria"/>
+              </w:rPr>
+              <w:t>Model</w:t>
+            </w:r>
+          </w:p>
+        </w:tc>
+        <w:tc>
+          <w:tcPr>
+            <w:tcW w:w="3960" w:type="dxa"/>
+            <w:tcBorders>
+              <w:top w:val="dashed" w:color="000000" w:sz="4" w:space="0"/>
+              <w:left w:val="nil"/>
+              <w:bottom w:val="dashed" w:color="000000" w:sz="4" w:space="0"/>
+              <w:right w:val="dashed" w:color="000000" w:sz="4" w:space="0"/>
+            </w:tcBorders>
+            <w:shd w:val="clear" w:color="auto" w:fill="FFFFFF"/>
+            <w:vAlign w:val="center"/>
+          </w:tcPr>
+          <w:p>
+            <w:pPr>
+              <w:spacing w:after="0" w:line="240" w:lineRule="auto"/>
+              <w:rPr>
+                <w:rFonts w:ascii="Cambria" w:hAnsi="Cambria" w:eastAsia="Cambria" w:cs="Cambria"/>
+              </w:rPr>
+            </w:pPr>
+            <w:r>
+              <w:rPr>
+                <w:rFonts w:ascii="Cambria" w:hAnsi="Cambria" w:eastAsia="Cambria" w:cs="Cambria"/>
+              </w:rPr>
+              <w:t>&lt;Model&gt;</w:t>
+            </w:r>
+          </w:p>
+        </w:tc>
+        <w:tc>
+          <w:tcPr>
+            <w:tcW w:w="2070" w:type="dxa"/>
+            <w:tcBorders>
+              <w:top w:val="dashed" w:color="000000" w:sz="4" w:space="0"/>
+              <w:left w:val="dashed" w:color="000000" w:sz="4" w:space="0"/>
+              <w:bottom w:val="dashed" w:color="000000" w:sz="4" w:space="0"/>
+              <w:right w:val="dashed" w:color="000000" w:sz="4" w:space="0"/>
+            </w:tcBorders>
+            <w:shd w:val="clear" w:color="auto" w:fill="FFFFFF"/>
+            <w:vAlign w:val="center"/>
+          </w:tcPr>
+          <w:p>
+            <w:pPr>
+              <w:spacing w:after="0" w:line="240" w:lineRule="auto"/>
+              <w:rPr>
+                <w:rFonts w:ascii="Cambria" w:hAnsi="Cambria" w:eastAsia="Cambria" w:cs="Cambria"/>
+              </w:rPr>
+            </w:pPr>
+            <w:r>
+              <w:rPr>
+                <w:rFonts w:ascii="Cambria" w:hAnsi="Cambria" w:eastAsia="Cambria" w:cs="Cambria"/>
+              </w:rPr>
+              <w:t>Serial No</w:t>
+            </w:r>
+          </w:p>
+        </w:tc>
+        <w:tc>
+          <w:tcPr>
+            <w:tcW w:w="3510" w:type="dxa"/>
+            <w:gridSpan w:val="2"/>
+            <w:tcBorders>
+              <w:top w:val="dashed" w:color="000000" w:sz="4" w:space="0"/>
+              <w:left w:val="dashed" w:color="000000" w:sz="4" w:space="0"/>
+              <w:bottom w:val="dashed" w:color="000000" w:sz="4" w:space="0"/>
+              <w:right w:val="single" w:color="000000" w:sz="18" w:space="0"/>
+            </w:tcBorders>
+            <w:shd w:val="clear" w:color="auto" w:fill="FFFFFF"/>
+            <w:vAlign w:val="center"/>
+          </w:tcPr>
+          <w:p>
+            <w:pPr>
+              <w:spacing w:after="0" w:line="240" w:lineRule="auto"/>
+              <w:rPr>
+                <w:rFonts w:ascii="Cambria" w:hAnsi="Cambria" w:eastAsia="Cambria" w:cs="Cambria"/>
+              </w:rPr>
+            </w:pPr>
+            <w:r>
+              <w:rPr>
+                <w:rFonts w:ascii="Cambria" w:hAnsi="Cambria" w:eastAsia="Cambria" w:cs="Cambria"/>
+              </w:rPr>
+              <w:t>&lt;SerialNumber&gt;</w:t>
+            </w:r>
+          </w:p>
+        </w:tc>
+      </w:tr>
+      <w:tr>
+        <w:tblPrEx>
+          <w:tblCellMar>
+            <w:top w:w="15" w:type="dxa"/>
+            <w:left w:w="115" w:type="dxa"/>
+            <w:bottom w:w="0" w:type="dxa"/>
+            <w:right w:w="115" w:type="dxa"/>
+          </w:tblCellMar>
+        </w:tblPrEx>
+        <w:trPr>
+          <w:trHeight w:val="288" w:hRule="atLeast"/>
+        </w:trPr>
+        <w:tc>
+          <w:tcPr>
+            <w:tcW w:w="1770" w:type="dxa"/>
+            <w:tcBorders>
+              <w:top w:val="dashed" w:color="000000" w:sz="4" w:space="0"/>
+              <w:left w:val="single" w:color="000000" w:sz="18" w:space="0"/>
+              <w:bottom w:val="single" w:color="000000" w:sz="18" w:space="0"/>
+              <w:right w:val="dashed" w:color="000000" w:sz="4" w:space="0"/>
+            </w:tcBorders>
+            <w:shd w:val="clear" w:color="auto" w:fill="FFFFFF"/>
+            <w:vAlign w:val="center"/>
+          </w:tcPr>
+          <w:p>
+            <w:pPr>
+              <w:spacing w:after="0" w:line="240" w:lineRule="auto"/>
+              <w:rPr>
+                <w:rFonts w:ascii="Cambria" w:hAnsi="Cambria" w:eastAsia="Cambria" w:cs="Cambria"/>
+              </w:rPr>
+            </w:pPr>
+            <w:r>
+              <w:rPr>
+                <w:rFonts w:ascii="Cambria" w:hAnsi="Cambria" w:eastAsia="Cambria" w:cs="Cambria"/>
+              </w:rPr>
+              <w:t>Calibrated on</w:t>
+            </w:r>
+          </w:p>
+        </w:tc>
+        <w:tc>
+          <w:tcPr>
+            <w:tcW w:w="3960" w:type="dxa"/>
+            <w:tcBorders>
+              <w:top w:val="dashed" w:color="000000" w:sz="4" w:space="0"/>
+              <w:left w:val="nil"/>
+              <w:bottom w:val="single" w:color="000000" w:sz="18" w:space="0"/>
+              <w:right w:val="dashed" w:color="000000" w:sz="4" w:space="0"/>
+            </w:tcBorders>
+            <w:shd w:val="clear" w:color="auto" w:fill="FFFFFF"/>
+            <w:vAlign w:val="center"/>
+          </w:tcPr>
+          <w:p>
+            <w:pPr>
+              <w:spacing w:after="0" w:line="240" w:lineRule="auto"/>
+              <w:rPr>
+                <w:rFonts w:ascii="Cambria" w:hAnsi="Cambria" w:eastAsia="Cambria" w:cs="Cambria"/>
+              </w:rPr>
+            </w:pPr>
+            <w:r>
+              <w:rPr>
+                <w:rFonts w:ascii="Cambria" w:hAnsi="Cambria" w:eastAsia="Cambria" w:cs="Cambria"/>
+              </w:rPr>
+              <w:t>&lt;CalibratedOn&gt;</w:t>
+            </w:r>
+          </w:p>
+        </w:tc>
+        <w:tc>
+          <w:tcPr>
+            <w:tcW w:w="2070" w:type="dxa"/>
+            <w:tcBorders>
+              <w:top w:val="dashed" w:color="000000" w:sz="4" w:space="0"/>
+              <w:left w:val="nil"/>
+              <w:bottom w:val="single" w:color="000000" w:sz="18" w:space="0"/>
+              <w:right w:val="dashed" w:color="000000" w:sz="4" w:space="0"/>
+            </w:tcBorders>
+            <w:shd w:val="clear" w:color="auto" w:fill="FFFFFF"/>
+            <w:vAlign w:val="center"/>
+          </w:tcPr>
+          <w:p>
+            <w:pPr>
+              <w:spacing w:after="0" w:line="240" w:lineRule="auto"/>
+              <w:rPr>
+                <w:rFonts w:ascii="Cambria" w:hAnsi="Cambria" w:eastAsia="Cambria" w:cs="Cambria"/>
+              </w:rPr>
+            </w:pPr>
+            <w:r>
+              <w:rPr>
+                <w:rFonts w:ascii="Cambria" w:hAnsi="Cambria" w:eastAsia="Cambria" w:cs="Cambria"/>
+              </w:rPr>
+              <w:t>Calibration Due On</w:t>
+            </w:r>
+          </w:p>
+        </w:tc>
+        <w:tc>
+          <w:tcPr>
+            <w:tcW w:w="3510" w:type="dxa"/>
+            <w:gridSpan w:val="2"/>
+            <w:tcBorders>
+              <w:top w:val="dashed" w:color="000000" w:sz="4" w:space="0"/>
+              <w:left w:val="nil"/>
+              <w:bottom w:val="single" w:color="000000" w:sz="18" w:space="0"/>
+              <w:right w:val="single" w:color="000000" w:sz="18" w:space="0"/>
+            </w:tcBorders>
+            <w:shd w:val="clear" w:color="auto" w:fill="FFFFFF"/>
+            <w:vAlign w:val="center"/>
+          </w:tcPr>
+          <w:p>
+            <w:pPr>
+              <w:spacing w:after="0" w:line="240" w:lineRule="auto"/>
+              <w:rPr>
+                <w:rFonts w:ascii="Cambria" w:hAnsi="Cambria" w:eastAsia="Cambria" w:cs="Cambria"/>
+              </w:rPr>
+            </w:pPr>
+            <w:r>
+              <w:rPr>
+                <w:rFonts w:ascii="Cambria" w:hAnsi="Cambria" w:eastAsia="Cambria" w:cs="Cambria"/>
+              </w:rPr>
+              <w:t>&lt;CalibratedDueOn&gt;</w:t>
+            </w:r>
+          </w:p>
+        </w:tc>
+      </w:tr>
+    </w:tbl>
     <w:p>
       <w:pPr>
         <w:rPr>
@@ -13,7 +477,7 @@
     <w:tbl>
       <w:tblPr>
         <w:tblStyle w:val="14"/>
-        <w:tblW w:w="11430" w:type="dxa"/>
+        <w:tblW w:w="11295" w:type="dxa"/>
         <w:jc w:val="center"/>
         <w:tblLayout w:type="fixed"/>
         <w:tblCellMar>
@@ -24,30 +488,22 @@
         </w:tblCellMar>
       </w:tblPr>
       <w:tblGrid>
-        <w:gridCol w:w="734"/>
-        <w:gridCol w:w="1228"/>
-        <w:gridCol w:w="2268"/>
-        <w:gridCol w:w="1843"/>
-        <w:gridCol w:w="1937"/>
-        <w:gridCol w:w="1890"/>
-        <w:gridCol w:w="1530"/>
+        <w:gridCol w:w="725"/>
+        <w:gridCol w:w="2474"/>
+        <w:gridCol w:w="2100"/>
+        <w:gridCol w:w="1539"/>
+        <w:gridCol w:w="1539"/>
+        <w:gridCol w:w="1400"/>
+        <w:gridCol w:w="1518"/>
       </w:tblGrid>
       <w:tr>
-        <w:tblPrEx>
-          <w:tblCellMar>
-            <w:top w:w="15" w:type="dxa"/>
-            <w:left w:w="115" w:type="dxa"/>
-            <w:bottom w:w="0" w:type="dxa"/>
-            <w:right w:w="115" w:type="dxa"/>
-          </w:tblCellMar>
-        </w:tblPrEx>
         <w:trPr>
-          <w:trHeight w:val="131" w:hRule="atLeast"/>
+          <w:trHeight w:val="94" w:hRule="atLeast"/>
           <w:jc w:val="center"/>
         </w:trPr>
         <w:tc>
           <w:tcPr>
-            <w:tcW w:w="11430" w:type="dxa"/>
+            <w:tcW w:w="11295" w:type="dxa"/>
             <w:gridSpan w:val="7"/>
             <w:tcBorders>
               <w:top w:val="single" w:color="000000" w:sz="18" w:space="0"/>
@@ -73,8 +529,8 @@
               <w:rPr>
                 <w:rFonts w:ascii="Cambria" w:hAnsi="Cambria" w:eastAsia="Cambria" w:cs="Cambria"/>
                 <w:b/>
-                <w:sz w:val="28"/>
-                <w:szCs w:val="28"/>
+                <w:sz w:val="24"/>
+                <w:szCs w:val="24"/>
               </w:rPr>
               <w:t>TEST RESULTS</w:t>
             </w:r>
@@ -91,12 +547,12 @@
           </w:tblCellMar>
         </w:tblPrEx>
         <w:trPr>
-          <w:trHeight w:val="1012" w:hRule="atLeast"/>
+          <w:trHeight w:val="732" w:hRule="atLeast"/>
           <w:jc w:val="center"/>
         </w:trPr>
         <w:tc>
           <w:tcPr>
-            <w:tcW w:w="734" w:type="dxa"/>
+            <w:tcW w:w="725" w:type="dxa"/>
             <w:tcBorders>
               <w:top w:val="single" w:color="000000" w:sz="18" w:space="0"/>
               <w:left w:val="single" w:color="000000" w:sz="18" w:space="0"/>
@@ -129,7 +585,7 @@
         </w:tc>
         <w:tc>
           <w:tcPr>
-            <w:tcW w:w="1228" w:type="dxa"/>
+            <w:tcW w:w="2474" w:type="dxa"/>
             <w:tcBorders>
               <w:top w:val="single" w:color="000000" w:sz="18" w:space="0"/>
               <w:left w:val="dashed" w:color="000000" w:sz="4" w:space="0"/>
@@ -159,7 +615,7 @@
         </w:tc>
         <w:tc>
           <w:tcPr>
-            <w:tcW w:w="2268" w:type="dxa"/>
+            <w:tcW w:w="2100" w:type="dxa"/>
             <w:tcBorders>
               <w:top w:val="single" w:color="000000" w:sz="18" w:space="0"/>
               <w:left w:val="dashed" w:color="000000" w:sz="4" w:space="0"/>
@@ -189,7 +645,7 @@
         </w:tc>
         <w:tc>
           <w:tcPr>
-            <w:tcW w:w="1843" w:type="dxa"/>
+            <w:tcW w:w="1539" w:type="dxa"/>
             <w:tcBorders>
               <w:top w:val="single" w:color="000000" w:sz="18" w:space="0"/>
               <w:left w:val="dashed" w:color="000000" w:sz="4" w:space="0"/>
@@ -238,7 +694,7 @@
         </w:tc>
         <w:tc>
           <w:tcPr>
-            <w:tcW w:w="1937" w:type="dxa"/>
+            <w:tcW w:w="1539" w:type="dxa"/>
             <w:tcBorders>
               <w:top w:val="single" w:color="000000" w:sz="18" w:space="0"/>
               <w:left w:val="dashed" w:color="000000" w:sz="4" w:space="0"/>
@@ -285,7 +741,7 @@
         </w:tc>
         <w:tc>
           <w:tcPr>
-            <w:tcW w:w="1890" w:type="dxa"/>
+            <w:tcW w:w="1400" w:type="dxa"/>
             <w:tcBorders>
               <w:top w:val="single" w:color="000000" w:sz="18" w:space="0"/>
               <w:left w:val="dashed" w:color="000000" w:sz="4" w:space="0"/>
@@ -332,7 +788,7 @@
         </w:tc>
         <w:tc>
           <w:tcPr>
-            <w:tcW w:w="1530" w:type="dxa"/>
+            <w:tcW w:w="1514" w:type="dxa"/>
             <w:tcBorders>
               <w:top w:val="single" w:color="000000" w:sz="18" w:space="0"/>
               <w:left w:val="nil"/>
@@ -371,12 +827,12 @@
           </w:tblCellMar>
         </w:tblPrEx>
         <w:trPr>
-          <w:trHeight w:val="468" w:hRule="atLeast"/>
+          <w:trHeight w:val="338" w:hRule="atLeast"/>
           <w:jc w:val="center"/>
         </w:trPr>
         <w:tc>
           <w:tcPr>
-            <w:tcW w:w="734" w:type="dxa"/>
+            <w:tcW w:w="725" w:type="dxa"/>
             <w:vMerge w:val="restart"/>
             <w:tcBorders>
               <w:top w:val="single" w:color="000000" w:sz="18" w:space="0"/>
@@ -391,15 +847,13 @@
               <w:spacing w:after="0" w:line="240" w:lineRule="auto"/>
               <w:jc w:val="center"/>
               <w:rPr>
-                <w:rFonts w:hint="default" w:ascii="Cambria" w:hAnsi="Cambria" w:eastAsia="Cambria" w:cs="Cambria"/>
+                <w:rFonts w:ascii="Cambria" w:hAnsi="Cambria" w:eastAsia="Cambria" w:cs="Cambria"/>
                 <w:b/>
-                <w:lang w:val="en-US"/>
-              </w:rPr>
-            </w:pPr>
-            <w:r>
-              <w:rPr>
-                <w:rFonts w:hint="default" w:ascii="Cambria" w:hAnsi="Cambria" w:eastAsia="Cambria" w:cs="Cambria"/>
-                <w:lang w:val="en-US"/>
+              </w:rPr>
+            </w:pPr>
+            <w:r>
+              <w:rPr>
+                <w:rFonts w:ascii="Cambria" w:hAnsi="Cambria" w:eastAsia="Cambria" w:cs="Cambria"/>
               </w:rPr>
               <w:t>&lt;sno&gt;</w:t>
             </w:r>
@@ -407,7 +861,7 @@
         </w:tc>
         <w:tc>
           <w:tcPr>
-            <w:tcW w:w="1228" w:type="dxa"/>
+            <w:tcW w:w="2474" w:type="dxa"/>
             <w:vMerge w:val="restart"/>
             <w:tcBorders>
               <w:top w:val="single" w:color="000000" w:sz="18" w:space="0"/>
@@ -425,24 +879,6 @@
                 <w:rFonts w:ascii="Cambria" w:hAnsi="Cambria" w:eastAsia="Cambria" w:cs="Cambria"/>
               </w:rPr>
             </w:pPr>
-          </w:p>
-          <w:p>
-            <w:pPr>
-              <w:spacing w:after="0" w:line="240" w:lineRule="auto"/>
-              <w:jc w:val="center"/>
-              <w:rPr>
-                <w:rFonts w:ascii="Cambria" w:hAnsi="Cambria" w:eastAsia="Cambria" w:cs="Cambria"/>
-              </w:rPr>
-            </w:pPr>
-          </w:p>
-          <w:p>
-            <w:pPr>
-              <w:spacing w:after="0" w:line="240" w:lineRule="auto"/>
-              <w:jc w:val="center"/>
-              <w:rPr>
-                <w:rFonts w:ascii="Cambria" w:hAnsi="Cambria" w:eastAsia="Cambria" w:cs="Cambria"/>
-              </w:rPr>
-            </w:pPr>
             <w:r>
               <w:rPr>
                 <w:rFonts w:ascii="Cambria" w:hAnsi="Cambria" w:eastAsia="Cambria" w:cs="Cambria"/>
@@ -450,22 +886,10 @@
               <w:t>&lt;Name&gt;</w:t>
             </w:r>
           </w:p>
-          <w:p>
-            <w:pPr>
-              <w:spacing w:after="0" w:line="240" w:lineRule="auto"/>
-              <w:jc w:val="center"/>
-              <w:rPr>
-                <w:rFonts w:ascii="Cambria" w:hAnsi="Cambria" w:eastAsia="Cambria" w:cs="Cambria"/>
-                <w:sz w:val="22"/>
-                <w:szCs w:val="22"/>
-                <w:lang w:val="en-US" w:eastAsia="en-GB" w:bidi="ar-SA"/>
-              </w:rPr>
-            </w:pPr>
-          </w:p>
-        </w:tc>
-        <w:tc>
-          <w:tcPr>
-            <w:tcW w:w="2268" w:type="dxa"/>
+        </w:tc>
+        <w:tc>
+          <w:tcPr>
+            <w:tcW w:w="2100" w:type="dxa"/>
             <w:tcBorders>
               <w:top w:val="single" w:color="000000" w:sz="18" w:space="0"/>
               <w:left w:val="nil"/>
@@ -478,20 +902,15 @@
           <w:p>
             <w:pPr>
               <w:spacing w:after="0" w:line="240" w:lineRule="auto"/>
-              <w:ind w:left="-128" w:leftChars="0" w:right="-158" w:rightChars="0"/>
+              <w:ind w:left="-128" w:right="-158"/>
               <w:jc w:val="center"/>
               <w:rPr>
                 <w:rFonts w:ascii="Cambria" w:hAnsi="Cambria" w:eastAsia="Cambria" w:cs="Cambria"/>
-                <w:color w:val="FF0000"/>
-                <w:sz w:val="22"/>
-                <w:szCs w:val="22"/>
-                <w:lang w:val="en-US" w:eastAsia="en-GB" w:bidi="ar-SA"/>
-              </w:rPr>
-            </w:pPr>
-            <w:r>
-              <w:rPr>
-                <w:rFonts w:ascii="Cambria" w:hAnsi="Cambria" w:eastAsia="Cambria" w:cs="Cambria"/>
-                <w:color w:val="FF0000"/>
+              </w:rPr>
+            </w:pPr>
+            <w:r>
+              <w:rPr>
+                <w:rFonts w:ascii="Cambria" w:hAnsi="Cambria" w:eastAsia="Cambria" w:cs="Cambria"/>
               </w:rPr>
               <w:t>&lt;ReferenceNumber&gt;</w:t>
             </w:r>
@@ -499,7 +918,7 @@
         </w:tc>
         <w:tc>
           <w:tcPr>
-            <w:tcW w:w="1843" w:type="dxa"/>
+            <w:tcW w:w="1539" w:type="dxa"/>
             <w:tcBorders>
               <w:top w:val="single" w:color="000000" w:sz="18" w:space="0"/>
               <w:left w:val="nil"/>
@@ -514,18 +933,12 @@
               <w:spacing w:after="0" w:line="240" w:lineRule="auto"/>
               <w:jc w:val="center"/>
               <w:rPr>
-                <w:rFonts w:hint="default" w:ascii="Cambria" w:hAnsi="Cambria" w:eastAsia="Cambria" w:cs="Cambria"/>
-                <w:sz w:val="22"/>
-                <w:szCs w:val="22"/>
-                <w:lang w:val="en-US" w:eastAsia="en-GB" w:bidi="ar-SA"/>
-              </w:rPr>
-            </w:pPr>
-            <w:r>
-              <w:rPr>
-                <w:rFonts w:hint="default" w:ascii="Cambria" w:hAnsi="Cambria" w:eastAsia="Cambria" w:cs="Cambria"/>
-                <w:sz w:val="22"/>
-                <w:szCs w:val="22"/>
-                <w:lang w:val="en-US" w:eastAsia="en-GB" w:bidi="ar-SA"/>
+                <w:rFonts w:ascii="Cambria" w:hAnsi="Cambria" w:eastAsia="Cambria" w:cs="Cambria"/>
+              </w:rPr>
+            </w:pPr>
+            <w:r>
+              <w:rPr>
+                <w:rFonts w:ascii="Cambria" w:hAnsi="Cambria" w:eastAsia="Cambria" w:cs="Cambria"/>
               </w:rPr>
               <w:t>&lt;Upcon&gt;</w:t>
             </w:r>
@@ -533,7 +946,7 @@
         </w:tc>
         <w:tc>
           <w:tcPr>
-            <w:tcW w:w="1937" w:type="dxa"/>
+            <w:tcW w:w="1539" w:type="dxa"/>
             <w:tcBorders>
               <w:top w:val="single" w:color="000000" w:sz="18" w:space="0"/>
               <w:left w:val="nil"/>
@@ -548,18 +961,12 @@
               <w:spacing w:after="0" w:line="240" w:lineRule="auto"/>
               <w:jc w:val="center"/>
               <w:rPr>
-                <w:rFonts w:hint="default" w:ascii="Cambria" w:hAnsi="Cambria" w:eastAsia="Cambria" w:cs="Cambria"/>
-                <w:b w:val="0"/>
-                <w:bCs w:val="0"/>
-                <w:sz w:val="22"/>
-                <w:szCs w:val="22"/>
-                <w:lang w:val="en-US" w:eastAsia="en-GB" w:bidi="ar-SA"/>
-              </w:rPr>
-            </w:pPr>
-            <w:r>
-              <w:rPr>
-                <w:rFonts w:hint="default" w:ascii="Cambria" w:hAnsi="Cambria" w:eastAsia="Cambria" w:cs="Cambria"/>
-                <w:lang w:val="en-US"/>
+                <w:rFonts w:ascii="Cambria" w:hAnsi="Cambria" w:eastAsia="Cambria" w:cs="Cambria"/>
+              </w:rPr>
+            </w:pPr>
+            <w:r>
+              <w:rPr>
+                <w:rFonts w:ascii="Cambria" w:hAnsi="Cambria" w:eastAsia="Cambria" w:cs="Cambria"/>
               </w:rPr>
               <w:t>&lt;Pen&gt;</w:t>
             </w:r>
@@ -567,7 +974,7 @@
         </w:tc>
         <w:tc>
           <w:tcPr>
-            <w:tcW w:w="1890" w:type="dxa"/>
+            <w:tcW w:w="1400" w:type="dxa"/>
             <w:vMerge w:val="restart"/>
             <w:tcBorders>
               <w:top w:val="single" w:color="000000" w:sz="18" w:space="0"/>
@@ -580,17 +987,13 @@
           <w:p>
             <w:pPr>
               <w:spacing w:after="0" w:line="240" w:lineRule="auto"/>
+              <w:ind w:left="-155" w:right="-91"/>
               <w:jc w:val="center"/>
               <w:rPr>
                 <w:rFonts w:ascii="Cambria" w:hAnsi="Cambria" w:eastAsia="Cambria" w:cs="Cambria"/>
                 <w:b/>
-                <w:sz w:val="22"/>
-                <w:szCs w:val="22"/>
-                <w:lang w:val="en-US" w:eastAsia="en-GB" w:bidi="ar-SA"/>
-              </w:rPr>
-            </w:pPr>
-            <w:bookmarkStart w:id="0" w:name="_GoBack"/>
-            <w:bookmarkEnd w:id="0"/>
+              </w:rPr>
+            </w:pPr>
             <w:r>
               <w:rPr>
                 <w:rFonts w:ascii="Cambria" w:hAnsi="Cambria" w:eastAsia="Cambria" w:cs="Cambria"/>
@@ -602,7 +1005,7 @@
         </w:tc>
         <w:tc>
           <w:tcPr>
-            <w:tcW w:w="1530" w:type="dxa"/>
+            <w:tcW w:w="1514" w:type="dxa"/>
             <w:vMerge w:val="restart"/>
             <w:tcBorders>
               <w:top w:val="single" w:color="000000" w:sz="18" w:space="0"/>
@@ -615,22 +1018,16 @@
           <w:p>
             <w:pPr>
               <w:spacing w:after="0" w:line="240" w:lineRule="auto"/>
-              <w:jc w:val="both"/>
-              <w:rPr>
-                <w:rFonts w:hint="default" w:ascii="Cambria" w:hAnsi="Cambria" w:eastAsia="Cambria" w:cs="Cambria"/>
-                <w:b w:val="0"/>
+              <w:jc w:val="center"/>
+              <w:rPr>
+                <w:rFonts w:ascii="Cambria" w:hAnsi="Cambria" w:eastAsia="Cambria" w:cs="Cambria"/>
                 <w:bCs/>
-                <w:sz w:val="22"/>
-                <w:szCs w:val="22"/>
-                <w:lang w:val="en-US" w:eastAsia="en-GB" w:bidi="ar-SA"/>
-              </w:rPr>
-            </w:pPr>
-            <w:r>
-              <w:rPr>
-                <w:rFonts w:hint="default" w:ascii="Cambria" w:hAnsi="Cambria" w:eastAsia="Cambria" w:cs="Cambria"/>
-                <w:b w:val="0"/>
+              </w:rPr>
+            </w:pPr>
+            <w:r>
+              <w:rPr>
+                <w:rFonts w:ascii="Cambria" w:hAnsi="Cambria" w:eastAsia="Cambria" w:cs="Cambria"/>
                 <w:bCs/>
-                <w:lang w:val="en-US"/>
               </w:rPr>
               <w:t>&lt;Result&gt;</w:t>
             </w:r>
@@ -647,12 +1044,12 @@
           </w:tblCellMar>
         </w:tblPrEx>
         <w:trPr>
-          <w:trHeight w:val="468" w:hRule="atLeast"/>
+          <w:trHeight w:val="338" w:hRule="atLeast"/>
           <w:jc w:val="center"/>
         </w:trPr>
         <w:tc>
           <w:tcPr>
-            <w:tcW w:w="734" w:type="dxa"/>
+            <w:tcW w:w="725" w:type="dxa"/>
             <w:vMerge w:val="continue"/>
             <w:tcBorders>
               <w:left w:val="single" w:color="000000" w:sz="18" w:space="0"/>
@@ -666,15 +1063,14 @@
               <w:spacing w:after="0" w:line="240" w:lineRule="auto"/>
               <w:jc w:val="center"/>
               <w:rPr>
-                <w:rFonts w:hint="default" w:ascii="Cambria" w:hAnsi="Cambria" w:eastAsia="Cambria" w:cs="Cambria"/>
-                <w:lang w:val="en-US"/>
-              </w:rPr>
-            </w:pPr>
-          </w:p>
-        </w:tc>
-        <w:tc>
-          <w:tcPr>
-            <w:tcW w:w="1228" w:type="dxa"/>
+                <w:rFonts w:ascii="Cambria" w:hAnsi="Cambria" w:eastAsia="Cambria" w:cs="Cambria"/>
+              </w:rPr>
+            </w:pPr>
+          </w:p>
+        </w:tc>
+        <w:tc>
+          <w:tcPr>
+            <w:tcW w:w="2474" w:type="dxa"/>
             <w:vMerge w:val="continue"/>
             <w:tcBorders>
               <w:left w:val="dashed" w:color="000000" w:sz="4" w:space="0"/>
@@ -689,16 +1085,13 @@
               <w:jc w:val="center"/>
               <w:rPr>
                 <w:rFonts w:ascii="Cambria" w:hAnsi="Cambria" w:eastAsia="Cambria" w:cs="Cambria"/>
-                <w:sz w:val="22"/>
-                <w:szCs w:val="22"/>
-                <w:lang w:val="en-US" w:eastAsia="en-GB" w:bidi="ar-SA"/>
-              </w:rPr>
-            </w:pPr>
-          </w:p>
-        </w:tc>
-        <w:tc>
-          <w:tcPr>
-            <w:tcW w:w="2268" w:type="dxa"/>
+              </w:rPr>
+            </w:pPr>
+          </w:p>
+        </w:tc>
+        <w:tc>
+          <w:tcPr>
+            <w:tcW w:w="2100" w:type="dxa"/>
             <w:tcBorders>
               <w:top w:val="dashed" w:color="000000" w:sz="4" w:space="0"/>
               <w:left w:val="nil"/>
@@ -711,17 +1104,15 @@
           <w:p>
             <w:pPr>
               <w:spacing w:after="0" w:line="240" w:lineRule="auto"/>
-              <w:ind w:left="-128" w:leftChars="0" w:right="-158" w:rightChars="0"/>
+              <w:ind w:left="-128" w:right="-158"/>
               <w:jc w:val="center"/>
               <w:rPr>
                 <w:rFonts w:ascii="Cambria" w:hAnsi="Cambria" w:eastAsia="Cambria" w:cs="Cambria"/>
-                <w:color w:val="FF0000"/>
-              </w:rPr>
-            </w:pPr>
-            <w:r>
-              <w:rPr>
-                <w:rFonts w:ascii="Cambria" w:hAnsi="Cambria" w:eastAsia="Cambria" w:cs="Cambria"/>
-                <w:color w:val="FF0000"/>
+              </w:rPr>
+            </w:pPr>
+            <w:r>
+              <w:rPr>
+                <w:rFonts w:ascii="Cambria" w:hAnsi="Cambria" w:eastAsia="Cambria" w:cs="Cambria"/>
               </w:rPr>
               <w:t>&lt;ReferenceNumber&gt;</w:t>
             </w:r>
@@ -729,7 +1120,7 @@
         </w:tc>
         <w:tc>
           <w:tcPr>
-            <w:tcW w:w="1843" w:type="dxa"/>
+            <w:tcW w:w="1539" w:type="dxa"/>
             <w:tcBorders>
               <w:top w:val="dashed" w:color="000000" w:sz="4" w:space="0"/>
               <w:left w:val="nil"/>
@@ -744,18 +1135,12 @@
               <w:spacing w:after="0" w:line="240" w:lineRule="auto"/>
               <w:jc w:val="center"/>
               <w:rPr>
-                <w:rFonts w:hint="default" w:ascii="Cambria" w:hAnsi="Cambria" w:eastAsia="Cambria" w:cs="Cambria"/>
-                <w:sz w:val="22"/>
-                <w:szCs w:val="22"/>
-                <w:lang w:val="en-US" w:eastAsia="en-GB" w:bidi="ar-SA"/>
-              </w:rPr>
-            </w:pPr>
-            <w:r>
-              <w:rPr>
-                <w:rFonts w:hint="default" w:ascii="Cambria" w:hAnsi="Cambria" w:eastAsia="Cambria" w:cs="Cambria"/>
-                <w:sz w:val="22"/>
-                <w:szCs w:val="22"/>
-                <w:lang w:val="en-US" w:eastAsia="en-GB" w:bidi="ar-SA"/>
+                <w:rFonts w:ascii="Cambria" w:hAnsi="Cambria" w:eastAsia="Cambria" w:cs="Cambria"/>
+              </w:rPr>
+            </w:pPr>
+            <w:r>
+              <w:rPr>
+                <w:rFonts w:ascii="Cambria" w:hAnsi="Cambria" w:eastAsia="Cambria" w:cs="Cambria"/>
               </w:rPr>
               <w:t>&lt;Upcon&gt;</w:t>
             </w:r>
@@ -763,7 +1148,7 @@
         </w:tc>
         <w:tc>
           <w:tcPr>
-            <w:tcW w:w="1937" w:type="dxa"/>
+            <w:tcW w:w="1539" w:type="dxa"/>
             <w:tcBorders>
               <w:top w:val="dashed" w:color="000000" w:sz="4" w:space="0"/>
               <w:left w:val="nil"/>
@@ -778,14 +1163,12 @@
               <w:spacing w:after="0" w:line="240" w:lineRule="auto"/>
               <w:jc w:val="center"/>
               <w:rPr>
-                <w:rFonts w:hint="default" w:ascii="Cambria" w:hAnsi="Cambria" w:eastAsia="Cambria" w:cs="Cambria"/>
-                <w:lang w:val="en-US"/>
-              </w:rPr>
-            </w:pPr>
-            <w:r>
-              <w:rPr>
-                <w:rFonts w:hint="default" w:ascii="Cambria" w:hAnsi="Cambria" w:eastAsia="Cambria" w:cs="Cambria"/>
-                <w:lang w:val="en-US"/>
+                <w:rFonts w:ascii="Cambria" w:hAnsi="Cambria" w:eastAsia="Cambria" w:cs="Cambria"/>
+              </w:rPr>
+            </w:pPr>
+            <w:r>
+              <w:rPr>
+                <w:rFonts w:ascii="Cambria" w:hAnsi="Cambria" w:eastAsia="Cambria" w:cs="Cambria"/>
               </w:rPr>
               <w:t>&lt;Pen&gt;</w:t>
             </w:r>
@@ -793,7 +1176,7 @@
         </w:tc>
         <w:tc>
           <w:tcPr>
-            <w:tcW w:w="1890" w:type="dxa"/>
+            <w:tcW w:w="1400" w:type="dxa"/>
             <w:vMerge w:val="continue"/>
             <w:tcBorders>
               <w:left w:val="dashed" w:color="000000" w:sz="4" w:space="0"/>
@@ -815,7 +1198,7 @@
         </w:tc>
         <w:tc>
           <w:tcPr>
-            <w:tcW w:w="1530" w:type="dxa"/>
+            <w:tcW w:w="1514" w:type="dxa"/>
             <w:vMerge w:val="continue"/>
             <w:tcBorders>
               <w:left w:val="dashed" w:color="000000" w:sz="4" w:space="0"/>
@@ -829,10 +1212,8 @@
               <w:spacing w:after="0" w:line="240" w:lineRule="auto"/>
               <w:jc w:val="both"/>
               <w:rPr>
-                <w:rFonts w:hint="default" w:ascii="Cambria" w:hAnsi="Cambria" w:eastAsia="Cambria" w:cs="Cambria"/>
-                <w:b w:val="0"/>
+                <w:rFonts w:ascii="Cambria" w:hAnsi="Cambria" w:eastAsia="Cambria" w:cs="Cambria"/>
                 <w:bCs/>
-                <w:lang w:val="en-US"/>
               </w:rPr>
             </w:pPr>
           </w:p>
@@ -848,12 +1229,12 @@
           </w:tblCellMar>
         </w:tblPrEx>
         <w:trPr>
-          <w:trHeight w:val="468" w:hRule="atLeast"/>
+          <w:trHeight w:val="338" w:hRule="atLeast"/>
           <w:jc w:val="center"/>
         </w:trPr>
         <w:tc>
           <w:tcPr>
-            <w:tcW w:w="734" w:type="dxa"/>
+            <w:tcW w:w="725" w:type="dxa"/>
             <w:vMerge w:val="continue"/>
             <w:tcBorders>
               <w:left w:val="single" w:color="000000" w:sz="18" w:space="0"/>
@@ -866,26 +1247,18 @@
           <w:p>
             <w:pPr>
               <w:widowControl w:val="0"/>
-              <w:pBdr>
-                <w:top w:val="none" w:color="auto" w:sz="0" w:space="0"/>
-                <w:left w:val="none" w:color="auto" w:sz="0" w:space="0"/>
-                <w:bottom w:val="none" w:color="auto" w:sz="0" w:space="0"/>
-                <w:right w:val="none" w:color="auto" w:sz="0" w:space="0"/>
-                <w:between w:val="none" w:color="auto" w:sz="0" w:space="0"/>
-              </w:pBdr>
               <w:spacing w:after="0" w:line="276" w:lineRule="auto"/>
               <w:ind w:firstLine="110" w:firstLineChars="50"/>
               <w:rPr>
-                <w:rFonts w:hint="default" w:ascii="Cambria" w:hAnsi="Cambria" w:eastAsia="Cambria" w:cs="Cambria"/>
+                <w:rFonts w:ascii="Cambria" w:hAnsi="Cambria" w:eastAsia="Cambria" w:cs="Cambria"/>
                 <w:b/>
-                <w:lang w:val="en-US"/>
-              </w:rPr>
-            </w:pPr>
-          </w:p>
-        </w:tc>
-        <w:tc>
-          <w:tcPr>
-            <w:tcW w:w="1228" w:type="dxa"/>
+              </w:rPr>
+            </w:pPr>
+          </w:p>
+        </w:tc>
+        <w:tc>
+          <w:tcPr>
+            <w:tcW w:w="2474" w:type="dxa"/>
             <w:vMerge w:val="continue"/>
             <w:tcBorders>
               <w:left w:val="dashed" w:color="000000" w:sz="4" w:space="0"/>
@@ -901,16 +1274,13 @@
               <w:jc w:val="center"/>
               <w:rPr>
                 <w:rFonts w:ascii="Cambria" w:hAnsi="Cambria" w:eastAsia="Cambria" w:cs="Cambria"/>
-                <w:sz w:val="22"/>
-                <w:szCs w:val="22"/>
-                <w:lang w:val="en-US" w:eastAsia="en-GB" w:bidi="ar-SA"/>
-              </w:rPr>
-            </w:pPr>
-          </w:p>
-        </w:tc>
-        <w:tc>
-          <w:tcPr>
-            <w:tcW w:w="2268" w:type="dxa"/>
+              </w:rPr>
+            </w:pPr>
+          </w:p>
+        </w:tc>
+        <w:tc>
+          <w:tcPr>
+            <w:tcW w:w="2100" w:type="dxa"/>
             <w:tcBorders>
               <w:top w:val="dashed" w:color="000000" w:sz="4" w:space="0"/>
               <w:left w:val="nil"/>
@@ -923,17 +1293,15 @@
           <w:p>
             <w:pPr>
               <w:spacing w:after="0" w:line="240" w:lineRule="auto"/>
-              <w:ind w:left="-128" w:leftChars="0" w:right="-158" w:rightChars="0"/>
+              <w:ind w:left="-128" w:right="-158"/>
               <w:jc w:val="center"/>
               <w:rPr>
                 <w:rFonts w:ascii="Cambria" w:hAnsi="Cambria" w:eastAsia="Cambria" w:cs="Cambria"/>
-                <w:color w:val="FF0000"/>
-              </w:rPr>
-            </w:pPr>
-            <w:r>
-              <w:rPr>
-                <w:rFonts w:ascii="Cambria" w:hAnsi="Cambria" w:eastAsia="Cambria" w:cs="Cambria"/>
-                <w:color w:val="FF0000"/>
+              </w:rPr>
+            </w:pPr>
+            <w:r>
+              <w:rPr>
+                <w:rFonts w:ascii="Cambria" w:hAnsi="Cambria" w:eastAsia="Cambria" w:cs="Cambria"/>
               </w:rPr>
               <w:t>&lt;ReferenceNumber&gt;</w:t>
             </w:r>
@@ -941,7 +1309,7 @@
         </w:tc>
         <w:tc>
           <w:tcPr>
-            <w:tcW w:w="1843" w:type="dxa"/>
+            <w:tcW w:w="1539" w:type="dxa"/>
             <w:tcBorders>
               <w:top w:val="dashed" w:color="000000" w:sz="4" w:space="0"/>
               <w:left w:val="nil"/>
@@ -956,18 +1324,12 @@
               <w:spacing w:after="0" w:line="240" w:lineRule="auto"/>
               <w:jc w:val="center"/>
               <w:rPr>
-                <w:rFonts w:hint="default" w:ascii="Cambria" w:hAnsi="Cambria" w:eastAsia="Cambria" w:cs="Cambria"/>
-                <w:sz w:val="22"/>
-                <w:szCs w:val="22"/>
-                <w:lang w:val="en-US" w:eastAsia="en-GB" w:bidi="ar-SA"/>
-              </w:rPr>
-            </w:pPr>
-            <w:r>
-              <w:rPr>
-                <w:rFonts w:hint="default" w:ascii="Cambria" w:hAnsi="Cambria" w:eastAsia="Cambria" w:cs="Cambria"/>
-                <w:sz w:val="22"/>
-                <w:szCs w:val="22"/>
-                <w:lang w:val="en-US" w:eastAsia="en-GB" w:bidi="ar-SA"/>
+                <w:rFonts w:ascii="Cambria" w:hAnsi="Cambria" w:eastAsia="Cambria" w:cs="Cambria"/>
+              </w:rPr>
+            </w:pPr>
+            <w:r>
+              <w:rPr>
+                <w:rFonts w:ascii="Cambria" w:hAnsi="Cambria" w:eastAsia="Cambria" w:cs="Cambria"/>
               </w:rPr>
               <w:t>&lt;Upcon&gt;</w:t>
             </w:r>
@@ -975,7 +1337,7 @@
         </w:tc>
         <w:tc>
           <w:tcPr>
-            <w:tcW w:w="1937" w:type="dxa"/>
+            <w:tcW w:w="1539" w:type="dxa"/>
             <w:tcBorders>
               <w:top w:val="dashed" w:color="000000" w:sz="4" w:space="0"/>
               <w:left w:val="nil"/>
@@ -990,14 +1352,12 @@
               <w:spacing w:after="0" w:line="240" w:lineRule="auto"/>
               <w:jc w:val="center"/>
               <w:rPr>
-                <w:rFonts w:hint="default" w:ascii="Cambria" w:hAnsi="Cambria" w:eastAsia="Cambria" w:cs="Cambria"/>
-                <w:lang w:val="en-US"/>
-              </w:rPr>
-            </w:pPr>
-            <w:r>
-              <w:rPr>
-                <w:rFonts w:hint="default" w:ascii="Cambria" w:hAnsi="Cambria" w:eastAsia="Cambria" w:cs="Cambria"/>
-                <w:lang w:val="en-US"/>
+                <w:rFonts w:ascii="Cambria" w:hAnsi="Cambria" w:eastAsia="Cambria" w:cs="Cambria"/>
+              </w:rPr>
+            </w:pPr>
+            <w:r>
+              <w:rPr>
+                <w:rFonts w:ascii="Cambria" w:hAnsi="Cambria" w:eastAsia="Cambria" w:cs="Cambria"/>
               </w:rPr>
               <w:t>&lt;Pen&gt;</w:t>
             </w:r>
@@ -1005,7 +1365,7 @@
         </w:tc>
         <w:tc>
           <w:tcPr>
-            <w:tcW w:w="1890" w:type="dxa"/>
+            <w:tcW w:w="1400" w:type="dxa"/>
             <w:vMerge w:val="continue"/>
             <w:tcBorders>
               <w:left w:val="dashed" w:color="000000" w:sz="4" w:space="0"/>
@@ -1028,7 +1388,7 @@
         </w:tc>
         <w:tc>
           <w:tcPr>
-            <w:tcW w:w="1530" w:type="dxa"/>
+            <w:tcW w:w="1514" w:type="dxa"/>
             <w:vMerge w:val="continue"/>
             <w:tcBorders>
               <w:left w:val="dashed" w:color="000000" w:sz="4" w:space="0"/>
@@ -1043,135 +1403,102 @@
               <w:spacing w:after="0" w:line="240" w:lineRule="auto"/>
               <w:jc w:val="both"/>
               <w:rPr>
-                <w:rFonts w:hint="default" w:ascii="Cambria" w:hAnsi="Cambria" w:eastAsia="Cambria" w:cs="Cambria"/>
-                <w:b w:val="0"/>
+                <w:rFonts w:ascii="Cambria" w:hAnsi="Cambria" w:eastAsia="Cambria" w:cs="Cambria"/>
                 <w:bCs/>
-                <w:lang w:val="en-US"/>
-              </w:rPr>
-            </w:pPr>
+              </w:rPr>
+            </w:pPr>
+          </w:p>
+        </w:tc>
+      </w:tr>
+      <w:tr>
+        <w:tblPrEx>
+          <w:tblCellMar>
+            <w:top w:w="15" w:type="dxa"/>
+            <w:left w:w="115" w:type="dxa"/>
+            <w:bottom w:w="0" w:type="dxa"/>
+            <w:right w:w="115" w:type="dxa"/>
+          </w:tblCellMar>
+        </w:tblPrEx>
+        <w:trPr>
+          <w:trHeight w:val="338" w:hRule="atLeast"/>
+          <w:jc w:val="center"/>
+        </w:trPr>
+        <w:tc>
+          <w:tcPr>
+            <w:tcW w:w="11295" w:type="dxa"/>
+            <w:gridSpan w:val="7"/>
+            <w:tcBorders>
+              <w:top w:val="single" w:color="000000" w:sz="18" w:space="0"/>
+              <w:left w:val="single" w:color="000000" w:sz="18" w:space="0"/>
+              <w:bottom w:val="single" w:color="000000" w:sz="18" w:space="0"/>
+              <w:right w:val="single" w:color="000000" w:sz="18" w:space="0"/>
+            </w:tcBorders>
+            <w:shd w:val="clear" w:color="auto" w:fill="D8D8D8" w:themeFill="background1" w:themeFillShade="D9"/>
+            <w:vAlign w:val="center"/>
+          </w:tcPr>
+          <w:p>
+            <w:pPr>
+              <w:spacing w:after="0" w:line="240" w:lineRule="auto"/>
+              <w:jc w:val="both"/>
+              <w:rPr>
+                <w:rFonts w:ascii="Cambria" w:hAnsi="Cambria" w:eastAsia="Cambria" w:cs="Cambria"/>
+                <w:bCs/>
+              </w:rPr>
+            </w:pPr>
+            <w:r>
+              <w:rPr>
+                <w:rFonts w:ascii="Cambria" w:hAnsi="Cambria" w:eastAsia="Cambria" w:cs="Cambria"/>
+                <w:b/>
+                <w:bCs/>
+              </w:rPr>
+              <w:t>Results:</w:t>
+            </w:r>
+            <w:r>
+              <w:rPr>
+                <w:rFonts w:ascii="Cambria" w:hAnsi="Cambria" w:eastAsia="Cambria" w:cs="Cambria"/>
+              </w:rPr>
+              <w:t xml:space="preserve"> The above test results meet the specified requirement.</w:t>
+            </w:r>
           </w:p>
         </w:tc>
       </w:tr>
     </w:tbl>
     <w:p>
       <w:pPr>
+        <w:tabs>
+          <w:tab w:val="center" w:pos="4680"/>
+          <w:tab w:val="right" w:pos="9360"/>
+        </w:tabs>
+        <w:spacing w:after="0" w:line="240" w:lineRule="auto"/>
+        <w:jc w:val="center"/>
         <w:rPr>
-          <w:sz w:val="10"/>
-          <w:szCs w:val="10"/>
+          <w:b/>
+          <w:bCs/>
+          <w:sz w:val="32"/>
+          <w:szCs w:val="32"/>
         </w:rPr>
       </w:pPr>
     </w:p>
     <w:p>
       <w:pPr>
-        <w:keepNext w:val="0"/>
-        <w:keepLines w:val="0"/>
-        <w:widowControl/>
-        <w:pBdr>
-          <w:top w:val="none" w:color="auto" w:sz="0" w:space="0"/>
-          <w:left w:val="none" w:color="auto" w:sz="0" w:space="0"/>
-          <w:bottom w:val="none" w:color="auto" w:sz="0" w:space="0"/>
-          <w:right w:val="none" w:color="auto" w:sz="0" w:space="0"/>
-          <w:between w:val="none" w:color="auto" w:sz="0" w:space="0"/>
-        </w:pBdr>
-        <w:shd w:val="clear" w:fill="auto"/>
         <w:tabs>
           <w:tab w:val="center" w:pos="4680"/>
           <w:tab w:val="right" w:pos="9360"/>
         </w:tabs>
-        <w:spacing w:before="0" w:after="0" w:line="240" w:lineRule="auto"/>
-        <w:ind w:left="0" w:right="0" w:firstLine="0"/>
+        <w:spacing w:after="0" w:line="240" w:lineRule="auto"/>
         <w:jc w:val="center"/>
-        <w:rPr>
-          <w:rFonts w:hint="default" w:cs="Calibri"/>
-          <w:b/>
-          <w:bCs/>
-          <w:i w:val="0"/>
-          <w:smallCaps w:val="0"/>
-          <w:strike w:val="0"/>
-          <w:color w:val="000000"/>
-          <w:sz w:val="32"/>
-          <w:szCs w:val="32"/>
-          <w:u w:val="none"/>
-          <w:shd w:val="clear" w:fill="auto"/>
-          <w:vertAlign w:val="baseline"/>
-          <w:lang w:val="en-US"/>
-        </w:rPr>
-      </w:pPr>
-    </w:p>
-    <w:p>
-      <w:pPr>
-        <w:keepNext w:val="0"/>
-        <w:keepLines w:val="0"/>
-        <w:widowControl/>
-        <w:pBdr>
-          <w:top w:val="none" w:color="auto" w:sz="0" w:space="0"/>
-          <w:left w:val="none" w:color="auto" w:sz="0" w:space="0"/>
-          <w:bottom w:val="none" w:color="auto" w:sz="0" w:space="0"/>
-          <w:right w:val="none" w:color="auto" w:sz="0" w:space="0"/>
-          <w:between w:val="none" w:color="auto" w:sz="0" w:space="0"/>
-        </w:pBdr>
-        <w:shd w:val="clear" w:fill="auto"/>
-        <w:tabs>
-          <w:tab w:val="center" w:pos="4680"/>
-          <w:tab w:val="right" w:pos="9360"/>
-        </w:tabs>
-        <w:spacing w:before="0" w:after="0" w:line="240" w:lineRule="auto"/>
-        <w:ind w:left="0" w:right="0" w:firstLine="0"/>
-        <w:jc w:val="center"/>
-        <w:rPr>
-          <w:rFonts w:hint="default" w:cs="Calibri"/>
-          <w:b w:val="0"/>
-          <w:i w:val="0"/>
-          <w:smallCaps w:val="0"/>
-          <w:strike w:val="0"/>
-          <w:color w:val="000000"/>
-          <w:sz w:val="22"/>
-          <w:szCs w:val="22"/>
-          <w:u w:val="none"/>
-          <w:shd w:val="clear" w:fill="auto"/>
-          <w:vertAlign w:val="baseline"/>
-          <w:lang w:val="en-US"/>
-        </w:rPr>
       </w:pPr>
       <w:r>
         <w:rPr>
-          <w:rFonts w:hint="default" w:cs="Calibri"/>
-          <w:b/>
-          <w:bCs/>
-          <w:i w:val="0"/>
-          <w:smallCaps w:val="0"/>
-          <w:strike w:val="0"/>
-          <w:color w:val="000000"/>
-          <w:sz w:val="32"/>
-          <w:szCs w:val="32"/>
-          <w:u w:val="none"/>
-          <w:shd w:val="clear" w:fill="auto"/>
-          <w:vertAlign w:val="baseline"/>
-          <w:lang w:val="en-US"/>
-        </w:rPr>
-        <w:t>&lt;QRCode&gt;</w:t>
-      </w:r>
-    </w:p>
-    <w:p>
-      <w:pPr>
-        <w:jc w:val="both"/>
-        <w:rPr>
-          <w:rFonts w:hint="default"/>
           <w:b/>
           <w:bCs/>
           <w:sz w:val="32"/>
           <w:szCs w:val="32"/>
-          <w:lang w:val="en-US"/>
         </w:rPr>
-      </w:pPr>
-    </w:p>
-    <w:p>
-      <w:pPr>
-        <w:rPr>
-          <w:sz w:val="10"/>
-          <w:szCs w:val="10"/>
-        </w:rPr>
-      </w:pPr>
+        <w:t>&lt;QRCode&gt;</w:t>
+      </w:r>
+      <w:bookmarkStart w:id="0" w:name="_GoBack"/>
+      <w:bookmarkEnd w:id="0"/>
     </w:p>
     <w:p>
       <w:pPr>
@@ -1231,7 +1558,6 @@
           <w:tcPr>
             <w:tcW w:w="970" w:type="dxa"/>
             <w:shd w:val="clear" w:color="auto" w:fill="FFFFFF"/>
-            <w:vAlign w:val="center"/>
           </w:tcPr>
           <w:p>
             <w:pPr>
@@ -1274,7 +1600,7 @@
               <w:rPr>
                 <w:rFonts w:ascii="Cambria" w:hAnsi="Cambria" w:eastAsia="Cambria" w:cs="Cambria"/>
               </w:rPr>
-              <w:t>Filter face area fully scanned, The scanning of HEPA filter area done at 1” away from the filter face moving the probe at a speed of 10ft/ min with over lapping stroke</w:t>
+              <w:t>Filter face area fully scanned; the scanning of HEPA filter area done at 1” away from the filter face moving the probe at a speed of 10ft/ min with over lapping stroke</w:t>
             </w:r>
           </w:p>
         </w:tc>
@@ -1415,9 +1741,10 @@
       <w:headerReference r:id="rId5" w:type="default"/>
       <w:footerReference r:id="rId6" w:type="default"/>
       <w:pgSz w:w="12240" w:h="15840"/>
-      <w:pgMar w:top="1620" w:right="450" w:bottom="990" w:left="450" w:header="720" w:footer="900" w:gutter="0"/>
+      <w:pgMar w:top="1620" w:right="450" w:bottom="990" w:left="450" w:header="720" w:footer="340" w:gutter="0"/>
       <w:pgNumType w:start="1"/>
       <w:cols w:space="720" w:num="1"/>
+      <w:docGrid w:linePitch="299" w:charSpace="0"/>
     </w:sectPr>
   </w:body>
 </w:document>
@@ -1452,13 +1779,199 @@
 <w:ftr xmlns:wpc="http://schemas.microsoft.com/office/word/2010/wordprocessingCanvas" xmlns:mc="http://schemas.openxmlformats.org/markup-compatibility/2006" xmlns:o="urn:schemas-microsoft-com:office:office" xmlns:r="http://schemas.openxmlformats.org/officeDocument/2006/relationships" xmlns:m="http://schemas.openxmlformats.org/officeDocument/2006/math" xmlns:v="urn:schemas-microsoft-com:vml" xmlns:wp14="http://schemas.microsoft.com/office/word/2010/wordprocessingDrawing" xmlns:wp="http://schemas.openxmlformats.org/drawingml/2006/wordprocessingDrawing" xmlns:w10="urn:schemas-microsoft-com:office:word" xmlns:w="http://schemas.openxmlformats.org/wordprocessingml/2006/main" xmlns:w14="http://schemas.microsoft.com/office/word/2010/wordml" xmlns:w15="http://schemas.microsoft.com/office/word/2012/wordml" xmlns:wpg="http://schemas.microsoft.com/office/word/2010/wordprocessingGroup" xmlns:wpi="http://schemas.microsoft.com/office/word/2010/wordprocessingInk" xmlns:wne="http://schemas.microsoft.com/office/word/2006/wordml" xmlns:wps="http://schemas.microsoft.com/office/word/2010/wordprocessingShape" xmlns:wpsCustomData="http://www.wps.cn/officeDocument/2013/wpsCustomData" mc:Ignorable="w14 w15 wp14">
   <w:p>
     <w:pPr>
-      <w:pBdr>
-        <w:top w:val="none" w:color="auto" w:sz="0" w:space="0"/>
-        <w:left w:val="none" w:color="auto" w:sz="0" w:space="0"/>
-        <w:bottom w:val="none" w:color="auto" w:sz="0" w:space="0"/>
-        <w:right w:val="none" w:color="auto" w:sz="0" w:space="0"/>
-        <w:between w:val="none" w:color="auto" w:sz="0" w:space="0"/>
-      </w:pBdr>
+      <w:tabs>
+        <w:tab w:val="center" w:pos="4680"/>
+        <w:tab w:val="right" w:pos="9360"/>
+      </w:tabs>
+      <w:spacing w:after="0" w:line="240" w:lineRule="auto"/>
+      <w:rPr>
+        <w:color w:val="000000"/>
+      </w:rPr>
+    </w:pPr>
+  </w:p>
+  <w:tbl>
+    <w:tblPr>
+      <w:tblStyle w:val="17"/>
+      <w:tblW w:w="11310" w:type="dxa"/>
+      <w:tblInd w:w="0" w:type="dxa"/>
+      <w:tblBorders>
+        <w:top w:val="single" w:color="auto" w:sz="18" w:space="0"/>
+        <w:left w:val="single" w:color="auto" w:sz="18" w:space="0"/>
+        <w:bottom w:val="single" w:color="auto" w:sz="18" w:space="0"/>
+        <w:right w:val="single" w:color="auto" w:sz="18" w:space="0"/>
+        <w:insideH w:val="single" w:color="000000" w:sz="18" w:space="0"/>
+        <w:insideV w:val="single" w:color="auto" w:sz="4" w:space="0"/>
+      </w:tblBorders>
+      <w:tblLayout w:type="fixed"/>
+      <w:tblCellMar>
+        <w:top w:w="15" w:type="dxa"/>
+        <w:left w:w="115" w:type="dxa"/>
+        <w:bottom w:w="0" w:type="dxa"/>
+        <w:right w:w="115" w:type="dxa"/>
+      </w:tblCellMar>
+    </w:tblPr>
+    <w:tblGrid>
+      <w:gridCol w:w="5647"/>
+      <w:gridCol w:w="5663"/>
+    </w:tblGrid>
+    <w:tr>
+      <w:tblPrEx>
+        <w:tblBorders>
+          <w:top w:val="single" w:color="auto" w:sz="18" w:space="0"/>
+          <w:left w:val="single" w:color="auto" w:sz="18" w:space="0"/>
+          <w:bottom w:val="single" w:color="auto" w:sz="18" w:space="0"/>
+          <w:right w:val="single" w:color="auto" w:sz="18" w:space="0"/>
+          <w:insideH w:val="single" w:color="000000" w:sz="18" w:space="0"/>
+          <w:insideV w:val="single" w:color="auto" w:sz="4" w:space="0"/>
+        </w:tblBorders>
+        <w:tblCellMar>
+          <w:top w:w="15" w:type="dxa"/>
+          <w:left w:w="115" w:type="dxa"/>
+          <w:bottom w:w="0" w:type="dxa"/>
+          <w:right w:w="115" w:type="dxa"/>
+        </w:tblCellMar>
+      </w:tblPrEx>
+      <w:trPr>
+        <w:trHeight w:val="145" w:hRule="atLeast"/>
+      </w:trPr>
+      <w:tc>
+        <w:tcPr>
+          <w:tcW w:w="5647" w:type="dxa"/>
+          <w:shd w:val="clear" w:color="auto" w:fill="BFBFBF"/>
+          <w:vAlign w:val="center"/>
+        </w:tcPr>
+        <w:p>
+          <w:pPr>
+            <w:spacing w:after="0" w:line="240" w:lineRule="auto"/>
+            <w:jc w:val="center"/>
+            <w:rPr>
+              <w:rFonts w:ascii="Cambria" w:hAnsi="Cambria" w:eastAsia="Cambria" w:cs="Cambria"/>
+              <w:b/>
+              <w:sz w:val="36"/>
+              <w:szCs w:val="36"/>
+            </w:rPr>
+          </w:pPr>
+          <w:r>
+            <w:rPr>
+              <w:rFonts w:ascii="Cambria" w:hAnsi="Cambria" w:eastAsia="Cambria" w:cs="Cambria"/>
+              <w:b/>
+            </w:rPr>
+            <w:t xml:space="preserve">              </w:t>
+          </w:r>
+          <w:r>
+            <w:rPr>
+              <w:rFonts w:ascii="Cambria" w:hAnsi="Cambria" w:eastAsia="Cambria" w:cs="Cambria"/>
+              <w:b/>
+              <w:sz w:val="24"/>
+              <w:szCs w:val="24"/>
+            </w:rPr>
+            <w:t>Clean Air</w:t>
+          </w:r>
+        </w:p>
+      </w:tc>
+      <w:tc>
+        <w:tcPr>
+          <w:tcW w:w="5663" w:type="dxa"/>
+          <w:shd w:val="clear" w:color="auto" w:fill="BFBFBF"/>
+          <w:vAlign w:val="center"/>
+        </w:tcPr>
+        <w:p>
+          <w:pPr>
+            <w:spacing w:after="0" w:line="240" w:lineRule="auto"/>
+            <w:jc w:val="center"/>
+            <w:rPr>
+              <w:rFonts w:ascii="Cambria" w:hAnsi="Cambria" w:eastAsia="Cambria" w:cs="Cambria"/>
+              <w:b/>
+              <w:bCs/>
+              <w:sz w:val="36"/>
+              <w:szCs w:val="36"/>
+            </w:rPr>
+          </w:pPr>
+          <w:r>
+            <w:rPr>
+              <w:rFonts w:ascii="Cambria" w:hAnsi="Cambria" w:eastAsia="Cambria" w:cs="Cambria"/>
+              <w:b/>
+              <w:bCs/>
+            </w:rPr>
+            <w:t>&lt;Client&gt;</w:t>
+          </w:r>
+        </w:p>
+      </w:tc>
+    </w:tr>
+    <w:tr>
+      <w:tblPrEx>
+        <w:tblBorders>
+          <w:top w:val="single" w:color="auto" w:sz="18" w:space="0"/>
+          <w:left w:val="single" w:color="auto" w:sz="18" w:space="0"/>
+          <w:bottom w:val="single" w:color="auto" w:sz="18" w:space="0"/>
+          <w:right w:val="single" w:color="auto" w:sz="18" w:space="0"/>
+          <w:insideH w:val="single" w:color="000000" w:sz="18" w:space="0"/>
+          <w:insideV w:val="single" w:color="auto" w:sz="4" w:space="0"/>
+        </w:tblBorders>
+        <w:tblCellMar>
+          <w:top w:w="15" w:type="dxa"/>
+          <w:left w:w="115" w:type="dxa"/>
+          <w:bottom w:w="0" w:type="dxa"/>
+          <w:right w:w="115" w:type="dxa"/>
+        </w:tblCellMar>
+      </w:tblPrEx>
+      <w:trPr>
+        <w:trHeight w:val="1589" w:hRule="atLeast"/>
+      </w:trPr>
+      <w:tc>
+        <w:tcPr>
+          <w:tcW w:w="5647" w:type="dxa"/>
+          <w:shd w:val="clear" w:color="auto" w:fill="FFFFFF"/>
+        </w:tcPr>
+        <w:p>
+          <w:pPr>
+            <w:spacing w:after="0" w:line="240" w:lineRule="auto"/>
+            <w:jc w:val="center"/>
+            <w:rPr>
+              <w:rFonts w:ascii="Cambria" w:hAnsi="Cambria" w:eastAsia="Cambria" w:cs="Cambria"/>
+              <w:sz w:val="20"/>
+              <w:szCs w:val="20"/>
+            </w:rPr>
+          </w:pPr>
+          <w:r>
+            <w:rPr>
+              <w:rFonts w:ascii="Cambria" w:hAnsi="Cambria" w:eastAsia="Cambria" w:cs="Cambria"/>
+              <w:sz w:val="20"/>
+              <w:szCs w:val="20"/>
+            </w:rPr>
+            <w:t>Checked By</w:t>
+          </w:r>
+        </w:p>
+      </w:tc>
+      <w:tc>
+        <w:tcPr>
+          <w:tcW w:w="5663" w:type="dxa"/>
+          <w:shd w:val="clear" w:color="auto" w:fill="FFFFFF"/>
+        </w:tcPr>
+        <w:p>
+          <w:pPr>
+            <w:spacing w:after="0" w:line="240" w:lineRule="auto"/>
+            <w:jc w:val="center"/>
+            <w:rPr>
+              <w:rFonts w:ascii="Cambria" w:hAnsi="Cambria" w:eastAsia="Cambria" w:cs="Cambria"/>
+              <w:sz w:val="20"/>
+              <w:szCs w:val="20"/>
+            </w:rPr>
+          </w:pPr>
+          <w:r>
+            <w:rPr>
+              <w:rFonts w:ascii="Cambria" w:hAnsi="Cambria" w:eastAsia="Cambria" w:cs="Cambria"/>
+              <w:sz w:val="20"/>
+              <w:szCs w:val="20"/>
+            </w:rPr>
+            <w:t>Approved By</w:t>
+          </w:r>
+        </w:p>
+      </w:tc>
+    </w:tr>
+  </w:tbl>
+  <w:p>
+    <w:pPr>
       <w:tabs>
         <w:tab w:val="center" w:pos="4680"/>
         <w:tab w:val="right" w:pos="9360"/>
@@ -1471,414 +1984,6 @@
   </w:p>
   <w:p>
     <w:pPr>
-      <w:ind w:left="90"/>
-    </w:pPr>
-    <w:r>
-      <w:rPr>
-        <w:rFonts w:ascii="Cambria" w:hAnsi="Cambria" w:eastAsia="Cambria" w:cs="Cambria"/>
-        <w:b/>
-      </w:rPr>
-      <w:t xml:space="preserve">       Performed by</w:t>
-    </w:r>
-    <w:r>
-      <w:rPr>
-        <w:sz w:val="18"/>
-        <w:szCs w:val="18"/>
-      </w:rPr>
-      <w:t xml:space="preserve"> </w:t>
-    </w:r>
-    <w:r>
-      <w:tab/>
-    </w:r>
-    <w:r>
-      <w:tab/>
-    </w:r>
-    <w:r>
-      <w:tab/>
-    </w:r>
-    <w:r>
-      <w:tab/>
-    </w:r>
-    <w:r>
-      <w:tab/>
-    </w:r>
-    <w:r>
-      <w:rPr>
-        <w:rFonts w:ascii="Cambria" w:hAnsi="Cambria" w:eastAsia="Cambria" w:cs="Cambria"/>
-        <w:b/>
-      </w:rPr>
-      <w:t>Checked by</w:t>
-    </w:r>
-    <w:r>
-      <w:rPr>
-        <w:rFonts w:ascii="Cambria" w:hAnsi="Cambria" w:eastAsia="Cambria" w:cs="Cambria"/>
-        <w:b/>
-      </w:rPr>
-      <w:tab/>
-    </w:r>
-    <w:r>
-      <w:rPr>
-        <w:rFonts w:ascii="Cambria" w:hAnsi="Cambria" w:eastAsia="Cambria" w:cs="Cambria"/>
-        <w:b/>
-      </w:rPr>
-      <w:tab/>
-    </w:r>
-    <w:r>
-      <w:rPr>
-        <w:rFonts w:ascii="Cambria" w:hAnsi="Cambria" w:eastAsia="Cambria" w:cs="Cambria"/>
-        <w:b/>
-      </w:rPr>
-      <w:tab/>
-    </w:r>
-    <w:r>
-      <w:rPr>
-        <w:rFonts w:ascii="Cambria" w:hAnsi="Cambria" w:eastAsia="Cambria" w:cs="Cambria"/>
-        <w:b/>
-      </w:rPr>
-      <w:tab/>
-    </w:r>
-    <w:r>
-      <w:rPr>
-        <w:rFonts w:ascii="Cambria" w:hAnsi="Cambria" w:eastAsia="Cambria" w:cs="Cambria"/>
-        <w:b/>
-      </w:rPr>
-      <w:t>Verified by (Customer)</w:t>
-    </w:r>
-    <w:r>
-      <w:rPr>
-        <w:lang w:val="en-IN" w:eastAsia="en-IN"/>
-      </w:rPr>
-      <mc:AlternateContent>
-        <mc:Choice Requires="wps">
-          <w:drawing>
-            <wp:anchor distT="0" distB="0" distL="114300" distR="114300" simplePos="0" relativeHeight="251659264" behindDoc="0" locked="0" layoutInCell="1" allowOverlap="1">
-              <wp:simplePos x="0" y="0"/>
-              <wp:positionH relativeFrom="column">
-                <wp:posOffset>0</wp:posOffset>
-              </wp:positionH>
-              <wp:positionV relativeFrom="paragraph">
-                <wp:posOffset>203200</wp:posOffset>
-              </wp:positionV>
-              <wp:extent cx="1635760" cy="0"/>
-              <wp:effectExtent l="19050" t="57150" r="98425" b="76200"/>
-              <wp:wrapNone/>
-              <wp:docPr id="2" name="Straight Arrow Connector 2"/>
-              <wp:cNvGraphicFramePr/>
-              <a:graphic xmlns:a="http://schemas.openxmlformats.org/drawingml/2006/main">
-                <a:graphicData uri="http://schemas.microsoft.com/office/word/2010/wordprocessingShape">
-                  <wps:wsp>
-                    <wps:cNvCnPr/>
-                    <wps:spPr>
-                      <a:xfrm>
-                        <a:off x="0" y="0"/>
-                        <a:ext cx="1635709" cy="0"/>
-                      </a:xfrm>
-                      <a:prstGeom prst="straightConnector1">
-                        <a:avLst/>
-                      </a:prstGeom>
-                      <a:noFill/>
-                      <a:ln w="19050" cap="flat" cmpd="sng">
-                        <a:solidFill>
-                          <a:srgbClr val="A5A5A5"/>
-                        </a:solidFill>
-                        <a:prstDash val="solid"/>
-                        <a:miter lim="800000"/>
-                        <a:headEnd type="none" w="sm" len="sm"/>
-                        <a:tailEnd type="none" w="sm" len="sm"/>
-                      </a:ln>
-                      <a:effectLst>
-                        <a:outerShdw blurRad="50800" dist="38100" algn="l" rotWithShape="0">
-                          <a:srgbClr val="000000">
-                            <a:alpha val="40000"/>
-                          </a:srgbClr>
-                        </a:outerShdw>
-                      </a:effectLst>
-                    </wps:spPr>
-                    <wps:bodyPr/>
-                  </wps:wsp>
-                </a:graphicData>
-              </a:graphic>
-            </wp:anchor>
-          </w:drawing>
-        </mc:Choice>
-        <mc:Fallback>
-          <w:pict>
-            <v:shape id="_x0000_s1026" o:spid="_x0000_s1026" o:spt="32" type="#_x0000_t32" style="position:absolute;left:0pt;margin-left:0pt;margin-top:16pt;height:0pt;width:128.8pt;z-index:251659264;mso-width-relative:page;mso-height-relative:page;" filled="f" stroked="t" coordsize="21600,21600" o:gfxdata="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">
-              <v:fill on="f" focussize="0,0"/>
-              <v:stroke weight="1.5pt" color="#A5A5A5" miterlimit="8" joinstyle="miter" startarrowwidth="narrow" startarrowlength="short" endarrowwidth="narrow" endarrowlength="short"/>
-              <v:imagedata o:title=""/>
-              <o:lock v:ext="edit" aspectratio="f"/>
-              <v:shadow on="t" color="#000000" opacity="26214f" offset="3pt,0pt" origin="-32768f,0f" matrix="65536f,0f,0f,65536f"/>
-            </v:shape>
-          </w:pict>
-        </mc:Fallback>
-      </mc:AlternateContent>
-    </w:r>
-    <w:r>
-      <w:rPr>
-        <w:lang w:val="en-IN" w:eastAsia="en-IN"/>
-      </w:rPr>
-      <mc:AlternateContent>
-        <mc:Choice Requires="wps">
-          <w:drawing>
-            <wp:anchor distT="0" distB="0" distL="114300" distR="114300" simplePos="0" relativeHeight="251660288" behindDoc="0" locked="0" layoutInCell="1" allowOverlap="1">
-              <wp:simplePos x="0" y="0"/>
-              <wp:positionH relativeFrom="column">
-                <wp:posOffset>2768600</wp:posOffset>
-              </wp:positionH>
-              <wp:positionV relativeFrom="paragraph">
-                <wp:posOffset>203200</wp:posOffset>
-              </wp:positionV>
-              <wp:extent cx="1635760" cy="0"/>
-              <wp:effectExtent l="19050" t="57150" r="98425" b="76200"/>
-              <wp:wrapNone/>
-              <wp:docPr id="1" name="Straight Arrow Connector 1"/>
-              <wp:cNvGraphicFramePr/>
-              <a:graphic xmlns:a="http://schemas.openxmlformats.org/drawingml/2006/main">
-                <a:graphicData uri="http://schemas.microsoft.com/office/word/2010/wordprocessingShape">
-                  <wps:wsp>
-                    <wps:cNvCnPr/>
-                    <wps:spPr>
-                      <a:xfrm>
-                        <a:off x="0" y="0"/>
-                        <a:ext cx="1635709" cy="0"/>
-                      </a:xfrm>
-                      <a:prstGeom prst="straightConnector1">
-                        <a:avLst/>
-                      </a:prstGeom>
-                      <a:noFill/>
-                      <a:ln w="19050" cap="flat" cmpd="sng">
-                        <a:solidFill>
-                          <a:srgbClr val="A5A5A5"/>
-                        </a:solidFill>
-                        <a:prstDash val="solid"/>
-                        <a:miter lim="800000"/>
-                        <a:headEnd type="none" w="sm" len="sm"/>
-                        <a:tailEnd type="none" w="sm" len="sm"/>
-                      </a:ln>
-                      <a:effectLst>
-                        <a:outerShdw blurRad="50800" dist="38100" algn="l" rotWithShape="0">
-                          <a:srgbClr val="000000">
-                            <a:alpha val="40000"/>
-                          </a:srgbClr>
-                        </a:outerShdw>
-                      </a:effectLst>
-                    </wps:spPr>
-                    <wps:bodyPr/>
-                  </wps:wsp>
-                </a:graphicData>
-              </a:graphic>
-            </wp:anchor>
-          </w:drawing>
-        </mc:Choice>
-        <mc:Fallback>
-          <w:pict>
-            <v:shape id="_x0000_s1026" o:spid="_x0000_s1026" o:spt="32" type="#_x0000_t32" style="position:absolute;left:0pt;margin-left:218pt;margin-top:16pt;height:0pt;width:128.8pt;z-index:251660288;mso-width-relative:page;mso-height-relative:page;" filled="f" stroked="t" coordsize="21600,21600" o:gfxdata="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">
-              <v:fill on="f" focussize="0,0"/>
-              <v:stroke weight="1.5pt" color="#A5A5A5" miterlimit="8" joinstyle="miter" startarrowwidth="narrow" startarrowlength="short" endarrowwidth="narrow" endarrowlength="short"/>
-              <v:imagedata o:title=""/>
-              <o:lock v:ext="edit" aspectratio="f"/>
-              <v:shadow on="t" color="#000000" opacity="26214f" offset="3pt,0pt" origin="-32768f,0f" matrix="65536f,0f,0f,65536f"/>
-            </v:shape>
-          </w:pict>
-        </mc:Fallback>
-      </mc:AlternateContent>
-    </w:r>
-    <w:r>
-      <w:rPr>
-        <w:lang w:val="en-IN" w:eastAsia="en-IN"/>
-      </w:rPr>
-      <mc:AlternateContent>
-        <mc:Choice Requires="wps">
-          <w:drawing>
-            <wp:anchor distT="0" distB="0" distL="114300" distR="114300" simplePos="0" relativeHeight="251661312" behindDoc="0" locked="0" layoutInCell="1" allowOverlap="1">
-              <wp:simplePos x="0" y="0"/>
-              <wp:positionH relativeFrom="column">
-                <wp:posOffset>5397500</wp:posOffset>
-              </wp:positionH>
-              <wp:positionV relativeFrom="paragraph">
-                <wp:posOffset>203200</wp:posOffset>
-              </wp:positionV>
-              <wp:extent cx="1635760" cy="0"/>
-              <wp:effectExtent l="19050" t="57150" r="98425" b="76200"/>
-              <wp:wrapNone/>
-              <wp:docPr id="3" name="Straight Arrow Connector 3"/>
-              <wp:cNvGraphicFramePr/>
-              <a:graphic xmlns:a="http://schemas.openxmlformats.org/drawingml/2006/main">
-                <a:graphicData uri="http://schemas.microsoft.com/office/word/2010/wordprocessingShape">
-                  <wps:wsp>
-                    <wps:cNvCnPr/>
-                    <wps:spPr>
-                      <a:xfrm>
-                        <a:off x="0" y="0"/>
-                        <a:ext cx="1635709" cy="0"/>
-                      </a:xfrm>
-                      <a:prstGeom prst="straightConnector1">
-                        <a:avLst/>
-                      </a:prstGeom>
-                      <a:noFill/>
-                      <a:ln w="19050" cap="flat" cmpd="sng">
-                        <a:solidFill>
-                          <a:srgbClr val="A5A5A5"/>
-                        </a:solidFill>
-                        <a:prstDash val="solid"/>
-                        <a:miter lim="800000"/>
-                        <a:headEnd type="none" w="sm" len="sm"/>
-                        <a:tailEnd type="none" w="sm" len="sm"/>
-                      </a:ln>
-                      <a:effectLst>
-                        <a:outerShdw blurRad="50800" dist="38100" algn="l" rotWithShape="0">
-                          <a:srgbClr val="000000">
-                            <a:alpha val="40000"/>
-                          </a:srgbClr>
-                        </a:outerShdw>
-                      </a:effectLst>
-                    </wps:spPr>
-                    <wps:bodyPr/>
-                  </wps:wsp>
-                </a:graphicData>
-              </a:graphic>
-            </wp:anchor>
-          </w:drawing>
-        </mc:Choice>
-        <mc:Fallback>
-          <w:pict>
-            <v:shape id="_x0000_s1026" o:spid="_x0000_s1026" o:spt="32" type="#_x0000_t32" style="position:absolute;left:0pt;margin-left:425pt;margin-top:16pt;height:0pt;width:128.8pt;z-index:251661312;mso-width-relative:page;mso-height-relative:page;" filled="f" stroked="t" coordsize="21600,21600" o:gfxdata="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">
-              <v:fill on="f" focussize="0,0"/>
-              <v:stroke weight="1.5pt" color="#A5A5A5" miterlimit="8" joinstyle="miter" startarrowwidth="narrow" startarrowlength="short" endarrowwidth="narrow" endarrowlength="short"/>
-              <v:imagedata o:title=""/>
-              <o:lock v:ext="edit" aspectratio="f"/>
-              <v:shadow on="t" color="#000000" opacity="26214f" offset="3pt,0pt" origin="-32768f,0f" matrix="65536f,0f,0f,65536f"/>
-            </v:shape>
-          </w:pict>
-        </mc:Fallback>
-      </mc:AlternateContent>
-    </w:r>
-  </w:p>
-  <w:p>
-    <w:pPr>
-      <w:pBdr>
-        <w:top w:val="none" w:color="auto" w:sz="0" w:space="0"/>
-        <w:left w:val="none" w:color="auto" w:sz="0" w:space="0"/>
-        <w:bottom w:val="none" w:color="auto" w:sz="0" w:space="0"/>
-        <w:right w:val="none" w:color="auto" w:sz="0" w:space="0"/>
-        <w:between w:val="none" w:color="auto" w:sz="0" w:space="0"/>
-      </w:pBdr>
-      <w:tabs>
-        <w:tab w:val="center" w:pos="4680"/>
-        <w:tab w:val="right" w:pos="9360"/>
-      </w:tabs>
-      <w:spacing w:after="0" w:line="240" w:lineRule="auto"/>
-      <w:rPr>
-        <w:color w:val="000000"/>
-      </w:rPr>
-    </w:pPr>
-  </w:p>
-  <w:p>
-    <w:pPr>
-      <w:pBdr>
-        <w:top w:val="none" w:color="auto" w:sz="0" w:space="0"/>
-        <w:left w:val="none" w:color="auto" w:sz="0" w:space="0"/>
-        <w:bottom w:val="none" w:color="auto" w:sz="0" w:space="0"/>
-        <w:right w:val="none" w:color="auto" w:sz="0" w:space="0"/>
-        <w:between w:val="none" w:color="auto" w:sz="0" w:space="0"/>
-      </w:pBdr>
-      <w:tabs>
-        <w:tab w:val="center" w:pos="4680"/>
-        <w:tab w:val="right" w:pos="9360"/>
-      </w:tabs>
-      <w:spacing w:after="0" w:line="240" w:lineRule="auto"/>
-      <w:rPr>
-        <w:color w:val="000000"/>
-      </w:rPr>
-    </w:pPr>
-  </w:p>
-  <w:p>
-    <w:pPr>
-      <w:pBdr>
-        <w:top w:val="none" w:color="auto" w:sz="0" w:space="0"/>
-        <w:left w:val="none" w:color="auto" w:sz="0" w:space="0"/>
-        <w:bottom w:val="none" w:color="auto" w:sz="0" w:space="0"/>
-        <w:right w:val="none" w:color="auto" w:sz="0" w:space="0"/>
-        <w:between w:val="none" w:color="auto" w:sz="0" w:space="0"/>
-      </w:pBdr>
-      <w:tabs>
-        <w:tab w:val="center" w:pos="4680"/>
-        <w:tab w:val="right" w:pos="9360"/>
-      </w:tabs>
-      <w:spacing w:after="0" w:line="240" w:lineRule="auto"/>
-      <w:rPr>
-        <w:color w:val="000000"/>
-      </w:rPr>
-    </w:pPr>
-  </w:p>
-  <w:p>
-    <w:pPr>
-      <w:pBdr>
-        <w:top w:val="none" w:color="auto" w:sz="0" w:space="0"/>
-        <w:left w:val="none" w:color="auto" w:sz="0" w:space="0"/>
-        <w:bottom w:val="none" w:color="auto" w:sz="0" w:space="0"/>
-        <w:right w:val="none" w:color="auto" w:sz="0" w:space="0"/>
-        <w:between w:val="none" w:color="auto" w:sz="0" w:space="0"/>
-      </w:pBdr>
-      <w:tabs>
-        <w:tab w:val="center" w:pos="4680"/>
-        <w:tab w:val="right" w:pos="9360"/>
-      </w:tabs>
-      <w:spacing w:after="0" w:line="240" w:lineRule="auto"/>
-      <w:rPr>
-        <w:color w:val="000000"/>
-      </w:rPr>
-    </w:pPr>
-  </w:p>
-  <w:p>
-    <w:pPr>
-      <w:pBdr>
-        <w:top w:val="none" w:color="auto" w:sz="0" w:space="0"/>
-        <w:left w:val="none" w:color="auto" w:sz="0" w:space="0"/>
-        <w:bottom w:val="none" w:color="auto" w:sz="0" w:space="0"/>
-        <w:right w:val="none" w:color="auto" w:sz="0" w:space="0"/>
-        <w:between w:val="none" w:color="auto" w:sz="0" w:space="0"/>
-      </w:pBdr>
-      <w:tabs>
-        <w:tab w:val="center" w:pos="4680"/>
-        <w:tab w:val="right" w:pos="9360"/>
-      </w:tabs>
-      <w:spacing w:after="0" w:line="240" w:lineRule="auto"/>
-      <w:rPr>
-        <w:color w:val="000000"/>
-      </w:rPr>
-    </w:pPr>
-  </w:p>
-  <w:p>
-    <w:pPr>
-      <w:pBdr>
-        <w:top w:val="none" w:color="auto" w:sz="0" w:space="0"/>
-        <w:left w:val="none" w:color="auto" w:sz="0" w:space="0"/>
-        <w:bottom w:val="none" w:color="auto" w:sz="0" w:space="0"/>
-        <w:right w:val="none" w:color="auto" w:sz="0" w:space="0"/>
-        <w:between w:val="none" w:color="auto" w:sz="0" w:space="0"/>
-      </w:pBdr>
-      <w:tabs>
-        <w:tab w:val="center" w:pos="4680"/>
-        <w:tab w:val="right" w:pos="9360"/>
-      </w:tabs>
-      <w:spacing w:after="0" w:line="240" w:lineRule="auto"/>
-      <w:jc w:val="center"/>
-      <w:rPr>
-        <w:color w:val="000000"/>
-      </w:rPr>
-    </w:pPr>
-  </w:p>
-  <w:p>
-    <w:pPr>
-      <w:pBdr>
-        <w:top w:val="none" w:color="auto" w:sz="0" w:space="0"/>
-        <w:left w:val="none" w:color="auto" w:sz="0" w:space="0"/>
-        <w:bottom w:val="none" w:color="auto" w:sz="0" w:space="0"/>
-        <w:right w:val="none" w:color="auto" w:sz="0" w:space="0"/>
-        <w:between w:val="none" w:color="auto" w:sz="0" w:space="0"/>
-      </w:pBdr>
       <w:tabs>
         <w:tab w:val="center" w:pos="4680"/>
         <w:tab w:val="right" w:pos="9360"/>
@@ -2004,13 +2109,6 @@
 <w:hdr xmlns:wpc="http://schemas.microsoft.com/office/word/2010/wordprocessingCanvas" xmlns:mc="http://schemas.openxmlformats.org/markup-compatibility/2006" xmlns:o="urn:schemas-microsoft-com:office:office" xmlns:r="http://schemas.openxmlformats.org/officeDocument/2006/relationships" xmlns:m="http://schemas.openxmlformats.org/officeDocument/2006/math" xmlns:v="urn:schemas-microsoft-com:vml" xmlns:wp14="http://schemas.microsoft.com/office/word/2010/wordprocessingDrawing" xmlns:wp="http://schemas.openxmlformats.org/drawingml/2006/wordprocessingDrawing" xmlns:w10="urn:schemas-microsoft-com:office:word" xmlns:w="http://schemas.openxmlformats.org/wordprocessingml/2006/main" xmlns:w14="http://schemas.microsoft.com/office/word/2010/wordml" xmlns:w15="http://schemas.microsoft.com/office/word/2012/wordml" xmlns:wpg="http://schemas.microsoft.com/office/word/2010/wordprocessingGroup" xmlns:wpi="http://schemas.microsoft.com/office/word/2010/wordprocessingInk" xmlns:wne="http://schemas.microsoft.com/office/word/2006/wordml" xmlns:wps="http://schemas.microsoft.com/office/word/2010/wordprocessingShape" xmlns:wpsCustomData="http://www.wps.cn/officeDocument/2013/wpsCustomData" mc:Ignorable="w14 w15 wp14">
   <w:p>
     <w:pPr>
-      <w:pBdr>
-        <w:top w:val="none" w:color="auto" w:sz="0" w:space="0"/>
-        <w:left w:val="none" w:color="auto" w:sz="0" w:space="0"/>
-        <w:bottom w:val="none" w:color="auto" w:sz="0" w:space="0"/>
-        <w:right w:val="none" w:color="auto" w:sz="0" w:space="0"/>
-        <w:between w:val="none" w:color="auto" w:sz="0" w:space="0"/>
-      </w:pBdr>
       <w:tabs>
         <w:tab w:val="center" w:pos="4680"/>
         <w:tab w:val="right" w:pos="9360"/>
@@ -2023,13 +2121,6 @@
   </w:p>
   <w:p>
     <w:pPr>
-      <w:pBdr>
-        <w:top w:val="none" w:color="auto" w:sz="0" w:space="0"/>
-        <w:left w:val="none" w:color="auto" w:sz="0" w:space="0"/>
-        <w:bottom w:val="none" w:color="auto" w:sz="0" w:space="0"/>
-        <w:right w:val="none" w:color="auto" w:sz="0" w:space="0"/>
-        <w:between w:val="none" w:color="auto" w:sz="0" w:space="0"/>
-      </w:pBdr>
       <w:tabs>
         <w:tab w:val="center" w:pos="4680"/>
         <w:tab w:val="right" w:pos="9360"/>
@@ -2042,13 +2133,6 @@
   </w:p>
   <w:p>
     <w:pPr>
-      <w:pBdr>
-        <w:top w:val="none" w:color="auto" w:sz="0" w:space="0"/>
-        <w:left w:val="none" w:color="auto" w:sz="0" w:space="0"/>
-        <w:bottom w:val="none" w:color="auto" w:sz="0" w:space="0"/>
-        <w:right w:val="none" w:color="auto" w:sz="0" w:space="0"/>
-        <w:between w:val="none" w:color="auto" w:sz="0" w:space="0"/>
-      </w:pBdr>
       <w:tabs>
         <w:tab w:val="center" w:pos="4680"/>
         <w:tab w:val="right" w:pos="9360"/>
@@ -2061,13 +2145,6 @@
   </w:p>
   <w:p>
     <w:pPr>
-      <w:pBdr>
-        <w:top w:val="none" w:color="auto" w:sz="0" w:space="0"/>
-        <w:left w:val="none" w:color="auto" w:sz="0" w:space="0"/>
-        <w:bottom w:val="none" w:color="auto" w:sz="0" w:space="0"/>
-        <w:right w:val="none" w:color="auto" w:sz="0" w:space="0"/>
-        <w:between w:val="none" w:color="auto" w:sz="0" w:space="0"/>
-      </w:pBdr>
       <w:tabs>
         <w:tab w:val="center" w:pos="4680"/>
         <w:tab w:val="right" w:pos="9360"/>
@@ -2137,19 +2214,10 @@
             <w:rPr>
               <w:rFonts w:ascii="Cambria" w:hAnsi="Cambria" w:eastAsia="Cambria" w:cs="Cambria"/>
               <w:b/>
-              <w:sz w:val="32"/>
-              <w:szCs w:val="32"/>
-            </w:rPr>
-            <w:t xml:space="preserve">Test Report: </w:t>
-          </w:r>
-          <w:r>
-            <w:rPr>
-              <w:rFonts w:ascii="Cambria" w:hAnsi="Cambria" w:eastAsia="Cambria" w:cs="Cambria"/>
-              <w:b/>
-              <w:sz w:val="28"/>
-              <w:szCs w:val="28"/>
-            </w:rPr>
-            <w:t>Air Velocity &amp; Air Changes per hour</w:t>
+              <w:sz w:val="24"/>
+              <w:szCs w:val="24"/>
+            </w:rPr>
+            <w:t>HEPA FILTER INTEGRITY TEST</w:t>
           </w:r>
         </w:p>
       </w:tc>
@@ -2270,17 +2338,14 @@
           </w:pPr>
           <w:r>
             <w:rPr>
-              <w:rFonts w:hint="default" w:ascii="Cambria" w:hAnsi="Cambria" w:eastAsia="Cambria" w:cs="Cambria"/>
+              <w:rFonts w:ascii="Cambria" w:hAnsi="Cambria" w:eastAsia="Cambria" w:cs="Cambria"/>
               <w:b/>
-              <w:color w:val="FF0000"/>
-              <w:lang w:val="en-US"/>
             </w:rPr>
             <w:t>&lt;CustomerNo&gt;</w:t>
           </w:r>
           <w:r>
             <w:rPr>
               <w:rFonts w:ascii="Cambria" w:hAnsi="Cambria" w:eastAsia="Cambria" w:cs="Cambria"/>
-              <w:rtl w:val="0"/>
             </w:rPr>
             <w:t> </w:t>
           </w:r>
@@ -2401,18 +2466,9 @@
           </w:pPr>
           <w:r>
             <w:rPr>
-              <w:rFonts w:hint="default" w:ascii="Cambria" w:hAnsi="Cambria" w:eastAsia="Cambria" w:cs="Cambria"/>
-              <w:rtl w:val="0"/>
-              <w:lang w:val="en-US"/>
-            </w:rPr>
-            <w:t>&lt;ClassType&gt;</w:t>
-          </w:r>
-          <w:r>
-            <w:rPr>
-              <w:rFonts w:ascii="Cambria" w:hAnsi="Cambria" w:eastAsia="Cambria" w:cs="Cambria"/>
-              <w:rtl w:val="0"/>
-            </w:rPr>
-            <w:t> </w:t>
+              <w:rFonts w:ascii="Cambria" w:hAnsi="Cambria" w:eastAsia="Cambria" w:cs="Cambria"/>
+            </w:rPr>
+            <w:t>&lt;ClassType&gt; </w:t>
           </w:r>
         </w:p>
       </w:tc>
@@ -2472,16 +2528,12 @@
           <w:pPr>
             <w:spacing w:after="0" w:line="240" w:lineRule="auto"/>
             <w:rPr>
-              <w:rFonts w:hint="default" w:ascii="Cambria" w:hAnsi="Cambria" w:eastAsia="Cambria" w:cs="Cambria"/>
-              <w:sz w:val="22"/>
-              <w:szCs w:val="22"/>
-              <w:lang w:val="en-US" w:eastAsia="en-GB" w:bidi="ar-SA"/>
+              <w:rFonts w:ascii="Cambria" w:hAnsi="Cambria" w:eastAsia="Cambria" w:cs="Cambria"/>
             </w:rPr>
           </w:pPr>
           <w:r>
             <w:rPr>
-              <w:rFonts w:hint="default" w:ascii="Cambria" w:hAnsi="Cambria" w:eastAsia="Cambria" w:cs="Cambria"/>
-              <w:lang w:val="en-US"/>
+              <w:rFonts w:ascii="Cambria" w:hAnsi="Cambria" w:eastAsia="Cambria" w:cs="Cambria"/>
             </w:rPr>
             <w:t>&lt;TestedBy&gt;</w:t>
           </w:r>
@@ -2535,8 +2587,7 @@
           </w:pPr>
           <w:r>
             <w:rPr>
-              <w:rFonts w:hint="default" w:ascii="Cambria" w:hAnsi="Cambria" w:eastAsia="Cambria" w:cs="Cambria"/>
-              <w:lang w:val="en-US"/>
+              <w:rFonts w:ascii="Cambria" w:hAnsi="Cambria" w:eastAsia="Cambria" w:cs="Cambria"/>
             </w:rPr>
             <w:t>&lt;TestReference&gt;</w:t>
           </w:r>
@@ -2778,12 +2829,8 @@
           </w:pPr>
           <w:r>
             <w:rPr>
-              <w:rFonts w:hint="default" w:ascii="Cambria" w:hAnsi="Cambria" w:eastAsia="Cambria" w:cs="Cambria"/>
-              <w:b w:val="0"/>
+              <w:rFonts w:ascii="Cambria" w:hAnsi="Cambria" w:eastAsia="Cambria" w:cs="Cambria"/>
               <w:bCs/>
-              <w:color w:val="auto"/>
-              <w:rtl w:val="0"/>
-              <w:lang w:val="en-US"/>
             </w:rPr>
             <w:t>&lt;c-due&gt;</w:t>
           </w:r>
@@ -2793,13 +2840,6 @@
   </w:tbl>
   <w:p>
     <w:pPr>
-      <w:pBdr>
-        <w:top w:val="none" w:color="auto" w:sz="0" w:space="0"/>
-        <w:left w:val="none" w:color="auto" w:sz="0" w:space="0"/>
-        <w:bottom w:val="none" w:color="auto" w:sz="0" w:space="0"/>
-        <w:right w:val="none" w:color="auto" w:sz="0" w:space="0"/>
-        <w:between w:val="none" w:color="auto" w:sz="0" w:space="0"/>
-      </w:pBdr>
       <w:tabs>
         <w:tab w:val="center" w:pos="4680"/>
         <w:tab w:val="right" w:pos="9360"/>
@@ -2807,18 +2847,13 @@
       <w:spacing w:after="0" w:line="240" w:lineRule="auto"/>
       <w:rPr>
         <w:color w:val="000000"/>
+        <w:sz w:val="2"/>
+        <w:szCs w:val="2"/>
       </w:rPr>
     </w:pPr>
   </w:p>
   <w:p>
     <w:pPr>
-      <w:pBdr>
-        <w:top w:val="none" w:color="auto" w:sz="0" w:space="0"/>
-        <w:left w:val="none" w:color="auto" w:sz="0" w:space="0"/>
-        <w:bottom w:val="none" w:color="auto" w:sz="0" w:space="0"/>
-        <w:right w:val="none" w:color="auto" w:sz="0" w:space="0"/>
-        <w:between w:val="none" w:color="auto" w:sz="0" w:space="0"/>
-      </w:pBdr>
       <w:tabs>
         <w:tab w:val="center" w:pos="4680"/>
         <w:tab w:val="right" w:pos="9360"/>
@@ -2828,491 +2863,6 @@
         <w:color w:val="000000"/>
         <w:sz w:val="6"/>
         <w:szCs w:val="6"/>
-      </w:rPr>
-    </w:pPr>
-  </w:p>
-  <w:tbl>
-    <w:tblPr>
-      <w:tblStyle w:val="17"/>
-      <w:tblW w:w="11310" w:type="dxa"/>
-      <w:tblInd w:w="0" w:type="dxa"/>
-      <w:tblLayout w:type="fixed"/>
-      <w:tblCellMar>
-        <w:top w:w="15" w:type="dxa"/>
-        <w:left w:w="115" w:type="dxa"/>
-        <w:bottom w:w="0" w:type="dxa"/>
-        <w:right w:w="115" w:type="dxa"/>
-      </w:tblCellMar>
-    </w:tblPr>
-    <w:tblGrid>
-      <w:gridCol w:w="1770"/>
-      <w:gridCol w:w="3960"/>
-      <w:gridCol w:w="2070"/>
-      <w:gridCol w:w="2640"/>
-      <w:gridCol w:w="870"/>
-    </w:tblGrid>
-    <w:tr>
-      <w:tblPrEx>
-        <w:tblCellMar>
-          <w:top w:w="15" w:type="dxa"/>
-          <w:left w:w="115" w:type="dxa"/>
-          <w:bottom w:w="0" w:type="dxa"/>
-          <w:right w:w="115" w:type="dxa"/>
-        </w:tblCellMar>
-      </w:tblPrEx>
-      <w:trPr>
-        <w:trHeight w:val="145" w:hRule="atLeast"/>
-      </w:trPr>
-      <w:tc>
-        <w:tcPr>
-          <w:tcW w:w="11310" w:type="dxa"/>
-          <w:gridSpan w:val="5"/>
-          <w:tcBorders>
-            <w:top w:val="single" w:color="000000" w:sz="18" w:space="0"/>
-            <w:left w:val="single" w:color="000000" w:sz="18" w:space="0"/>
-            <w:bottom w:val="single" w:color="000000" w:sz="18" w:space="0"/>
-            <w:right w:val="single" w:color="000000" w:sz="18" w:space="0"/>
-          </w:tcBorders>
-          <w:shd w:val="clear" w:color="auto" w:fill="BFBFBF"/>
-          <w:vAlign w:val="center"/>
-        </w:tcPr>
-        <w:p>
-          <w:pPr>
-            <w:spacing w:after="0" w:line="240" w:lineRule="auto"/>
-            <w:jc w:val="center"/>
-            <w:rPr>
-              <w:rFonts w:ascii="Cambria" w:hAnsi="Cambria" w:eastAsia="Cambria" w:cs="Cambria"/>
-              <w:b/>
-              <w:sz w:val="40"/>
-              <w:szCs w:val="40"/>
-            </w:rPr>
-          </w:pPr>
-          <w:r>
-            <w:rPr>
-              <w:rFonts w:ascii="Cambria" w:hAnsi="Cambria" w:eastAsia="Cambria" w:cs="Cambria"/>
-              <w:b/>
-              <w:sz w:val="28"/>
-              <w:szCs w:val="28"/>
-            </w:rPr>
-            <w:t>TEST INSTRUMENTS DETAILS</w:t>
-          </w:r>
-        </w:p>
-      </w:tc>
-    </w:tr>
-    <w:tr>
-      <w:tblPrEx>
-        <w:tblCellMar>
-          <w:top w:w="15" w:type="dxa"/>
-          <w:left w:w="115" w:type="dxa"/>
-          <w:bottom w:w="0" w:type="dxa"/>
-          <w:right w:w="115" w:type="dxa"/>
-        </w:tblCellMar>
-      </w:tblPrEx>
-      <w:trPr>
-        <w:trHeight w:val="288" w:hRule="atLeast"/>
-      </w:trPr>
-      <w:tc>
-        <w:tcPr>
-          <w:tcW w:w="1770" w:type="dxa"/>
-          <w:tcBorders>
-            <w:top w:val="single" w:color="000000" w:sz="18" w:space="0"/>
-            <w:left w:val="single" w:color="000000" w:sz="18" w:space="0"/>
-            <w:bottom w:val="dashed" w:color="000000" w:sz="4" w:space="0"/>
-            <w:right w:val="dashed" w:color="000000" w:sz="4" w:space="0"/>
-          </w:tcBorders>
-          <w:shd w:val="clear" w:color="auto" w:fill="FFFFFF"/>
-          <w:vAlign w:val="center"/>
-        </w:tcPr>
-        <w:p>
-          <w:pPr>
-            <w:spacing w:after="0" w:line="240" w:lineRule="auto"/>
-            <w:rPr>
-              <w:rFonts w:ascii="Cambria" w:hAnsi="Cambria" w:eastAsia="Cambria" w:cs="Cambria"/>
-            </w:rPr>
-          </w:pPr>
-          <w:r>
-            <w:rPr>
-              <w:rFonts w:ascii="Cambria" w:hAnsi="Cambria" w:eastAsia="Cambria" w:cs="Cambria"/>
-            </w:rPr>
-            <w:t>Instrument</w:t>
-          </w:r>
-        </w:p>
-      </w:tc>
-      <w:tc>
-        <w:tcPr>
-          <w:tcW w:w="3960" w:type="dxa"/>
-          <w:tcBorders>
-            <w:top w:val="single" w:color="000000" w:sz="18" w:space="0"/>
-            <w:left w:val="nil"/>
-            <w:bottom w:val="dashed" w:color="000000" w:sz="4" w:space="0"/>
-            <w:right w:val="dashed" w:color="000000" w:sz="4" w:space="0"/>
-          </w:tcBorders>
-          <w:shd w:val="clear" w:color="auto" w:fill="FFFFFF"/>
-          <w:vAlign w:val="center"/>
-        </w:tcPr>
-        <w:p>
-          <w:pPr>
-            <w:spacing w:after="0" w:line="240" w:lineRule="auto"/>
-            <w:rPr>
-              <w:rFonts w:ascii="Cambria" w:hAnsi="Cambria" w:eastAsia="Cambria" w:cs="Cambria"/>
-            </w:rPr>
-          </w:pPr>
-          <w:r>
-            <w:rPr>
-              <w:rFonts w:ascii="Cambria" w:hAnsi="Cambria" w:eastAsia="Cambria" w:cs="Cambria"/>
-            </w:rPr>
-            <w:t>&lt;Type&gt;</w:t>
-          </w:r>
-        </w:p>
-      </w:tc>
-      <w:tc>
-        <w:tcPr>
-          <w:tcW w:w="2070" w:type="dxa"/>
-          <w:tcBorders>
-            <w:top w:val="single" w:color="000000" w:sz="18" w:space="0"/>
-            <w:left w:val="dashed" w:color="000000" w:sz="4" w:space="0"/>
-            <w:bottom w:val="dashed" w:color="000000" w:sz="4" w:space="0"/>
-            <w:right w:val="dashed" w:color="000000" w:sz="4" w:space="0"/>
-          </w:tcBorders>
-          <w:shd w:val="clear" w:color="auto" w:fill="FFFFFF"/>
-          <w:vAlign w:val="center"/>
-        </w:tcPr>
-        <w:p>
-          <w:pPr>
-            <w:spacing w:after="0" w:line="240" w:lineRule="auto"/>
-            <w:rPr>
-              <w:rFonts w:ascii="Cambria" w:hAnsi="Cambria" w:eastAsia="Cambria" w:cs="Cambria"/>
-              <w:b/>
-            </w:rPr>
-          </w:pPr>
-          <w:r>
-            <w:rPr>
-              <w:rFonts w:ascii="Cambria" w:hAnsi="Cambria" w:eastAsia="Cambria" w:cs="Cambria"/>
-            </w:rPr>
-            <w:t>Make</w:t>
-          </w:r>
-        </w:p>
-      </w:tc>
-      <w:tc>
-        <w:tcPr>
-          <w:tcW w:w="2640" w:type="dxa"/>
-          <w:tcBorders>
-            <w:top w:val="single" w:color="000000" w:sz="18" w:space="0"/>
-            <w:left w:val="dashed" w:color="000000" w:sz="4" w:space="0"/>
-            <w:bottom w:val="dashed" w:color="000000" w:sz="4" w:space="0"/>
-            <w:right w:val="nil"/>
-          </w:tcBorders>
-          <w:shd w:val="clear" w:color="auto" w:fill="FFFFFF"/>
-          <w:vAlign w:val="center"/>
-        </w:tcPr>
-        <w:p>
-          <w:pPr>
-            <w:spacing w:after="0" w:line="240" w:lineRule="auto"/>
-            <w:rPr>
-              <w:rFonts w:ascii="Cambria" w:hAnsi="Cambria" w:eastAsia="Cambria" w:cs="Cambria"/>
-              <w:b/>
-              <w:color w:val="FF0000"/>
-            </w:rPr>
-          </w:pPr>
-          <w:r>
-            <w:rPr>
-              <w:rFonts w:ascii="Cambria" w:hAnsi="Cambria" w:eastAsia="Cambria" w:cs="Cambria"/>
-              <w:b/>
-              <w:color w:val="FF0000"/>
-            </w:rPr>
-            <w:t>&lt;Make&gt;</w:t>
-          </w:r>
-        </w:p>
-      </w:tc>
-      <w:tc>
-        <w:tcPr>
-          <w:tcW w:w="870" w:type="dxa"/>
-          <w:tcBorders>
-            <w:top w:val="single" w:color="000000" w:sz="18" w:space="0"/>
-            <w:left w:val="nil"/>
-            <w:bottom w:val="dashed" w:color="000000" w:sz="4" w:space="0"/>
-            <w:right w:val="single" w:color="000000" w:sz="18" w:space="0"/>
-          </w:tcBorders>
-          <w:shd w:val="clear" w:color="auto" w:fill="auto"/>
-          <w:vAlign w:val="bottom"/>
-        </w:tcPr>
-        <w:p>
-          <w:pPr>
-            <w:spacing w:after="0" w:line="240" w:lineRule="auto"/>
-            <w:rPr>
-              <w:rFonts w:ascii="Cambria" w:hAnsi="Cambria" w:eastAsia="Cambria" w:cs="Cambria"/>
-            </w:rPr>
-          </w:pPr>
-          <w:r>
-            <w:rPr>
-              <w:rFonts w:ascii="Cambria" w:hAnsi="Cambria" w:eastAsia="Cambria" w:cs="Cambria"/>
-            </w:rPr>
-            <w:t> </w:t>
-          </w:r>
-        </w:p>
-      </w:tc>
-    </w:tr>
-    <w:tr>
-      <w:tblPrEx>
-        <w:tblCellMar>
-          <w:top w:w="15" w:type="dxa"/>
-          <w:left w:w="115" w:type="dxa"/>
-          <w:bottom w:w="0" w:type="dxa"/>
-          <w:right w:w="115" w:type="dxa"/>
-        </w:tblCellMar>
-      </w:tblPrEx>
-      <w:trPr>
-        <w:trHeight w:val="288" w:hRule="atLeast"/>
-      </w:trPr>
-      <w:tc>
-        <w:tcPr>
-          <w:tcW w:w="1770" w:type="dxa"/>
-          <w:tcBorders>
-            <w:top w:val="dashed" w:color="000000" w:sz="4" w:space="0"/>
-            <w:left w:val="single" w:color="000000" w:sz="18" w:space="0"/>
-            <w:bottom w:val="dashed" w:color="000000" w:sz="4" w:space="0"/>
-            <w:right w:val="dashed" w:color="000000" w:sz="4" w:space="0"/>
-          </w:tcBorders>
-          <w:shd w:val="clear" w:color="auto" w:fill="FFFFFF"/>
-          <w:vAlign w:val="center"/>
-        </w:tcPr>
-        <w:p>
-          <w:pPr>
-            <w:spacing w:after="0" w:line="240" w:lineRule="auto"/>
-            <w:rPr>
-              <w:rFonts w:ascii="Cambria" w:hAnsi="Cambria" w:eastAsia="Cambria" w:cs="Cambria"/>
-            </w:rPr>
-          </w:pPr>
-          <w:r>
-            <w:rPr>
-              <w:rFonts w:ascii="Cambria" w:hAnsi="Cambria" w:eastAsia="Cambria" w:cs="Cambria"/>
-            </w:rPr>
-            <w:t>Model</w:t>
-          </w:r>
-        </w:p>
-      </w:tc>
-      <w:tc>
-        <w:tcPr>
-          <w:tcW w:w="3960" w:type="dxa"/>
-          <w:tcBorders>
-            <w:top w:val="dashed" w:color="000000" w:sz="4" w:space="0"/>
-            <w:left w:val="nil"/>
-            <w:bottom w:val="dashed" w:color="000000" w:sz="4" w:space="0"/>
-            <w:right w:val="dashed" w:color="000000" w:sz="4" w:space="0"/>
-          </w:tcBorders>
-          <w:shd w:val="clear" w:color="auto" w:fill="FFFFFF"/>
-          <w:vAlign w:val="center"/>
-        </w:tcPr>
-        <w:p>
-          <w:pPr>
-            <w:spacing w:after="0" w:line="240" w:lineRule="auto"/>
-            <w:rPr>
-              <w:rFonts w:ascii="Cambria" w:hAnsi="Cambria" w:eastAsia="Cambria" w:cs="Cambria"/>
-            </w:rPr>
-          </w:pPr>
-          <w:r>
-            <w:rPr>
-              <w:rFonts w:ascii="Cambria" w:hAnsi="Cambria" w:eastAsia="Cambria" w:cs="Cambria"/>
-            </w:rPr>
-            <w:t>&lt;Model&gt;</w:t>
-          </w:r>
-        </w:p>
-      </w:tc>
-      <w:tc>
-        <w:tcPr>
-          <w:tcW w:w="2070" w:type="dxa"/>
-          <w:tcBorders>
-            <w:top w:val="dashed" w:color="000000" w:sz="4" w:space="0"/>
-            <w:left w:val="dashed" w:color="000000" w:sz="4" w:space="0"/>
-            <w:bottom w:val="dashed" w:color="000000" w:sz="4" w:space="0"/>
-            <w:right w:val="dashed" w:color="000000" w:sz="4" w:space="0"/>
-          </w:tcBorders>
-          <w:shd w:val="clear" w:color="auto" w:fill="FFFFFF"/>
-          <w:vAlign w:val="center"/>
-        </w:tcPr>
-        <w:p>
-          <w:pPr>
-            <w:spacing w:after="0" w:line="240" w:lineRule="auto"/>
-            <w:rPr>
-              <w:rFonts w:ascii="Cambria" w:hAnsi="Cambria" w:eastAsia="Cambria" w:cs="Cambria"/>
-            </w:rPr>
-          </w:pPr>
-          <w:r>
-            <w:rPr>
-              <w:rFonts w:ascii="Cambria" w:hAnsi="Cambria" w:eastAsia="Cambria" w:cs="Cambria"/>
-            </w:rPr>
-            <w:t>Serial No</w:t>
-          </w:r>
-        </w:p>
-      </w:tc>
-      <w:tc>
-        <w:tcPr>
-          <w:tcW w:w="3510" w:type="dxa"/>
-          <w:gridSpan w:val="2"/>
-          <w:tcBorders>
-            <w:top w:val="dashed" w:color="000000" w:sz="4" w:space="0"/>
-            <w:left w:val="dashed" w:color="000000" w:sz="4" w:space="0"/>
-            <w:bottom w:val="dashed" w:color="000000" w:sz="4" w:space="0"/>
-            <w:right w:val="single" w:color="000000" w:sz="18" w:space="0"/>
-          </w:tcBorders>
-          <w:shd w:val="clear" w:color="auto" w:fill="FFFFFF"/>
-          <w:vAlign w:val="center"/>
-        </w:tcPr>
-        <w:p>
-          <w:pPr>
-            <w:spacing w:after="0" w:line="240" w:lineRule="auto"/>
-            <w:rPr>
-              <w:rFonts w:ascii="Cambria" w:hAnsi="Cambria" w:eastAsia="Cambria" w:cs="Cambria"/>
-            </w:rPr>
-          </w:pPr>
-          <w:r>
-            <w:rPr>
-              <w:rFonts w:ascii="Cambria" w:hAnsi="Cambria" w:eastAsia="Cambria" w:cs="Cambria"/>
-            </w:rPr>
-            <w:t>&lt;SerialNumber&gt;</w:t>
-          </w:r>
-        </w:p>
-      </w:tc>
-    </w:tr>
-    <w:tr>
-      <w:tblPrEx>
-        <w:tblCellMar>
-          <w:top w:w="15" w:type="dxa"/>
-          <w:left w:w="115" w:type="dxa"/>
-          <w:bottom w:w="0" w:type="dxa"/>
-          <w:right w:w="115" w:type="dxa"/>
-        </w:tblCellMar>
-      </w:tblPrEx>
-      <w:trPr>
-        <w:trHeight w:val="288" w:hRule="atLeast"/>
-      </w:trPr>
-      <w:tc>
-        <w:tcPr>
-          <w:tcW w:w="1770" w:type="dxa"/>
-          <w:tcBorders>
-            <w:top w:val="dashed" w:color="000000" w:sz="4" w:space="0"/>
-            <w:left w:val="single" w:color="000000" w:sz="18" w:space="0"/>
-            <w:bottom w:val="single" w:color="000000" w:sz="18" w:space="0"/>
-            <w:right w:val="dashed" w:color="000000" w:sz="4" w:space="0"/>
-          </w:tcBorders>
-          <w:shd w:val="clear" w:color="auto" w:fill="FFFFFF"/>
-          <w:vAlign w:val="center"/>
-        </w:tcPr>
-        <w:p>
-          <w:pPr>
-            <w:spacing w:after="0" w:line="240" w:lineRule="auto"/>
-            <w:rPr>
-              <w:rFonts w:ascii="Cambria" w:hAnsi="Cambria" w:eastAsia="Cambria" w:cs="Cambria"/>
-            </w:rPr>
-          </w:pPr>
-          <w:r>
-            <w:rPr>
-              <w:rFonts w:ascii="Cambria" w:hAnsi="Cambria" w:eastAsia="Cambria" w:cs="Cambria"/>
-            </w:rPr>
-            <w:t>Calibrated on</w:t>
-          </w:r>
-        </w:p>
-      </w:tc>
-      <w:tc>
-        <w:tcPr>
-          <w:tcW w:w="3960" w:type="dxa"/>
-          <w:tcBorders>
-            <w:top w:val="dashed" w:color="000000" w:sz="4" w:space="0"/>
-            <w:left w:val="nil"/>
-            <w:bottom w:val="single" w:color="000000" w:sz="18" w:space="0"/>
-            <w:right w:val="dashed" w:color="000000" w:sz="4" w:space="0"/>
-          </w:tcBorders>
-          <w:shd w:val="clear" w:color="auto" w:fill="FFFFFF"/>
-          <w:vAlign w:val="center"/>
-        </w:tcPr>
-        <w:p>
-          <w:pPr>
-            <w:spacing w:after="0" w:line="240" w:lineRule="auto"/>
-            <w:rPr>
-              <w:rFonts w:ascii="Cambria" w:hAnsi="Cambria" w:eastAsia="Cambria" w:cs="Cambria"/>
-            </w:rPr>
-          </w:pPr>
-          <w:r>
-            <w:rPr>
-              <w:rFonts w:ascii="Cambria" w:hAnsi="Cambria" w:eastAsia="Cambria" w:cs="Cambria"/>
-            </w:rPr>
-            <w:t>&lt;CalibratedOn&gt;</w:t>
-          </w:r>
-        </w:p>
-      </w:tc>
-      <w:tc>
-        <w:tcPr>
-          <w:tcW w:w="2070" w:type="dxa"/>
-          <w:tcBorders>
-            <w:top w:val="dashed" w:color="000000" w:sz="4" w:space="0"/>
-            <w:left w:val="nil"/>
-            <w:bottom w:val="single" w:color="000000" w:sz="18" w:space="0"/>
-            <w:right w:val="dashed" w:color="000000" w:sz="4" w:space="0"/>
-          </w:tcBorders>
-          <w:shd w:val="clear" w:color="auto" w:fill="FFFFFF"/>
-          <w:vAlign w:val="center"/>
-        </w:tcPr>
-        <w:p>
-          <w:pPr>
-            <w:spacing w:after="0" w:line="240" w:lineRule="auto"/>
-            <w:rPr>
-              <w:rFonts w:ascii="Cambria" w:hAnsi="Cambria" w:eastAsia="Cambria" w:cs="Cambria"/>
-            </w:rPr>
-          </w:pPr>
-          <w:r>
-            <w:rPr>
-              <w:rFonts w:ascii="Cambria" w:hAnsi="Cambria" w:eastAsia="Cambria" w:cs="Cambria"/>
-            </w:rPr>
-            <w:t>Calibration Due On</w:t>
-          </w:r>
-        </w:p>
-      </w:tc>
-      <w:tc>
-        <w:tcPr>
-          <w:tcW w:w="3510" w:type="dxa"/>
-          <w:gridSpan w:val="2"/>
-          <w:tcBorders>
-            <w:top w:val="dashed" w:color="000000" w:sz="4" w:space="0"/>
-            <w:left w:val="nil"/>
-            <w:bottom w:val="single" w:color="000000" w:sz="18" w:space="0"/>
-            <w:right w:val="single" w:color="000000" w:sz="18" w:space="0"/>
-          </w:tcBorders>
-          <w:shd w:val="clear" w:color="auto" w:fill="FFFFFF"/>
-          <w:vAlign w:val="center"/>
-        </w:tcPr>
-        <w:p>
-          <w:pPr>
-            <w:spacing w:after="0" w:line="240" w:lineRule="auto"/>
-            <w:rPr>
-              <w:rFonts w:ascii="Cambria" w:hAnsi="Cambria" w:eastAsia="Cambria" w:cs="Cambria"/>
-            </w:rPr>
-          </w:pPr>
-          <w:r>
-            <w:rPr>
-              <w:rFonts w:ascii="Cambria" w:hAnsi="Cambria" w:eastAsia="Cambria" w:cs="Cambria"/>
-            </w:rPr>
-            <w:t>&lt;CalibratedDueOn&gt;</w:t>
-          </w:r>
-        </w:p>
-      </w:tc>
-    </w:tr>
-  </w:tbl>
-  <w:p>
-    <w:pPr>
-      <w:pBdr>
-        <w:top w:val="none" w:color="auto" w:sz="0" w:space="0"/>
-        <w:left w:val="none" w:color="auto" w:sz="0" w:space="0"/>
-        <w:bottom w:val="none" w:color="auto" w:sz="0" w:space="0"/>
-        <w:right w:val="none" w:color="auto" w:sz="0" w:space="0"/>
-        <w:between w:val="none" w:color="auto" w:sz="0" w:space="0"/>
-      </w:pBdr>
-      <w:tabs>
-        <w:tab w:val="center" w:pos="4680"/>
-        <w:tab w:val="right" w:pos="9360"/>
-      </w:tabs>
-      <w:spacing w:after="0" w:line="240" w:lineRule="auto"/>
-      <w:rPr>
-        <w:color w:val="000000"/>
       </w:rPr>
     </w:pPr>
   </w:p>
@@ -3395,7 +2945,7 @@
     <w:lsdException w:qFormat="1" w:unhideWhenUsed="0" w:uiPriority="10" w:semiHidden="0" w:name="Title"/>
     <w:lsdException w:uiPriority="99" w:name="Closing"/>
     <w:lsdException w:uiPriority="99" w:name="Signature"/>
-    <w:lsdException w:qFormat="1" w:uiPriority="1" w:name="Default Paragraph Font"/>
+    <w:lsdException w:uiPriority="1" w:name="Default Paragraph Font"/>
     <w:lsdException w:uiPriority="99" w:name="Body Text"/>
     <w:lsdException w:uiPriority="99" w:name="Body Text Indent"/>
     <w:lsdException w:uiPriority="99" w:name="List Continue"/>
@@ -3433,7 +2983,7 @@
     <w:lsdException w:uiPriority="99" w:name="HTML Sample"/>
     <w:lsdException w:uiPriority="99" w:name="HTML Typewriter"/>
     <w:lsdException w:uiPriority="99" w:name="HTML Variable"/>
-    <w:lsdException w:qFormat="1" w:uiPriority="99" w:name="Normal Table"/>
+    <w:lsdException w:uiPriority="99" w:name="Normal Table"/>
     <w:lsdException w:uiPriority="99" w:name="annotation subject"/>
     <w:lsdException w:uiPriority="99" w:name="Table Simple 1"/>
     <w:lsdException w:uiPriority="99" w:name="Table Simple 2"/>
@@ -3713,14 +3263,12 @@
     <w:name w:val="Default Paragraph Font"/>
     <w:semiHidden/>
     <w:unhideWhenUsed/>
-    <w:qFormat/>
     <w:uiPriority w:val="1"/>
   </w:style>
   <w:style w:type="table" w:default="1" w:styleId="9">
     <w:name w:val="Normal Table"/>
     <w:semiHidden/>
     <w:unhideWhenUsed/>
-    <w:qFormat/>
     <w:uiPriority w:val="99"/>
     <w:tblPr>
       <w:tblCellMar>
@@ -3800,12 +3348,12 @@
   <w:style w:type="table" w:customStyle="1" w:styleId="14">
     <w:name w:val="_Style 11"/>
     <w:basedOn w:val="9"/>
+    <w:qFormat/>
     <w:uiPriority w:val="0"/>
     <w:tblPr>
       <w:tblCellMar>
         <w:top w:w="15" w:type="dxa"/>
         <w:left w:w="115" w:type="dxa"/>
-        <w:bottom w:w="0" w:type="dxa"/>
         <w:right w:w="115" w:type="dxa"/>
       </w:tblCellMar>
     </w:tblPr>
@@ -3819,7 +3367,6 @@
       <w:tblCellMar>
         <w:top w:w="15" w:type="dxa"/>
         <w:left w:w="115" w:type="dxa"/>
-        <w:bottom w:w="0" w:type="dxa"/>
         <w:right w:w="115" w:type="dxa"/>
       </w:tblCellMar>
     </w:tblPr>
@@ -3832,7 +3379,6 @@
       <w:tblCellMar>
         <w:top w:w="15" w:type="dxa"/>
         <w:left w:w="115" w:type="dxa"/>
-        <w:bottom w:w="0" w:type="dxa"/>
         <w:right w:w="115" w:type="dxa"/>
       </w:tblCellMar>
     </w:tblPr>
@@ -3845,7 +3391,6 @@
       <w:tblCellMar>
         <w:top w:w="15" w:type="dxa"/>
         <w:left w:w="115" w:type="dxa"/>
-        <w:bottom w:w="0" w:type="dxa"/>
         <w:right w:w="115" w:type="dxa"/>
       </w:tblCellMar>
     </w:tblPr>
@@ -4182,23 +3727,4 @@
     </a:lnDef>
   </a:objectDefaults>
 </a:theme>
-</file>
-
-<file path=customXml/item1.xml><?xml version="1.0" encoding="utf-8"?>
-<s:customData xmlns="http://www.wps.cn/officeDocument/2013/wpsCustomData" xmlns:s="http://www.wps.cn/officeDocument/2013/wpsCustomData">
-  <customSectProps>
-    <customSectPr/>
-  </customSectProps>
-  <customShpExts>
-    <customShpInfo spid="_x0000_s1026" textRotate="1"/>
-  </customShpExts>
-</s:customData>
-</file>
-
-<file path=customXml/itemProps1.xml><?xml version="1.0" encoding="utf-8"?>
-<ds:datastoreItem xmlns:ds="http://schemas.openxmlformats.org/officeDocument/2006/customXml" ds:itemID="{B1977F7D-205B-4081-913C-38D41E755F92}">
-  <ds:schemaRefs>
-    <ds:schemaRef ds:uri="http://www.wps.cn/officeDocument/2013/wpsCustomData"/>
-  </ds:schemaRefs>
-</ds:datastoreItem>
 </file>
</xml_diff>

<commit_message>
Replaced old report template with new one
</commit_message>
<xml_diff>
--- a/Back-End/EServices.WebApi/WebApi/WordTemplates/FI.docx
+++ b/Back-End/EServices.WebApi/WebApi/WordTemplates/FI.docx
@@ -489,12 +489,13 @@
       </w:tblPr>
       <w:tblGrid>
         <w:gridCol w:w="725"/>
-        <w:gridCol w:w="2474"/>
-        <w:gridCol w:w="2100"/>
-        <w:gridCol w:w="1539"/>
-        <w:gridCol w:w="1539"/>
-        <w:gridCol w:w="1400"/>
-        <w:gridCol w:w="1518"/>
+        <w:gridCol w:w="1682"/>
+        <w:gridCol w:w="2250"/>
+        <w:gridCol w:w="990"/>
+        <w:gridCol w:w="1260"/>
+        <w:gridCol w:w="1470"/>
+        <w:gridCol w:w="1500"/>
+        <w:gridCol w:w="1418"/>
       </w:tblGrid>
       <w:tr>
         <w:tblPrEx>
@@ -512,7 +513,7 @@
         <w:tc>
           <w:tcPr>
             <w:tcW w:w="11295" w:type="dxa"/>
-            <w:gridSpan w:val="7"/>
+            <w:gridSpan w:val="8"/>
             <w:tcBorders>
               <w:top w:val="single" w:color="000000" w:sz="18" w:space="0"/>
               <w:left w:val="single" w:color="000000" w:sz="18" w:space="0"/>
@@ -555,16 +556,16 @@
           </w:tblCellMar>
         </w:tblPrEx>
         <w:trPr>
-          <w:trHeight w:val="732" w:hRule="atLeast"/>
+          <w:trHeight w:val="510" w:hRule="atLeast"/>
           <w:jc w:val="center"/>
         </w:trPr>
         <w:tc>
           <w:tcPr>
             <w:tcW w:w="725" w:type="dxa"/>
+            <w:vMerge w:val="restart"/>
             <w:tcBorders>
               <w:top w:val="single" w:color="000000" w:sz="18" w:space="0"/>
               <w:left w:val="single" w:color="000000" w:sz="18" w:space="0"/>
-              <w:bottom w:val="single" w:color="000000" w:sz="18" w:space="0"/>
               <w:right w:val="dashed" w:color="000000" w:sz="4" w:space="0"/>
             </w:tcBorders>
             <w:shd w:val="clear" w:color="auto" w:fill="auto"/>
@@ -593,11 +594,11 @@
         </w:tc>
         <w:tc>
           <w:tcPr>
-            <w:tcW w:w="2474" w:type="dxa"/>
+            <w:tcW w:w="1682" w:type="dxa"/>
+            <w:vMerge w:val="restart"/>
             <w:tcBorders>
               <w:top w:val="single" w:color="000000" w:sz="18" w:space="0"/>
               <w:left w:val="dashed" w:color="000000" w:sz="4" w:space="0"/>
-              <w:bottom w:val="single" w:color="000000" w:sz="18" w:space="0"/>
               <w:right w:val="dashed" w:color="000000" w:sz="4" w:space="0"/>
             </w:tcBorders>
             <w:shd w:val="clear" w:color="auto" w:fill="auto"/>
@@ -623,11 +624,11 @@
         </w:tc>
         <w:tc>
           <w:tcPr>
-            <w:tcW w:w="2100" w:type="dxa"/>
+            <w:tcW w:w="2250" w:type="dxa"/>
+            <w:vMerge w:val="restart"/>
             <w:tcBorders>
               <w:top w:val="single" w:color="000000" w:sz="18" w:space="0"/>
               <w:left w:val="dashed" w:color="000000" w:sz="4" w:space="0"/>
-              <w:bottom w:val="single" w:color="000000" w:sz="18" w:space="0"/>
               <w:right w:val="dashed" w:color="000000" w:sz="4" w:space="0"/>
             </w:tcBorders>
             <w:shd w:val="clear" w:color="auto" w:fill="auto"/>
@@ -653,11 +654,12 @@
         </w:tc>
         <w:tc>
           <w:tcPr>
-            <w:tcW w:w="1539" w:type="dxa"/>
+            <w:tcW w:w="2250" w:type="dxa"/>
+            <w:gridSpan w:val="2"/>
             <w:tcBorders>
               <w:top w:val="single" w:color="000000" w:sz="18" w:space="0"/>
               <w:left w:val="dashed" w:color="000000" w:sz="4" w:space="0"/>
-              <w:bottom w:val="single" w:color="000000" w:sz="18" w:space="0"/>
+              <w:bottom w:val="dashed" w:color="000000" w:sz="4" w:space="0"/>
               <w:right w:val="dashed" w:color="000000" w:sz="4" w:space="0"/>
             </w:tcBorders>
             <w:shd w:val="clear" w:color="auto" w:fill="auto"/>
@@ -678,7 +680,7 @@
                 <w:rFonts w:ascii="Cambria" w:hAnsi="Cambria" w:eastAsia="Cambria" w:cs="Cambria"/>
                 <w:b/>
               </w:rPr>
-              <w:t>Upstream concentration</w:t>
+              <w:t xml:space="preserve">Upstream </w:t>
             </w:r>
           </w:p>
           <w:p>
@@ -696,17 +698,17 @@
                 <w:rFonts w:ascii="Cambria" w:hAnsi="Cambria" w:eastAsia="Cambria" w:cs="Cambria"/>
                 <w:b/>
               </w:rPr>
-              <w:t>%</w:t>
-            </w:r>
-          </w:p>
-        </w:tc>
-        <w:tc>
-          <w:tcPr>
-            <w:tcW w:w="1539" w:type="dxa"/>
+              <w:t>concentration</w:t>
+            </w:r>
+          </w:p>
+        </w:tc>
+        <w:tc>
+          <w:tcPr>
+            <w:tcW w:w="1470" w:type="dxa"/>
+            <w:vMerge w:val="restart"/>
             <w:tcBorders>
               <w:top w:val="single" w:color="000000" w:sz="18" w:space="0"/>
               <w:left w:val="dashed" w:color="000000" w:sz="4" w:space="0"/>
-              <w:bottom w:val="single" w:color="000000" w:sz="18" w:space="0"/>
               <w:right w:val="dashed" w:color="000000" w:sz="4" w:space="0"/>
             </w:tcBorders>
             <w:shd w:val="clear" w:color="auto" w:fill="auto"/>
@@ -749,10 +751,101 @@
         </w:tc>
         <w:tc>
           <w:tcPr>
-            <w:tcW w:w="1400" w:type="dxa"/>
+            <w:tcW w:w="1500" w:type="dxa"/>
+            <w:vMerge w:val="restart"/>
             <w:tcBorders>
               <w:top w:val="single" w:color="000000" w:sz="18" w:space="0"/>
               <w:left w:val="dashed" w:color="000000" w:sz="4" w:space="0"/>
+              <w:right w:val="dashed" w:color="000000" w:sz="4" w:space="0"/>
+            </w:tcBorders>
+            <w:shd w:val="clear" w:color="auto" w:fill="auto"/>
+            <w:vAlign w:val="center"/>
+          </w:tcPr>
+          <w:p>
+            <w:pPr>
+              <w:spacing w:after="0" w:line="240" w:lineRule="auto"/>
+              <w:jc w:val="center"/>
+              <w:rPr>
+                <w:rFonts w:ascii="Cambria" w:hAnsi="Cambria" w:eastAsia="Cambria" w:cs="Cambria"/>
+                <w:b/>
+              </w:rPr>
+            </w:pPr>
+            <w:r>
+              <w:rPr>
+                <w:rFonts w:ascii="Cambria" w:hAnsi="Cambria" w:eastAsia="Cambria" w:cs="Cambria"/>
+                <w:b/>
+              </w:rPr>
+              <w:t>Acceptance Criteria</w:t>
+            </w:r>
+          </w:p>
+          <w:p>
+            <w:pPr>
+              <w:spacing w:after="0" w:line="240" w:lineRule="auto"/>
+              <w:jc w:val="center"/>
+              <w:rPr>
+                <w:rFonts w:ascii="Cambria" w:hAnsi="Cambria" w:eastAsia="Cambria" w:cs="Cambria"/>
+                <w:b/>
+              </w:rPr>
+            </w:pPr>
+            <w:r>
+              <w:rPr>
+                <w:rFonts w:ascii="Cambria" w:hAnsi="Cambria" w:eastAsia="Cambria" w:cs="Cambria"/>
+                <w:b/>
+              </w:rPr>
+              <w:t>%</w:t>
+            </w:r>
+          </w:p>
+        </w:tc>
+        <w:tc>
+          <w:tcPr>
+            <w:tcW w:w="1418" w:type="dxa"/>
+            <w:vMerge w:val="restart"/>
+            <w:tcBorders>
+              <w:top w:val="single" w:color="000000" w:sz="18" w:space="0"/>
+              <w:left w:val="nil"/>
+              <w:right w:val="single" w:color="000000" w:sz="18" w:space="0"/>
+            </w:tcBorders>
+            <w:shd w:val="clear" w:color="auto" w:fill="auto"/>
+            <w:vAlign w:val="center"/>
+          </w:tcPr>
+          <w:p>
+            <w:pPr>
+              <w:spacing w:after="0" w:line="240" w:lineRule="auto"/>
+              <w:jc w:val="center"/>
+              <w:rPr>
+                <w:rFonts w:ascii="Cambria" w:hAnsi="Cambria" w:eastAsia="Cambria" w:cs="Cambria"/>
+                <w:b/>
+              </w:rPr>
+            </w:pPr>
+            <w:r>
+              <w:rPr>
+                <w:rFonts w:ascii="Cambria" w:hAnsi="Cambria" w:eastAsia="Cambria" w:cs="Cambria"/>
+                <w:b/>
+              </w:rPr>
+              <w:t>Result</w:t>
+            </w:r>
+          </w:p>
+        </w:tc>
+      </w:tr>
+      <w:tr>
+        <w:tblPrEx>
+          <w:tblCellMar>
+            <w:top w:w="15" w:type="dxa"/>
+            <w:left w:w="115" w:type="dxa"/>
+            <w:bottom w:w="0" w:type="dxa"/>
+            <w:right w:w="115" w:type="dxa"/>
+          </w:tblCellMar>
+        </w:tblPrEx>
+        <w:trPr>
+          <w:trHeight w:val="255" w:hRule="atLeast"/>
+          <w:jc w:val="center"/>
+        </w:trPr>
+        <w:tc>
+          <w:tcPr>
+            <w:tcW w:w="725" w:type="dxa"/>
+            <w:vMerge w:val="continue"/>
+            <w:tcBorders>
+              <w:left w:val="single" w:color="000000" w:sz="18" w:space="0"/>
               <w:bottom w:val="single" w:color="000000" w:sz="18" w:space="0"/>
               <w:right w:val="dashed" w:color="000000" w:sz="4" w:space="0"/>
             </w:tcBorders>
@@ -762,23 +855,110 @@
           <w:p>
             <w:pPr>
               <w:spacing w:after="0" w:line="240" w:lineRule="auto"/>
-              <w:jc w:val="center"/>
-              <w:rPr>
-                <w:rFonts w:ascii="Cambria" w:hAnsi="Cambria" w:eastAsia="Cambria" w:cs="Cambria"/>
-                <w:b/>
-              </w:rPr>
-            </w:pPr>
-            <w:r>
-              <w:rPr>
-                <w:rFonts w:ascii="Cambria" w:hAnsi="Cambria" w:eastAsia="Cambria" w:cs="Cambria"/>
-                <w:b/>
-              </w:rPr>
-              <w:t>Acceptance Criteria</w:t>
-            </w:r>
-          </w:p>
-          <w:p>
-            <w:pPr>
-              <w:spacing w:after="0" w:line="240" w:lineRule="auto"/>
+              <w:ind w:left="-115" w:right="-134"/>
+              <w:jc w:val="center"/>
+              <w:rPr>
+                <w:rFonts w:ascii="Cambria" w:hAnsi="Cambria" w:eastAsia="Cambria" w:cs="Cambria"/>
+                <w:b/>
+                <w:sz w:val="20"/>
+                <w:szCs w:val="20"/>
+              </w:rPr>
+            </w:pPr>
+          </w:p>
+        </w:tc>
+        <w:tc>
+          <w:tcPr>
+            <w:tcW w:w="1682" w:type="dxa"/>
+            <w:vMerge w:val="continue"/>
+            <w:tcBorders>
+              <w:left w:val="dashed" w:color="000000" w:sz="4" w:space="0"/>
+              <w:bottom w:val="single" w:color="000000" w:sz="18" w:space="0"/>
+              <w:right w:val="dashed" w:color="000000" w:sz="4" w:space="0"/>
+            </w:tcBorders>
+            <w:shd w:val="clear" w:color="auto" w:fill="auto"/>
+            <w:vAlign w:val="center"/>
+          </w:tcPr>
+          <w:p>
+            <w:pPr>
+              <w:spacing w:after="0" w:line="240" w:lineRule="auto"/>
+              <w:jc w:val="center"/>
+              <w:rPr>
+                <w:rFonts w:ascii="Cambria" w:hAnsi="Cambria" w:eastAsia="Cambria" w:cs="Cambria"/>
+                <w:b/>
+              </w:rPr>
+            </w:pPr>
+          </w:p>
+        </w:tc>
+        <w:tc>
+          <w:tcPr>
+            <w:tcW w:w="2250" w:type="dxa"/>
+            <w:vMerge w:val="continue"/>
+            <w:tcBorders>
+              <w:left w:val="dashed" w:color="000000" w:sz="4" w:space="0"/>
+              <w:bottom w:val="single" w:color="000000" w:sz="18" w:space="0"/>
+              <w:right w:val="dashed" w:color="000000" w:sz="4" w:space="0"/>
+            </w:tcBorders>
+            <w:shd w:val="clear" w:color="auto" w:fill="auto"/>
+            <w:vAlign w:val="center"/>
+          </w:tcPr>
+          <w:p>
+            <w:pPr>
+              <w:spacing w:after="0" w:line="240" w:lineRule="auto"/>
+              <w:jc w:val="center"/>
+              <w:rPr>
+                <w:rFonts w:ascii="Cambria" w:hAnsi="Cambria" w:eastAsia="Cambria" w:cs="Cambria"/>
+                <w:b/>
+              </w:rPr>
+            </w:pPr>
+          </w:p>
+        </w:tc>
+        <w:tc>
+          <w:tcPr>
+            <w:tcW w:w="990" w:type="dxa"/>
+            <w:tcBorders>
+              <w:top w:val="dashed" w:color="000000" w:sz="4" w:space="0"/>
+              <w:left w:val="dashed" w:color="000000" w:sz="4" w:space="0"/>
+              <w:bottom w:val="single" w:color="000000" w:sz="18" w:space="0"/>
+              <w:right w:val="dashed" w:color="000000" w:sz="4" w:space="0"/>
+            </w:tcBorders>
+            <w:shd w:val="clear" w:color="auto" w:fill="auto"/>
+            <w:vAlign w:val="center"/>
+          </w:tcPr>
+          <w:p>
+            <w:pPr>
+              <w:spacing w:after="0" w:line="240" w:lineRule="auto"/>
+              <w:ind w:left="-123" w:right="-100"/>
+              <w:jc w:val="center"/>
+              <w:rPr>
+                <w:rFonts w:ascii="Cambria" w:hAnsi="Cambria" w:eastAsia="Cambria" w:cs="Cambria"/>
+                <w:b/>
+              </w:rPr>
+            </w:pPr>
+            <w:r>
+              <w:rPr>
+                <w:rFonts w:ascii="Cambria" w:hAnsi="Cambria" w:eastAsia="Cambria" w:cs="Cambria"/>
+                <w:b/>
+              </w:rPr>
+              <w:t>mg/l</w:t>
+            </w:r>
+          </w:p>
+        </w:tc>
+        <w:tc>
+          <w:tcPr>
+            <w:tcW w:w="1260" w:type="dxa"/>
+            <w:tcBorders>
+              <w:top w:val="dashed" w:color="000000" w:sz="4" w:space="0"/>
+              <w:left w:val="dashed" w:color="000000" w:sz="4" w:space="0"/>
+              <w:bottom w:val="single" w:color="000000" w:sz="18" w:space="0"/>
+              <w:right w:val="dashed" w:color="000000" w:sz="4" w:space="0"/>
+            </w:tcBorders>
+            <w:shd w:val="clear" w:color="auto" w:fill="auto"/>
+            <w:vAlign w:val="center"/>
+          </w:tcPr>
+          <w:p>
+            <w:pPr>
+              <w:spacing w:after="0" w:line="240" w:lineRule="auto"/>
+              <w:ind w:left="-123" w:right="-100"/>
               <w:jc w:val="center"/>
               <w:rPr>
                 <w:rFonts w:ascii="Cambria" w:hAnsi="Cambria" w:eastAsia="Cambria" w:cs="Cambria"/>
@@ -796,9 +976,55 @@
         </w:tc>
         <w:tc>
           <w:tcPr>
-            <w:tcW w:w="1518" w:type="dxa"/>
-            <w:tcBorders>
-              <w:top w:val="single" w:color="000000" w:sz="18" w:space="0"/>
+            <w:tcW w:w="1470" w:type="dxa"/>
+            <w:vMerge w:val="continue"/>
+            <w:tcBorders>
+              <w:left w:val="dashed" w:color="000000" w:sz="4" w:space="0"/>
+              <w:bottom w:val="single" w:color="000000" w:sz="18" w:space="0"/>
+              <w:right w:val="dashed" w:color="000000" w:sz="4" w:space="0"/>
+            </w:tcBorders>
+            <w:shd w:val="clear" w:color="auto" w:fill="auto"/>
+            <w:vAlign w:val="center"/>
+          </w:tcPr>
+          <w:p>
+            <w:pPr>
+              <w:spacing w:after="0" w:line="240" w:lineRule="auto"/>
+              <w:jc w:val="center"/>
+              <w:rPr>
+                <w:rFonts w:ascii="Cambria" w:hAnsi="Cambria" w:eastAsia="Cambria" w:cs="Cambria"/>
+                <w:b/>
+              </w:rPr>
+            </w:pPr>
+          </w:p>
+        </w:tc>
+        <w:tc>
+          <w:tcPr>
+            <w:tcW w:w="1500" w:type="dxa"/>
+            <w:vMerge w:val="continue"/>
+            <w:tcBorders>
+              <w:left w:val="dashed" w:color="000000" w:sz="4" w:space="0"/>
+              <w:bottom w:val="single" w:color="000000" w:sz="18" w:space="0"/>
+              <w:right w:val="dashed" w:color="000000" w:sz="4" w:space="0"/>
+            </w:tcBorders>
+            <w:shd w:val="clear" w:color="auto" w:fill="auto"/>
+            <w:vAlign w:val="center"/>
+          </w:tcPr>
+          <w:p>
+            <w:pPr>
+              <w:spacing w:after="0" w:line="240" w:lineRule="auto"/>
+              <w:jc w:val="center"/>
+              <w:rPr>
+                <w:rFonts w:ascii="Cambria" w:hAnsi="Cambria" w:eastAsia="Cambria" w:cs="Cambria"/>
+                <w:b/>
+              </w:rPr>
+            </w:pPr>
+          </w:p>
+        </w:tc>
+        <w:tc>
+          <w:tcPr>
+            <w:tcW w:w="1418" w:type="dxa"/>
+            <w:vMerge w:val="continue"/>
+            <w:tcBorders>
               <w:left w:val="nil"/>
               <w:bottom w:val="single" w:color="000000" w:sz="18" w:space="0"/>
               <w:right w:val="single" w:color="000000" w:sz="18" w:space="0"/>
@@ -815,13 +1041,6 @@
                 <w:b/>
               </w:rPr>
             </w:pPr>
-            <w:r>
-              <w:rPr>
-                <w:rFonts w:ascii="Cambria" w:hAnsi="Cambria" w:eastAsia="Cambria" w:cs="Cambria"/>
-                <w:b/>
-              </w:rPr>
-              <w:t>Result</w:t>
-            </w:r>
           </w:p>
         </w:tc>
       </w:tr>
@@ -869,7 +1088,7 @@
         </w:tc>
         <w:tc>
           <w:tcPr>
-            <w:tcW w:w="2474" w:type="dxa"/>
+            <w:tcW w:w="1682" w:type="dxa"/>
             <w:vMerge w:val="restart"/>
             <w:tcBorders>
               <w:top w:val="single" w:color="000000" w:sz="18" w:space="0"/>
@@ -897,7 +1116,7 @@
         </w:tc>
         <w:tc>
           <w:tcPr>
-            <w:tcW w:w="2100" w:type="dxa"/>
+            <w:tcW w:w="2250" w:type="dxa"/>
             <w:tcBorders>
               <w:top w:val="single" w:color="000000" w:sz="18" w:space="0"/>
               <w:left w:val="nil"/>
@@ -926,7 +1145,7 @@
         </w:tc>
         <w:tc>
           <w:tcPr>
-            <w:tcW w:w="1539" w:type="dxa"/>
+            <w:tcW w:w="990" w:type="dxa"/>
             <w:tcBorders>
               <w:top w:val="single" w:color="000000" w:sz="18" w:space="0"/>
               <w:left w:val="nil"/>
@@ -941,20 +1160,24 @@
               <w:spacing w:after="0" w:line="240" w:lineRule="auto"/>
               <w:jc w:val="center"/>
               <w:rPr>
-                <w:rFonts w:ascii="Cambria" w:hAnsi="Cambria" w:eastAsia="Cambria" w:cs="Cambria"/>
-              </w:rPr>
-            </w:pPr>
-            <w:r>
-              <w:rPr>
-                <w:rFonts w:ascii="Cambria" w:hAnsi="Cambria" w:eastAsia="Cambria" w:cs="Cambria"/>
-              </w:rPr>
-              <w:t>&lt;Upcon&gt;</w:t>
-            </w:r>
-          </w:p>
-        </w:tc>
-        <w:tc>
-          <w:tcPr>
-            <w:tcW w:w="1539" w:type="dxa"/>
+                <w:rFonts w:hint="default" w:ascii="Cambria" w:hAnsi="Cambria" w:eastAsia="Cambria" w:cs="Cambria"/>
+                <w:sz w:val="22"/>
+                <w:szCs w:val="22"/>
+                <w:lang w:val="en-US" w:eastAsia="en-GB" w:bidi="ar-SA"/>
+              </w:rPr>
+            </w:pPr>
+            <w:r>
+              <w:rPr>
+                <w:rFonts w:hint="default" w:ascii="Cambria" w:hAnsi="Cambria" w:eastAsia="Cambria" w:cs="Cambria"/>
+                <w:lang w:val="en-US"/>
+              </w:rPr>
+              <w:t>&lt;mgl&gt;</w:t>
+            </w:r>
+          </w:p>
+        </w:tc>
+        <w:tc>
+          <w:tcPr>
+            <w:tcW w:w="1260" w:type="dxa"/>
             <w:tcBorders>
               <w:top w:val="single" w:color="000000" w:sz="18" w:space="0"/>
               <w:left w:val="nil"/>
@@ -976,13 +1199,41 @@
               <w:rPr>
                 <w:rFonts w:ascii="Cambria" w:hAnsi="Cambria" w:eastAsia="Cambria" w:cs="Cambria"/>
               </w:rPr>
+              <w:t>&lt;Upcon&gt;</w:t>
+            </w:r>
+          </w:p>
+        </w:tc>
+        <w:tc>
+          <w:tcPr>
+            <w:tcW w:w="1470" w:type="dxa"/>
+            <w:tcBorders>
+              <w:top w:val="single" w:color="000000" w:sz="18" w:space="0"/>
+              <w:left w:val="nil"/>
+              <w:bottom w:val="dashed" w:color="000000" w:sz="4" w:space="0"/>
+              <w:right w:val="dashed" w:color="000000" w:sz="4" w:space="0"/>
+            </w:tcBorders>
+            <w:shd w:val="clear" w:color="auto" w:fill="auto"/>
+            <w:vAlign w:val="center"/>
+          </w:tcPr>
+          <w:p>
+            <w:pPr>
+              <w:spacing w:after="0" w:line="240" w:lineRule="auto"/>
+              <w:jc w:val="center"/>
+              <w:rPr>
+                <w:rFonts w:ascii="Cambria" w:hAnsi="Cambria" w:eastAsia="Cambria" w:cs="Cambria"/>
+              </w:rPr>
+            </w:pPr>
+            <w:r>
+              <w:rPr>
+                <w:rFonts w:ascii="Cambria" w:hAnsi="Cambria" w:eastAsia="Cambria" w:cs="Cambria"/>
+              </w:rPr>
               <w:t>&lt;Pen&gt;</w:t>
             </w:r>
           </w:p>
         </w:tc>
         <w:tc>
           <w:tcPr>
-            <w:tcW w:w="1400" w:type="dxa"/>
+            <w:tcW w:w="1500" w:type="dxa"/>
             <w:vMerge w:val="restart"/>
             <w:tcBorders>
               <w:top w:val="single" w:color="000000" w:sz="18" w:space="0"/>
@@ -1013,11 +1264,11 @@
         </w:tc>
         <w:tc>
           <w:tcPr>
-            <w:tcW w:w="1518" w:type="dxa"/>
-            <w:vMerge w:val="restart"/>
+            <w:tcW w:w="1418" w:type="dxa"/>
             <w:tcBorders>
               <w:top w:val="single" w:color="000000" w:sz="18" w:space="0"/>
               <w:left w:val="dashed" w:color="000000" w:sz="4" w:space="0"/>
+              <w:bottom w:val="dashed" w:color="000000" w:sz="4" w:space="0"/>
               <w:right w:val="single" w:color="000000" w:sz="18" w:space="0"/>
             </w:tcBorders>
             <w:shd w:val="clear" w:color="auto" w:fill="auto"/>
@@ -1078,7 +1329,7 @@
         </w:tc>
         <w:tc>
           <w:tcPr>
-            <w:tcW w:w="2474" w:type="dxa"/>
+            <w:tcW w:w="1682" w:type="dxa"/>
             <w:vMerge w:val="continue"/>
             <w:tcBorders>
               <w:left w:val="dashed" w:color="000000" w:sz="4" w:space="0"/>
@@ -1099,7 +1350,7 @@
         </w:tc>
         <w:tc>
           <w:tcPr>
-            <w:tcW w:w="2100" w:type="dxa"/>
+            <w:tcW w:w="2250" w:type="dxa"/>
             <w:tcBorders>
               <w:top w:val="dashed" w:color="000000" w:sz="4" w:space="0"/>
               <w:left w:val="nil"/>
@@ -1128,7 +1379,7 @@
         </w:tc>
         <w:tc>
           <w:tcPr>
-            <w:tcW w:w="1539" w:type="dxa"/>
+            <w:tcW w:w="990" w:type="dxa"/>
             <w:tcBorders>
               <w:top w:val="dashed" w:color="000000" w:sz="4" w:space="0"/>
               <w:left w:val="nil"/>
@@ -1148,15 +1399,16 @@
             </w:pPr>
             <w:r>
               <w:rPr>
-                <w:rFonts w:ascii="Cambria" w:hAnsi="Cambria" w:eastAsia="Cambria" w:cs="Cambria"/>
-              </w:rPr>
-              <w:t>&lt;Upcon&gt;</w:t>
-            </w:r>
-          </w:p>
-        </w:tc>
-        <w:tc>
-          <w:tcPr>
-            <w:tcW w:w="1539" w:type="dxa"/>
+                <w:rFonts w:hint="default" w:ascii="Cambria" w:hAnsi="Cambria" w:eastAsia="Cambria" w:cs="Cambria"/>
+                <w:lang w:val="en-US"/>
+              </w:rPr>
+              <w:t>&lt;mgl&gt;</w:t>
+            </w:r>
+          </w:p>
+        </w:tc>
+        <w:tc>
+          <w:tcPr>
+            <w:tcW w:w="1260" w:type="dxa"/>
             <w:tcBorders>
               <w:top w:val="dashed" w:color="000000" w:sz="4" w:space="0"/>
               <w:left w:val="nil"/>
@@ -1178,13 +1430,41 @@
               <w:rPr>
                 <w:rFonts w:ascii="Cambria" w:hAnsi="Cambria" w:eastAsia="Cambria" w:cs="Cambria"/>
               </w:rPr>
+              <w:t>&lt;Upcon&gt;</w:t>
+            </w:r>
+          </w:p>
+        </w:tc>
+        <w:tc>
+          <w:tcPr>
+            <w:tcW w:w="1470" w:type="dxa"/>
+            <w:tcBorders>
+              <w:top w:val="dashed" w:color="000000" w:sz="4" w:space="0"/>
+              <w:left w:val="nil"/>
+              <w:bottom w:val="dashed" w:color="000000" w:sz="4" w:space="0"/>
+              <w:right w:val="dashed" w:color="000000" w:sz="4" w:space="0"/>
+            </w:tcBorders>
+            <w:shd w:val="clear" w:color="auto" w:fill="auto"/>
+            <w:vAlign w:val="center"/>
+          </w:tcPr>
+          <w:p>
+            <w:pPr>
+              <w:spacing w:after="0" w:line="240" w:lineRule="auto"/>
+              <w:jc w:val="center"/>
+              <w:rPr>
+                <w:rFonts w:ascii="Cambria" w:hAnsi="Cambria" w:eastAsia="Cambria" w:cs="Cambria"/>
+              </w:rPr>
+            </w:pPr>
+            <w:r>
+              <w:rPr>
+                <w:rFonts w:ascii="Cambria" w:hAnsi="Cambria" w:eastAsia="Cambria" w:cs="Cambria"/>
+              </w:rPr>
               <w:t>&lt;Pen&gt;</w:t>
             </w:r>
           </w:p>
         </w:tc>
         <w:tc>
           <w:tcPr>
-            <w:tcW w:w="1400" w:type="dxa"/>
+            <w:tcW w:w="1500" w:type="dxa"/>
             <w:vMerge w:val="continue"/>
             <w:tcBorders>
               <w:left w:val="dashed" w:color="000000" w:sz="4" w:space="0"/>
@@ -1206,10 +1486,11 @@
         </w:tc>
         <w:tc>
           <w:tcPr>
-            <w:tcW w:w="1518" w:type="dxa"/>
-            <w:vMerge w:val="continue"/>
-            <w:tcBorders>
+            <w:tcW w:w="1418" w:type="dxa"/>
+            <w:tcBorders>
+              <w:top w:val="dashed" w:color="000000" w:sz="4" w:space="0"/>
               <w:left w:val="dashed" w:color="000000" w:sz="4" w:space="0"/>
+              <w:bottom w:val="dashed" w:color="000000" w:sz="4" w:space="0"/>
               <w:right w:val="single" w:color="000000" w:sz="18" w:space="0"/>
             </w:tcBorders>
             <w:shd w:val="clear" w:color="auto" w:fill="auto"/>
@@ -1218,12 +1499,19 @@
           <w:p>
             <w:pPr>
               <w:spacing w:after="0" w:line="240" w:lineRule="auto"/>
-              <w:jc w:val="both"/>
+              <w:jc w:val="center"/>
               <w:rPr>
                 <w:rFonts w:ascii="Cambria" w:hAnsi="Cambria" w:eastAsia="Cambria" w:cs="Cambria"/>
                 <w:bCs/>
               </w:rPr>
             </w:pPr>
+            <w:r>
+              <w:rPr>
+                <w:rFonts w:ascii="Cambria" w:hAnsi="Cambria" w:eastAsia="Cambria" w:cs="Cambria"/>
+                <w:bCs/>
+              </w:rPr>
+              <w:t>&lt;Result&gt;</w:t>
+            </w:r>
           </w:p>
         </w:tc>
       </w:tr>
@@ -1266,7 +1554,7 @@
         </w:tc>
         <w:tc>
           <w:tcPr>
-            <w:tcW w:w="2474" w:type="dxa"/>
+            <w:tcW w:w="1682" w:type="dxa"/>
             <w:vMerge w:val="continue"/>
             <w:tcBorders>
               <w:left w:val="dashed" w:color="000000" w:sz="4" w:space="0"/>
@@ -1288,7 +1576,7 @@
         </w:tc>
         <w:tc>
           <w:tcPr>
-            <w:tcW w:w="2100" w:type="dxa"/>
+            <w:tcW w:w="2250" w:type="dxa"/>
             <w:tcBorders>
               <w:top w:val="dashed" w:color="000000" w:sz="4" w:space="0"/>
               <w:left w:val="nil"/>
@@ -1317,7 +1605,7 @@
         </w:tc>
         <w:tc>
           <w:tcPr>
-            <w:tcW w:w="1539" w:type="dxa"/>
+            <w:tcW w:w="990" w:type="dxa"/>
             <w:tcBorders>
               <w:top w:val="dashed" w:color="000000" w:sz="4" w:space="0"/>
               <w:left w:val="nil"/>
@@ -1337,15 +1625,25 @@
             </w:pPr>
             <w:r>
               <w:rPr>
-                <w:rFonts w:ascii="Cambria" w:hAnsi="Cambria" w:eastAsia="Cambria" w:cs="Cambria"/>
-              </w:rPr>
-              <w:t>&lt;Upcon&gt;</w:t>
-            </w:r>
-          </w:p>
-        </w:tc>
-        <w:tc>
-          <w:tcPr>
-            <w:tcW w:w="1539" w:type="dxa"/>
+                <w:rFonts w:hint="default" w:ascii="Cambria" w:hAnsi="Cambria" w:eastAsia="Cambria" w:cs="Cambria"/>
+                <w:lang w:val="en-US"/>
+              </w:rPr>
+              <w:t>&lt;mgl</w:t>
+            </w:r>
+            <w:bookmarkStart w:id="0" w:name="_GoBack"/>
+            <w:bookmarkEnd w:id="0"/>
+            <w:r>
+              <w:rPr>
+                <w:rFonts w:hint="default" w:ascii="Cambria" w:hAnsi="Cambria" w:eastAsia="Cambria" w:cs="Cambria"/>
+                <w:lang w:val="en-US"/>
+              </w:rPr>
+              <w:t>&gt;</w:t>
+            </w:r>
+          </w:p>
+        </w:tc>
+        <w:tc>
+          <w:tcPr>
+            <w:tcW w:w="1260" w:type="dxa"/>
             <w:tcBorders>
               <w:top w:val="dashed" w:color="000000" w:sz="4" w:space="0"/>
               <w:left w:val="nil"/>
@@ -1367,13 +1665,41 @@
               <w:rPr>
                 <w:rFonts w:ascii="Cambria" w:hAnsi="Cambria" w:eastAsia="Cambria" w:cs="Cambria"/>
               </w:rPr>
+              <w:t>&lt;Upcon&gt;</w:t>
+            </w:r>
+          </w:p>
+        </w:tc>
+        <w:tc>
+          <w:tcPr>
+            <w:tcW w:w="1470" w:type="dxa"/>
+            <w:tcBorders>
+              <w:top w:val="dashed" w:color="000000" w:sz="4" w:space="0"/>
+              <w:left w:val="nil"/>
+              <w:bottom w:val="single" w:color="000000" w:sz="18" w:space="0"/>
+              <w:right w:val="dashed" w:color="000000" w:sz="4" w:space="0"/>
+            </w:tcBorders>
+            <w:shd w:val="clear" w:color="auto" w:fill="auto"/>
+            <w:vAlign w:val="center"/>
+          </w:tcPr>
+          <w:p>
+            <w:pPr>
+              <w:spacing w:after="0" w:line="240" w:lineRule="auto"/>
+              <w:jc w:val="center"/>
+              <w:rPr>
+                <w:rFonts w:ascii="Cambria" w:hAnsi="Cambria" w:eastAsia="Cambria" w:cs="Cambria"/>
+              </w:rPr>
+            </w:pPr>
+            <w:r>
+              <w:rPr>
+                <w:rFonts w:ascii="Cambria" w:hAnsi="Cambria" w:eastAsia="Cambria" w:cs="Cambria"/>
+              </w:rPr>
               <w:t>&lt;Pen&gt;</w:t>
             </w:r>
           </w:p>
         </w:tc>
         <w:tc>
           <w:tcPr>
-            <w:tcW w:w="1400" w:type="dxa"/>
+            <w:tcW w:w="1500" w:type="dxa"/>
             <w:vMerge w:val="continue"/>
             <w:tcBorders>
               <w:left w:val="dashed" w:color="000000" w:sz="4" w:space="0"/>
@@ -1396,9 +1722,9 @@
         </w:tc>
         <w:tc>
           <w:tcPr>
-            <w:tcW w:w="1518" w:type="dxa"/>
-            <w:vMerge w:val="continue"/>
-            <w:tcBorders>
+            <w:tcW w:w="1418" w:type="dxa"/>
+            <w:tcBorders>
+              <w:top w:val="dashed" w:color="000000" w:sz="4" w:space="0"/>
               <w:left w:val="dashed" w:color="000000" w:sz="4" w:space="0"/>
               <w:bottom w:val="single" w:color="000000" w:sz="18" w:space="0"/>
               <w:right w:val="single" w:color="000000" w:sz="18" w:space="0"/>
@@ -1409,12 +1735,19 @@
           <w:p>
             <w:pPr>
               <w:spacing w:after="0" w:line="240" w:lineRule="auto"/>
-              <w:jc w:val="both"/>
+              <w:jc w:val="center"/>
               <w:rPr>
                 <w:rFonts w:ascii="Cambria" w:hAnsi="Cambria" w:eastAsia="Cambria" w:cs="Cambria"/>
                 <w:bCs/>
               </w:rPr>
             </w:pPr>
+            <w:r>
+              <w:rPr>
+                <w:rFonts w:ascii="Cambria" w:hAnsi="Cambria" w:eastAsia="Cambria" w:cs="Cambria"/>
+                <w:bCs/>
+              </w:rPr>
+              <w:t>&lt;Result&gt;</w:t>
+            </w:r>
           </w:p>
         </w:tc>
       </w:tr>
@@ -1434,7 +1767,7 @@
         <w:tc>
           <w:tcPr>
             <w:tcW w:w="11295" w:type="dxa"/>
-            <w:gridSpan w:val="7"/>
+            <w:gridSpan w:val="8"/>
             <w:tcBorders>
               <w:top w:val="single" w:color="000000" w:sz="18" w:space="0"/>
               <w:left w:val="single" w:color="000000" w:sz="18" w:space="0"/>
@@ -1849,6 +2182,7 @@
         <w:p>
           <w:pPr>
             <w:spacing w:after="0" w:line="240" w:lineRule="auto"/>
+            <w:ind w:right="510"/>
             <w:jc w:val="center"/>
             <w:rPr>
               <w:rFonts w:ascii="Cambria" w:hAnsi="Cambria" w:eastAsia="Cambria" w:cs="Cambria"/>
@@ -1932,6 +2266,7 @@
         <w:p>
           <w:pPr>
             <w:spacing w:after="0" w:line="240" w:lineRule="auto"/>
+            <w:ind w:right="-120"/>
             <w:jc w:val="center"/>
             <w:rPr>
               <w:rFonts w:ascii="Cambria" w:hAnsi="Cambria" w:eastAsia="Cambria" w:cs="Cambria"/>
@@ -2223,7 +2558,7 @@
               <w:sz w:val="24"/>
               <w:szCs w:val="24"/>
             </w:rPr>
-            <w:t>HEPA FILTER INTEGRITY TEST</w:t>
+            <w:t>HEPA FILTER INTEGRITY TEST REPORT</w:t>
           </w:r>
         </w:p>
       </w:tc>
@@ -2468,17 +2803,11 @@
             <w:spacing w:after="0" w:line="240" w:lineRule="auto"/>
             <w:rPr>
               <w:rFonts w:ascii="Cambria" w:hAnsi="Cambria" w:eastAsia="Cambria" w:cs="Cambria"/>
-              <w:sz w:val="22"/>
-              <w:szCs w:val="22"/>
             </w:rPr>
           </w:pPr>
           <w:r>
             <w:rPr>
-              <w:rFonts w:hint="default" w:ascii="Cambria" w:hAnsi="Cambria" w:eastAsia="Cambria" w:cs="Cambria"/>
-              <w:sz w:val="22"/>
-              <w:szCs w:val="22"/>
-              <w:rtl w:val="0"/>
-              <w:lang w:val="en-US"/>
+              <w:rFonts w:ascii="Cambria" w:hAnsi="Cambria" w:eastAsia="Cambria" w:cs="Cambria"/>
             </w:rPr>
             <w:t>&lt;TestCondition&gt;</w:t>
           </w:r>
@@ -2567,19 +2896,15 @@
           <w:pPr>
             <w:spacing w:after="0" w:line="240" w:lineRule="auto"/>
             <w:rPr>
-              <w:rFonts w:hint="default" w:ascii="Cambria" w:hAnsi="Cambria" w:eastAsia="Cambria" w:cs="Cambria"/>
-              <w:lang w:val="en-US"/>
+              <w:rFonts w:ascii="Cambria" w:hAnsi="Cambria" w:eastAsia="Cambria" w:cs="Cambria"/>
             </w:rPr>
           </w:pPr>
-          <w:bookmarkStart w:id="0" w:name="_GoBack"/>
           <w:r>
             <w:rPr>
-              <w:rFonts w:hint="default" w:ascii="Cambria" w:hAnsi="Cambria" w:eastAsia="Cambria" w:cs="Cambria"/>
-              <w:lang w:val="en-US"/>
+              <w:rFonts w:ascii="Cambria" w:hAnsi="Cambria" w:eastAsia="Cambria" w:cs="Cambria"/>
             </w:rPr>
             <w:t>Classification</w:t>
           </w:r>
-          <w:bookmarkEnd w:id="0"/>
         </w:p>
       </w:tc>
       <w:tc>
@@ -2999,7 +3324,7 @@
     <w:lsdException w:uiPriority="99" w:name="HTML Sample"/>
     <w:lsdException w:uiPriority="99" w:name="HTML Typewriter"/>
     <w:lsdException w:uiPriority="99" w:name="HTML Variable"/>
-    <w:lsdException w:qFormat="1" w:uiPriority="99" w:name="Normal Table"/>
+    <w:lsdException w:uiPriority="99" w:name="Normal Table"/>
     <w:lsdException w:uiPriority="99" w:name="annotation subject"/>
     <w:lsdException w:uiPriority="99" w:name="Table Simple 1"/>
     <w:lsdException w:uiPriority="99" w:name="Table Simple 2"/>
@@ -3285,7 +3610,6 @@
     <w:name w:val="Normal Table"/>
     <w:semiHidden/>
     <w:unhideWhenUsed/>
-    <w:qFormat/>
     <w:uiPriority w:val="99"/>
     <w:tblPr>
       <w:tblCellMar>
@@ -3423,7 +3747,6 @@
     <w:name w:val="Footer Char"/>
     <w:basedOn w:val="8"/>
     <w:link w:val="10"/>
-    <w:qFormat/>
     <w:uiPriority w:val="99"/>
   </w:style>
 </w:styles>

</xml_diff>